<commit_message>
test: Change File name, Create UAT-004BlacklistRegister.robot and Edit UAT Test Design
</commit_message>
<xml_diff>
--- a/test/draft/UAT Test Design.docx
+++ b/test/draft/UAT Test Design.docx
@@ -153,7 +153,7 @@
           <w:p>
             <w:pPr>
               <w:rPr>
-                <w:rFonts w:ascii="TH SarabunPSK" w:hAnsi="TH SarabunPSK" w:cs="TH SarabunPSK" w:hint="cs"/>
+                <w:rFonts w:ascii="TH SarabunPSK" w:hAnsi="TH SarabunPSK" w:cs="TH SarabunPSK"/>
                 <w:sz w:val="32"/>
                 <w:szCs w:val="32"/>
                 <w:cs/>
@@ -729,22 +729,49 @@
           <w:p>
             <w:pPr>
               <w:rPr>
-                <w:rFonts w:ascii="TH SarabunPSK" w:hAnsi="TH SarabunPSK" w:cs="TH SarabunPSK"/>
-                <w:sz w:val="32"/>
-                <w:szCs w:val="32"/>
-                <w:cs/>
-                <w:lang w:bidi="th-TH"/>
-              </w:rPr>
-            </w:pPr>
-            <w:r>
-              <w:rPr>
-                <w:rFonts w:ascii="TH SarabunPSK" w:hAnsi="TH SarabunPSK" w:cs="TH SarabunPSK" w:hint="cs"/>
-                <w:sz w:val="32"/>
-                <w:szCs w:val="32"/>
-                <w:cs/>
-                <w:lang w:bidi="th-TH"/>
-              </w:rPr>
-              <w:t>ไม่มี</w:t>
+                <w:rFonts w:ascii="TH SarabunPSK" w:hAnsi="TH SarabunPSK" w:cs="TH SarabunPSK" w:hint="cs"/>
+                <w:sz w:val="32"/>
+                <w:szCs w:val="32"/>
+                <w:lang w:bidi="th-TH"/>
+              </w:rPr>
+            </w:pPr>
+            <w:r>
+              <w:rPr>
+                <w:rFonts w:ascii="TH SarabunPSK" w:hAnsi="TH SarabunPSK" w:cs="TH SarabunPSK" w:hint="cs"/>
+                <w:sz w:val="32"/>
+                <w:szCs w:val="32"/>
+                <w:cs/>
+                <w:lang w:bidi="th-TH"/>
+              </w:rPr>
+              <w:t>ผู้ใช้จำเป็นต้องมี</w:t>
+            </w:r>
+            <w:r>
+              <w:rPr>
+                <w:rFonts w:ascii="TH SarabunPSK" w:hAnsi="TH SarabunPSK" w:cs="TH SarabunPSK"/>
+                <w:sz w:val="32"/>
+                <w:szCs w:val="32"/>
+                <w:lang w:bidi="th-TH"/>
+              </w:rPr>
+              <w:t xml:space="preserve"> A</w:t>
+            </w:r>
+            <w:r>
+              <w:rPr>
+                <w:rFonts w:ascii="TH SarabunPSK" w:hAnsi="TH SarabunPSK" w:cs="TH SarabunPSK"/>
+                <w:sz w:val="32"/>
+                <w:szCs w:val="32"/>
+                <w:lang w:bidi="th-TH"/>
+              </w:rPr>
+              <w:t>ccount</w:t>
+            </w:r>
+            <w:r>
+              <w:rPr>
+                <w:rFonts w:ascii="TH SarabunPSK" w:hAnsi="TH SarabunPSK" w:cs="TH SarabunPSK" w:hint="cs"/>
+                <w:sz w:val="32"/>
+                <w:szCs w:val="32"/>
+                <w:cs/>
+                <w:lang w:bidi="th-TH"/>
+              </w:rPr>
+              <w:t xml:space="preserve"> ก่อนที่จะเข้าสู่ระบบ</w:t>
             </w:r>
           </w:p>
         </w:tc>
@@ -1419,7 +1446,7 @@
           <w:p>
             <w:pPr>
               <w:rPr>
-                <w:rFonts w:ascii="TH SarabunPSK" w:hAnsi="TH SarabunPSK" w:cs="TH SarabunPSK" w:hint="cs"/>
+                <w:rFonts w:ascii="TH SarabunPSK" w:hAnsi="TH SarabunPSK" w:cs="TH SarabunPSK"/>
                 <w:sz w:val="32"/>
                 <w:szCs w:val="32"/>
                 <w:cs/>
@@ -1627,37 +1654,37 @@
                 <w:szCs w:val="32"/>
                 <w:lang w:bidi="th-TH"/>
               </w:rPr>
-              <w:t xml:space="preserve"> Login </w:t>
-            </w:r>
-          </w:p>
-          <w:p>
-            <w:pPr>
-              <w:rPr>
-                <w:rFonts w:ascii="TH SarabunPSK" w:hAnsi="TH SarabunPSK" w:cs="TH SarabunPSK" w:hint="cs"/>
-                <w:sz w:val="32"/>
-                <w:szCs w:val="32"/>
-                <w:lang w:bidi="th-TH"/>
-              </w:rPr>
-            </w:pPr>
-            <w:r>
-              <w:rPr>
-                <w:rFonts w:ascii="TH SarabunPSK" w:hAnsi="TH SarabunPSK" w:cs="TH SarabunPSK" w:hint="cs"/>
-                <w:sz w:val="32"/>
-                <w:szCs w:val="32"/>
-                <w:cs/>
-                <w:lang w:bidi="th-TH"/>
-              </w:rPr>
-              <w:t>ที่หน้าแรกของเว็บไซต์จากนั้น</w:t>
-            </w:r>
-            <w:r>
-              <w:rPr>
-                <w:rFonts w:ascii="TH SarabunPSK" w:hAnsi="TH SarabunPSK" w:cs="TH SarabunPSK" w:hint="cs"/>
-                <w:sz w:val="32"/>
-                <w:szCs w:val="32"/>
-                <w:cs/>
-                <w:lang w:bidi="th-TH"/>
-              </w:rPr>
-              <w:t>กดปุ่มเข้าสู่ระบบ</w:t>
+              <w:t xml:space="preserve"> </w:t>
+            </w:r>
+            <w:r>
+              <w:rPr>
+                <w:rFonts w:ascii="TH SarabunPSK" w:hAnsi="TH SarabunPSK" w:cs="TH SarabunPSK" w:hint="cs"/>
+                <w:sz w:val="32"/>
+                <w:szCs w:val="32"/>
+                <w:cs/>
+                <w:lang w:bidi="th-TH"/>
+              </w:rPr>
+              <w:t>เข้าสู่ระบบ</w:t>
+            </w:r>
+          </w:p>
+          <w:p>
+            <w:pPr>
+              <w:rPr>
+                <w:rFonts w:ascii="TH SarabunPSK" w:hAnsi="TH SarabunPSK" w:cs="TH SarabunPSK"/>
+                <w:sz w:val="32"/>
+                <w:szCs w:val="32"/>
+                <w:lang w:bidi="th-TH"/>
+              </w:rPr>
+            </w:pPr>
+            <w:r>
+              <w:rPr>
+                <w:rFonts w:ascii="TH SarabunPSK" w:hAnsi="TH SarabunPSK" w:cs="TH SarabunPSK" w:hint="cs"/>
+                <w:sz w:val="32"/>
+                <w:szCs w:val="32"/>
+                <w:cs/>
+                <w:lang w:bidi="th-TH"/>
+              </w:rPr>
+              <w:t>ที่หน้าแรกของเว็บไซต์จากนั้นกดปุ่มเข้าสู่ระบบ</w:t>
             </w:r>
           </w:p>
         </w:tc>
@@ -1722,26 +1749,26 @@
                 <w:cs/>
                 <w:lang w:bidi="th-TH"/>
               </w:rPr>
-              <w:t>หน้า</w:t>
-            </w:r>
-            <w:r>
-              <w:rPr>
-                <w:rFonts w:ascii="TH SarabunPSK" w:hAnsi="TH SarabunPSK" w:cs="TH SarabunPSK"/>
-                <w:sz w:val="32"/>
-                <w:szCs w:val="32"/>
-                <w:lang w:bidi="th-TH"/>
-              </w:rPr>
-              <w:t xml:space="preserve"> Login</w:t>
-            </w:r>
-            <w:r>
-              <w:rPr>
-                <w:rFonts w:ascii="TH SarabunPSK" w:hAnsi="TH SarabunPSK" w:cs="TH SarabunPSK" w:hint="cs"/>
-                <w:sz w:val="32"/>
-                <w:szCs w:val="32"/>
-                <w:cs/>
-                <w:lang w:bidi="th-TH"/>
-              </w:rPr>
-              <w:t xml:space="preserve"> ของเว็บไซต์</w:t>
+              <w:t>เข้าสู่ระบบ</w:t>
+            </w:r>
+            <w:r>
+              <w:rPr>
+                <w:rFonts w:ascii="TH SarabunPSK" w:hAnsi="TH SarabunPSK" w:cs="TH SarabunPSK"/>
+                <w:sz w:val="32"/>
+                <w:szCs w:val="32"/>
+                <w:lang w:bidi="th-TH"/>
+              </w:rPr>
+              <w:t xml:space="preserve"> </w:t>
+            </w:r>
+            <w:r>
+              <w:rPr>
+                <w:rFonts w:ascii="TH SarabunPSK" w:hAnsi="TH SarabunPSK" w:cs="TH SarabunPSK" w:hint="cs"/>
+                <w:sz w:val="32"/>
+                <w:szCs w:val="32"/>
+                <w:cs/>
+                <w:lang w:bidi="th-TH"/>
+              </w:rPr>
+              <w:t>ของเว็บไซต์</w:t>
             </w:r>
             <w:r>
               <w:rPr>
@@ -1787,37 +1814,7 @@
                 <w:cs/>
                 <w:lang w:bidi="th-TH"/>
               </w:rPr>
-              <w:t>สามารถ</w:t>
-            </w:r>
-            <w:r>
-              <w:rPr>
-                <w:rFonts w:ascii="TH SarabunPSK" w:hAnsi="TH SarabunPSK" w:cs="TH SarabunPSK" w:hint="cs"/>
-                <w:sz w:val="32"/>
-                <w:szCs w:val="32"/>
-                <w:cs/>
-                <w:lang w:bidi="th-TH"/>
-              </w:rPr>
-              <w:t>เปิดเว็บไซต์ แสดงหน้าแรกของเว็บไซต์ได้ จากนั้นกดปุ่มเข้าสู่ระบบ และ</w:t>
-            </w:r>
-            <w:r>
-              <w:rPr>
-                <w:rFonts w:ascii="TH SarabunPSK" w:hAnsi="TH SarabunPSK" w:cs="TH SarabunPSK" w:hint="cs"/>
-                <w:sz w:val="32"/>
-                <w:szCs w:val="32"/>
-                <w:cs/>
-                <w:lang w:bidi="th-TH"/>
-              </w:rPr>
-              <w:t>แสดง</w:t>
-            </w:r>
-            <w:r>
-              <w:rPr>
-                <w:rFonts w:ascii="TH SarabunPSK" w:hAnsi="TH SarabunPSK" w:cs="TH SarabunPSK" w:hint="cs"/>
-                <w:sz w:val="32"/>
-                <w:szCs w:val="32"/>
-                <w:cs/>
-                <w:lang w:bidi="th-TH"/>
-              </w:rPr>
-              <w:t>หน้าเข้าสู่ระบบของเว็บไซต์</w:t>
+              <w:t>สามารถเปิดเว็บไซต์ แสดงหน้าแรกของเว็บไซต์ได้ จากนั้นกดปุ่มเข้าสู่ระบบ และแสดงหน้าเข้าสู่ระบบของเว็บไซต์</w:t>
             </w:r>
             <w:r>
               <w:rPr>
@@ -2239,17 +2236,7 @@
                 <w:cs/>
                 <w:lang w:bidi="th-TH"/>
               </w:rPr>
-              <w:t xml:space="preserve"> </w:t>
-            </w:r>
-            <w:r>
-              <w:rPr>
-                <w:rFonts w:ascii="TH SarabunPSK" w:hAnsi="TH SarabunPSK" w:cs="TH SarabunPSK" w:hint="cs"/>
-                <w:sz w:val="32"/>
-                <w:szCs w:val="32"/>
-                <w:cs/>
-                <w:lang w:bidi="th-TH"/>
-              </w:rPr>
-              <w:t>จากนั้นกลับไปที่หน้าแรกของเว็บไซต์และแสดง</w:t>
+              <w:t xml:space="preserve"> จากนั้นกลับไปที่หน้าแรกของเว็บไซต์และแสดง</w:t>
             </w:r>
             <w:r>
               <w:rPr>
@@ -2268,17 +2255,7 @@
                 <w:cs/>
                 <w:lang w:bidi="th-TH"/>
               </w:rPr>
-              <w:t xml:space="preserve"> ของผู้ใช้ถูกต้อง</w:t>
-            </w:r>
-            <w:r>
-              <w:rPr>
-                <w:rFonts w:ascii="TH SarabunPSK" w:hAnsi="TH SarabunPSK" w:cs="TH SarabunPSK" w:hint="cs"/>
-                <w:sz w:val="32"/>
-                <w:szCs w:val="32"/>
-                <w:cs/>
-                <w:lang w:bidi="th-TH"/>
-              </w:rPr>
-              <w:t xml:space="preserve"> </w:t>
+              <w:t xml:space="preserve"> ของผู้ใช้ถูกต้อง </w:t>
             </w:r>
           </w:p>
         </w:tc>
@@ -3186,7 +3163,7 @@
           <w:p>
             <w:pPr>
               <w:rPr>
-                <w:rFonts w:ascii="TH SarabunPSK" w:hAnsi="TH SarabunPSK" w:cs="TH SarabunPSK" w:hint="cs"/>
+                <w:rFonts w:ascii="TH SarabunPSK" w:hAnsi="TH SarabunPSK" w:cs="TH SarabunPSK"/>
                 <w:sz w:val="32"/>
                 <w:szCs w:val="32"/>
                 <w:cs/>
@@ -4708,9 +4685,6 @@
         </w:tc>
       </w:tr>
     </w:tbl>
-    <w:p/>
-    <w:p/>
-    <w:p/>
     <w:p/>
     <w:p/>
     <w:p/>
@@ -4763,6 +4737,7 @@
                 <w:szCs w:val="32"/>
                 <w:lang w:bidi="th-TH"/>
               </w:rPr>
+              <w:lastRenderedPageBreak/>
               <w:t>Test Scenario ID</w:t>
             </w:r>
             <w:r>
@@ -5538,17 +5513,7 @@
                 <w:cs/>
                 <w:lang w:bidi="th-TH"/>
               </w:rPr>
-              <w:t>เมื่อ</w:t>
-            </w:r>
-            <w:r>
-              <w:rPr>
-                <w:rFonts w:ascii="TH SarabunPSK" w:hAnsi="TH SarabunPSK" w:cs="TH SarabunPSK" w:hint="cs"/>
-                <w:sz w:val="32"/>
-                <w:szCs w:val="32"/>
-                <w:cs/>
-                <w:lang w:bidi="th-TH"/>
-              </w:rPr>
-              <w:t>ผู้ใช้ที่ถูก</w:t>
+              <w:t>เมื่อผู้ใช้ที่ถูก</w:t>
             </w:r>
             <w:r>
               <w:rPr>
@@ -6618,7 +6583,6 @@
     <w:p>
       <w:pPr>
         <w:rPr>
-          <w:rFonts w:hint="cs"/>
           <w:lang w:bidi="th-TH"/>
         </w:rPr>
       </w:pPr>
@@ -6666,6 +6630,7 @@
                 <w:szCs w:val="32"/>
                 <w:lang w:bidi="th-TH"/>
               </w:rPr>
+              <w:lastRenderedPageBreak/>
               <w:t>Test Scenario ID</w:t>
             </w:r>
             <w:r>
@@ -7490,37 +7455,7 @@
                 <w:cs/>
                 <w:lang w:bidi="th-TH"/>
               </w:rPr>
-              <w:t>ชื่อผู้ใช้ อีเมล รหัสผ่าน ยืนยันรหัสผ่าน ชื่อจริง นามสกุล เบอร์โทรศัพท์ เพศ อัพโหลดรูปบัตรประชาชน หมายเลขบัตรประชาชน วันหมดอายุบัตร อัพโหลดรูปหน้าปกติ จ</w:t>
-            </w:r>
-            <w:r>
-              <w:rPr>
-                <w:rFonts w:ascii="TH SarabunPSK" w:hAnsi="TH SarabunPSK" w:cs="TH SarabunPSK" w:hint="cs"/>
-                <w:sz w:val="32"/>
-                <w:szCs w:val="32"/>
-                <w:cs/>
-                <w:lang w:bidi="th-TH"/>
-              </w:rPr>
-              <w:t>ากนั้นกดปุ่ม</w:t>
-            </w:r>
-            <w:r>
-              <w:rPr>
-                <w:rFonts w:ascii="TH SarabunPSK" w:hAnsi="TH SarabunPSK" w:cs="TH SarabunPSK" w:hint="cs"/>
-                <w:sz w:val="32"/>
-                <w:szCs w:val="32"/>
-                <w:cs/>
-                <w:lang w:bidi="th-TH"/>
-              </w:rPr>
-              <w:t xml:space="preserve"> สมัครสมาชิก</w:t>
-            </w:r>
-            <w:r>
-              <w:rPr>
-                <w:rFonts w:ascii="TH SarabunPSK" w:hAnsi="TH SarabunPSK" w:cs="TH SarabunPSK" w:hint="cs"/>
-                <w:sz w:val="32"/>
-                <w:szCs w:val="32"/>
-                <w:cs/>
-                <w:lang w:bidi="th-TH"/>
-              </w:rPr>
-              <w:t xml:space="preserve"> ระบบจะแสดง</w:t>
+              <w:t>ชื่อผู้ใช้ อีเมล รหัสผ่าน ยืนยันรหัสผ่าน ชื่อจริง นามสกุล เบอร์โทรศัพท์ เพศ อัพโหลดรูปบัตรประชาชน หมายเลขบัตรประชาชน วันหมดอายุบัตร อัพโหลดรูปหน้าปกติ จากนั้นกดปุ่ม สมัครสมาชิก ระบบจะแสดง</w:t>
             </w:r>
             <w:r>
               <w:rPr>
@@ -8322,17 +8257,7 @@
                 <w:cs/>
                 <w:lang w:bidi="th-TH"/>
               </w:rPr>
-              <w:t>กรอกข้อมูลที่ช่อง</w:t>
-            </w:r>
-            <w:r>
-              <w:rPr>
-                <w:rFonts w:ascii="TH SarabunPSK" w:hAnsi="TH SarabunPSK" w:cs="TH SarabunPSK" w:hint="cs"/>
-                <w:sz w:val="32"/>
-                <w:szCs w:val="32"/>
-                <w:cs/>
-                <w:lang w:bidi="th-TH"/>
-              </w:rPr>
-              <w:t xml:space="preserve"> </w:t>
+              <w:t xml:space="preserve">กรอกข้อมูลที่ช่อง </w:t>
             </w:r>
             <w:r>
               <w:rPr>
@@ -8415,7 +8340,6 @@
                 <w:cs/>
                 <w:lang w:bidi="th-TH"/>
               </w:rPr>
-              <w:lastRenderedPageBreak/>
               <w:t>กรอกข้อมูลที่ช่อง</w:t>
             </w:r>
             <w:r>
@@ -8499,6 +8423,7 @@
                 <w:szCs w:val="32"/>
                 <w:cs/>
               </w:rPr>
+              <w:lastRenderedPageBreak/>
               <w:t>กดปุ่มถัดไป</w:t>
             </w:r>
           </w:p>
@@ -10667,7 +10592,7 @@
               <w:pStyle w:val="ListParagraph"/>
               <w:numPr>
                 <w:ilvl w:val="0"/>
-                <w:numId w:val="11"/>
+                <w:numId w:val="18"/>
               </w:numPr>
               <w:rPr>
                 <w:rFonts w:ascii="TH SarabunPSK" w:hAnsi="TH SarabunPSK" w:cs="TH SarabunPSK"/>
@@ -10720,7 +10645,7 @@
               <w:pStyle w:val="ListParagraph"/>
               <w:numPr>
                 <w:ilvl w:val="0"/>
-                <w:numId w:val="11"/>
+                <w:numId w:val="18"/>
               </w:numPr>
               <w:rPr>
                 <w:rFonts w:ascii="TH SarabunPSK" w:hAnsi="TH SarabunPSK" w:cs="TH SarabunPSK"/>
@@ -10754,7 +10679,7 @@
               <w:pStyle w:val="ListParagraph"/>
               <w:numPr>
                 <w:ilvl w:val="0"/>
-                <w:numId w:val="15"/>
+                <w:numId w:val="18"/>
               </w:numPr>
               <w:rPr>
                 <w:rFonts w:ascii="TH SarabunPSK" w:hAnsi="TH SarabunPSK" w:cs="TH SarabunPSK"/>
@@ -10772,7 +10697,6 @@
                 <w:cs/>
                 <w:lang w:bidi="th-TH"/>
               </w:rPr>
-              <w:lastRenderedPageBreak/>
               <w:t>กดปุ่ม</w:t>
             </w:r>
             <w:r>
@@ -10807,7 +10731,6 @@
                 <w:cs/>
                 <w:lang w:bidi="th-TH"/>
               </w:rPr>
-              <w:lastRenderedPageBreak/>
               <w:t>กลับมาที่หน้าแรกของเว็บไซต์และแสดง</w:t>
             </w:r>
             <w:r>
@@ -10880,20 +10803,6 @@
         </w:tc>
       </w:tr>
     </w:tbl>
-    <w:p>
-      <w:pPr>
-        <w:rPr>
-          <w:lang w:bidi="th-TH"/>
-        </w:rPr>
-      </w:pPr>
-    </w:p>
-    <w:p>
-      <w:pPr>
-        <w:rPr>
-          <w:lang w:bidi="th-TH"/>
-        </w:rPr>
-      </w:pPr>
-    </w:p>
     <w:p>
       <w:pPr>
         <w:rPr>
@@ -10951,6 +10860,7 @@
                 <w:szCs w:val="32"/>
                 <w:lang w:bidi="th-TH"/>
               </w:rPr>
+              <w:lastRenderedPageBreak/>
               <w:t>Test Scenario ID</w:t>
             </w:r>
             <w:r>
@@ -11146,7 +11056,7 @@
           <w:p>
             <w:pPr>
               <w:rPr>
-                <w:rFonts w:ascii="TH SarabunPSK" w:hAnsi="TH SarabunPSK" w:cs="TH SarabunPSK" w:hint="cs"/>
+                <w:rFonts w:ascii="TH SarabunPSK" w:hAnsi="TH SarabunPSK" w:cs="TH SarabunPSK"/>
                 <w:sz w:val="32"/>
                 <w:szCs w:val="32"/>
                 <w:cs/>
@@ -11170,17 +11080,7 @@
                 <w:cs/>
                 <w:lang w:bidi="th-TH"/>
               </w:rPr>
-              <w:t>ง</w:t>
-            </w:r>
-            <w:r>
-              <w:rPr>
-                <w:rFonts w:ascii="TH Sarabun New" w:hAnsi="TH Sarabun New" w:cs="TH Sarabun New" w:hint="cs"/>
-                <w:sz w:val="32"/>
-                <w:szCs w:val="32"/>
-                <w:cs/>
-                <w:lang w:bidi="th-TH"/>
-              </w:rPr>
-              <w:t>ซ้ำ</w:t>
+              <w:t>งซ้ำ</w:t>
             </w:r>
           </w:p>
         </w:tc>
@@ -12445,7 +12345,7 @@
               <w:pStyle w:val="ListParagraph"/>
               <w:numPr>
                 <w:ilvl w:val="0"/>
-                <w:numId w:val="11"/>
+                <w:numId w:val="19"/>
               </w:numPr>
               <w:rPr>
                 <w:rFonts w:ascii="TH SarabunPSK" w:hAnsi="TH SarabunPSK" w:cs="TH SarabunPSK"/>
@@ -12498,7 +12398,7 @@
               <w:pStyle w:val="ListParagraph"/>
               <w:numPr>
                 <w:ilvl w:val="0"/>
-                <w:numId w:val="11"/>
+                <w:numId w:val="19"/>
               </w:numPr>
               <w:rPr>
                 <w:rFonts w:ascii="TH SarabunPSK" w:hAnsi="TH SarabunPSK" w:cs="TH SarabunPSK"/>
@@ -12515,7 +12415,6 @@
                 <w:cs/>
                 <w:lang w:bidi="th-TH"/>
               </w:rPr>
-              <w:lastRenderedPageBreak/>
               <w:t>กรอกข้อมูลที่ช่อง</w:t>
             </w:r>
             <w:r>
@@ -12533,7 +12432,7 @@
               <w:pStyle w:val="ListParagraph"/>
               <w:numPr>
                 <w:ilvl w:val="0"/>
-                <w:numId w:val="16"/>
+                <w:numId w:val="19"/>
               </w:numPr>
               <w:rPr>
                 <w:rFonts w:ascii="TH SarabunPSK" w:hAnsi="TH SarabunPSK" w:cs="TH SarabunPSK"/>
@@ -12585,7 +12484,6 @@
                 <w:cs/>
                 <w:lang w:bidi="th-TH"/>
               </w:rPr>
-              <w:lastRenderedPageBreak/>
               <w:t>กลับมาที่หน้าแรกของเว็บไซต์และแสดง</w:t>
             </w:r>
             <w:r>
@@ -12661,7 +12559,6 @@
     <w:p>
       <w:pPr>
         <w:rPr>
-          <w:rFonts w:hint="cs"/>
           <w:lang w:bidi="th-TH"/>
         </w:rPr>
       </w:pPr>
@@ -13207,6 +13104,95 @@
     </w:lvl>
   </w:abstractNum>
   <w:abstractNum w:abstractNumId="5" w15:restartNumberingAfterBreak="0">
+    <w:nsid w:val="2C3A71FD"/>
+    <w:multiLevelType w:val="hybridMultilevel"/>
+    <w:tmpl w:val="0A6C464A"/>
+    <w:lvl w:ilvl="0" w:tplc="FFFFFFFF">
+      <w:start w:val="1"/>
+      <w:numFmt w:val="decimal"/>
+      <w:lvlText w:val="%1."/>
+      <w:lvlJc w:val="left"/>
+      <w:pPr>
+        <w:ind w:left="720" w:hanging="360"/>
+      </w:pPr>
+      <w:rPr>
+        <w:rFonts w:hint="default"/>
+      </w:rPr>
+    </w:lvl>
+    <w:lvl w:ilvl="1" w:tplc="FFFFFFFF" w:tentative="1">
+      <w:start w:val="1"/>
+      <w:numFmt w:val="lowerLetter"/>
+      <w:lvlText w:val="%2."/>
+      <w:lvlJc w:val="left"/>
+      <w:pPr>
+        <w:ind w:left="1440" w:hanging="360"/>
+      </w:pPr>
+    </w:lvl>
+    <w:lvl w:ilvl="2" w:tplc="FFFFFFFF" w:tentative="1">
+      <w:start w:val="1"/>
+      <w:numFmt w:val="lowerRoman"/>
+      <w:lvlText w:val="%3."/>
+      <w:lvlJc w:val="right"/>
+      <w:pPr>
+        <w:ind w:left="2160" w:hanging="180"/>
+      </w:pPr>
+    </w:lvl>
+    <w:lvl w:ilvl="3" w:tplc="FFFFFFFF" w:tentative="1">
+      <w:start w:val="1"/>
+      <w:numFmt w:val="decimal"/>
+      <w:lvlText w:val="%4."/>
+      <w:lvlJc w:val="left"/>
+      <w:pPr>
+        <w:ind w:left="2880" w:hanging="360"/>
+      </w:pPr>
+    </w:lvl>
+    <w:lvl w:ilvl="4" w:tplc="FFFFFFFF" w:tentative="1">
+      <w:start w:val="1"/>
+      <w:numFmt w:val="lowerLetter"/>
+      <w:lvlText w:val="%5."/>
+      <w:lvlJc w:val="left"/>
+      <w:pPr>
+        <w:ind w:left="3600" w:hanging="360"/>
+      </w:pPr>
+    </w:lvl>
+    <w:lvl w:ilvl="5" w:tplc="FFFFFFFF" w:tentative="1">
+      <w:start w:val="1"/>
+      <w:numFmt w:val="lowerRoman"/>
+      <w:lvlText w:val="%6."/>
+      <w:lvlJc w:val="right"/>
+      <w:pPr>
+        <w:ind w:left="4320" w:hanging="180"/>
+      </w:pPr>
+    </w:lvl>
+    <w:lvl w:ilvl="6" w:tplc="FFFFFFFF" w:tentative="1">
+      <w:start w:val="1"/>
+      <w:numFmt w:val="decimal"/>
+      <w:lvlText w:val="%7."/>
+      <w:lvlJc w:val="left"/>
+      <w:pPr>
+        <w:ind w:left="5040" w:hanging="360"/>
+      </w:pPr>
+    </w:lvl>
+    <w:lvl w:ilvl="7" w:tplc="FFFFFFFF" w:tentative="1">
+      <w:start w:val="1"/>
+      <w:numFmt w:val="lowerLetter"/>
+      <w:lvlText w:val="%8."/>
+      <w:lvlJc w:val="left"/>
+      <w:pPr>
+        <w:ind w:left="5760" w:hanging="360"/>
+      </w:pPr>
+    </w:lvl>
+    <w:lvl w:ilvl="8" w:tplc="FFFFFFFF" w:tentative="1">
+      <w:start w:val="1"/>
+      <w:numFmt w:val="lowerRoman"/>
+      <w:lvlText w:val="%9."/>
+      <w:lvlJc w:val="right"/>
+      <w:pPr>
+        <w:ind w:left="6480" w:hanging="180"/>
+      </w:pPr>
+    </w:lvl>
+  </w:abstractNum>
+  <w:abstractNum w:abstractNumId="6" w15:restartNumberingAfterBreak="0">
     <w:nsid w:val="2E9D67E9"/>
     <w:multiLevelType w:val="hybridMultilevel"/>
     <w:tmpl w:val="0A6C464A"/>
@@ -13295,7 +13281,7 @@
       </w:pPr>
     </w:lvl>
   </w:abstractNum>
-  <w:abstractNum w:abstractNumId="6" w15:restartNumberingAfterBreak="0">
+  <w:abstractNum w:abstractNumId="7" w15:restartNumberingAfterBreak="0">
     <w:nsid w:val="2F6040D9"/>
     <w:multiLevelType w:val="hybridMultilevel"/>
     <w:tmpl w:val="DF182A40"/>
@@ -13384,7 +13370,7 @@
       </w:pPr>
     </w:lvl>
   </w:abstractNum>
-  <w:abstractNum w:abstractNumId="7" w15:restartNumberingAfterBreak="0">
+  <w:abstractNum w:abstractNumId="8" w15:restartNumberingAfterBreak="0">
     <w:nsid w:val="472514F7"/>
     <w:multiLevelType w:val="hybridMultilevel"/>
     <w:tmpl w:val="0A6C464A"/>
@@ -13473,7 +13459,96 @@
       </w:pPr>
     </w:lvl>
   </w:abstractNum>
-  <w:abstractNum w:abstractNumId="8" w15:restartNumberingAfterBreak="0">
+  <w:abstractNum w:abstractNumId="9" w15:restartNumberingAfterBreak="0">
+    <w:nsid w:val="52E6789C"/>
+    <w:multiLevelType w:val="hybridMultilevel"/>
+    <w:tmpl w:val="0A6C464A"/>
+    <w:lvl w:ilvl="0" w:tplc="FFFFFFFF">
+      <w:start w:val="1"/>
+      <w:numFmt w:val="decimal"/>
+      <w:lvlText w:val="%1."/>
+      <w:lvlJc w:val="left"/>
+      <w:pPr>
+        <w:ind w:left="720" w:hanging="360"/>
+      </w:pPr>
+      <w:rPr>
+        <w:rFonts w:hint="default"/>
+      </w:rPr>
+    </w:lvl>
+    <w:lvl w:ilvl="1" w:tplc="FFFFFFFF" w:tentative="1">
+      <w:start w:val="1"/>
+      <w:numFmt w:val="lowerLetter"/>
+      <w:lvlText w:val="%2."/>
+      <w:lvlJc w:val="left"/>
+      <w:pPr>
+        <w:ind w:left="1440" w:hanging="360"/>
+      </w:pPr>
+    </w:lvl>
+    <w:lvl w:ilvl="2" w:tplc="FFFFFFFF" w:tentative="1">
+      <w:start w:val="1"/>
+      <w:numFmt w:val="lowerRoman"/>
+      <w:lvlText w:val="%3."/>
+      <w:lvlJc w:val="right"/>
+      <w:pPr>
+        <w:ind w:left="2160" w:hanging="180"/>
+      </w:pPr>
+    </w:lvl>
+    <w:lvl w:ilvl="3" w:tplc="FFFFFFFF" w:tentative="1">
+      <w:start w:val="1"/>
+      <w:numFmt w:val="decimal"/>
+      <w:lvlText w:val="%4."/>
+      <w:lvlJc w:val="left"/>
+      <w:pPr>
+        <w:ind w:left="2880" w:hanging="360"/>
+      </w:pPr>
+    </w:lvl>
+    <w:lvl w:ilvl="4" w:tplc="FFFFFFFF" w:tentative="1">
+      <w:start w:val="1"/>
+      <w:numFmt w:val="lowerLetter"/>
+      <w:lvlText w:val="%5."/>
+      <w:lvlJc w:val="left"/>
+      <w:pPr>
+        <w:ind w:left="3600" w:hanging="360"/>
+      </w:pPr>
+    </w:lvl>
+    <w:lvl w:ilvl="5" w:tplc="FFFFFFFF" w:tentative="1">
+      <w:start w:val="1"/>
+      <w:numFmt w:val="lowerRoman"/>
+      <w:lvlText w:val="%6."/>
+      <w:lvlJc w:val="right"/>
+      <w:pPr>
+        <w:ind w:left="4320" w:hanging="180"/>
+      </w:pPr>
+    </w:lvl>
+    <w:lvl w:ilvl="6" w:tplc="FFFFFFFF" w:tentative="1">
+      <w:start w:val="1"/>
+      <w:numFmt w:val="decimal"/>
+      <w:lvlText w:val="%7."/>
+      <w:lvlJc w:val="left"/>
+      <w:pPr>
+        <w:ind w:left="5040" w:hanging="360"/>
+      </w:pPr>
+    </w:lvl>
+    <w:lvl w:ilvl="7" w:tplc="FFFFFFFF" w:tentative="1">
+      <w:start w:val="1"/>
+      <w:numFmt w:val="lowerLetter"/>
+      <w:lvlText w:val="%8."/>
+      <w:lvlJc w:val="left"/>
+      <w:pPr>
+        <w:ind w:left="5760" w:hanging="360"/>
+      </w:pPr>
+    </w:lvl>
+    <w:lvl w:ilvl="8" w:tplc="FFFFFFFF" w:tentative="1">
+      <w:start w:val="1"/>
+      <w:numFmt w:val="lowerRoman"/>
+      <w:lvlText w:val="%9."/>
+      <w:lvlJc w:val="right"/>
+      <w:pPr>
+        <w:ind w:left="6480" w:hanging="180"/>
+      </w:pPr>
+    </w:lvl>
+  </w:abstractNum>
+  <w:abstractNum w:abstractNumId="10" w15:restartNumberingAfterBreak="0">
     <w:nsid w:val="54103625"/>
     <w:multiLevelType w:val="hybridMultilevel"/>
     <w:tmpl w:val="E2D4825C"/>
@@ -13562,7 +13637,7 @@
       </w:pPr>
     </w:lvl>
   </w:abstractNum>
-  <w:abstractNum w:abstractNumId="9" w15:restartNumberingAfterBreak="0">
+  <w:abstractNum w:abstractNumId="11" w15:restartNumberingAfterBreak="0">
     <w:nsid w:val="5B7A1318"/>
     <w:multiLevelType w:val="hybridMultilevel"/>
     <w:tmpl w:val="E2D4825C"/>
@@ -13651,7 +13726,7 @@
       </w:pPr>
     </w:lvl>
   </w:abstractNum>
-  <w:abstractNum w:abstractNumId="10" w15:restartNumberingAfterBreak="0">
+  <w:abstractNum w:abstractNumId="12" w15:restartNumberingAfterBreak="0">
     <w:nsid w:val="6AD53FD9"/>
     <w:multiLevelType w:val="hybridMultilevel"/>
     <w:tmpl w:val="87AA0A36"/>
@@ -13740,7 +13815,7 @@
       </w:pPr>
     </w:lvl>
   </w:abstractNum>
-  <w:abstractNum w:abstractNumId="11" w15:restartNumberingAfterBreak="0">
+  <w:abstractNum w:abstractNumId="13" w15:restartNumberingAfterBreak="0">
     <w:nsid w:val="6EB14271"/>
     <w:multiLevelType w:val="hybridMultilevel"/>
     <w:tmpl w:val="0A6C464A"/>
@@ -13829,7 +13904,7 @@
       </w:pPr>
     </w:lvl>
   </w:abstractNum>
-  <w:abstractNum w:abstractNumId="12" w15:restartNumberingAfterBreak="0">
+  <w:abstractNum w:abstractNumId="14" w15:restartNumberingAfterBreak="0">
     <w:nsid w:val="6F154012"/>
     <w:multiLevelType w:val="hybridMultilevel"/>
     <w:tmpl w:val="8E3C36E4"/>
@@ -13918,7 +13993,7 @@
       </w:pPr>
     </w:lvl>
   </w:abstractNum>
-  <w:abstractNum w:abstractNumId="13" w15:restartNumberingAfterBreak="0">
+  <w:abstractNum w:abstractNumId="15" w15:restartNumberingAfterBreak="0">
     <w:nsid w:val="6F59684F"/>
     <w:multiLevelType w:val="hybridMultilevel"/>
     <w:tmpl w:val="046AC672"/>
@@ -14030,7 +14105,7 @@
       </w:rPr>
     </w:lvl>
   </w:abstractNum>
-  <w:abstractNum w:abstractNumId="14" w15:restartNumberingAfterBreak="0">
+  <w:abstractNum w:abstractNumId="16" w15:restartNumberingAfterBreak="0">
     <w:nsid w:val="70454F3C"/>
     <w:multiLevelType w:val="hybridMultilevel"/>
     <w:tmpl w:val="E2D4825C"/>
@@ -14119,7 +14194,7 @@
       </w:pPr>
     </w:lvl>
   </w:abstractNum>
-  <w:abstractNum w:abstractNumId="15" w15:restartNumberingAfterBreak="0">
+  <w:abstractNum w:abstractNumId="17" w15:restartNumberingAfterBreak="0">
     <w:nsid w:val="73BC4502"/>
     <w:multiLevelType w:val="hybridMultilevel"/>
     <w:tmpl w:val="0A6C464A"/>
@@ -14208,7 +14283,7 @@
       </w:pPr>
     </w:lvl>
   </w:abstractNum>
-  <w:abstractNum w:abstractNumId="16" w15:restartNumberingAfterBreak="0">
+  <w:abstractNum w:abstractNumId="18" w15:restartNumberingAfterBreak="0">
     <w:nsid w:val="7EF60597"/>
     <w:multiLevelType w:val="hybridMultilevel"/>
     <w:tmpl w:val="FED601CC"/>
@@ -14301,43 +14376,43 @@
     <w:abstractNumId w:val="4"/>
   </w:num>
   <w:num w:numId="2" w16cid:durableId="603809721">
-    <w:abstractNumId w:val="13"/>
+    <w:abstractNumId w:val="15"/>
   </w:num>
   <w:num w:numId="3" w16cid:durableId="513763118">
     <w:abstractNumId w:val="1"/>
   </w:num>
   <w:num w:numId="4" w16cid:durableId="159473055">
-    <w:abstractNumId w:val="9"/>
+    <w:abstractNumId w:val="11"/>
   </w:num>
   <w:num w:numId="5" w16cid:durableId="1504202228">
-    <w:abstractNumId w:val="10"/>
+    <w:abstractNumId w:val="12"/>
   </w:num>
   <w:num w:numId="6" w16cid:durableId="72704517">
-    <w:abstractNumId w:val="14"/>
+    <w:abstractNumId w:val="16"/>
   </w:num>
   <w:num w:numId="7" w16cid:durableId="1546258345">
-    <w:abstractNumId w:val="8"/>
+    <w:abstractNumId w:val="10"/>
   </w:num>
   <w:num w:numId="8" w16cid:durableId="2078506245">
     <w:abstractNumId w:val="2"/>
   </w:num>
   <w:num w:numId="9" w16cid:durableId="1926264207">
-    <w:abstractNumId w:val="12"/>
+    <w:abstractNumId w:val="14"/>
   </w:num>
   <w:num w:numId="10" w16cid:durableId="770131056">
+    <w:abstractNumId w:val="7"/>
+  </w:num>
+  <w:num w:numId="11" w16cid:durableId="515577787">
+    <w:abstractNumId w:val="13"/>
+  </w:num>
+  <w:num w:numId="12" w16cid:durableId="1983077113">
+    <w:abstractNumId w:val="8"/>
+  </w:num>
+  <w:num w:numId="13" w16cid:durableId="404376079">
     <w:abstractNumId w:val="6"/>
   </w:num>
-  <w:num w:numId="11" w16cid:durableId="515577787">
-    <w:abstractNumId w:val="11"/>
-  </w:num>
-  <w:num w:numId="12" w16cid:durableId="1983077113">
-    <w:abstractNumId w:val="7"/>
-  </w:num>
-  <w:num w:numId="13" w16cid:durableId="404376079">
-    <w:abstractNumId w:val="5"/>
-  </w:num>
   <w:num w:numId="14" w16cid:durableId="404187875">
-    <w:abstractNumId w:val="15"/>
+    <w:abstractNumId w:val="17"/>
   </w:num>
   <w:num w:numId="15" w16cid:durableId="1632903380">
     <w:abstractNumId w:val="3"/>
@@ -14346,7 +14421,13 @@
     <w:abstractNumId w:val="0"/>
   </w:num>
   <w:num w:numId="17" w16cid:durableId="1103919855">
-    <w:abstractNumId w:val="16"/>
+    <w:abstractNumId w:val="18"/>
+  </w:num>
+  <w:num w:numId="18" w16cid:durableId="1456832446">
+    <w:abstractNumId w:val="5"/>
+  </w:num>
+  <w:num w:numId="19" w16cid:durableId="1212422325">
+    <w:abstractNumId w:val="9"/>
   </w:num>
 </w:numbering>
 </file>

</xml_diff>

<commit_message>
test: finish Doc and Test of UAT-005: Passenger Give 1 Star
</commit_message>
<xml_diff>
--- a/test/draft/UAT Test Design.docx
+++ b/test/draft/UAT Test Design.docx
@@ -86,6 +86,15 @@
             </w:r>
             <w:r>
               <w:rPr>
+                <w:rFonts w:ascii="TH SarabunPSK" w:hAnsi="TH SarabunPSK" w:cs="TH SarabunPSK"/>
+                <w:sz w:val="32"/>
+                <w:szCs w:val="32"/>
+                <w:lang w:bidi="th-TH"/>
+              </w:rPr>
+              <w:t>-Login</w:t>
+            </w:r>
+            <w:r>
+              <w:rPr>
                 <w:rFonts w:ascii="TH SarabunPSK" w:hAnsi="TH SarabunPSK" w:cs="TH SarabunPSK" w:hint="cs"/>
                 <w:sz w:val="32"/>
                 <w:szCs w:val="32"/>
@@ -427,7 +436,6 @@
               </w:rPr>
               <w:t xml:space="preserve"> </w:t>
             </w:r>
-            <w:proofErr w:type="spellStart"/>
             <w:r>
               <w:rPr>
                 <w:rFonts w:ascii="TH SarabunPSK" w:hAnsi="TH SarabunPSK" w:cs="TH SarabunPSK"/>
@@ -437,7 +445,6 @@
               </w:rPr>
               <w:t>Painamenae</w:t>
             </w:r>
-            <w:proofErr w:type="spellEnd"/>
           </w:p>
         </w:tc>
         <w:tc>
@@ -729,7 +736,7 @@
           <w:p>
             <w:pPr>
               <w:rPr>
-                <w:rFonts w:ascii="TH SarabunPSK" w:hAnsi="TH SarabunPSK" w:cs="TH SarabunPSK" w:hint="cs"/>
+                <w:rFonts w:ascii="TH SarabunPSK" w:hAnsi="TH SarabunPSK" w:cs="TH SarabunPSK"/>
                 <w:sz w:val="32"/>
                 <w:szCs w:val="32"/>
                 <w:lang w:bidi="th-TH"/>
@@ -906,19 +913,8 @@
                 <w:szCs w:val="32"/>
                 <w:lang w:bidi="th-TH"/>
               </w:rPr>
-              <w:t xml:space="preserve"> </w:t>
-            </w:r>
-            <w:proofErr w:type="spellStart"/>
-            <w:r>
-              <w:rPr>
-                <w:rFonts w:ascii="TH SarabunPSK" w:hAnsi="TH SarabunPSK" w:cs="TH SarabunPSK"/>
-                <w:sz w:val="32"/>
-                <w:szCs w:val="32"/>
-                <w:lang w:bidi="th-TH"/>
-              </w:rPr>
-              <w:t>Painamnae</w:t>
-            </w:r>
-            <w:proofErr w:type="spellEnd"/>
+              <w:t xml:space="preserve"> Painamnae</w:t>
+            </w:r>
           </w:p>
         </w:tc>
       </w:tr>
@@ -1423,19 +1419,8 @@
                 <w:szCs w:val="32"/>
                 <w:lang w:bidi="th-TH"/>
               </w:rPr>
-              <w:t xml:space="preserve"> </w:t>
-            </w:r>
-            <w:proofErr w:type="spellStart"/>
-            <w:r>
-              <w:rPr>
-                <w:rFonts w:ascii="TH SarabunPSK" w:hAnsi="TH SarabunPSK" w:cs="TH SarabunPSK"/>
-                <w:sz w:val="32"/>
-                <w:szCs w:val="32"/>
-                <w:lang w:bidi="th-TH"/>
-              </w:rPr>
-              <w:t>Painamnae</w:t>
-            </w:r>
-            <w:proofErr w:type="spellEnd"/>
+              <w:t xml:space="preserve"> Painamnae</w:t>
+            </w:r>
           </w:p>
         </w:tc>
         <w:tc>
@@ -1490,19 +1475,8 @@
                 <w:szCs w:val="32"/>
                 <w:lang w:bidi="th-TH"/>
               </w:rPr>
-              <w:t xml:space="preserve"> </w:t>
-            </w:r>
-            <w:proofErr w:type="spellStart"/>
-            <w:r>
-              <w:rPr>
-                <w:rFonts w:ascii="TH SarabunPSK" w:hAnsi="TH SarabunPSK" w:cs="TH SarabunPSK"/>
-                <w:sz w:val="32"/>
-                <w:szCs w:val="32"/>
-                <w:lang w:bidi="th-TH"/>
-              </w:rPr>
-              <w:t>Painamnae</w:t>
-            </w:r>
-            <w:proofErr w:type="spellEnd"/>
+              <w:t xml:space="preserve"> Painamnae</w:t>
+            </w:r>
             <w:r>
               <w:rPr>
                 <w:rFonts w:ascii="TH SarabunPSK" w:hAnsi="TH SarabunPSK" w:cs="TH SarabunPSK" w:hint="cs"/>
@@ -1718,48 +1692,37 @@
                 <w:szCs w:val="32"/>
                 <w:lang w:bidi="th-TH"/>
               </w:rPr>
+              <w:t xml:space="preserve"> Painamnae</w:t>
+            </w:r>
+            <w:r>
+              <w:rPr>
+                <w:rFonts w:ascii="TH SarabunPSK" w:hAnsi="TH SarabunPSK" w:cs="TH SarabunPSK" w:hint="cs"/>
+                <w:sz w:val="32"/>
+                <w:szCs w:val="32"/>
+                <w:cs/>
+                <w:lang w:bidi="th-TH"/>
+              </w:rPr>
+              <w:t xml:space="preserve"> จากนั้นกดปุ่มเข้าสู่ระบบ เพื่อไปหน้า</w:t>
+            </w:r>
+            <w:r>
+              <w:rPr>
+                <w:rFonts w:ascii="TH SarabunPSK" w:hAnsi="TH SarabunPSK" w:cs="TH SarabunPSK" w:hint="cs"/>
+                <w:sz w:val="32"/>
+                <w:szCs w:val="32"/>
+                <w:cs/>
+                <w:lang w:bidi="th-TH"/>
+              </w:rPr>
+              <w:t>เข้าสู่ระบบ</w:t>
+            </w:r>
+            <w:r>
+              <w:rPr>
+                <w:rFonts w:ascii="TH SarabunPSK" w:hAnsi="TH SarabunPSK" w:cs="TH SarabunPSK"/>
+                <w:sz w:val="32"/>
+                <w:szCs w:val="32"/>
+                <w:lang w:bidi="th-TH"/>
+              </w:rPr>
               <w:t xml:space="preserve"> </w:t>
             </w:r>
-            <w:proofErr w:type="spellStart"/>
-            <w:r>
-              <w:rPr>
-                <w:rFonts w:ascii="TH SarabunPSK" w:hAnsi="TH SarabunPSK" w:cs="TH SarabunPSK"/>
-                <w:sz w:val="32"/>
-                <w:szCs w:val="32"/>
-                <w:lang w:bidi="th-TH"/>
-              </w:rPr>
-              <w:t>Painamnae</w:t>
-            </w:r>
-            <w:proofErr w:type="spellEnd"/>
-            <w:r>
-              <w:rPr>
-                <w:rFonts w:ascii="TH SarabunPSK" w:hAnsi="TH SarabunPSK" w:cs="TH SarabunPSK" w:hint="cs"/>
-                <w:sz w:val="32"/>
-                <w:szCs w:val="32"/>
-                <w:cs/>
-                <w:lang w:bidi="th-TH"/>
-              </w:rPr>
-              <w:t xml:space="preserve"> จากนั้นกดปุ่มเข้าสู่ระบบ เพื่อไปหน้า</w:t>
-            </w:r>
-            <w:r>
-              <w:rPr>
-                <w:rFonts w:ascii="TH SarabunPSK" w:hAnsi="TH SarabunPSK" w:cs="TH SarabunPSK" w:hint="cs"/>
-                <w:sz w:val="32"/>
-                <w:szCs w:val="32"/>
-                <w:cs/>
-                <w:lang w:bidi="th-TH"/>
-              </w:rPr>
-              <w:t>เข้าสู่ระบบ</w:t>
-            </w:r>
-            <w:r>
-              <w:rPr>
-                <w:rFonts w:ascii="TH SarabunPSK" w:hAnsi="TH SarabunPSK" w:cs="TH SarabunPSK"/>
-                <w:sz w:val="32"/>
-                <w:szCs w:val="32"/>
-                <w:lang w:bidi="th-TH"/>
-              </w:rPr>
-              <w:t xml:space="preserve"> </w:t>
-            </w:r>
             <w:r>
               <w:rPr>
                 <w:rFonts w:ascii="TH SarabunPSK" w:hAnsi="TH SarabunPSK" w:cs="TH SarabunPSK" w:hint="cs"/>
@@ -1777,19 +1740,8 @@
                 <w:szCs w:val="32"/>
                 <w:lang w:bidi="th-TH"/>
               </w:rPr>
-              <w:t xml:space="preserve"> </w:t>
-            </w:r>
-            <w:proofErr w:type="spellStart"/>
-            <w:r>
-              <w:rPr>
-                <w:rFonts w:ascii="TH SarabunPSK" w:hAnsi="TH SarabunPSK" w:cs="TH SarabunPSK"/>
-                <w:sz w:val="32"/>
-                <w:szCs w:val="32"/>
-                <w:lang w:bidi="th-TH"/>
-              </w:rPr>
-              <w:t>Painamnae</w:t>
-            </w:r>
-            <w:proofErr w:type="spellEnd"/>
+              <w:t xml:space="preserve"> Painamnae</w:t>
+            </w:r>
           </w:p>
         </w:tc>
         <w:tc>
@@ -1823,27 +1775,7 @@
                 <w:szCs w:val="32"/>
                 <w:lang w:bidi="th-TH"/>
               </w:rPr>
-              <w:t xml:space="preserve"> </w:t>
-            </w:r>
-            <w:proofErr w:type="spellStart"/>
-            <w:r>
-              <w:rPr>
-                <w:rFonts w:ascii="TH SarabunPSK" w:hAnsi="TH SarabunPSK" w:cs="TH SarabunPSK"/>
-                <w:sz w:val="32"/>
-                <w:szCs w:val="32"/>
-                <w:lang w:bidi="th-TH"/>
-              </w:rPr>
-              <w:t>Painamnae</w:t>
-            </w:r>
-            <w:proofErr w:type="spellEnd"/>
-            <w:r>
-              <w:rPr>
-                <w:rFonts w:ascii="TH SarabunPSK" w:hAnsi="TH SarabunPSK" w:cs="TH SarabunPSK"/>
-                <w:sz w:val="32"/>
-                <w:szCs w:val="32"/>
-                <w:lang w:bidi="th-TH"/>
-              </w:rPr>
-              <w:t xml:space="preserve"> </w:t>
+              <w:t xml:space="preserve"> Painamnae </w:t>
             </w:r>
             <w:r>
               <w:rPr>
@@ -2430,6 +2362,25 @@
             </w:r>
             <w:r>
               <w:rPr>
+                <w:rFonts w:ascii="TH SarabunPSK" w:hAnsi="TH SarabunPSK" w:cs="TH SarabunPSK"/>
+                <w:sz w:val="32"/>
+                <w:szCs w:val="32"/>
+                <w:lang w:bidi="th-TH"/>
+              </w:rPr>
+              <w:t>-AdminBlacklist</w:t>
+            </w:r>
+            <w:r>
+              <w:rPr>
+                <w:rFonts w:ascii="TH SarabunPSK" w:hAnsi="TH SarabunPSK" w:cs="TH SarabunPSK" w:hint="cs"/>
+                <w:sz w:val="32"/>
+                <w:szCs w:val="32"/>
+                <w:cs/>
+                <w:lang w:bidi="th-TH"/>
+              </w:rPr>
+              <w:t xml:space="preserve"> </w:t>
+            </w:r>
+            <w:r>
+              <w:rPr>
                 <w:rFonts w:ascii="TH SarabunPSK" w:hAnsi="TH SarabunPSK" w:cs="TH SarabunPSK" w:hint="cs"/>
                 <w:sz w:val="32"/>
                 <w:szCs w:val="32"/>
@@ -2791,7 +2742,6 @@
               </w:rPr>
               <w:t xml:space="preserve"> </w:t>
             </w:r>
-            <w:proofErr w:type="spellStart"/>
             <w:r>
               <w:rPr>
                 <w:rFonts w:ascii="TH SarabunPSK" w:hAnsi="TH SarabunPSK" w:cs="TH SarabunPSK"/>
@@ -2801,7 +2751,6 @@
               </w:rPr>
               <w:t>Painamenae</w:t>
             </w:r>
-            <w:proofErr w:type="spellEnd"/>
           </w:p>
         </w:tc>
         <w:tc>
@@ -3703,19 +3652,8 @@
                 <w:szCs w:val="32"/>
                 <w:lang w:bidi="th-TH"/>
               </w:rPr>
-              <w:t xml:space="preserve"> </w:t>
-            </w:r>
-            <w:proofErr w:type="spellStart"/>
-            <w:r>
-              <w:rPr>
-                <w:rFonts w:ascii="TH SarabunPSK" w:hAnsi="TH SarabunPSK" w:cs="TH SarabunPSK"/>
-                <w:sz w:val="32"/>
-                <w:szCs w:val="32"/>
-                <w:lang w:bidi="th-TH"/>
-              </w:rPr>
-              <w:t>Painamnae</w:t>
-            </w:r>
-            <w:proofErr w:type="spellEnd"/>
+              <w:t xml:space="preserve"> Painamnae</w:t>
+            </w:r>
           </w:p>
         </w:tc>
         <w:tc>
@@ -3877,19 +3815,8 @@
                 <w:szCs w:val="32"/>
                 <w:lang w:bidi="th-TH"/>
               </w:rPr>
-              <w:t xml:space="preserve"> </w:t>
-            </w:r>
-            <w:proofErr w:type="spellStart"/>
-            <w:r>
-              <w:rPr>
-                <w:rFonts w:ascii="TH SarabunPSK" w:hAnsi="TH SarabunPSK" w:cs="TH SarabunPSK"/>
-                <w:sz w:val="32"/>
-                <w:szCs w:val="32"/>
-                <w:lang w:bidi="th-TH"/>
-              </w:rPr>
-              <w:t>Painamnae</w:t>
-            </w:r>
-            <w:proofErr w:type="spellEnd"/>
+              <w:t xml:space="preserve"> Painamnae</w:t>
+            </w:r>
           </w:p>
         </w:tc>
         <w:tc>
@@ -4338,19 +4265,8 @@
                 <w:szCs w:val="32"/>
                 <w:lang w:bidi="th-TH"/>
               </w:rPr>
-              <w:t xml:space="preserve"> </w:t>
-            </w:r>
-            <w:proofErr w:type="spellStart"/>
-            <w:r>
-              <w:rPr>
-                <w:rFonts w:ascii="TH SarabunPSK" w:hAnsi="TH SarabunPSK" w:cs="TH SarabunPSK"/>
-                <w:sz w:val="32"/>
-                <w:szCs w:val="32"/>
-                <w:lang w:bidi="th-TH"/>
-              </w:rPr>
-              <w:t>Painamnae</w:t>
-            </w:r>
-            <w:proofErr w:type="spellEnd"/>
+              <w:t xml:space="preserve"> Painamnae</w:t>
+            </w:r>
           </w:p>
         </w:tc>
         <w:tc>
@@ -4779,6 +4695,15 @@
             </w:r>
             <w:r>
               <w:rPr>
+                <w:rFonts w:ascii="TH SarabunPSK" w:hAnsi="TH SarabunPSK" w:cs="TH SarabunPSK"/>
+                <w:sz w:val="32"/>
+                <w:szCs w:val="32"/>
+                <w:lang w:bidi="th-TH"/>
+              </w:rPr>
+              <w:t>-BlacklistLogin</w:t>
+            </w:r>
+            <w:r>
+              <w:rPr>
                 <w:rFonts w:ascii="TH SarabunPSK" w:hAnsi="TH SarabunPSK" w:cs="TH SarabunPSK" w:hint="cs"/>
                 <w:sz w:val="32"/>
                 <w:szCs w:val="32"/>
@@ -5128,7 +5053,6 @@
               </w:rPr>
               <w:t xml:space="preserve"> </w:t>
             </w:r>
-            <w:proofErr w:type="spellStart"/>
             <w:r>
               <w:rPr>
                 <w:rFonts w:ascii="TH SarabunPSK" w:hAnsi="TH SarabunPSK" w:cs="TH SarabunPSK"/>
@@ -5138,7 +5062,6 @@
               </w:rPr>
               <w:t>Painamenae</w:t>
             </w:r>
-            <w:proofErr w:type="spellEnd"/>
           </w:p>
         </w:tc>
         <w:tc>
@@ -6002,19 +5925,8 @@
                 <w:szCs w:val="32"/>
                 <w:lang w:bidi="th-TH"/>
               </w:rPr>
-              <w:t xml:space="preserve"> </w:t>
-            </w:r>
-            <w:proofErr w:type="spellStart"/>
-            <w:r>
-              <w:rPr>
-                <w:rFonts w:ascii="TH SarabunPSK" w:hAnsi="TH SarabunPSK" w:cs="TH SarabunPSK"/>
-                <w:sz w:val="32"/>
-                <w:szCs w:val="32"/>
-                <w:lang w:bidi="th-TH"/>
-              </w:rPr>
-              <w:t>Painamnae</w:t>
-            </w:r>
-            <w:proofErr w:type="spellEnd"/>
+              <w:t xml:space="preserve"> Painamnae</w:t>
+            </w:r>
           </w:p>
         </w:tc>
         <w:tc>
@@ -6176,19 +6088,8 @@
                 <w:szCs w:val="32"/>
                 <w:lang w:bidi="th-TH"/>
               </w:rPr>
-              <w:t xml:space="preserve"> </w:t>
-            </w:r>
-            <w:proofErr w:type="spellStart"/>
-            <w:r>
-              <w:rPr>
-                <w:rFonts w:ascii="TH SarabunPSK" w:hAnsi="TH SarabunPSK" w:cs="TH SarabunPSK"/>
-                <w:sz w:val="32"/>
-                <w:szCs w:val="32"/>
-                <w:lang w:bidi="th-TH"/>
-              </w:rPr>
-              <w:t>Painamnae</w:t>
-            </w:r>
-            <w:proofErr w:type="spellEnd"/>
+              <w:t xml:space="preserve"> Painamnae</w:t>
+            </w:r>
           </w:p>
         </w:tc>
         <w:tc>
@@ -6672,6 +6573,15 @@
             </w:r>
             <w:r>
               <w:rPr>
+                <w:rFonts w:ascii="TH SarabunPSK" w:hAnsi="TH SarabunPSK" w:cs="TH SarabunPSK"/>
+                <w:sz w:val="32"/>
+                <w:szCs w:val="32"/>
+                <w:lang w:bidi="th-TH"/>
+              </w:rPr>
+              <w:t>-BlacklistRegister</w:t>
+            </w:r>
+            <w:r>
+              <w:rPr>
                 <w:rFonts w:ascii="TH SarabunPSK" w:hAnsi="TH SarabunPSK" w:cs="TH SarabunPSK" w:hint="cs"/>
                 <w:sz w:val="32"/>
                 <w:szCs w:val="32"/>
@@ -7022,7 +6932,6 @@
               </w:rPr>
               <w:t xml:space="preserve"> </w:t>
             </w:r>
-            <w:proofErr w:type="spellStart"/>
             <w:r>
               <w:rPr>
                 <w:rFonts w:ascii="TH SarabunPSK" w:hAnsi="TH SarabunPSK" w:cs="TH SarabunPSK"/>
@@ -7032,7 +6941,6 @@
               </w:rPr>
               <w:t>Painamenae</w:t>
             </w:r>
-            <w:proofErr w:type="spellEnd"/>
           </w:p>
         </w:tc>
         <w:tc>
@@ -7868,19 +7776,8 @@
                 <w:szCs w:val="32"/>
                 <w:lang w:bidi="th-TH"/>
               </w:rPr>
-              <w:t xml:space="preserve"> </w:t>
-            </w:r>
-            <w:proofErr w:type="spellStart"/>
-            <w:r>
-              <w:rPr>
-                <w:rFonts w:ascii="TH SarabunPSK" w:hAnsi="TH SarabunPSK" w:cs="TH SarabunPSK"/>
-                <w:sz w:val="32"/>
-                <w:szCs w:val="32"/>
-                <w:lang w:bidi="th-TH"/>
-              </w:rPr>
-              <w:t>Painamnae</w:t>
-            </w:r>
-            <w:proofErr w:type="spellEnd"/>
+              <w:t xml:space="preserve"> Painamnae</w:t>
+            </w:r>
           </w:p>
         </w:tc>
         <w:tc>
@@ -8053,19 +7950,8 @@
                 <w:szCs w:val="32"/>
                 <w:lang w:bidi="th-TH"/>
               </w:rPr>
-              <w:t xml:space="preserve"> </w:t>
-            </w:r>
-            <w:proofErr w:type="spellStart"/>
-            <w:r>
-              <w:rPr>
-                <w:rFonts w:ascii="TH SarabunPSK" w:hAnsi="TH SarabunPSK" w:cs="TH SarabunPSK"/>
-                <w:sz w:val="32"/>
-                <w:szCs w:val="32"/>
-                <w:lang w:bidi="th-TH"/>
-              </w:rPr>
-              <w:t>Painamnae</w:t>
-            </w:r>
-            <w:proofErr w:type="spellEnd"/>
+              <w:t xml:space="preserve"> Painamnae</w:t>
+            </w:r>
           </w:p>
         </w:tc>
         <w:tc>
@@ -9023,20 +8909,6 @@
         </w:tc>
       </w:tr>
     </w:tbl>
-    <w:p>
-      <w:pPr>
-        <w:rPr>
-          <w:lang w:bidi="th-TH"/>
-        </w:rPr>
-      </w:pPr>
-    </w:p>
-    <w:p>
-      <w:pPr>
-        <w:rPr>
-          <w:lang w:bidi="th-TH"/>
-        </w:rPr>
-      </w:pPr>
-    </w:p>
     <w:p>
       <w:pPr>
         <w:rPr>
@@ -9108,6 +8980,7 @@
                 <w:szCs w:val="32"/>
                 <w:lang w:bidi="th-TH"/>
               </w:rPr>
+              <w:lastRenderedPageBreak/>
               <w:t>Test Scenario ID</w:t>
             </w:r>
             <w:r>
@@ -9149,6 +9022,15 @@
             </w:r>
             <w:r>
               <w:rPr>
+                <w:rFonts w:ascii="TH SarabunPSK" w:hAnsi="TH SarabunPSK" w:cs="TH SarabunPSK"/>
+                <w:sz w:val="32"/>
+                <w:szCs w:val="32"/>
+                <w:lang w:bidi="th-TH"/>
+              </w:rPr>
+              <w:t>-Review</w:t>
+            </w:r>
+            <w:r>
+              <w:rPr>
                 <w:rFonts w:ascii="TH SarabunPSK" w:hAnsi="TH SarabunPSK" w:cs="TH SarabunPSK" w:hint="cs"/>
                 <w:sz w:val="32"/>
                 <w:szCs w:val="32"/>
@@ -9303,7 +9185,7 @@
           <w:p>
             <w:pPr>
               <w:rPr>
-                <w:rFonts w:ascii="TH SarabunPSK" w:hAnsi="TH SarabunPSK" w:cs="TH SarabunPSK"/>
+                <w:rFonts w:ascii="TH SarabunPSK" w:hAnsi="TH SarabunPSK" w:cs="TH SarabunPSK" w:hint="cs"/>
                 <w:sz w:val="32"/>
                 <w:szCs w:val="32"/>
                 <w:cs/>
@@ -9328,6 +9210,25 @@
                 <w:lang w:bidi="th-TH"/>
               </w:rPr>
               <w:t>ง</w:t>
+            </w:r>
+            <w:r>
+              <w:rPr>
+                <w:rFonts w:ascii="TH Sarabun New" w:hAnsi="TH Sarabun New" w:cs="TH Sarabun New"/>
+                <w:sz w:val="32"/>
+                <w:szCs w:val="32"/>
+                <w:lang w:bidi="th-TH"/>
+              </w:rPr>
+              <w:t xml:space="preserve"> 1 </w:t>
+            </w:r>
+            <w:r>
+              <w:rPr>
+                <w:rFonts w:ascii="TH Sarabun New" w:hAnsi="TH Sarabun New" w:cs="TH Sarabun New" w:hint="cs"/>
+                <w:sz w:val="32"/>
+                <w:szCs w:val="32"/>
+                <w:cs/>
+                <w:lang w:bidi="th-TH"/>
+              </w:rPr>
+              <w:t>ดาว</w:t>
             </w:r>
           </w:p>
         </w:tc>
@@ -9492,7 +9393,6 @@
               </w:rPr>
               <w:t xml:space="preserve"> </w:t>
             </w:r>
-            <w:proofErr w:type="spellStart"/>
             <w:r>
               <w:rPr>
                 <w:rFonts w:ascii="TH SarabunPSK" w:hAnsi="TH SarabunPSK" w:cs="TH SarabunPSK"/>
@@ -9502,7 +9402,6 @@
               </w:rPr>
               <w:t>Painamenae</w:t>
             </w:r>
-            <w:proofErr w:type="spellEnd"/>
           </w:p>
         </w:tc>
         <w:tc>
@@ -9794,22 +9693,118 @@
           <w:p>
             <w:pPr>
               <w:rPr>
-                <w:rFonts w:ascii="TH SarabunPSK" w:hAnsi="TH SarabunPSK" w:cs="TH SarabunPSK"/>
-                <w:sz w:val="32"/>
-                <w:szCs w:val="32"/>
-                <w:cs/>
-                <w:lang w:bidi="th-TH"/>
-              </w:rPr>
-            </w:pPr>
-            <w:r>
-              <w:rPr>
-                <w:rFonts w:ascii="TH SarabunPSK" w:hAnsi="TH SarabunPSK" w:cs="TH SarabunPSK" w:hint="cs"/>
-                <w:sz w:val="32"/>
-                <w:szCs w:val="32"/>
-                <w:cs/>
-                <w:lang w:bidi="th-TH"/>
-              </w:rPr>
-              <w:t>ไม่มี</w:t>
+                <w:rFonts w:ascii="TH SarabunPSK" w:hAnsi="TH SarabunPSK" w:cs="TH SarabunPSK" w:hint="cs"/>
+                <w:sz w:val="32"/>
+                <w:szCs w:val="32"/>
+                <w:cs/>
+                <w:lang w:bidi="th-TH"/>
+              </w:rPr>
+            </w:pPr>
+            <w:r>
+              <w:rPr>
+                <w:rFonts w:ascii="TH SarabunPSK" w:hAnsi="TH SarabunPSK" w:cs="TH SarabunPSK" w:hint="cs"/>
+                <w:sz w:val="32"/>
+                <w:szCs w:val="32"/>
+                <w:cs/>
+                <w:lang w:bidi="th-TH"/>
+              </w:rPr>
+              <w:t>ผู้โดยสารจะต้องได้รับการยืนยันตัวตนจาก</w:t>
+            </w:r>
+            <w:r>
+              <w:rPr>
+                <w:rFonts w:ascii="TH SarabunPSK" w:hAnsi="TH SarabunPSK" w:cs="TH SarabunPSK"/>
+                <w:sz w:val="32"/>
+                <w:szCs w:val="32"/>
+                <w:lang w:bidi="th-TH"/>
+              </w:rPr>
+              <w:t xml:space="preserve"> Admin</w:t>
+            </w:r>
+            <w:r>
+              <w:rPr>
+                <w:rFonts w:ascii="TH SarabunPSK" w:hAnsi="TH SarabunPSK" w:cs="TH SarabunPSK" w:hint="cs"/>
+                <w:sz w:val="32"/>
+                <w:szCs w:val="32"/>
+                <w:cs/>
+                <w:lang w:bidi="th-TH"/>
+              </w:rPr>
+              <w:t xml:space="preserve"> ก่อนเริ่มการจองการเดินทาง คนขับต้องได้รั</w:t>
+            </w:r>
+            <w:r>
+              <w:rPr>
+                <w:rFonts w:ascii="TH SarabunPSK" w:hAnsi="TH SarabunPSK" w:cs="TH SarabunPSK" w:hint="cs"/>
+                <w:sz w:val="32"/>
+                <w:szCs w:val="32"/>
+                <w:cs/>
+                <w:lang w:bidi="th-TH"/>
+              </w:rPr>
+              <w:t>บ</w:t>
+            </w:r>
+            <w:r>
+              <w:rPr>
+                <w:rFonts w:ascii="TH SarabunPSK" w:hAnsi="TH SarabunPSK" w:cs="TH SarabunPSK" w:hint="cs"/>
+                <w:sz w:val="32"/>
+                <w:szCs w:val="32"/>
+                <w:cs/>
+                <w:lang w:bidi="th-TH"/>
+              </w:rPr>
+              <w:t>การยืนยันตัวตนและใบขับขี่จาก</w:t>
+            </w:r>
+            <w:r>
+              <w:rPr>
+                <w:rFonts w:ascii="TH SarabunPSK" w:hAnsi="TH SarabunPSK" w:cs="TH SarabunPSK"/>
+                <w:sz w:val="32"/>
+                <w:szCs w:val="32"/>
+                <w:lang w:bidi="th-TH"/>
+              </w:rPr>
+              <w:t xml:space="preserve"> Admin</w:t>
+            </w:r>
+            <w:r>
+              <w:rPr>
+                <w:rFonts w:ascii="TH SarabunPSK" w:hAnsi="TH SarabunPSK" w:cs="TH SarabunPSK" w:hint="cs"/>
+                <w:sz w:val="32"/>
+                <w:szCs w:val="32"/>
+                <w:cs/>
+                <w:lang w:bidi="th-TH"/>
+              </w:rPr>
+              <w:t xml:space="preserve"> ก่อนเริ่มการสร้างเส้นทาง</w:t>
+            </w:r>
+            <w:r>
+              <w:rPr>
+                <w:rFonts w:ascii="TH SarabunPSK" w:hAnsi="TH SarabunPSK" w:cs="TH SarabunPSK"/>
+                <w:sz w:val="32"/>
+                <w:szCs w:val="32"/>
+                <w:lang w:bidi="th-TH"/>
+              </w:rPr>
+              <w:t xml:space="preserve"> </w:t>
+            </w:r>
+            <w:r>
+              <w:rPr>
+                <w:rFonts w:ascii="TH SarabunPSK" w:hAnsi="TH SarabunPSK" w:cs="TH SarabunPSK" w:hint="cs"/>
+                <w:sz w:val="32"/>
+                <w:szCs w:val="32"/>
+                <w:cs/>
+                <w:lang w:bidi="th-TH"/>
+              </w:rPr>
+              <w:t xml:space="preserve">และมีข้อมูลรถยนต์ของตนอย่างน้อย </w:t>
+            </w:r>
+            <w:r>
+              <w:rPr>
+                <w:rFonts w:ascii="TH SarabunPSK" w:hAnsi="TH SarabunPSK" w:cs="TH SarabunPSK"/>
+                <w:sz w:val="32"/>
+                <w:szCs w:val="32"/>
+                <w:lang w:bidi="th-TH"/>
+              </w:rPr>
+              <w:t>1</w:t>
+            </w:r>
+            <w:r>
+              <w:rPr>
+                <w:rFonts w:ascii="TH SarabunPSK" w:hAnsi="TH SarabunPSK" w:cs="TH SarabunPSK" w:hint="cs"/>
+                <w:sz w:val="32"/>
+                <w:szCs w:val="32"/>
+                <w:cs/>
+                <w:lang w:bidi="th-TH"/>
+              </w:rPr>
+              <w:t xml:space="preserve"> คัน</w:t>
             </w:r>
           </w:p>
         </w:tc>
@@ -9864,7 +9859,7 @@
           <w:p>
             <w:pPr>
               <w:rPr>
-                <w:rFonts w:ascii="TH SarabunPSK" w:hAnsi="TH SarabunPSK" w:cs="TH SarabunPSK"/>
+                <w:rFonts w:ascii="TH SarabunPSK" w:hAnsi="TH SarabunPSK" w:cs="TH SarabunPSK" w:hint="cs"/>
                 <w:sz w:val="32"/>
                 <w:szCs w:val="32"/>
                 <w:lang w:bidi="th-TH"/>
@@ -10163,30 +10158,31 @@
             </w:pPr>
             <w:r>
               <w:rPr>
-                <w:rFonts w:ascii="TH SarabunPSK" w:hAnsi="TH SarabunPSK" w:cs="TH SarabunPSK" w:hint="cs"/>
-                <w:sz w:val="32"/>
-                <w:szCs w:val="32"/>
-                <w:lang w:bidi="th-TH"/>
-              </w:rPr>
-              <w:t xml:space="preserve">Open </w:t>
-            </w:r>
-            <w:r>
-              <w:rPr>
-                <w:rFonts w:ascii="TH SarabunPSK" w:hAnsi="TH SarabunPSK" w:cs="TH SarabunPSK"/>
-                <w:sz w:val="32"/>
-                <w:szCs w:val="32"/>
-                <w:lang w:bidi="th-TH"/>
-              </w:rPr>
-              <w:t xml:space="preserve">Web </w:t>
-            </w:r>
-            <w:r>
-              <w:rPr>
-                <w:rFonts w:ascii="TH SarabunPSK" w:hAnsi="TH SarabunPSK" w:cs="TH SarabunPSK" w:hint="cs"/>
-                <w:sz w:val="32"/>
-                <w:szCs w:val="32"/>
-                <w:lang w:bidi="th-TH"/>
-              </w:rPr>
-              <w:t>Page</w:t>
+                <w:rFonts w:ascii="TH SarabunPSK" w:hAnsi="TH SarabunPSK" w:cs="TH SarabunPSK"/>
+                <w:sz w:val="32"/>
+                <w:szCs w:val="32"/>
+                <w:lang w:bidi="th-TH"/>
+              </w:rPr>
+              <w:t>Passenger Login</w:t>
+            </w:r>
+            <w:r>
+              <w:rPr>
+                <w:rFonts w:ascii="TH SarabunPSK" w:hAnsi="TH SarabunPSK" w:cs="TH SarabunPSK" w:hint="cs"/>
+                <w:sz w:val="32"/>
+                <w:szCs w:val="32"/>
+                <w:cs/>
+                <w:lang w:bidi="th-TH"/>
+              </w:rPr>
+              <w:t xml:space="preserve"> </w:t>
+            </w:r>
+            <w:r>
+              <w:rPr>
+                <w:rFonts w:ascii="TH SarabunPSK" w:hAnsi="TH SarabunPSK" w:cs="TH SarabunPSK"/>
+                <w:sz w:val="32"/>
+                <w:szCs w:val="32"/>
+                <w:lang w:bidi="th-TH"/>
+              </w:rPr>
+              <w:t>Success</w:t>
             </w:r>
             <w:r>
               <w:rPr>
@@ -10201,6 +10197,11 @@
           </w:p>
           <w:p>
             <w:pPr>
+              <w:pStyle w:val="ListParagraph"/>
+              <w:numPr>
+                <w:ilvl w:val="0"/>
+                <w:numId w:val="20"/>
+              </w:numPr>
               <w:rPr>
                 <w:rFonts w:ascii="TH SarabunPSK" w:hAnsi="TH SarabunPSK" w:cs="TH SarabunPSK"/>
                 <w:sz w:val="32"/>
@@ -10221,370 +10222,73 @@
           </w:p>
           <w:p>
             <w:pPr>
-              <w:rPr>
-                <w:rFonts w:ascii="TH SarabunPSK" w:hAnsi="TH SarabunPSK" w:cs="TH SarabunPSK"/>
-                <w:sz w:val="32"/>
-                <w:szCs w:val="32"/>
-                <w:lang w:bidi="th-TH"/>
-              </w:rPr>
-            </w:pPr>
-          </w:p>
-        </w:tc>
-        <w:tc>
-          <w:tcPr>
-            <w:tcW w:w="2759" w:type="dxa"/>
-          </w:tcPr>
-          <w:p>
-            <w:pPr>
-              <w:rPr>
-                <w:rFonts w:ascii="TH SarabunPSK" w:hAnsi="TH SarabunPSK" w:cs="TH SarabunPSK"/>
-                <w:sz w:val="32"/>
-                <w:szCs w:val="32"/>
-                <w:cs/>
-                <w:lang w:bidi="th-TH"/>
-              </w:rPr>
-            </w:pPr>
-            <w:r>
-              <w:rPr>
-                <w:rFonts w:ascii="TH SarabunPSK" w:hAnsi="TH SarabunPSK" w:cs="TH SarabunPSK" w:hint="cs"/>
-                <w:sz w:val="32"/>
-                <w:szCs w:val="32"/>
-                <w:cs/>
-                <w:lang w:bidi="th-TH"/>
-              </w:rPr>
-              <w:t>แสดงหน้า</w:t>
-            </w:r>
-            <w:r>
-              <w:rPr>
-                <w:rFonts w:ascii="TH SarabunPSK" w:hAnsi="TH SarabunPSK" w:cs="TH SarabunPSK" w:hint="cs"/>
-                <w:sz w:val="32"/>
-                <w:szCs w:val="32"/>
-                <w:cs/>
-                <w:lang w:bidi="th-TH"/>
-              </w:rPr>
-              <w:t>แรกของเว็บไซต์</w:t>
-            </w:r>
-            <w:r>
-              <w:rPr>
-                <w:rFonts w:ascii="TH SarabunPSK" w:hAnsi="TH SarabunPSK" w:cs="TH SarabunPSK"/>
-                <w:sz w:val="32"/>
-                <w:szCs w:val="32"/>
-                <w:lang w:bidi="th-TH"/>
-              </w:rPr>
-              <w:t xml:space="preserve"> </w:t>
-            </w:r>
-            <w:proofErr w:type="spellStart"/>
-            <w:r>
-              <w:rPr>
-                <w:rFonts w:ascii="TH SarabunPSK" w:hAnsi="TH SarabunPSK" w:cs="TH SarabunPSK"/>
-                <w:sz w:val="32"/>
-                <w:szCs w:val="32"/>
-                <w:lang w:bidi="th-TH"/>
-              </w:rPr>
-              <w:t>Painamnae</w:t>
-            </w:r>
-            <w:proofErr w:type="spellEnd"/>
-          </w:p>
-        </w:tc>
-        <w:tc>
-          <w:tcPr>
-            <w:tcW w:w="2603" w:type="dxa"/>
-            <w:gridSpan w:val="2"/>
-          </w:tcPr>
-          <w:p>
-            <w:pPr>
-              <w:rPr>
-                <w:rFonts w:ascii="TH SarabunPSK" w:hAnsi="TH SarabunPSK" w:cs="TH SarabunPSK"/>
-                <w:sz w:val="32"/>
-                <w:szCs w:val="32"/>
-                <w:cs/>
-                <w:lang w:bidi="th-TH"/>
-              </w:rPr>
-            </w:pPr>
-          </w:p>
-        </w:tc>
-        <w:tc>
-          <w:tcPr>
-            <w:tcW w:w="2279" w:type="dxa"/>
-          </w:tcPr>
-          <w:p>
-            <w:pPr>
-              <w:jc w:val="center"/>
-              <w:rPr>
-                <w:rFonts w:ascii="TH SarabunPSK" w:hAnsi="TH SarabunPSK" w:cs="TH SarabunPSK"/>
-                <w:sz w:val="32"/>
-                <w:szCs w:val="32"/>
-                <w:lang w:bidi="th-TH"/>
-              </w:rPr>
-            </w:pPr>
-          </w:p>
-        </w:tc>
-        <w:tc>
-          <w:tcPr>
-            <w:tcW w:w="1744" w:type="dxa"/>
-          </w:tcPr>
-          <w:p>
-            <w:pPr>
-              <w:rPr>
-                <w:rFonts w:ascii="TH SarabunPSK" w:hAnsi="TH SarabunPSK" w:cs="TH SarabunPSK"/>
-                <w:sz w:val="32"/>
-                <w:szCs w:val="32"/>
-                <w:lang w:bidi="th-TH"/>
-              </w:rPr>
-            </w:pPr>
-          </w:p>
-        </w:tc>
-      </w:tr>
-      <w:tr>
-        <w:tc>
-          <w:tcPr>
-            <w:tcW w:w="630" w:type="dxa"/>
-          </w:tcPr>
-          <w:p>
-            <w:pPr>
-              <w:jc w:val="center"/>
-              <w:rPr>
-                <w:rFonts w:ascii="TH SarabunPSK" w:hAnsi="TH SarabunPSK" w:cs="TH SarabunPSK"/>
-                <w:sz w:val="32"/>
-                <w:szCs w:val="32"/>
-                <w:lang w:bidi="th-TH"/>
-              </w:rPr>
-            </w:pPr>
-            <w:r>
-              <w:rPr>
-                <w:rFonts w:ascii="TH SarabunPSK" w:hAnsi="TH SarabunPSK" w:cs="TH SarabunPSK" w:hint="cs"/>
-                <w:sz w:val="32"/>
-                <w:szCs w:val="32"/>
-                <w:lang w:bidi="th-TH"/>
-              </w:rPr>
-              <w:t>2</w:t>
-            </w:r>
-          </w:p>
-        </w:tc>
-        <w:tc>
-          <w:tcPr>
-            <w:tcW w:w="4507" w:type="dxa"/>
-            <w:gridSpan w:val="2"/>
-          </w:tcPr>
-          <w:p>
-            <w:pPr>
-              <w:rPr>
-                <w:rFonts w:ascii="TH SarabunPSK" w:hAnsi="TH SarabunPSK" w:cs="TH SarabunPSK"/>
-                <w:sz w:val="32"/>
-                <w:szCs w:val="32"/>
-                <w:lang w:bidi="th-TH"/>
-              </w:rPr>
-            </w:pPr>
-            <w:r>
-              <w:rPr>
-                <w:rFonts w:ascii="TH SarabunPSK" w:hAnsi="TH SarabunPSK" w:cs="TH SarabunPSK" w:hint="cs"/>
-                <w:sz w:val="32"/>
-                <w:szCs w:val="32"/>
-                <w:cs/>
-                <w:lang w:bidi="th-TH"/>
-              </w:rPr>
-              <w:t>ไปที่หน้า</w:t>
-            </w:r>
-            <w:r>
-              <w:rPr>
-                <w:rFonts w:ascii="TH SarabunPSK" w:hAnsi="TH SarabunPSK" w:cs="TH SarabunPSK"/>
-                <w:sz w:val="32"/>
-                <w:szCs w:val="32"/>
-                <w:lang w:bidi="th-TH"/>
-              </w:rPr>
-              <w:t xml:space="preserve"> Login </w:t>
-            </w:r>
-          </w:p>
-        </w:tc>
-        <w:tc>
-          <w:tcPr>
-            <w:tcW w:w="2759" w:type="dxa"/>
-          </w:tcPr>
-          <w:p>
-            <w:pPr>
-              <w:rPr>
-                <w:rFonts w:ascii="TH SarabunPSK" w:hAnsi="TH SarabunPSK" w:cs="TH SarabunPSK"/>
-                <w:sz w:val="32"/>
-                <w:szCs w:val="32"/>
-                <w:lang w:bidi="th-TH"/>
-              </w:rPr>
-            </w:pPr>
-            <w:r>
-              <w:rPr>
-                <w:rFonts w:ascii="TH SarabunPSK" w:hAnsi="TH SarabunPSK" w:cs="TH SarabunPSK" w:hint="cs"/>
-                <w:sz w:val="32"/>
-                <w:szCs w:val="32"/>
-                <w:cs/>
-                <w:lang w:bidi="th-TH"/>
-              </w:rPr>
-              <w:t>แสดงหน้า</w:t>
-            </w:r>
-            <w:r>
-              <w:rPr>
-                <w:rFonts w:ascii="TH SarabunPSK" w:hAnsi="TH SarabunPSK" w:cs="TH SarabunPSK"/>
-                <w:sz w:val="32"/>
-                <w:szCs w:val="32"/>
-                <w:lang w:bidi="th-TH"/>
-              </w:rPr>
-              <w:t xml:space="preserve"> Login</w:t>
-            </w:r>
-            <w:r>
-              <w:rPr>
-                <w:rFonts w:ascii="TH SarabunPSK" w:hAnsi="TH SarabunPSK" w:cs="TH SarabunPSK" w:hint="cs"/>
-                <w:sz w:val="32"/>
-                <w:szCs w:val="32"/>
-                <w:cs/>
-                <w:lang w:bidi="th-TH"/>
-              </w:rPr>
-              <w:t xml:space="preserve"> ของเว็บไซต์</w:t>
-            </w:r>
-            <w:r>
-              <w:rPr>
-                <w:rFonts w:ascii="TH SarabunPSK" w:hAnsi="TH SarabunPSK" w:cs="TH SarabunPSK"/>
-                <w:sz w:val="32"/>
-                <w:szCs w:val="32"/>
-                <w:lang w:bidi="th-TH"/>
-              </w:rPr>
-              <w:t xml:space="preserve"> </w:t>
-            </w:r>
-            <w:proofErr w:type="spellStart"/>
-            <w:r>
-              <w:rPr>
-                <w:rFonts w:ascii="TH SarabunPSK" w:hAnsi="TH SarabunPSK" w:cs="TH SarabunPSK"/>
-                <w:sz w:val="32"/>
-                <w:szCs w:val="32"/>
-                <w:lang w:bidi="th-TH"/>
-              </w:rPr>
-              <w:t>Painamnae</w:t>
-            </w:r>
-            <w:proofErr w:type="spellEnd"/>
-          </w:p>
-        </w:tc>
-        <w:tc>
-          <w:tcPr>
-            <w:tcW w:w="2603" w:type="dxa"/>
-            <w:gridSpan w:val="2"/>
-          </w:tcPr>
-          <w:p>
-            <w:pPr>
-              <w:rPr>
-                <w:rFonts w:ascii="TH SarabunPSK" w:hAnsi="TH SarabunPSK" w:cs="TH SarabunPSK"/>
-                <w:sz w:val="32"/>
-                <w:szCs w:val="32"/>
-                <w:lang w:bidi="th-TH"/>
-              </w:rPr>
-            </w:pPr>
-          </w:p>
-        </w:tc>
-        <w:tc>
-          <w:tcPr>
-            <w:tcW w:w="2279" w:type="dxa"/>
-          </w:tcPr>
-          <w:p>
-            <w:pPr>
-              <w:jc w:val="center"/>
-              <w:rPr>
-                <w:rFonts w:ascii="TH SarabunPSK" w:hAnsi="TH SarabunPSK" w:cs="TH SarabunPSK"/>
-                <w:sz w:val="32"/>
-                <w:szCs w:val="32"/>
-                <w:lang w:bidi="th-TH"/>
-              </w:rPr>
-            </w:pPr>
-          </w:p>
-        </w:tc>
-        <w:tc>
-          <w:tcPr>
-            <w:tcW w:w="1744" w:type="dxa"/>
-          </w:tcPr>
-          <w:p>
-            <w:pPr>
-              <w:rPr>
-                <w:rFonts w:ascii="TH SarabunPSK" w:hAnsi="TH SarabunPSK" w:cs="TH SarabunPSK"/>
-                <w:sz w:val="32"/>
-                <w:szCs w:val="32"/>
-                <w:lang w:bidi="th-TH"/>
-              </w:rPr>
-            </w:pPr>
-          </w:p>
-        </w:tc>
-      </w:tr>
-      <w:tr>
-        <w:tc>
-          <w:tcPr>
-            <w:tcW w:w="630" w:type="dxa"/>
-          </w:tcPr>
-          <w:p>
-            <w:pPr>
-              <w:jc w:val="center"/>
-              <w:rPr>
-                <w:rFonts w:ascii="TH SarabunPSK" w:hAnsi="TH SarabunPSK" w:cs="TH SarabunPSK"/>
-                <w:sz w:val="32"/>
-                <w:szCs w:val="32"/>
-                <w:lang w:bidi="th-TH"/>
-              </w:rPr>
-            </w:pPr>
-            <w:r>
-              <w:rPr>
-                <w:rFonts w:ascii="TH SarabunPSK" w:hAnsi="TH SarabunPSK" w:cs="TH SarabunPSK"/>
-                <w:sz w:val="32"/>
-                <w:szCs w:val="32"/>
-                <w:lang w:bidi="th-TH"/>
-              </w:rPr>
-              <w:t>3</w:t>
-            </w:r>
-          </w:p>
-        </w:tc>
-        <w:tc>
-          <w:tcPr>
-            <w:tcW w:w="4507" w:type="dxa"/>
-            <w:gridSpan w:val="2"/>
-          </w:tcPr>
-          <w:p>
-            <w:pPr>
-              <w:rPr>
-                <w:rFonts w:ascii="TH SarabunPSK" w:hAnsi="TH SarabunPSK" w:cs="TH SarabunPSK"/>
-                <w:sz w:val="32"/>
-                <w:szCs w:val="32"/>
-                <w:lang w:bidi="th-TH"/>
-              </w:rPr>
-            </w:pPr>
-            <w:r>
-              <w:rPr>
-                <w:rFonts w:ascii="TH SarabunPSK" w:hAnsi="TH SarabunPSK" w:cs="TH SarabunPSK"/>
-                <w:sz w:val="32"/>
-                <w:szCs w:val="32"/>
-                <w:lang w:bidi="th-TH"/>
-              </w:rPr>
-              <w:t>Login Success:</w:t>
-            </w:r>
-          </w:p>
-          <w:p>
-            <w:pPr>
-              <w:rPr>
-                <w:rFonts w:ascii="TH SarabunPSK" w:hAnsi="TH SarabunPSK" w:cs="TH SarabunPSK"/>
-                <w:sz w:val="32"/>
-                <w:szCs w:val="32"/>
-                <w:lang w:bidi="th-TH"/>
-              </w:rPr>
-            </w:pPr>
-            <w:r>
-              <w:rPr>
-                <w:rFonts w:ascii="TH SarabunPSK" w:hAnsi="TH SarabunPSK" w:cs="TH SarabunPSK" w:hint="cs"/>
-                <w:sz w:val="32"/>
-                <w:szCs w:val="32"/>
-                <w:cs/>
-                <w:lang w:bidi="th-TH"/>
-              </w:rPr>
-              <w:t>ที่หน้า</w:t>
-            </w:r>
-            <w:r>
-              <w:rPr>
-                <w:rFonts w:ascii="TH SarabunPSK" w:hAnsi="TH SarabunPSK" w:cs="TH SarabunPSK"/>
-                <w:sz w:val="32"/>
-                <w:szCs w:val="32"/>
-                <w:lang w:bidi="th-TH"/>
-              </w:rPr>
-              <w:t xml:space="preserve"> Login</w:t>
+              <w:pStyle w:val="ListParagraph"/>
+              <w:numPr>
+                <w:ilvl w:val="0"/>
+                <w:numId w:val="20"/>
+              </w:numPr>
+              <w:rPr>
+                <w:rFonts w:ascii="TH SarabunPSK" w:hAnsi="TH SarabunPSK" w:cs="TH SarabunPSK"/>
+                <w:sz w:val="32"/>
+                <w:szCs w:val="32"/>
+                <w:lang w:bidi="th-TH"/>
+              </w:rPr>
+            </w:pPr>
+            <w:r>
+              <w:rPr>
+                <w:rFonts w:ascii="TH SarabunPSK" w:hAnsi="TH SarabunPSK" w:cs="TH SarabunPSK" w:hint="cs"/>
+                <w:sz w:val="32"/>
+                <w:szCs w:val="32"/>
+                <w:cs/>
+                <w:lang w:bidi="th-TH"/>
+              </w:rPr>
+              <w:t>ไปที่หน้าเข้าสู่ระบบ</w:t>
+            </w:r>
+          </w:p>
+          <w:p>
+            <w:pPr>
+              <w:pStyle w:val="ListParagraph"/>
+              <w:numPr>
+                <w:ilvl w:val="0"/>
+                <w:numId w:val="20"/>
+              </w:numPr>
+              <w:rPr>
+                <w:rFonts w:ascii="TH SarabunPSK" w:hAnsi="TH SarabunPSK" w:cs="TH SarabunPSK"/>
+                <w:sz w:val="32"/>
+                <w:szCs w:val="32"/>
+                <w:lang w:bidi="th-TH"/>
+              </w:rPr>
+            </w:pPr>
+            <w:r>
+              <w:rPr>
+                <w:rFonts w:ascii="TH SarabunPSK" w:hAnsi="TH SarabunPSK" w:cs="TH SarabunPSK" w:hint="cs"/>
+                <w:sz w:val="32"/>
+                <w:szCs w:val="32"/>
+                <w:cs/>
+                <w:lang w:bidi="th-TH"/>
+              </w:rPr>
+              <w:t>กรอกข้อมูลดังนี้</w:t>
+            </w:r>
+          </w:p>
+          <w:p>
+            <w:pPr>
+              <w:ind w:left="360"/>
+              <w:rPr>
+                <w:rFonts w:ascii="TH SarabunPSK" w:hAnsi="TH SarabunPSK" w:cs="TH SarabunPSK"/>
+                <w:sz w:val="32"/>
+                <w:szCs w:val="32"/>
+                <w:lang w:bidi="th-TH"/>
+              </w:rPr>
+            </w:pPr>
+            <w:r>
+              <w:rPr>
+                <w:rFonts w:ascii="TH SarabunPSK" w:hAnsi="TH SarabunPSK" w:cs="TH SarabunPSK" w:hint="cs"/>
+                <w:sz w:val="32"/>
+                <w:szCs w:val="32"/>
+                <w:cs/>
+                <w:lang w:bidi="th-TH"/>
+              </w:rPr>
+              <w:t>กรอบข้อมูลดังนี้</w:t>
             </w:r>
           </w:p>
           <w:p>
@@ -10594,6 +10298,7 @@
                 <w:ilvl w:val="0"/>
                 <w:numId w:val="18"/>
               </w:numPr>
+              <w:spacing w:after="160" w:line="259" w:lineRule="auto"/>
               <w:rPr>
                 <w:rFonts w:ascii="TH SarabunPSK" w:hAnsi="TH SarabunPSK" w:cs="TH SarabunPSK"/>
                 <w:sz w:val="32"/>
@@ -10647,6 +10352,7 @@
                 <w:ilvl w:val="0"/>
                 <w:numId w:val="18"/>
               </w:numPr>
+              <w:spacing w:after="160" w:line="259" w:lineRule="auto"/>
               <w:rPr>
                 <w:rFonts w:ascii="TH SarabunPSK" w:hAnsi="TH SarabunPSK" w:cs="TH SarabunPSK"/>
                 <w:sz w:val="32"/>
@@ -10681,11 +10387,11 @@
                 <w:ilvl w:val="0"/>
                 <w:numId w:val="18"/>
               </w:numPr>
-              <w:rPr>
-                <w:rFonts w:ascii="TH SarabunPSK" w:hAnsi="TH SarabunPSK" w:cs="TH SarabunPSK"/>
-                <w:sz w:val="32"/>
-                <w:szCs w:val="32"/>
-                <w:cs/>
+              <w:spacing w:after="160" w:line="259" w:lineRule="auto"/>
+              <w:rPr>
+                <w:rFonts w:ascii="TH SarabunPSK" w:hAnsi="TH SarabunPSK" w:cs="TH SarabunPSK" w:hint="cs"/>
+                <w:sz w:val="32"/>
+                <w:szCs w:val="32"/>
                 <w:lang w:bidi="th-TH"/>
               </w:rPr>
             </w:pPr>
@@ -10709,6 +10415,16 @@
               <w:t xml:space="preserve"> “Login”</w:t>
             </w:r>
           </w:p>
+          <w:p>
+            <w:pPr>
+              <w:rPr>
+                <w:rFonts w:ascii="TH SarabunPSK" w:hAnsi="TH SarabunPSK" w:cs="TH SarabunPSK" w:hint="cs"/>
+                <w:sz w:val="32"/>
+                <w:szCs w:val="32"/>
+                <w:lang w:bidi="th-TH"/>
+              </w:rPr>
+            </w:pPr>
+          </w:p>
         </w:tc>
         <w:tc>
           <w:tcPr>
@@ -10720,6 +10436,7 @@
                 <w:rFonts w:ascii="TH SarabunPSK" w:hAnsi="TH SarabunPSK" w:cs="TH SarabunPSK"/>
                 <w:sz w:val="32"/>
                 <w:szCs w:val="32"/>
+                <w:cs/>
                 <w:lang w:bidi="th-TH"/>
               </w:rPr>
             </w:pPr>
@@ -10768,6 +10485,73 @@
                 <w:lang w:bidi="th-TH"/>
               </w:rPr>
             </w:pPr>
+            <w:r>
+              <w:rPr>
+                <w:rFonts w:ascii="TH SarabunPSK" w:hAnsi="TH SarabunPSK" w:cs="TH SarabunPSK" w:hint="cs"/>
+                <w:sz w:val="32"/>
+                <w:szCs w:val="32"/>
+                <w:cs/>
+                <w:lang w:bidi="th-TH"/>
+              </w:rPr>
+              <w:t>สามารถ</w:t>
+            </w:r>
+            <w:r>
+              <w:rPr>
+                <w:rFonts w:ascii="TH SarabunPSK" w:hAnsi="TH SarabunPSK" w:cs="TH SarabunPSK" w:hint="cs"/>
+                <w:sz w:val="32"/>
+                <w:szCs w:val="32"/>
+                <w:cs/>
+                <w:lang w:bidi="th-TH"/>
+              </w:rPr>
+              <w:t>กลับมาที่หน้าแรกของเว็บไซต์และแสดง</w:t>
+            </w:r>
+            <w:r>
+              <w:rPr>
+                <w:rFonts w:ascii="TH SarabunPSK" w:hAnsi="TH SarabunPSK" w:cs="TH SarabunPSK"/>
+                <w:sz w:val="32"/>
+                <w:szCs w:val="32"/>
+                <w:lang w:bidi="th-TH"/>
+              </w:rPr>
+              <w:t xml:space="preserve"> Surname</w:t>
+            </w:r>
+            <w:r>
+              <w:rPr>
+                <w:rFonts w:ascii="TH SarabunPSK" w:hAnsi="TH SarabunPSK" w:cs="TH SarabunPSK" w:hint="cs"/>
+                <w:sz w:val="32"/>
+                <w:szCs w:val="32"/>
+                <w:cs/>
+                <w:lang w:bidi="th-TH"/>
+              </w:rPr>
+              <w:t xml:space="preserve"> ของผู้ใช้ถูกต้อง</w:t>
+            </w:r>
+            <w:r>
+              <w:rPr>
+                <w:rFonts w:ascii="TH SarabunPSK" w:hAnsi="TH SarabunPSK" w:cs="TH SarabunPSK"/>
+                <w:sz w:val="32"/>
+                <w:szCs w:val="32"/>
+                <w:lang w:bidi="th-TH"/>
+              </w:rPr>
+              <w:t xml:space="preserve"> </w:t>
+            </w:r>
+            <w:r>
+              <w:rPr>
+                <w:rFonts w:ascii="TH SarabunPSK" w:hAnsi="TH SarabunPSK" w:cs="TH SarabunPSK" w:hint="cs"/>
+                <w:sz w:val="32"/>
+                <w:szCs w:val="32"/>
+                <w:cs/>
+                <w:lang w:bidi="th-TH"/>
+              </w:rPr>
+              <w:t>ตาม</w:t>
+            </w:r>
+            <w:r>
+              <w:rPr>
+                <w:rFonts w:ascii="TH SarabunPSK" w:hAnsi="TH SarabunPSK" w:cs="TH SarabunPSK"/>
+                <w:sz w:val="32"/>
+                <w:szCs w:val="32"/>
+                <w:lang w:bidi="th-TH"/>
+              </w:rPr>
+              <w:t xml:space="preserve"> Expected Result</w:t>
+            </w:r>
           </w:p>
         </w:tc>
         <w:tc>
@@ -10784,6 +10568,610 @@
                 <w:lang w:bidi="th-TH"/>
               </w:rPr>
             </w:pPr>
+            <w:r>
+              <w:rPr>
+                <w:rFonts w:ascii="TH SarabunPSK" w:hAnsi="TH SarabunPSK" w:cs="TH SarabunPSK" w:hint="cs"/>
+                <w:noProof/>
+                <w:sz w:val="32"/>
+                <w:szCs w:val="32"/>
+                <w:lang w:bidi="th-TH"/>
+              </w:rPr>
+              <w:drawing>
+                <wp:inline distT="0" distB="0" distL="0" distR="0" wp14:anchorId="7D234370" wp14:editId="4CDF25CF">
+                  <wp:extent cx="201761" cy="191069"/>
+                  <wp:effectExtent l="0" t="0" r="8255" b="0"/>
+                  <wp:docPr id="1149023905" name="Picture 1149023905"/>
+                  <wp:cNvGraphicFramePr>
+                    <a:graphicFrameLocks xmlns:a="http://schemas.openxmlformats.org/drawingml/2006/main" noChangeAspect="1"/>
+                  </wp:cNvGraphicFramePr>
+                  <a:graphic xmlns:a="http://schemas.openxmlformats.org/drawingml/2006/main">
+                    <a:graphicData uri="http://schemas.openxmlformats.org/drawingml/2006/picture">
+                      <pic:pic xmlns:pic="http://schemas.openxmlformats.org/drawingml/2006/picture">
+                        <pic:nvPicPr>
+                          <pic:cNvPr id="1" name="th[1].png"/>
+                          <pic:cNvPicPr/>
+                        </pic:nvPicPr>
+                        <pic:blipFill>
+                          <a:blip r:embed="rId6" cstate="print">
+                            <a:extLst>
+                              <a:ext uri="{28A0092B-C50C-407E-A947-70E740481C1C}">
+                                <a14:useLocalDpi xmlns:a14="http://schemas.microsoft.com/office/drawing/2010/main" val="0"/>
+                              </a:ext>
+                            </a:extLst>
+                          </a:blip>
+                          <a:stretch>
+                            <a:fillRect/>
+                          </a:stretch>
+                        </pic:blipFill>
+                        <pic:spPr>
+                          <a:xfrm>
+                            <a:off x="0" y="0"/>
+                            <a:ext cx="214886" cy="203498"/>
+                          </a:xfrm>
+                          <a:prstGeom prst="rect">
+                            <a:avLst/>
+                          </a:prstGeom>
+                        </pic:spPr>
+                      </pic:pic>
+                    </a:graphicData>
+                  </a:graphic>
+                </wp:inline>
+              </w:drawing>
+            </w:r>
+          </w:p>
+        </w:tc>
+        <w:tc>
+          <w:tcPr>
+            <w:tcW w:w="1744" w:type="dxa"/>
+          </w:tcPr>
+          <w:p>
+            <w:pPr>
+              <w:rPr>
+                <w:rFonts w:ascii="TH SarabunPSK" w:hAnsi="TH SarabunPSK" w:cs="TH SarabunPSK"/>
+                <w:sz w:val="32"/>
+                <w:szCs w:val="32"/>
+                <w:lang w:bidi="th-TH"/>
+              </w:rPr>
+            </w:pPr>
+          </w:p>
+        </w:tc>
+      </w:tr>
+      <w:tr>
+        <w:tc>
+          <w:tcPr>
+            <w:tcW w:w="630" w:type="dxa"/>
+          </w:tcPr>
+          <w:p>
+            <w:pPr>
+              <w:jc w:val="center"/>
+              <w:rPr>
+                <w:rFonts w:ascii="TH SarabunPSK" w:hAnsi="TH SarabunPSK" w:cs="TH SarabunPSK"/>
+                <w:sz w:val="32"/>
+                <w:szCs w:val="32"/>
+                <w:lang w:bidi="th-TH"/>
+              </w:rPr>
+            </w:pPr>
+            <w:r>
+              <w:rPr>
+                <w:rFonts w:ascii="TH SarabunPSK" w:hAnsi="TH SarabunPSK" w:cs="TH SarabunPSK" w:hint="cs"/>
+                <w:sz w:val="32"/>
+                <w:szCs w:val="32"/>
+                <w:lang w:bidi="th-TH"/>
+              </w:rPr>
+              <w:t>2</w:t>
+            </w:r>
+          </w:p>
+        </w:tc>
+        <w:tc>
+          <w:tcPr>
+            <w:tcW w:w="4507" w:type="dxa"/>
+            <w:gridSpan w:val="2"/>
+          </w:tcPr>
+          <w:p>
+            <w:pPr>
+              <w:rPr>
+                <w:rFonts w:ascii="TH SarabunPSK" w:hAnsi="TH SarabunPSK" w:cs="TH SarabunPSK"/>
+                <w:sz w:val="32"/>
+                <w:szCs w:val="32"/>
+                <w:lang w:bidi="th-TH"/>
+              </w:rPr>
+            </w:pPr>
+            <w:r>
+              <w:rPr>
+                <w:rFonts w:ascii="TH SarabunPSK" w:hAnsi="TH SarabunPSK" w:cs="TH SarabunPSK" w:hint="cs"/>
+                <w:sz w:val="32"/>
+                <w:szCs w:val="32"/>
+                <w:cs/>
+                <w:lang w:bidi="th-TH"/>
+              </w:rPr>
+              <w:t>ให้คะแนนการเดินทาง 1 ดาว</w:t>
+            </w:r>
+          </w:p>
+          <w:p>
+            <w:pPr>
+              <w:pStyle w:val="ListParagraph"/>
+              <w:numPr>
+                <w:ilvl w:val="0"/>
+                <w:numId w:val="21"/>
+              </w:numPr>
+              <w:rPr>
+                <w:rFonts w:ascii="TH SarabunPSK" w:hAnsi="TH SarabunPSK" w:cs="TH SarabunPSK"/>
+                <w:sz w:val="32"/>
+                <w:szCs w:val="32"/>
+                <w:lang w:bidi="th-TH"/>
+              </w:rPr>
+            </w:pPr>
+            <w:r>
+              <w:rPr>
+                <w:rFonts w:ascii="TH SarabunPSK" w:hAnsi="TH SarabunPSK" w:cs="TH SarabunPSK" w:hint="cs"/>
+                <w:sz w:val="32"/>
+                <w:szCs w:val="32"/>
+                <w:cs/>
+                <w:lang w:bidi="th-TH"/>
+              </w:rPr>
+              <w:t>ไปที่หน้าการเดินทางของฉัน</w:t>
+            </w:r>
+          </w:p>
+          <w:p>
+            <w:pPr>
+              <w:pStyle w:val="ListParagraph"/>
+              <w:numPr>
+                <w:ilvl w:val="0"/>
+                <w:numId w:val="21"/>
+              </w:numPr>
+              <w:rPr>
+                <w:rFonts w:ascii="TH SarabunPSK" w:hAnsi="TH SarabunPSK" w:cs="TH SarabunPSK"/>
+                <w:sz w:val="32"/>
+                <w:szCs w:val="32"/>
+                <w:lang w:bidi="th-TH"/>
+              </w:rPr>
+            </w:pPr>
+            <w:r>
+              <w:rPr>
+                <w:rFonts w:ascii="TH SarabunPSK" w:hAnsi="TH SarabunPSK" w:cs="TH SarabunPSK" w:hint="cs"/>
+                <w:sz w:val="32"/>
+                <w:szCs w:val="32"/>
+                <w:cs/>
+                <w:lang w:bidi="th-TH"/>
+              </w:rPr>
+              <w:t xml:space="preserve">กดปุ่ม </w:t>
+            </w:r>
+            <w:r>
+              <w:rPr>
+                <w:rFonts w:ascii="TH SarabunPSK" w:hAnsi="TH SarabunPSK" w:cs="TH SarabunPSK"/>
+                <w:sz w:val="32"/>
+                <w:szCs w:val="32"/>
+                <w:lang w:bidi="th-TH"/>
+              </w:rPr>
+              <w:t>“</w:t>
+            </w:r>
+            <w:r>
+              <w:rPr>
+                <w:rFonts w:ascii="TH SarabunPSK" w:hAnsi="TH SarabunPSK" w:cs="TH SarabunPSK" w:hint="cs"/>
+                <w:sz w:val="32"/>
+                <w:szCs w:val="32"/>
+                <w:cs/>
+                <w:lang w:bidi="th-TH"/>
+              </w:rPr>
+              <w:t>ทั้งหมด</w:t>
+            </w:r>
+            <w:r>
+              <w:rPr>
+                <w:rFonts w:ascii="TH SarabunPSK" w:hAnsi="TH SarabunPSK" w:cs="TH SarabunPSK"/>
+                <w:sz w:val="32"/>
+                <w:szCs w:val="32"/>
+                <w:lang w:bidi="th-TH"/>
+              </w:rPr>
+              <w:t>”</w:t>
+            </w:r>
+          </w:p>
+          <w:p>
+            <w:pPr>
+              <w:pStyle w:val="ListParagraph"/>
+              <w:numPr>
+                <w:ilvl w:val="0"/>
+                <w:numId w:val="21"/>
+              </w:numPr>
+              <w:rPr>
+                <w:rFonts w:ascii="TH SarabunPSK" w:hAnsi="TH SarabunPSK" w:cs="TH SarabunPSK"/>
+                <w:sz w:val="32"/>
+                <w:szCs w:val="32"/>
+                <w:lang w:bidi="th-TH"/>
+              </w:rPr>
+            </w:pPr>
+            <w:r>
+              <w:rPr>
+                <w:rFonts w:ascii="TH SarabunPSK" w:hAnsi="TH SarabunPSK" w:cs="TH SarabunPSK" w:hint="cs"/>
+                <w:sz w:val="32"/>
+                <w:szCs w:val="32"/>
+                <w:cs/>
+                <w:lang w:bidi="th-TH"/>
+              </w:rPr>
+              <w:lastRenderedPageBreak/>
+              <w:t>กดปุ่ม</w:t>
+            </w:r>
+            <w:r>
+              <w:rPr>
+                <w:rFonts w:ascii="TH SarabunPSK" w:hAnsi="TH SarabunPSK" w:cs="TH SarabunPSK"/>
+                <w:sz w:val="32"/>
+                <w:szCs w:val="32"/>
+                <w:lang w:bidi="th-TH"/>
+              </w:rPr>
+              <w:t xml:space="preserve"> “</w:t>
+            </w:r>
+            <w:r>
+              <w:rPr>
+                <w:rFonts w:ascii="TH SarabunPSK" w:hAnsi="TH SarabunPSK" w:cs="TH SarabunPSK" w:hint="cs"/>
+                <w:sz w:val="32"/>
+                <w:szCs w:val="32"/>
+                <w:cs/>
+                <w:lang w:bidi="th-TH"/>
+              </w:rPr>
+              <w:t>รีวิวคน</w:t>
+            </w:r>
+            <w:r>
+              <w:rPr>
+                <w:rFonts w:ascii="TH SarabunPSK" w:hAnsi="TH SarabunPSK" w:cs="TH SarabunPSK"/>
+                <w:sz w:val="32"/>
+                <w:szCs w:val="32"/>
+                <w:lang w:bidi="th-TH"/>
+              </w:rPr>
+              <w:t>”</w:t>
+            </w:r>
+          </w:p>
+          <w:p>
+            <w:pPr>
+              <w:pStyle w:val="ListParagraph"/>
+              <w:numPr>
+                <w:ilvl w:val="0"/>
+                <w:numId w:val="21"/>
+              </w:numPr>
+              <w:rPr>
+                <w:rFonts w:ascii="TH SarabunPSK" w:hAnsi="TH SarabunPSK" w:cs="TH SarabunPSK"/>
+                <w:sz w:val="32"/>
+                <w:szCs w:val="32"/>
+                <w:lang w:bidi="th-TH"/>
+              </w:rPr>
+            </w:pPr>
+            <w:r>
+              <w:rPr>
+                <w:rFonts w:ascii="TH SarabunPSK" w:hAnsi="TH SarabunPSK" w:cs="TH SarabunPSK" w:hint="cs"/>
+                <w:sz w:val="32"/>
+                <w:szCs w:val="32"/>
+                <w:cs/>
+                <w:lang w:bidi="th-TH"/>
+              </w:rPr>
+              <w:t>ให้คะแนน 1 ดาว</w:t>
+            </w:r>
+          </w:p>
+          <w:p>
+            <w:pPr>
+              <w:pStyle w:val="ListParagraph"/>
+              <w:numPr>
+                <w:ilvl w:val="0"/>
+                <w:numId w:val="21"/>
+              </w:numPr>
+              <w:rPr>
+                <w:rFonts w:ascii="TH SarabunPSK" w:hAnsi="TH SarabunPSK" w:cs="TH SarabunPSK" w:hint="cs"/>
+                <w:sz w:val="32"/>
+                <w:szCs w:val="32"/>
+                <w:lang w:bidi="th-TH"/>
+              </w:rPr>
+            </w:pPr>
+            <w:r>
+              <w:rPr>
+                <w:rFonts w:ascii="TH SarabunPSK" w:hAnsi="TH SarabunPSK" w:cs="TH SarabunPSK" w:hint="cs"/>
+                <w:sz w:val="32"/>
+                <w:szCs w:val="32"/>
+                <w:cs/>
+                <w:lang w:bidi="th-TH"/>
+              </w:rPr>
+              <w:t xml:space="preserve">กดปุ่ม </w:t>
+            </w:r>
+            <w:r>
+              <w:rPr>
+                <w:rFonts w:ascii="TH SarabunPSK" w:hAnsi="TH SarabunPSK" w:cs="TH SarabunPSK"/>
+                <w:sz w:val="32"/>
+                <w:szCs w:val="32"/>
+                <w:lang w:bidi="th-TH"/>
+              </w:rPr>
+              <w:t>“</w:t>
+            </w:r>
+            <w:r>
+              <w:rPr>
+                <w:rFonts w:ascii="TH SarabunPSK" w:hAnsi="TH SarabunPSK" w:cs="TH SarabunPSK" w:hint="cs"/>
+                <w:sz w:val="32"/>
+                <w:szCs w:val="32"/>
+                <w:cs/>
+                <w:lang w:bidi="th-TH"/>
+              </w:rPr>
+              <w:t>ส่งรีวิว</w:t>
+            </w:r>
+            <w:r>
+              <w:rPr>
+                <w:rFonts w:ascii="TH SarabunPSK" w:hAnsi="TH SarabunPSK" w:cs="TH SarabunPSK"/>
+                <w:sz w:val="32"/>
+                <w:szCs w:val="32"/>
+                <w:lang w:bidi="th-TH"/>
+              </w:rPr>
+              <w:t>”</w:t>
+            </w:r>
+          </w:p>
+        </w:tc>
+        <w:tc>
+          <w:tcPr>
+            <w:tcW w:w="2759" w:type="dxa"/>
+          </w:tcPr>
+          <w:p>
+            <w:pPr>
+              <w:rPr>
+                <w:rFonts w:ascii="TH SarabunPSK" w:hAnsi="TH SarabunPSK" w:cs="TH SarabunPSK" w:hint="cs"/>
+                <w:sz w:val="32"/>
+                <w:szCs w:val="32"/>
+                <w:cs/>
+                <w:lang w:bidi="th-TH"/>
+              </w:rPr>
+            </w:pPr>
+            <w:r>
+              <w:rPr>
+                <w:rFonts w:ascii="TH SarabunPSK" w:hAnsi="TH SarabunPSK" w:cs="TH SarabunPSK"/>
+                <w:sz w:val="32"/>
+                <w:szCs w:val="32"/>
+                <w:cs/>
+              </w:rPr>
+              <w:lastRenderedPageBreak/>
+              <w:t>แสดง</w:t>
+            </w:r>
+            <w:r>
+              <w:rPr>
+                <w:rFonts w:ascii="TH SarabunPSK" w:hAnsi="TH SarabunPSK" w:cs="TH SarabunPSK" w:hint="cs"/>
+                <w:sz w:val="32"/>
+                <w:szCs w:val="32"/>
+                <w:cs/>
+                <w:lang w:bidi="th-TH"/>
+              </w:rPr>
+              <w:t>การ</w:t>
+            </w:r>
+            <w:r>
+              <w:rPr>
+                <w:rFonts w:ascii="TH SarabunPSK" w:hAnsi="TH SarabunPSK" w:cs="TH SarabunPSK"/>
+                <w:sz w:val="32"/>
+                <w:szCs w:val="32"/>
+                <w:cs/>
+              </w:rPr>
+              <w:t>แจ้งเตือน</w:t>
+            </w:r>
+            <w:r>
+              <w:rPr>
+                <w:rFonts w:ascii="TH SarabunPSK" w:hAnsi="TH SarabunPSK" w:cs="TH SarabunPSK" w:hint="cs"/>
+                <w:sz w:val="32"/>
+                <w:szCs w:val="32"/>
+                <w:cs/>
+                <w:lang w:bidi="th-TH"/>
+              </w:rPr>
+              <w:t>อยู่ด้านล้างขวาว่า</w:t>
+            </w:r>
+            <w:r>
+              <w:rPr>
+                <w:rFonts w:ascii="TH SarabunPSK" w:hAnsi="TH SarabunPSK" w:cs="TH SarabunPSK"/>
+                <w:sz w:val="32"/>
+                <w:szCs w:val="32"/>
+                <w:lang w:bidi="th-TH"/>
+              </w:rPr>
+              <w:t xml:space="preserve"> “</w:t>
+            </w:r>
+            <w:r>
+              <w:rPr>
+                <w:rFonts w:ascii="TH SarabunPSK" w:hAnsi="TH SarabunPSK" w:cs="TH SarabunPSK"/>
+                <w:sz w:val="32"/>
+                <w:szCs w:val="32"/>
+                <w:cs/>
+              </w:rPr>
+              <w:t xml:space="preserve">รีวิวสำเร็จ </w:t>
+            </w:r>
+            <w:r>
+              <w:rPr>
+                <w:rFonts w:ascii="Segoe UI Emoji" w:hAnsi="Segoe UI Emoji" w:cs="Segoe UI Emoji" w:hint="cs"/>
+                <w:sz w:val="32"/>
+                <w:szCs w:val="32"/>
+                <w:cs/>
+              </w:rPr>
+              <w:t>🎉</w:t>
+            </w:r>
+            <w:r>
+              <w:rPr>
+                <w:rFonts w:ascii="TH SarabunPSK" w:hAnsi="TH SarabunPSK" w:cs="TH SarabunPSK"/>
+                <w:sz w:val="32"/>
+                <w:szCs w:val="32"/>
+              </w:rPr>
+              <w:t>”</w:t>
+            </w:r>
+          </w:p>
+        </w:tc>
+        <w:tc>
+          <w:tcPr>
+            <w:tcW w:w="2603" w:type="dxa"/>
+            <w:gridSpan w:val="2"/>
+          </w:tcPr>
+          <w:p>
+            <w:pPr>
+              <w:rPr>
+                <w:rFonts w:ascii="TH SarabunPSK" w:hAnsi="TH SarabunPSK" w:cs="TH SarabunPSK"/>
+                <w:sz w:val="32"/>
+                <w:szCs w:val="32"/>
+                <w:lang w:bidi="th-TH"/>
+              </w:rPr>
+            </w:pPr>
+            <w:r>
+              <w:rPr>
+                <w:rFonts w:ascii="TH SarabunPSK" w:hAnsi="TH SarabunPSK" w:cs="TH SarabunPSK" w:hint="cs"/>
+                <w:sz w:val="32"/>
+                <w:szCs w:val="32"/>
+                <w:cs/>
+                <w:lang w:bidi="th-TH"/>
+              </w:rPr>
+              <w:t>แสดง</w:t>
+            </w:r>
+            <w:r>
+              <w:rPr>
+                <w:rFonts w:ascii="TH SarabunPSK" w:hAnsi="TH SarabunPSK" w:cs="TH SarabunPSK"/>
+                <w:sz w:val="32"/>
+                <w:szCs w:val="32"/>
+                <w:cs/>
+              </w:rPr>
+              <w:t>แสดง</w:t>
+            </w:r>
+            <w:r>
+              <w:rPr>
+                <w:rFonts w:ascii="TH SarabunPSK" w:hAnsi="TH SarabunPSK" w:cs="TH SarabunPSK" w:hint="cs"/>
+                <w:sz w:val="32"/>
+                <w:szCs w:val="32"/>
+                <w:cs/>
+                <w:lang w:bidi="th-TH"/>
+              </w:rPr>
+              <w:t>การ</w:t>
+            </w:r>
+            <w:r>
+              <w:rPr>
+                <w:rFonts w:ascii="TH SarabunPSK" w:hAnsi="TH SarabunPSK" w:cs="TH SarabunPSK"/>
+                <w:sz w:val="32"/>
+                <w:szCs w:val="32"/>
+                <w:cs/>
+              </w:rPr>
+              <w:t>แจ้งเตือน</w:t>
+            </w:r>
+            <w:r>
+              <w:rPr>
+                <w:rFonts w:ascii="TH SarabunPSK" w:hAnsi="TH SarabunPSK" w:cs="TH SarabunPSK" w:hint="cs"/>
+                <w:sz w:val="32"/>
+                <w:szCs w:val="32"/>
+                <w:cs/>
+                <w:lang w:bidi="th-TH"/>
+              </w:rPr>
+              <w:t>อยู่ด้านล้างขวาว่า</w:t>
+            </w:r>
+            <w:r>
+              <w:rPr>
+                <w:rFonts w:ascii="TH SarabunPSK" w:hAnsi="TH SarabunPSK" w:cs="TH SarabunPSK"/>
+                <w:sz w:val="32"/>
+                <w:szCs w:val="32"/>
+                <w:lang w:bidi="th-TH"/>
+              </w:rPr>
+              <w:t xml:space="preserve"> “</w:t>
+            </w:r>
+            <w:r>
+              <w:rPr>
+                <w:rFonts w:ascii="TH SarabunPSK" w:hAnsi="TH SarabunPSK" w:cs="TH SarabunPSK"/>
+                <w:sz w:val="32"/>
+                <w:szCs w:val="32"/>
+                <w:cs/>
+              </w:rPr>
+              <w:t xml:space="preserve">รีวิวสำเร็จ </w:t>
+            </w:r>
+            <w:r>
+              <w:rPr>
+                <w:rFonts w:ascii="Segoe UI Emoji" w:hAnsi="Segoe UI Emoji" w:cs="Segoe UI Emoji" w:hint="cs"/>
+                <w:sz w:val="32"/>
+                <w:szCs w:val="32"/>
+                <w:cs/>
+              </w:rPr>
+              <w:lastRenderedPageBreak/>
+              <w:t>🎉</w:t>
+            </w:r>
+            <w:r>
+              <w:rPr>
+                <w:rFonts w:ascii="TH SarabunPSK" w:hAnsi="TH SarabunPSK" w:cs="TH SarabunPSK"/>
+                <w:sz w:val="32"/>
+                <w:szCs w:val="32"/>
+              </w:rPr>
+              <w:t>”</w:t>
+            </w:r>
+            <w:r>
+              <w:rPr>
+                <w:rFonts w:ascii="TH SarabunPSK" w:hAnsi="TH SarabunPSK" w:cs="TH SarabunPSK" w:hint="cs"/>
+                <w:sz w:val="32"/>
+                <w:szCs w:val="32"/>
+                <w:cs/>
+                <w:lang w:bidi="th-TH"/>
+              </w:rPr>
+              <w:t xml:space="preserve"> ตาม</w:t>
+            </w:r>
+            <w:r>
+              <w:rPr>
+                <w:rFonts w:ascii="TH SarabunPSK" w:hAnsi="TH SarabunPSK" w:cs="TH SarabunPSK"/>
+                <w:sz w:val="32"/>
+                <w:szCs w:val="32"/>
+                <w:lang w:bidi="th-TH"/>
+              </w:rPr>
+              <w:t xml:space="preserve"> Expected Result</w:t>
+            </w:r>
+          </w:p>
+        </w:tc>
+        <w:tc>
+          <w:tcPr>
+            <w:tcW w:w="2279" w:type="dxa"/>
+          </w:tcPr>
+          <w:p>
+            <w:pPr>
+              <w:jc w:val="center"/>
+              <w:rPr>
+                <w:rFonts w:ascii="TH SarabunPSK" w:hAnsi="TH SarabunPSK" w:cs="TH SarabunPSK"/>
+                <w:sz w:val="32"/>
+                <w:szCs w:val="32"/>
+                <w:lang w:bidi="th-TH"/>
+              </w:rPr>
+            </w:pPr>
+            <w:r>
+              <w:rPr>
+                <w:rFonts w:ascii="TH SarabunPSK" w:hAnsi="TH SarabunPSK" w:cs="TH SarabunPSK" w:hint="cs"/>
+                <w:noProof/>
+                <w:sz w:val="32"/>
+                <w:szCs w:val="32"/>
+                <w:lang w:bidi="th-TH"/>
+              </w:rPr>
+              <w:lastRenderedPageBreak/>
+              <w:drawing>
+                <wp:inline distT="0" distB="0" distL="0" distR="0" wp14:anchorId="55841D23" wp14:editId="485EB616">
+                  <wp:extent cx="201761" cy="191069"/>
+                  <wp:effectExtent l="0" t="0" r="8255" b="0"/>
+                  <wp:docPr id="382733267" name="Picture 382733267"/>
+                  <wp:cNvGraphicFramePr>
+                    <a:graphicFrameLocks xmlns:a="http://schemas.openxmlformats.org/drawingml/2006/main" noChangeAspect="1"/>
+                  </wp:cNvGraphicFramePr>
+                  <a:graphic xmlns:a="http://schemas.openxmlformats.org/drawingml/2006/main">
+                    <a:graphicData uri="http://schemas.openxmlformats.org/drawingml/2006/picture">
+                      <pic:pic xmlns:pic="http://schemas.openxmlformats.org/drawingml/2006/picture">
+                        <pic:nvPicPr>
+                          <pic:cNvPr id="1" name="th[1].png"/>
+                          <pic:cNvPicPr/>
+                        </pic:nvPicPr>
+                        <pic:blipFill>
+                          <a:blip r:embed="rId6" cstate="print">
+                            <a:extLst>
+                              <a:ext uri="{28A0092B-C50C-407E-A947-70E740481C1C}">
+                                <a14:useLocalDpi xmlns:a14="http://schemas.microsoft.com/office/drawing/2010/main" val="0"/>
+                              </a:ext>
+                            </a:extLst>
+                          </a:blip>
+                          <a:stretch>
+                            <a:fillRect/>
+                          </a:stretch>
+                        </pic:blipFill>
+                        <pic:spPr>
+                          <a:xfrm>
+                            <a:off x="0" y="0"/>
+                            <a:ext cx="214886" cy="203498"/>
+                          </a:xfrm>
+                          <a:prstGeom prst="rect">
+                            <a:avLst/>
+                          </a:prstGeom>
+                        </pic:spPr>
+                      </pic:pic>
+                    </a:graphicData>
+                  </a:graphic>
+                </wp:inline>
+              </w:drawing>
+            </w:r>
           </w:p>
         </w:tc>
         <w:tc>
@@ -10803,6 +11191,13 @@
         </w:tc>
       </w:tr>
     </w:tbl>
+    <w:p>
+      <w:pPr>
+        <w:rPr>
+          <w:lang w:bidi="th-TH"/>
+        </w:rPr>
+      </w:pPr>
+    </w:p>
     <w:p>
       <w:pPr>
         <w:rPr>
@@ -10860,7 +11255,6 @@
                 <w:szCs w:val="32"/>
                 <w:lang w:bidi="th-TH"/>
               </w:rPr>
-              <w:lastRenderedPageBreak/>
               <w:t>Test Scenario ID</w:t>
             </w:r>
             <w:r>
@@ -11245,7 +11639,6 @@
               </w:rPr>
               <w:t xml:space="preserve"> </w:t>
             </w:r>
-            <w:proofErr w:type="spellStart"/>
             <w:r>
               <w:rPr>
                 <w:rFonts w:ascii="TH SarabunPSK" w:hAnsi="TH SarabunPSK" w:cs="TH SarabunPSK"/>
@@ -11255,7 +11648,6 @@
               </w:rPr>
               <w:t>Painamenae</w:t>
             </w:r>
-            <w:proofErr w:type="spellEnd"/>
           </w:p>
         </w:tc>
         <w:tc>
@@ -12024,19 +12416,8 @@
                 <w:szCs w:val="32"/>
                 <w:lang w:bidi="th-TH"/>
               </w:rPr>
-              <w:t xml:space="preserve"> </w:t>
-            </w:r>
-            <w:proofErr w:type="spellStart"/>
-            <w:r>
-              <w:rPr>
-                <w:rFonts w:ascii="TH SarabunPSK" w:hAnsi="TH SarabunPSK" w:cs="TH SarabunPSK"/>
-                <w:sz w:val="32"/>
-                <w:szCs w:val="32"/>
-                <w:lang w:bidi="th-TH"/>
-              </w:rPr>
-              <w:t>Painamnae</w:t>
-            </w:r>
-            <w:proofErr w:type="spellEnd"/>
+              <w:t xml:space="preserve"> Painamnae</w:t>
+            </w:r>
           </w:p>
         </w:tc>
         <w:tc>
@@ -12198,19 +12579,8 @@
                 <w:szCs w:val="32"/>
                 <w:lang w:bidi="th-TH"/>
               </w:rPr>
-              <w:t xml:space="preserve"> </w:t>
-            </w:r>
-            <w:proofErr w:type="spellStart"/>
-            <w:r>
-              <w:rPr>
-                <w:rFonts w:ascii="TH SarabunPSK" w:hAnsi="TH SarabunPSK" w:cs="TH SarabunPSK"/>
-                <w:sz w:val="32"/>
-                <w:szCs w:val="32"/>
-                <w:lang w:bidi="th-TH"/>
-              </w:rPr>
-              <w:t>Painamnae</w:t>
-            </w:r>
-            <w:proofErr w:type="spellEnd"/>
+              <w:t xml:space="preserve"> Painamnae</w:t>
+            </w:r>
           </w:p>
         </w:tc>
         <w:tc>
@@ -12283,6 +12653,7 @@
                 <w:szCs w:val="32"/>
                 <w:lang w:bidi="th-TH"/>
               </w:rPr>
+              <w:lastRenderedPageBreak/>
               <w:t>3</w:t>
             </w:r>
           </w:p>
@@ -13371,6 +13742,95 @@
     </w:lvl>
   </w:abstractNum>
   <w:abstractNum w:abstractNumId="8" w15:restartNumberingAfterBreak="0">
+    <w:nsid w:val="371A2C83"/>
+    <w:multiLevelType w:val="hybridMultilevel"/>
+    <w:tmpl w:val="4B22AACA"/>
+    <w:lvl w:ilvl="0" w:tplc="0409000F">
+      <w:start w:val="1"/>
+      <w:numFmt w:val="decimal"/>
+      <w:lvlText w:val="%1."/>
+      <w:lvlJc w:val="left"/>
+      <w:pPr>
+        <w:ind w:left="720" w:hanging="360"/>
+      </w:pPr>
+      <w:rPr>
+        <w:rFonts w:hint="default"/>
+      </w:rPr>
+    </w:lvl>
+    <w:lvl w:ilvl="1" w:tplc="04090019" w:tentative="1">
+      <w:start w:val="1"/>
+      <w:numFmt w:val="lowerLetter"/>
+      <w:lvlText w:val="%2."/>
+      <w:lvlJc w:val="left"/>
+      <w:pPr>
+        <w:ind w:left="1440" w:hanging="360"/>
+      </w:pPr>
+    </w:lvl>
+    <w:lvl w:ilvl="2" w:tplc="0409001B" w:tentative="1">
+      <w:start w:val="1"/>
+      <w:numFmt w:val="lowerRoman"/>
+      <w:lvlText w:val="%3."/>
+      <w:lvlJc w:val="right"/>
+      <w:pPr>
+        <w:ind w:left="2160" w:hanging="180"/>
+      </w:pPr>
+    </w:lvl>
+    <w:lvl w:ilvl="3" w:tplc="0409000F" w:tentative="1">
+      <w:start w:val="1"/>
+      <w:numFmt w:val="decimal"/>
+      <w:lvlText w:val="%4."/>
+      <w:lvlJc w:val="left"/>
+      <w:pPr>
+        <w:ind w:left="2880" w:hanging="360"/>
+      </w:pPr>
+    </w:lvl>
+    <w:lvl w:ilvl="4" w:tplc="04090019" w:tentative="1">
+      <w:start w:val="1"/>
+      <w:numFmt w:val="lowerLetter"/>
+      <w:lvlText w:val="%5."/>
+      <w:lvlJc w:val="left"/>
+      <w:pPr>
+        <w:ind w:left="3600" w:hanging="360"/>
+      </w:pPr>
+    </w:lvl>
+    <w:lvl w:ilvl="5" w:tplc="0409001B" w:tentative="1">
+      <w:start w:val="1"/>
+      <w:numFmt w:val="lowerRoman"/>
+      <w:lvlText w:val="%6."/>
+      <w:lvlJc w:val="right"/>
+      <w:pPr>
+        <w:ind w:left="4320" w:hanging="180"/>
+      </w:pPr>
+    </w:lvl>
+    <w:lvl w:ilvl="6" w:tplc="0409000F" w:tentative="1">
+      <w:start w:val="1"/>
+      <w:numFmt w:val="decimal"/>
+      <w:lvlText w:val="%7."/>
+      <w:lvlJc w:val="left"/>
+      <w:pPr>
+        <w:ind w:left="5040" w:hanging="360"/>
+      </w:pPr>
+    </w:lvl>
+    <w:lvl w:ilvl="7" w:tplc="04090019" w:tentative="1">
+      <w:start w:val="1"/>
+      <w:numFmt w:val="lowerLetter"/>
+      <w:lvlText w:val="%8."/>
+      <w:lvlJc w:val="left"/>
+      <w:pPr>
+        <w:ind w:left="5760" w:hanging="360"/>
+      </w:pPr>
+    </w:lvl>
+    <w:lvl w:ilvl="8" w:tplc="0409001B" w:tentative="1">
+      <w:start w:val="1"/>
+      <w:numFmt w:val="lowerRoman"/>
+      <w:lvlText w:val="%9."/>
+      <w:lvlJc w:val="right"/>
+      <w:pPr>
+        <w:ind w:left="6480" w:hanging="180"/>
+      </w:pPr>
+    </w:lvl>
+  </w:abstractNum>
+  <w:abstractNum w:abstractNumId="9" w15:restartNumberingAfterBreak="0">
     <w:nsid w:val="472514F7"/>
     <w:multiLevelType w:val="hybridMultilevel"/>
     <w:tmpl w:val="0A6C464A"/>
@@ -13459,7 +13919,96 @@
       </w:pPr>
     </w:lvl>
   </w:abstractNum>
-  <w:abstractNum w:abstractNumId="9" w15:restartNumberingAfterBreak="0">
+  <w:abstractNum w:abstractNumId="10" w15:restartNumberingAfterBreak="0">
+    <w:nsid w:val="4F3A26C2"/>
+    <w:multiLevelType w:val="hybridMultilevel"/>
+    <w:tmpl w:val="B3AA04F4"/>
+    <w:lvl w:ilvl="0" w:tplc="0409000F">
+      <w:start w:val="1"/>
+      <w:numFmt w:val="decimal"/>
+      <w:lvlText w:val="%1."/>
+      <w:lvlJc w:val="left"/>
+      <w:pPr>
+        <w:ind w:left="720" w:hanging="360"/>
+      </w:pPr>
+      <w:rPr>
+        <w:rFonts w:hint="default"/>
+      </w:rPr>
+    </w:lvl>
+    <w:lvl w:ilvl="1" w:tplc="04090019" w:tentative="1">
+      <w:start w:val="1"/>
+      <w:numFmt w:val="lowerLetter"/>
+      <w:lvlText w:val="%2."/>
+      <w:lvlJc w:val="left"/>
+      <w:pPr>
+        <w:ind w:left="1440" w:hanging="360"/>
+      </w:pPr>
+    </w:lvl>
+    <w:lvl w:ilvl="2" w:tplc="0409001B" w:tentative="1">
+      <w:start w:val="1"/>
+      <w:numFmt w:val="lowerRoman"/>
+      <w:lvlText w:val="%3."/>
+      <w:lvlJc w:val="right"/>
+      <w:pPr>
+        <w:ind w:left="2160" w:hanging="180"/>
+      </w:pPr>
+    </w:lvl>
+    <w:lvl w:ilvl="3" w:tplc="0409000F" w:tentative="1">
+      <w:start w:val="1"/>
+      <w:numFmt w:val="decimal"/>
+      <w:lvlText w:val="%4."/>
+      <w:lvlJc w:val="left"/>
+      <w:pPr>
+        <w:ind w:left="2880" w:hanging="360"/>
+      </w:pPr>
+    </w:lvl>
+    <w:lvl w:ilvl="4" w:tplc="04090019" w:tentative="1">
+      <w:start w:val="1"/>
+      <w:numFmt w:val="lowerLetter"/>
+      <w:lvlText w:val="%5."/>
+      <w:lvlJc w:val="left"/>
+      <w:pPr>
+        <w:ind w:left="3600" w:hanging="360"/>
+      </w:pPr>
+    </w:lvl>
+    <w:lvl w:ilvl="5" w:tplc="0409001B" w:tentative="1">
+      <w:start w:val="1"/>
+      <w:numFmt w:val="lowerRoman"/>
+      <w:lvlText w:val="%6."/>
+      <w:lvlJc w:val="right"/>
+      <w:pPr>
+        <w:ind w:left="4320" w:hanging="180"/>
+      </w:pPr>
+    </w:lvl>
+    <w:lvl w:ilvl="6" w:tplc="0409000F" w:tentative="1">
+      <w:start w:val="1"/>
+      <w:numFmt w:val="decimal"/>
+      <w:lvlText w:val="%7."/>
+      <w:lvlJc w:val="left"/>
+      <w:pPr>
+        <w:ind w:left="5040" w:hanging="360"/>
+      </w:pPr>
+    </w:lvl>
+    <w:lvl w:ilvl="7" w:tplc="04090019" w:tentative="1">
+      <w:start w:val="1"/>
+      <w:numFmt w:val="lowerLetter"/>
+      <w:lvlText w:val="%8."/>
+      <w:lvlJc w:val="left"/>
+      <w:pPr>
+        <w:ind w:left="5760" w:hanging="360"/>
+      </w:pPr>
+    </w:lvl>
+    <w:lvl w:ilvl="8" w:tplc="0409001B" w:tentative="1">
+      <w:start w:val="1"/>
+      <w:numFmt w:val="lowerRoman"/>
+      <w:lvlText w:val="%9."/>
+      <w:lvlJc w:val="right"/>
+      <w:pPr>
+        <w:ind w:left="6480" w:hanging="180"/>
+      </w:pPr>
+    </w:lvl>
+  </w:abstractNum>
+  <w:abstractNum w:abstractNumId="11" w15:restartNumberingAfterBreak="0">
     <w:nsid w:val="52E6789C"/>
     <w:multiLevelType w:val="hybridMultilevel"/>
     <w:tmpl w:val="0A6C464A"/>
@@ -13548,7 +14097,7 @@
       </w:pPr>
     </w:lvl>
   </w:abstractNum>
-  <w:abstractNum w:abstractNumId="10" w15:restartNumberingAfterBreak="0">
+  <w:abstractNum w:abstractNumId="12" w15:restartNumberingAfterBreak="0">
     <w:nsid w:val="54103625"/>
     <w:multiLevelType w:val="hybridMultilevel"/>
     <w:tmpl w:val="E2D4825C"/>
@@ -13637,7 +14186,7 @@
       </w:pPr>
     </w:lvl>
   </w:abstractNum>
-  <w:abstractNum w:abstractNumId="11" w15:restartNumberingAfterBreak="0">
+  <w:abstractNum w:abstractNumId="13" w15:restartNumberingAfterBreak="0">
     <w:nsid w:val="5B7A1318"/>
     <w:multiLevelType w:val="hybridMultilevel"/>
     <w:tmpl w:val="E2D4825C"/>
@@ -13726,7 +14275,7 @@
       </w:pPr>
     </w:lvl>
   </w:abstractNum>
-  <w:abstractNum w:abstractNumId="12" w15:restartNumberingAfterBreak="0">
+  <w:abstractNum w:abstractNumId="14" w15:restartNumberingAfterBreak="0">
     <w:nsid w:val="6AD53FD9"/>
     <w:multiLevelType w:val="hybridMultilevel"/>
     <w:tmpl w:val="87AA0A36"/>
@@ -13815,7 +14364,7 @@
       </w:pPr>
     </w:lvl>
   </w:abstractNum>
-  <w:abstractNum w:abstractNumId="13" w15:restartNumberingAfterBreak="0">
+  <w:abstractNum w:abstractNumId="15" w15:restartNumberingAfterBreak="0">
     <w:nsid w:val="6EB14271"/>
     <w:multiLevelType w:val="hybridMultilevel"/>
     <w:tmpl w:val="0A6C464A"/>
@@ -13904,7 +14453,7 @@
       </w:pPr>
     </w:lvl>
   </w:abstractNum>
-  <w:abstractNum w:abstractNumId="14" w15:restartNumberingAfterBreak="0">
+  <w:abstractNum w:abstractNumId="16" w15:restartNumberingAfterBreak="0">
     <w:nsid w:val="6F154012"/>
     <w:multiLevelType w:val="hybridMultilevel"/>
     <w:tmpl w:val="8E3C36E4"/>
@@ -13993,7 +14542,7 @@
       </w:pPr>
     </w:lvl>
   </w:abstractNum>
-  <w:abstractNum w:abstractNumId="15" w15:restartNumberingAfterBreak="0">
+  <w:abstractNum w:abstractNumId="17" w15:restartNumberingAfterBreak="0">
     <w:nsid w:val="6F59684F"/>
     <w:multiLevelType w:val="hybridMultilevel"/>
     <w:tmpl w:val="046AC672"/>
@@ -14105,7 +14654,7 @@
       </w:rPr>
     </w:lvl>
   </w:abstractNum>
-  <w:abstractNum w:abstractNumId="16" w15:restartNumberingAfterBreak="0">
+  <w:abstractNum w:abstractNumId="18" w15:restartNumberingAfterBreak="0">
     <w:nsid w:val="70454F3C"/>
     <w:multiLevelType w:val="hybridMultilevel"/>
     <w:tmpl w:val="E2D4825C"/>
@@ -14194,7 +14743,7 @@
       </w:pPr>
     </w:lvl>
   </w:abstractNum>
-  <w:abstractNum w:abstractNumId="17" w15:restartNumberingAfterBreak="0">
+  <w:abstractNum w:abstractNumId="19" w15:restartNumberingAfterBreak="0">
     <w:nsid w:val="73BC4502"/>
     <w:multiLevelType w:val="hybridMultilevel"/>
     <w:tmpl w:val="0A6C464A"/>
@@ -14283,7 +14832,7 @@
       </w:pPr>
     </w:lvl>
   </w:abstractNum>
-  <w:abstractNum w:abstractNumId="18" w15:restartNumberingAfterBreak="0">
+  <w:abstractNum w:abstractNumId="20" w15:restartNumberingAfterBreak="0">
     <w:nsid w:val="7EF60597"/>
     <w:multiLevelType w:val="hybridMultilevel"/>
     <w:tmpl w:val="FED601CC"/>
@@ -14376,43 +14925,43 @@
     <w:abstractNumId w:val="4"/>
   </w:num>
   <w:num w:numId="2" w16cid:durableId="603809721">
-    <w:abstractNumId w:val="15"/>
+    <w:abstractNumId w:val="17"/>
   </w:num>
   <w:num w:numId="3" w16cid:durableId="513763118">
     <w:abstractNumId w:val="1"/>
   </w:num>
   <w:num w:numId="4" w16cid:durableId="159473055">
-    <w:abstractNumId w:val="11"/>
+    <w:abstractNumId w:val="13"/>
   </w:num>
   <w:num w:numId="5" w16cid:durableId="1504202228">
-    <w:abstractNumId w:val="12"/>
+    <w:abstractNumId w:val="14"/>
   </w:num>
   <w:num w:numId="6" w16cid:durableId="72704517">
-    <w:abstractNumId w:val="16"/>
+    <w:abstractNumId w:val="18"/>
   </w:num>
   <w:num w:numId="7" w16cid:durableId="1546258345">
-    <w:abstractNumId w:val="10"/>
+    <w:abstractNumId w:val="12"/>
   </w:num>
   <w:num w:numId="8" w16cid:durableId="2078506245">
     <w:abstractNumId w:val="2"/>
   </w:num>
   <w:num w:numId="9" w16cid:durableId="1926264207">
-    <w:abstractNumId w:val="14"/>
+    <w:abstractNumId w:val="16"/>
   </w:num>
   <w:num w:numId="10" w16cid:durableId="770131056">
     <w:abstractNumId w:val="7"/>
   </w:num>
   <w:num w:numId="11" w16cid:durableId="515577787">
-    <w:abstractNumId w:val="13"/>
+    <w:abstractNumId w:val="15"/>
   </w:num>
   <w:num w:numId="12" w16cid:durableId="1983077113">
-    <w:abstractNumId w:val="8"/>
+    <w:abstractNumId w:val="9"/>
   </w:num>
   <w:num w:numId="13" w16cid:durableId="404376079">
     <w:abstractNumId w:val="6"/>
   </w:num>
   <w:num w:numId="14" w16cid:durableId="404187875">
-    <w:abstractNumId w:val="17"/>
+    <w:abstractNumId w:val="19"/>
   </w:num>
   <w:num w:numId="15" w16cid:durableId="1632903380">
     <w:abstractNumId w:val="3"/>
@@ -14421,13 +14970,19 @@
     <w:abstractNumId w:val="0"/>
   </w:num>
   <w:num w:numId="17" w16cid:durableId="1103919855">
-    <w:abstractNumId w:val="18"/>
+    <w:abstractNumId w:val="20"/>
   </w:num>
   <w:num w:numId="18" w16cid:durableId="1456832446">
     <w:abstractNumId w:val="5"/>
   </w:num>
   <w:num w:numId="19" w16cid:durableId="1212422325">
-    <w:abstractNumId w:val="9"/>
+    <w:abstractNumId w:val="11"/>
+  </w:num>
+  <w:num w:numId="20" w16cid:durableId="1176457349">
+    <w:abstractNumId w:val="8"/>
+  </w:num>
+  <w:num w:numId="21" w16cid:durableId="1119958408">
+    <w:abstractNumId w:val="10"/>
   </w:num>
 </w:numbering>
 </file>
@@ -14830,7 +15385,7 @@
   <w:style w:type="paragraph" w:default="1" w:styleId="Normal">
     <w:name w:val="Normal"/>
     <w:qFormat/>
-    <w:rsid w:val="009E1D41"/>
+    <w:rsid w:val="00F55774"/>
     <w:rPr>
       <w:szCs w:val="22"/>
       <w:lang w:bidi="ar-SA"/>
@@ -15038,7 +15593,6 @@
   <w:style w:type="character" w:default="1" w:styleId="DefaultParagraphFont">
     <w:name w:val="Default Paragraph Font"/>
     <w:uiPriority w:val="1"/>
-    <w:semiHidden/>
     <w:unhideWhenUsed/>
   </w:style>
   <w:style w:type="table" w:default="1" w:styleId="TableNormal">

</xml_diff>

<commit_message>
test: Complete all UAT Test Case for Passenger Review and Edit File name
</commit_message>
<xml_diff>
--- a/test/draft/UAT Test Design.docx
+++ b/test/draft/UAT Test Design.docx
@@ -436,7 +436,6 @@
               </w:rPr>
               <w:t xml:space="preserve"> </w:t>
             </w:r>
-            <w:proofErr w:type="spellStart"/>
             <w:r>
               <w:rPr>
                 <w:rFonts w:ascii="TH SarabunPSK" w:hAnsi="TH SarabunPSK" w:cs="TH SarabunPSK"/>
@@ -446,7 +445,6 @@
               </w:rPr>
               <w:t>Painamenae</w:t>
             </w:r>
-            <w:proofErr w:type="spellEnd"/>
           </w:p>
         </w:tc>
         <w:tc>
@@ -915,19 +913,8 @@
                 <w:szCs w:val="32"/>
                 <w:lang w:bidi="th-TH"/>
               </w:rPr>
-              <w:t xml:space="preserve"> </w:t>
-            </w:r>
-            <w:proofErr w:type="spellStart"/>
-            <w:r>
-              <w:rPr>
-                <w:rFonts w:ascii="TH SarabunPSK" w:hAnsi="TH SarabunPSK" w:cs="TH SarabunPSK"/>
-                <w:sz w:val="32"/>
-                <w:szCs w:val="32"/>
-                <w:lang w:bidi="th-TH"/>
-              </w:rPr>
-              <w:t>Painamnae</w:t>
-            </w:r>
-            <w:proofErr w:type="spellEnd"/>
+              <w:t xml:space="preserve"> Painamnae</w:t>
+            </w:r>
           </w:p>
         </w:tc>
       </w:tr>
@@ -1432,19 +1419,8 @@
                 <w:szCs w:val="32"/>
                 <w:lang w:bidi="th-TH"/>
               </w:rPr>
-              <w:t xml:space="preserve"> </w:t>
-            </w:r>
-            <w:proofErr w:type="spellStart"/>
-            <w:r>
-              <w:rPr>
-                <w:rFonts w:ascii="TH SarabunPSK" w:hAnsi="TH SarabunPSK" w:cs="TH SarabunPSK"/>
-                <w:sz w:val="32"/>
-                <w:szCs w:val="32"/>
-                <w:lang w:bidi="th-TH"/>
-              </w:rPr>
-              <w:t>Painamnae</w:t>
-            </w:r>
-            <w:proofErr w:type="spellEnd"/>
+              <w:t xml:space="preserve"> Painamnae</w:t>
+            </w:r>
           </w:p>
         </w:tc>
         <w:tc>
@@ -1499,19 +1475,8 @@
                 <w:szCs w:val="32"/>
                 <w:lang w:bidi="th-TH"/>
               </w:rPr>
-              <w:t xml:space="preserve"> </w:t>
-            </w:r>
-            <w:proofErr w:type="spellStart"/>
-            <w:r>
-              <w:rPr>
-                <w:rFonts w:ascii="TH SarabunPSK" w:hAnsi="TH SarabunPSK" w:cs="TH SarabunPSK"/>
-                <w:sz w:val="32"/>
-                <w:szCs w:val="32"/>
-                <w:lang w:bidi="th-TH"/>
-              </w:rPr>
-              <w:t>Painamnae</w:t>
-            </w:r>
-            <w:proofErr w:type="spellEnd"/>
+              <w:t xml:space="preserve"> Painamnae</w:t>
+            </w:r>
             <w:r>
               <w:rPr>
                 <w:rFonts w:ascii="TH SarabunPSK" w:hAnsi="TH SarabunPSK" w:cs="TH SarabunPSK" w:hint="cs"/>
@@ -1727,48 +1692,37 @@
                 <w:szCs w:val="32"/>
                 <w:lang w:bidi="th-TH"/>
               </w:rPr>
+              <w:t xml:space="preserve"> Painamnae</w:t>
+            </w:r>
+            <w:r>
+              <w:rPr>
+                <w:rFonts w:ascii="TH SarabunPSK" w:hAnsi="TH SarabunPSK" w:cs="TH SarabunPSK" w:hint="cs"/>
+                <w:sz w:val="32"/>
+                <w:szCs w:val="32"/>
+                <w:cs/>
+                <w:lang w:bidi="th-TH"/>
+              </w:rPr>
+              <w:t xml:space="preserve"> จากนั้นกดปุ่มเข้าสู่ระบบ เพื่อไปหน้า</w:t>
+            </w:r>
+            <w:r>
+              <w:rPr>
+                <w:rFonts w:ascii="TH SarabunPSK" w:hAnsi="TH SarabunPSK" w:cs="TH SarabunPSK" w:hint="cs"/>
+                <w:sz w:val="32"/>
+                <w:szCs w:val="32"/>
+                <w:cs/>
+                <w:lang w:bidi="th-TH"/>
+              </w:rPr>
+              <w:t>เข้าสู่ระบบ</w:t>
+            </w:r>
+            <w:r>
+              <w:rPr>
+                <w:rFonts w:ascii="TH SarabunPSK" w:hAnsi="TH SarabunPSK" w:cs="TH SarabunPSK"/>
+                <w:sz w:val="32"/>
+                <w:szCs w:val="32"/>
+                <w:lang w:bidi="th-TH"/>
+              </w:rPr>
               <w:t xml:space="preserve"> </w:t>
             </w:r>
-            <w:proofErr w:type="spellStart"/>
-            <w:r>
-              <w:rPr>
-                <w:rFonts w:ascii="TH SarabunPSK" w:hAnsi="TH SarabunPSK" w:cs="TH SarabunPSK"/>
-                <w:sz w:val="32"/>
-                <w:szCs w:val="32"/>
-                <w:lang w:bidi="th-TH"/>
-              </w:rPr>
-              <w:t>Painamnae</w:t>
-            </w:r>
-            <w:proofErr w:type="spellEnd"/>
-            <w:r>
-              <w:rPr>
-                <w:rFonts w:ascii="TH SarabunPSK" w:hAnsi="TH SarabunPSK" w:cs="TH SarabunPSK" w:hint="cs"/>
-                <w:sz w:val="32"/>
-                <w:szCs w:val="32"/>
-                <w:cs/>
-                <w:lang w:bidi="th-TH"/>
-              </w:rPr>
-              <w:t xml:space="preserve"> จากนั้นกดปุ่มเข้าสู่ระบบ เพื่อไปหน้า</w:t>
-            </w:r>
-            <w:r>
-              <w:rPr>
-                <w:rFonts w:ascii="TH SarabunPSK" w:hAnsi="TH SarabunPSK" w:cs="TH SarabunPSK" w:hint="cs"/>
-                <w:sz w:val="32"/>
-                <w:szCs w:val="32"/>
-                <w:cs/>
-                <w:lang w:bidi="th-TH"/>
-              </w:rPr>
-              <w:t>เข้าสู่ระบบ</w:t>
-            </w:r>
-            <w:r>
-              <w:rPr>
-                <w:rFonts w:ascii="TH SarabunPSK" w:hAnsi="TH SarabunPSK" w:cs="TH SarabunPSK"/>
-                <w:sz w:val="32"/>
-                <w:szCs w:val="32"/>
-                <w:lang w:bidi="th-TH"/>
-              </w:rPr>
-              <w:t xml:space="preserve"> </w:t>
-            </w:r>
             <w:r>
               <w:rPr>
                 <w:rFonts w:ascii="TH SarabunPSK" w:hAnsi="TH SarabunPSK" w:cs="TH SarabunPSK" w:hint="cs"/>
@@ -1786,19 +1740,8 @@
                 <w:szCs w:val="32"/>
                 <w:lang w:bidi="th-TH"/>
               </w:rPr>
-              <w:t xml:space="preserve"> </w:t>
-            </w:r>
-            <w:proofErr w:type="spellStart"/>
-            <w:r>
-              <w:rPr>
-                <w:rFonts w:ascii="TH SarabunPSK" w:hAnsi="TH SarabunPSK" w:cs="TH SarabunPSK"/>
-                <w:sz w:val="32"/>
-                <w:szCs w:val="32"/>
-                <w:lang w:bidi="th-TH"/>
-              </w:rPr>
-              <w:t>Painamnae</w:t>
-            </w:r>
-            <w:proofErr w:type="spellEnd"/>
+              <w:t xml:space="preserve"> Painamnae</w:t>
+            </w:r>
           </w:p>
         </w:tc>
         <w:tc>
@@ -1832,27 +1775,7 @@
                 <w:szCs w:val="32"/>
                 <w:lang w:bidi="th-TH"/>
               </w:rPr>
-              <w:t xml:space="preserve"> </w:t>
-            </w:r>
-            <w:proofErr w:type="spellStart"/>
-            <w:r>
-              <w:rPr>
-                <w:rFonts w:ascii="TH SarabunPSK" w:hAnsi="TH SarabunPSK" w:cs="TH SarabunPSK"/>
-                <w:sz w:val="32"/>
-                <w:szCs w:val="32"/>
-                <w:lang w:bidi="th-TH"/>
-              </w:rPr>
-              <w:t>Painamnae</w:t>
-            </w:r>
-            <w:proofErr w:type="spellEnd"/>
-            <w:r>
-              <w:rPr>
-                <w:rFonts w:ascii="TH SarabunPSK" w:hAnsi="TH SarabunPSK" w:cs="TH SarabunPSK"/>
-                <w:sz w:val="32"/>
-                <w:szCs w:val="32"/>
-                <w:lang w:bidi="th-TH"/>
-              </w:rPr>
-              <w:t xml:space="preserve"> </w:t>
+              <w:t xml:space="preserve"> Painamnae </w:t>
             </w:r>
             <w:r>
               <w:rPr>
@@ -2442,19 +2365,8 @@
                 <w:szCs w:val="32"/>
                 <w:lang w:bidi="th-TH"/>
               </w:rPr>
-              <w:t>-</w:t>
-            </w:r>
-            <w:proofErr w:type="spellStart"/>
-            <w:r>
-              <w:rPr>
-                <w:rFonts w:ascii="TH SarabunPSK" w:hAnsi="TH SarabunPSK" w:cs="TH SarabunPSK"/>
-                <w:sz w:val="32"/>
-                <w:szCs w:val="32"/>
-                <w:lang w:bidi="th-TH"/>
-              </w:rPr>
-              <w:t>AdminBlacklist</w:t>
-            </w:r>
-            <w:proofErr w:type="spellEnd"/>
+              <w:t>-AdminBlacklist</w:t>
+            </w:r>
             <w:r>
               <w:rPr>
                 <w:rFonts w:ascii="TH SarabunPSK" w:hAnsi="TH SarabunPSK" w:cs="TH SarabunPSK" w:hint="cs"/>
@@ -2818,7 +2730,6 @@
               </w:rPr>
               <w:t xml:space="preserve"> </w:t>
             </w:r>
-            <w:proofErr w:type="spellStart"/>
             <w:r>
               <w:rPr>
                 <w:rFonts w:ascii="TH SarabunPSK" w:hAnsi="TH SarabunPSK" w:cs="TH SarabunPSK"/>
@@ -2828,7 +2739,6 @@
               </w:rPr>
               <w:t>Painamenae</w:t>
             </w:r>
-            <w:proofErr w:type="spellEnd"/>
           </w:p>
         </w:tc>
         <w:tc>
@@ -3730,19 +3640,8 @@
                 <w:szCs w:val="32"/>
                 <w:lang w:bidi="th-TH"/>
               </w:rPr>
-              <w:t xml:space="preserve"> </w:t>
-            </w:r>
-            <w:proofErr w:type="spellStart"/>
-            <w:r>
-              <w:rPr>
-                <w:rFonts w:ascii="TH SarabunPSK" w:hAnsi="TH SarabunPSK" w:cs="TH SarabunPSK"/>
-                <w:sz w:val="32"/>
-                <w:szCs w:val="32"/>
-                <w:lang w:bidi="th-TH"/>
-              </w:rPr>
-              <w:t>Painamnae</w:t>
-            </w:r>
-            <w:proofErr w:type="spellEnd"/>
+              <w:t xml:space="preserve"> Painamnae</w:t>
+            </w:r>
           </w:p>
         </w:tc>
         <w:tc>
@@ -3904,19 +3803,8 @@
                 <w:szCs w:val="32"/>
                 <w:lang w:bidi="th-TH"/>
               </w:rPr>
-              <w:t xml:space="preserve"> </w:t>
-            </w:r>
-            <w:proofErr w:type="spellStart"/>
-            <w:r>
-              <w:rPr>
-                <w:rFonts w:ascii="TH SarabunPSK" w:hAnsi="TH SarabunPSK" w:cs="TH SarabunPSK"/>
-                <w:sz w:val="32"/>
-                <w:szCs w:val="32"/>
-                <w:lang w:bidi="th-TH"/>
-              </w:rPr>
-              <w:t>Painamnae</w:t>
-            </w:r>
-            <w:proofErr w:type="spellEnd"/>
+              <w:t xml:space="preserve"> Painamnae</w:t>
+            </w:r>
           </w:p>
         </w:tc>
         <w:tc>
@@ -4364,19 +4252,8 @@
                 <w:szCs w:val="32"/>
                 <w:lang w:bidi="th-TH"/>
               </w:rPr>
-              <w:t xml:space="preserve"> </w:t>
-            </w:r>
-            <w:proofErr w:type="spellStart"/>
-            <w:r>
-              <w:rPr>
-                <w:rFonts w:ascii="TH SarabunPSK" w:hAnsi="TH SarabunPSK" w:cs="TH SarabunPSK"/>
-                <w:sz w:val="32"/>
-                <w:szCs w:val="32"/>
-                <w:lang w:bidi="th-TH"/>
-              </w:rPr>
-              <w:t>Painamnae</w:t>
-            </w:r>
-            <w:proofErr w:type="spellEnd"/>
+              <w:t xml:space="preserve"> Painamnae</w:t>
+            </w:r>
           </w:p>
         </w:tc>
         <w:tc>
@@ -4813,19 +4690,8 @@
                 <w:szCs w:val="32"/>
                 <w:lang w:bidi="th-TH"/>
               </w:rPr>
-              <w:t>-</w:t>
-            </w:r>
-            <w:proofErr w:type="spellStart"/>
-            <w:r>
-              <w:rPr>
-                <w:rFonts w:ascii="TH SarabunPSK" w:hAnsi="TH SarabunPSK" w:cs="TH SarabunPSK"/>
-                <w:sz w:val="32"/>
-                <w:szCs w:val="32"/>
-                <w:lang w:bidi="th-TH"/>
-              </w:rPr>
-              <w:t>BlacklistLogin</w:t>
-            </w:r>
-            <w:proofErr w:type="spellEnd"/>
+              <w:t>-BlacklistLogin</w:t>
+            </w:r>
             <w:r>
               <w:rPr>
                 <w:rFonts w:ascii="TH SarabunPSK" w:hAnsi="TH SarabunPSK" w:cs="TH SarabunPSK" w:hint="cs"/>
@@ -5177,7 +5043,6 @@
               </w:rPr>
               <w:t xml:space="preserve"> </w:t>
             </w:r>
-            <w:proofErr w:type="spellStart"/>
             <w:r>
               <w:rPr>
                 <w:rFonts w:ascii="TH SarabunPSK" w:hAnsi="TH SarabunPSK" w:cs="TH SarabunPSK"/>
@@ -5187,7 +5052,6 @@
               </w:rPr>
               <w:t>Painamenae</w:t>
             </w:r>
-            <w:proofErr w:type="spellEnd"/>
           </w:p>
         </w:tc>
         <w:tc>
@@ -6051,19 +5915,8 @@
                 <w:szCs w:val="32"/>
                 <w:lang w:bidi="th-TH"/>
               </w:rPr>
-              <w:t xml:space="preserve"> </w:t>
-            </w:r>
-            <w:proofErr w:type="spellStart"/>
-            <w:r>
-              <w:rPr>
-                <w:rFonts w:ascii="TH SarabunPSK" w:hAnsi="TH SarabunPSK" w:cs="TH SarabunPSK"/>
-                <w:sz w:val="32"/>
-                <w:szCs w:val="32"/>
-                <w:lang w:bidi="th-TH"/>
-              </w:rPr>
-              <w:t>Painamnae</w:t>
-            </w:r>
-            <w:proofErr w:type="spellEnd"/>
+              <w:t xml:space="preserve"> Painamnae</w:t>
+            </w:r>
           </w:p>
         </w:tc>
         <w:tc>
@@ -6225,19 +6078,8 @@
                 <w:szCs w:val="32"/>
                 <w:lang w:bidi="th-TH"/>
               </w:rPr>
-              <w:t xml:space="preserve"> </w:t>
-            </w:r>
-            <w:proofErr w:type="spellStart"/>
-            <w:r>
-              <w:rPr>
-                <w:rFonts w:ascii="TH SarabunPSK" w:hAnsi="TH SarabunPSK" w:cs="TH SarabunPSK"/>
-                <w:sz w:val="32"/>
-                <w:szCs w:val="32"/>
-                <w:lang w:bidi="th-TH"/>
-              </w:rPr>
-              <w:t>Painamnae</w:t>
-            </w:r>
-            <w:proofErr w:type="spellEnd"/>
+              <w:t xml:space="preserve"> Painamnae</w:t>
+            </w:r>
           </w:p>
         </w:tc>
         <w:tc>
@@ -6726,19 +6568,8 @@
                 <w:szCs w:val="32"/>
                 <w:lang w:bidi="th-TH"/>
               </w:rPr>
-              <w:t>-</w:t>
-            </w:r>
-            <w:proofErr w:type="spellStart"/>
-            <w:r>
-              <w:rPr>
-                <w:rFonts w:ascii="TH SarabunPSK" w:hAnsi="TH SarabunPSK" w:cs="TH SarabunPSK"/>
-                <w:sz w:val="32"/>
-                <w:szCs w:val="32"/>
-                <w:lang w:bidi="th-TH"/>
-              </w:rPr>
-              <w:t>BlacklistRegister</w:t>
-            </w:r>
-            <w:proofErr w:type="spellEnd"/>
+              <w:t>-BlacklistRegister</w:t>
+            </w:r>
             <w:r>
               <w:rPr>
                 <w:rFonts w:ascii="TH SarabunPSK" w:hAnsi="TH SarabunPSK" w:cs="TH SarabunPSK" w:hint="cs"/>
@@ -7091,7 +6922,6 @@
               </w:rPr>
               <w:t xml:space="preserve"> </w:t>
             </w:r>
-            <w:proofErr w:type="spellStart"/>
             <w:r>
               <w:rPr>
                 <w:rFonts w:ascii="TH SarabunPSK" w:hAnsi="TH SarabunPSK" w:cs="TH SarabunPSK"/>
@@ -7101,7 +6931,6 @@
               </w:rPr>
               <w:t>Painamenae</w:t>
             </w:r>
-            <w:proofErr w:type="spellEnd"/>
           </w:p>
         </w:tc>
         <w:tc>
@@ -7937,19 +7766,8 @@
                 <w:szCs w:val="32"/>
                 <w:lang w:bidi="th-TH"/>
               </w:rPr>
-              <w:t xml:space="preserve"> </w:t>
-            </w:r>
-            <w:proofErr w:type="spellStart"/>
-            <w:r>
-              <w:rPr>
-                <w:rFonts w:ascii="TH SarabunPSK" w:hAnsi="TH SarabunPSK" w:cs="TH SarabunPSK"/>
-                <w:sz w:val="32"/>
-                <w:szCs w:val="32"/>
-                <w:lang w:bidi="th-TH"/>
-              </w:rPr>
-              <w:t>Painamnae</w:t>
-            </w:r>
-            <w:proofErr w:type="spellEnd"/>
+              <w:t xml:space="preserve"> Painamnae</w:t>
+            </w:r>
           </w:p>
         </w:tc>
         <w:tc>
@@ -8122,19 +7940,8 @@
                 <w:szCs w:val="32"/>
                 <w:lang w:bidi="th-TH"/>
               </w:rPr>
-              <w:t xml:space="preserve"> </w:t>
-            </w:r>
-            <w:proofErr w:type="spellStart"/>
-            <w:r>
-              <w:rPr>
-                <w:rFonts w:ascii="TH SarabunPSK" w:hAnsi="TH SarabunPSK" w:cs="TH SarabunPSK"/>
-                <w:sz w:val="32"/>
-                <w:szCs w:val="32"/>
-                <w:lang w:bidi="th-TH"/>
-              </w:rPr>
-              <w:t>Painamnae</w:t>
-            </w:r>
-            <w:proofErr w:type="spellEnd"/>
+              <w:t xml:space="preserve"> Painamnae</w:t>
+            </w:r>
           </w:p>
         </w:tc>
         <w:tc>
@@ -9576,7 +9383,6 @@
               </w:rPr>
               <w:t xml:space="preserve"> </w:t>
             </w:r>
-            <w:proofErr w:type="spellStart"/>
             <w:r>
               <w:rPr>
                 <w:rFonts w:ascii="TH SarabunPSK" w:hAnsi="TH SarabunPSK" w:cs="TH SarabunPSK"/>
@@ -9586,7 +9392,6 @@
               </w:rPr>
               <w:t>Painamenae</w:t>
             </w:r>
-            <w:proofErr w:type="spellEnd"/>
           </w:p>
         </w:tc>
         <w:tc>
@@ -12120,7 +11925,6 @@
               </w:rPr>
               <w:t xml:space="preserve"> </w:t>
             </w:r>
-            <w:proofErr w:type="spellStart"/>
             <w:r>
               <w:rPr>
                 <w:rFonts w:ascii="TH SarabunPSK" w:hAnsi="TH SarabunPSK" w:cs="TH SarabunPSK"/>
@@ -12130,7 +11934,6 @@
               </w:rPr>
               <w:t>Painamenae</w:t>
             </w:r>
-            <w:proofErr w:type="spellEnd"/>
           </w:p>
         </w:tc>
         <w:tc>
@@ -14484,7 +14287,6 @@
               </w:rPr>
               <w:t xml:space="preserve"> </w:t>
             </w:r>
-            <w:proofErr w:type="spellStart"/>
             <w:r>
               <w:rPr>
                 <w:rFonts w:ascii="TH SarabunPSK" w:hAnsi="TH SarabunPSK" w:cs="TH SarabunPSK"/>
@@ -14494,7 +14296,6 @@
               </w:rPr>
               <w:t>Painamenae</w:t>
             </w:r>
-            <w:proofErr w:type="spellEnd"/>
           </w:p>
         </w:tc>
         <w:tc>
@@ -16580,7 +16381,6 @@
               </w:rPr>
               <w:t xml:space="preserve"> </w:t>
             </w:r>
-            <w:proofErr w:type="spellStart"/>
             <w:r>
               <w:rPr>
                 <w:rFonts w:ascii="TH SarabunPSK" w:hAnsi="TH SarabunPSK" w:cs="TH SarabunPSK"/>
@@ -16590,7 +16390,6 @@
               </w:rPr>
               <w:t>Painamenae</w:t>
             </w:r>
-            <w:proofErr w:type="spellEnd"/>
           </w:p>
         </w:tc>
         <w:tc>
@@ -19186,7 +18985,6 @@
               </w:rPr>
               <w:t xml:space="preserve"> </w:t>
             </w:r>
-            <w:proofErr w:type="spellStart"/>
             <w:r>
               <w:rPr>
                 <w:rFonts w:ascii="TH SarabunPSK" w:hAnsi="TH SarabunPSK" w:cs="TH SarabunPSK"/>
@@ -19196,7 +18994,6 @@
               </w:rPr>
               <w:t>Painamenae</w:t>
             </w:r>
-            <w:proofErr w:type="spellEnd"/>
           </w:p>
         </w:tc>
         <w:tc>
@@ -21736,7 +21533,6 @@
               </w:rPr>
               <w:t xml:space="preserve"> </w:t>
             </w:r>
-            <w:proofErr w:type="spellStart"/>
             <w:r>
               <w:rPr>
                 <w:rFonts w:ascii="TH SarabunPSK" w:hAnsi="TH SarabunPSK" w:cs="TH SarabunPSK"/>
@@ -21746,7 +21542,6 @@
               </w:rPr>
               <w:t>Painamenae</w:t>
             </w:r>
-            <w:proofErr w:type="spellEnd"/>
           </w:p>
         </w:tc>
         <w:tc>
@@ -23146,17 +22941,7 @@
                 <w:cs/>
                 <w:lang w:bidi="th-TH"/>
               </w:rPr>
-              <w:t>กรอกข้อความลงในช่องความคิดเห็น</w:t>
-            </w:r>
-            <w:r>
-              <w:rPr>
-                <w:rFonts w:ascii="TH SarabunPSK" w:hAnsi="TH SarabunPSK" w:cs="TH SarabunPSK" w:hint="cs"/>
-                <w:sz w:val="32"/>
-                <w:szCs w:val="32"/>
-                <w:cs/>
-                <w:lang w:bidi="th-TH"/>
-              </w:rPr>
-              <w:t>ว่า</w:t>
+              <w:t>กรอกข้อความลงในช่องความคิดเห็นว่า</w:t>
             </w:r>
             <w:r>
               <w:rPr>
@@ -23258,7 +23043,7 @@
           <w:p>
             <w:pPr>
               <w:rPr>
-                <w:rFonts w:ascii="TH SarabunPSK" w:hAnsi="TH SarabunPSK" w:cs="TH SarabunPSK"/>
+                <w:rFonts w:ascii="TH SarabunPSK" w:hAnsi="TH SarabunPSK" w:cs="TH SarabunPSK" w:hint="cs"/>
                 <w:sz w:val="32"/>
                 <w:szCs w:val="32"/>
                 <w:cs/>
@@ -23302,7 +23087,7 @@
                 <w:cs/>
                 <w:lang w:bidi="th-TH"/>
               </w:rPr>
-              <w:t>อยู่ด้านล่างขวาว่า</w:t>
+              <w:t>อยู่ด้านล้างขวาว่า</w:t>
             </w:r>
             <w:r>
               <w:rPr>
@@ -23315,13 +23100,21 @@
             </w:r>
             <w:r>
               <w:rPr>
-                <w:rFonts w:ascii="TH SarabunPSK" w:hAnsi="TH SarabunPSK" w:cs="TH SarabunPSK" w:hint="cs"/>
-                <w:sz w:val="32"/>
-                <w:szCs w:val="32"/>
-                <w:cs/>
-                <w:lang w:bidi="th-TH"/>
-              </w:rPr>
-              <w:t>ไม่สามารถรีวิวได้</w:t>
+                <w:rFonts w:ascii="TH SarabunPSK" w:hAnsi="TH SarabunPSK" w:cs="TH SarabunPSK"/>
+                <w:sz w:val="32"/>
+                <w:szCs w:val="32"/>
+                <w:cs/>
+              </w:rPr>
+              <w:t xml:space="preserve">รีวิวสำเร็จ </w:t>
+            </w:r>
+            <w:r>
+              <w:rPr>
+                <w:rFonts w:ascii="Segoe UI Emoji" w:hAnsi="Segoe UI Emoji" w:cs="Segoe UI Emoji" w:hint="cs"/>
+                <w:sz w:val="32"/>
+                <w:szCs w:val="32"/>
+                <w:cs/>
+              </w:rPr>
+              <w:t>🎉</w:t>
             </w:r>
             <w:r>
               <w:rPr>
@@ -23339,7 +23132,68 @@
                 <w:cs/>
                 <w:lang w:bidi="th-TH"/>
               </w:rPr>
-              <w:t xml:space="preserve"> และอยู่ในหน้าให้คะแนนการเดินทาง</w:t>
+              <w:t xml:space="preserve"> ในหน้า</w:t>
+            </w:r>
+            <w:r>
+              <w:rPr>
+                <w:rFonts w:ascii="TH SarabunPSK" w:hAnsi="TH SarabunPSK" w:cs="TH SarabunPSK"/>
+                <w:sz w:val="32"/>
+                <w:szCs w:val="32"/>
+                <w:cs/>
+                <w:lang w:bidi="th-TH"/>
+              </w:rPr>
+              <w:t>รีวิวของ</w:t>
+            </w:r>
+            <w:r>
+              <w:rPr>
+                <w:rFonts w:ascii="TH SarabunPSK" w:hAnsi="TH SarabunPSK" w:cs="TH SarabunPSK" w:hint="cs"/>
+                <w:sz w:val="32"/>
+                <w:szCs w:val="32"/>
+                <w:cs/>
+                <w:lang w:bidi="th-TH"/>
+              </w:rPr>
+              <w:t>คนขับต้องมีคะแนนที่รีวิว 5 ดาว ชื่อของ</w:t>
+            </w:r>
+            <w:r>
+              <w:rPr>
+                <w:rFonts w:ascii="TH SarabunPSK" w:hAnsi="TH SarabunPSK" w:cs="TH SarabunPSK" w:hint="cs"/>
+                <w:sz w:val="32"/>
+                <w:szCs w:val="32"/>
+                <w:cs/>
+                <w:lang w:bidi="th-TH"/>
+              </w:rPr>
+              <w:lastRenderedPageBreak/>
+              <w:t>ผู้โดยสาร และมี</w:t>
+            </w:r>
+            <w:r>
+              <w:rPr>
+                <w:rFonts w:ascii="TH SarabunPSK" w:hAnsi="TH SarabunPSK" w:cs="TH SarabunPSK" w:hint="cs"/>
+                <w:sz w:val="32"/>
+                <w:szCs w:val="32"/>
+                <w:cs/>
+                <w:lang w:bidi="th-TH"/>
+              </w:rPr>
+              <w:t>ช่อง</w:t>
+            </w:r>
+            <w:r>
+              <w:rPr>
+                <w:rFonts w:ascii="TH SarabunPSK" w:hAnsi="TH SarabunPSK" w:cs="TH SarabunPSK" w:hint="cs"/>
+                <w:sz w:val="32"/>
+                <w:szCs w:val="32"/>
+                <w:cs/>
+                <w:lang w:bidi="th-TH"/>
+              </w:rPr>
+              <w:t>ความคิดเห็น</w:t>
+            </w:r>
+            <w:r>
+              <w:rPr>
+                <w:rFonts w:ascii="TH SarabunPSK" w:hAnsi="TH SarabunPSK" w:cs="TH SarabunPSK" w:hint="cs"/>
+                <w:sz w:val="32"/>
+                <w:szCs w:val="32"/>
+                <w:cs/>
+                <w:lang w:bidi="th-TH"/>
+              </w:rPr>
+              <w:t>ตามที่กรอกไป</w:t>
             </w:r>
           </w:p>
         </w:tc>
@@ -23357,6 +23211,189 @@
                 <w:lang w:bidi="th-TH"/>
               </w:rPr>
             </w:pPr>
+            <w:r>
+              <w:rPr>
+                <w:rFonts w:ascii="TH SarabunPSK" w:hAnsi="TH SarabunPSK" w:cs="TH SarabunPSK" w:hint="cs"/>
+                <w:sz w:val="32"/>
+                <w:szCs w:val="32"/>
+                <w:cs/>
+                <w:lang w:bidi="th-TH"/>
+              </w:rPr>
+              <w:lastRenderedPageBreak/>
+              <w:t>แสดง</w:t>
+            </w:r>
+            <w:r>
+              <w:rPr>
+                <w:rFonts w:ascii="TH SarabunPSK" w:hAnsi="TH SarabunPSK" w:cs="TH SarabunPSK"/>
+                <w:sz w:val="32"/>
+                <w:szCs w:val="32"/>
+                <w:cs/>
+              </w:rPr>
+              <w:t>แสดง</w:t>
+            </w:r>
+            <w:r>
+              <w:rPr>
+                <w:rFonts w:ascii="TH SarabunPSK" w:hAnsi="TH SarabunPSK" w:cs="TH SarabunPSK" w:hint="cs"/>
+                <w:sz w:val="32"/>
+                <w:szCs w:val="32"/>
+                <w:cs/>
+                <w:lang w:bidi="th-TH"/>
+              </w:rPr>
+              <w:t>การ</w:t>
+            </w:r>
+            <w:r>
+              <w:rPr>
+                <w:rFonts w:ascii="TH SarabunPSK" w:hAnsi="TH SarabunPSK" w:cs="TH SarabunPSK"/>
+                <w:sz w:val="32"/>
+                <w:szCs w:val="32"/>
+                <w:cs/>
+              </w:rPr>
+              <w:t>แจ้งเตือน</w:t>
+            </w:r>
+            <w:r>
+              <w:rPr>
+                <w:rFonts w:ascii="TH SarabunPSK" w:hAnsi="TH SarabunPSK" w:cs="TH SarabunPSK" w:hint="cs"/>
+                <w:sz w:val="32"/>
+                <w:szCs w:val="32"/>
+                <w:cs/>
+                <w:lang w:bidi="th-TH"/>
+              </w:rPr>
+              <w:t>อยู่ด้านล้างขวาว่า</w:t>
+            </w:r>
+            <w:r>
+              <w:rPr>
+                <w:rFonts w:ascii="TH SarabunPSK" w:hAnsi="TH SarabunPSK" w:cs="TH SarabunPSK"/>
+                <w:sz w:val="32"/>
+                <w:szCs w:val="32"/>
+                <w:lang w:bidi="th-TH"/>
+              </w:rPr>
+              <w:t xml:space="preserve"> “</w:t>
+            </w:r>
+            <w:r>
+              <w:rPr>
+                <w:rFonts w:ascii="TH SarabunPSK" w:hAnsi="TH SarabunPSK" w:cs="TH SarabunPSK"/>
+                <w:sz w:val="32"/>
+                <w:szCs w:val="32"/>
+                <w:cs/>
+              </w:rPr>
+              <w:t xml:space="preserve">รีวิวสำเร็จ </w:t>
+            </w:r>
+            <w:r>
+              <w:rPr>
+                <w:rFonts w:ascii="Segoe UI Emoji" w:hAnsi="Segoe UI Emoji" w:cs="Segoe UI Emoji" w:hint="cs"/>
+                <w:sz w:val="32"/>
+                <w:szCs w:val="32"/>
+                <w:cs/>
+              </w:rPr>
+              <w:t>🎉</w:t>
+            </w:r>
+            <w:r>
+              <w:rPr>
+                <w:rFonts w:ascii="TH SarabunPSK" w:hAnsi="TH SarabunPSK" w:cs="TH SarabunPSK"/>
+                <w:sz w:val="32"/>
+                <w:szCs w:val="32"/>
+              </w:rPr>
+              <w:t>”</w:t>
+            </w:r>
+            <w:r>
+              <w:rPr>
+                <w:rFonts w:ascii="TH SarabunPSK" w:hAnsi="TH SarabunPSK" w:cs="TH SarabunPSK" w:hint="cs"/>
+                <w:sz w:val="32"/>
+                <w:szCs w:val="32"/>
+                <w:cs/>
+                <w:lang w:bidi="th-TH"/>
+              </w:rPr>
+              <w:t xml:space="preserve"> ในหน้า</w:t>
+            </w:r>
+            <w:r>
+              <w:rPr>
+                <w:rFonts w:ascii="TH SarabunPSK" w:hAnsi="TH SarabunPSK" w:cs="TH SarabunPSK"/>
+                <w:sz w:val="32"/>
+                <w:szCs w:val="32"/>
+                <w:cs/>
+                <w:lang w:bidi="th-TH"/>
+              </w:rPr>
+              <w:t>รีวิวของ</w:t>
+            </w:r>
+            <w:r>
+              <w:rPr>
+                <w:rFonts w:ascii="TH SarabunPSK" w:hAnsi="TH SarabunPSK" w:cs="TH SarabunPSK" w:hint="cs"/>
+                <w:sz w:val="32"/>
+                <w:szCs w:val="32"/>
+                <w:cs/>
+                <w:lang w:bidi="th-TH"/>
+              </w:rPr>
+              <w:t>คนขับมีคะแนนที่รีวิว 5 ดาว และ</w:t>
+            </w:r>
+            <w:r>
+              <w:rPr>
+                <w:rFonts w:ascii="TH SarabunPSK" w:hAnsi="TH SarabunPSK" w:cs="TH SarabunPSK" w:hint="cs"/>
+                <w:sz w:val="32"/>
+                <w:szCs w:val="32"/>
+                <w:cs/>
+                <w:lang w:bidi="th-TH"/>
+              </w:rPr>
+              <w:lastRenderedPageBreak/>
+              <w:t>ชื่อของผู้โดยสารตาม</w:t>
+            </w:r>
+            <w:r>
+              <w:rPr>
+                <w:rFonts w:ascii="TH SarabunPSK" w:hAnsi="TH SarabunPSK" w:cs="TH SarabunPSK"/>
+                <w:sz w:val="32"/>
+                <w:szCs w:val="32"/>
+                <w:lang w:bidi="th-TH"/>
+              </w:rPr>
+              <w:t xml:space="preserve"> </w:t>
+            </w:r>
+            <w:r>
+              <w:rPr>
+                <w:rFonts w:ascii="TH SarabunPSK" w:hAnsi="TH SarabunPSK" w:cs="TH SarabunPSK" w:hint="cs"/>
+                <w:sz w:val="32"/>
+                <w:szCs w:val="32"/>
+                <w:cs/>
+                <w:lang w:bidi="th-TH"/>
+              </w:rPr>
+              <w:t>และมีช่องความคิดเห็นตามที่กรอ</w:t>
+            </w:r>
+            <w:r>
+              <w:rPr>
+                <w:rFonts w:ascii="TH SarabunPSK" w:hAnsi="TH SarabunPSK" w:cs="TH SarabunPSK" w:hint="cs"/>
+                <w:sz w:val="32"/>
+                <w:szCs w:val="32"/>
+                <w:cs/>
+                <w:lang w:bidi="th-TH"/>
+              </w:rPr>
+              <w:t xml:space="preserve">ก </w:t>
+            </w:r>
+            <w:r>
+              <w:rPr>
+                <w:rFonts w:ascii="TH SarabunPSK" w:hAnsi="TH SarabunPSK" w:cs="TH SarabunPSK" w:hint="cs"/>
+                <w:sz w:val="32"/>
+                <w:szCs w:val="32"/>
+                <w:cs/>
+                <w:lang w:bidi="th-TH"/>
+              </w:rPr>
+              <w:t>ปรากฎ ตาม</w:t>
+            </w:r>
+            <w:r>
+              <w:rPr>
+                <w:rFonts w:ascii="TH SarabunPSK" w:hAnsi="TH SarabunPSK" w:cs="TH SarabunPSK" w:hint="cs"/>
+                <w:sz w:val="32"/>
+                <w:szCs w:val="32"/>
+                <w:cs/>
+                <w:lang w:bidi="th-TH"/>
+              </w:rPr>
+              <w:t xml:space="preserve"> </w:t>
+            </w:r>
+            <w:r>
+              <w:rPr>
+                <w:rFonts w:ascii="TH SarabunPSK" w:hAnsi="TH SarabunPSK" w:cs="TH SarabunPSK"/>
+                <w:sz w:val="32"/>
+                <w:szCs w:val="32"/>
+                <w:lang w:bidi="th-TH"/>
+              </w:rPr>
+              <w:t>Expected Result</w:t>
+            </w:r>
           </w:p>
         </w:tc>
         <w:tc>
@@ -23982,7 +24019,6 @@
               </w:rPr>
               <w:t xml:space="preserve"> </w:t>
             </w:r>
-            <w:proofErr w:type="spellStart"/>
             <w:r>
               <w:rPr>
                 <w:rFonts w:ascii="TH SarabunPSK" w:hAnsi="TH SarabunPSK" w:cs="TH SarabunPSK"/>
@@ -23992,7 +24028,6 @@
               </w:rPr>
               <w:t>Painamenae</w:t>
             </w:r>
-            <w:proofErr w:type="spellEnd"/>
           </w:p>
         </w:tc>
         <w:tc>
@@ -26152,7 +26187,6 @@
               </w:rPr>
               <w:t xml:space="preserve"> </w:t>
             </w:r>
-            <w:proofErr w:type="spellStart"/>
             <w:r>
               <w:rPr>
                 <w:rFonts w:ascii="TH SarabunPSK" w:hAnsi="TH SarabunPSK" w:cs="TH SarabunPSK"/>
@@ -26162,7 +26196,6 @@
               </w:rPr>
               <w:t>Painamenae</w:t>
             </w:r>
-            <w:proofErr w:type="spellEnd"/>
           </w:p>
         </w:tc>
         <w:tc>
@@ -28541,7 +28574,6 @@
               </w:rPr>
               <w:t xml:space="preserve"> </w:t>
             </w:r>
-            <w:proofErr w:type="spellStart"/>
             <w:r>
               <w:rPr>
                 <w:rFonts w:ascii="TH SarabunPSK" w:hAnsi="TH SarabunPSK" w:cs="TH SarabunPSK"/>
@@ -28551,7 +28583,6 @@
               </w:rPr>
               <w:t>Painamenae</w:t>
             </w:r>
-            <w:proofErr w:type="spellEnd"/>
           </w:p>
         </w:tc>
         <w:tc>
@@ -30265,6 +30296,13 @@
         </w:rPr>
       </w:pPr>
     </w:p>
+    <w:p>
+      <w:pPr>
+        <w:rPr>
+          <w:lang w:bidi="th-TH"/>
+        </w:rPr>
+      </w:pPr>
+    </w:p>
     <w:tbl>
       <w:tblPr>
         <w:tblStyle w:val="TableGrid"/>
@@ -30333,7 +30371,7 @@
           <w:p>
             <w:pPr>
               <w:rPr>
-                <w:rFonts w:ascii="TH SarabunPSK" w:hAnsi="TH SarabunPSK" w:cs="TH SarabunPSK"/>
+                <w:rFonts w:ascii="TH SarabunPSK" w:hAnsi="TH SarabunPSK" w:cs="TH SarabunPSK" w:hint="cs"/>
                 <w:sz w:val="32"/>
                 <w:szCs w:val="32"/>
                 <w:lang w:bidi="th-TH"/>
@@ -30350,6 +30388,15 @@
             </w:r>
             <w:r>
               <w:rPr>
+                <w:rFonts w:ascii="TH SarabunPSK" w:hAnsi="TH SarabunPSK" w:cs="TH SarabunPSK"/>
+                <w:sz w:val="32"/>
+                <w:szCs w:val="32"/>
+                <w:lang w:bidi="th-TH"/>
+              </w:rPr>
+              <w:t>-Review</w:t>
+            </w:r>
+            <w:r>
+              <w:rPr>
                 <w:rFonts w:ascii="TH SarabunPSK" w:hAnsi="TH SarabunPSK" w:cs="TH SarabunPSK" w:hint="cs"/>
                 <w:sz w:val="32"/>
                 <w:szCs w:val="32"/>
@@ -30365,17 +30412,26 @@
                 <w:szCs w:val="32"/>
                 <w:lang w:bidi="th-TH"/>
               </w:rPr>
-              <w:t>00</w:t>
-            </w:r>
-            <w:r>
-              <w:rPr>
-                <w:rFonts w:ascii="TH SarabunPSK" w:hAnsi="TH SarabunPSK" w:cs="TH SarabunPSK" w:hint="cs"/>
-                <w:sz w:val="32"/>
-                <w:szCs w:val="32"/>
-                <w:cs/>
-                <w:lang w:bidi="th-TH"/>
-              </w:rPr>
-              <w:t>6</w:t>
+              <w:t>0</w:t>
+            </w:r>
+            <w:r>
+              <w:rPr>
+                <w:rFonts w:ascii="TH SarabunPSK" w:hAnsi="TH SarabunPSK" w:cs="TH SarabunPSK"/>
+                <w:sz w:val="32"/>
+                <w:szCs w:val="32"/>
+                <w:lang w:bidi="th-TH"/>
+              </w:rPr>
+              <w:t>1</w:t>
+            </w:r>
+            <w:r>
+              <w:rPr>
+                <w:rFonts w:ascii="TH SarabunPSK" w:hAnsi="TH SarabunPSK" w:cs="TH SarabunPSK" w:hint="cs"/>
+                <w:sz w:val="32"/>
+                <w:szCs w:val="32"/>
+                <w:cs/>
+                <w:lang w:bidi="th-TH"/>
+              </w:rPr>
+              <w:t>4</w:t>
             </w:r>
           </w:p>
         </w:tc>
@@ -30504,10 +30560,9 @@
           <w:p>
             <w:pPr>
               <w:rPr>
-                <w:rFonts w:ascii="TH SarabunPSK" w:hAnsi="TH SarabunPSK" w:cs="TH SarabunPSK"/>
-                <w:sz w:val="32"/>
-                <w:szCs w:val="32"/>
-                <w:cs/>
+                <w:rFonts w:ascii="TH SarabunPSK" w:hAnsi="TH SarabunPSK" w:cs="TH SarabunPSK" w:hint="cs"/>
+                <w:sz w:val="32"/>
+                <w:szCs w:val="32"/>
                 <w:lang w:bidi="th-TH"/>
               </w:rPr>
             </w:pPr>
@@ -30518,7 +30573,7 @@
                 <w:szCs w:val="32"/>
                 <w:cs/>
               </w:rPr>
-              <w:t>ผู้โดยสารให้คะแนนการเดินทา</w:t>
+              <w:t>ผู้โดยสาร</w:t>
             </w:r>
             <w:r>
               <w:rPr>
@@ -30528,7 +30583,7 @@
                 <w:cs/>
                 <w:lang w:bidi="th-TH"/>
               </w:rPr>
-              <w:t>งซ้ำ</w:t>
+              <w:t>อัพโหลดไฟล์ที่ไม่ใช่รูปภาพ</w:t>
             </w:r>
           </w:p>
         </w:tc>
@@ -30693,7 +30748,6 @@
               </w:rPr>
               <w:t xml:space="preserve"> </w:t>
             </w:r>
-            <w:proofErr w:type="spellStart"/>
             <w:r>
               <w:rPr>
                 <w:rFonts w:ascii="TH SarabunPSK" w:hAnsi="TH SarabunPSK" w:cs="TH SarabunPSK"/>
@@ -30703,7 +30757,6 @@
               </w:rPr>
               <w:t>Painamenae</w:t>
             </w:r>
-            <w:proofErr w:type="spellEnd"/>
           </w:p>
         </w:tc>
         <w:tc>
@@ -31010,7 +31063,17 @@
                 <w:cs/>
                 <w:lang w:bidi="th-TH"/>
               </w:rPr>
-              <w:t>ไม่มี</w:t>
+              <w:t>ผู้โดยสารจำเป็นต้องจบทริปการเดินทางถึงสามารถรีวิว</w:t>
+            </w:r>
+            <w:r>
+              <w:rPr>
+                <w:rFonts w:ascii="TH SarabunPSK" w:hAnsi="TH SarabunPSK" w:cs="TH SarabunPSK" w:hint="cs"/>
+                <w:sz w:val="32"/>
+                <w:szCs w:val="32"/>
+                <w:cs/>
+                <w:lang w:bidi="th-TH"/>
+              </w:rPr>
+              <w:t>ได้</w:t>
             </w:r>
           </w:p>
         </w:tc>
@@ -31364,30 +31427,31 @@
             </w:pPr>
             <w:r>
               <w:rPr>
-                <w:rFonts w:ascii="TH SarabunPSK" w:hAnsi="TH SarabunPSK" w:cs="TH SarabunPSK" w:hint="cs"/>
-                <w:sz w:val="32"/>
-                <w:szCs w:val="32"/>
-                <w:lang w:bidi="th-TH"/>
-              </w:rPr>
-              <w:t xml:space="preserve">Open </w:t>
-            </w:r>
-            <w:r>
-              <w:rPr>
-                <w:rFonts w:ascii="TH SarabunPSK" w:hAnsi="TH SarabunPSK" w:cs="TH SarabunPSK"/>
-                <w:sz w:val="32"/>
-                <w:szCs w:val="32"/>
-                <w:lang w:bidi="th-TH"/>
-              </w:rPr>
-              <w:t xml:space="preserve">Web </w:t>
-            </w:r>
-            <w:r>
-              <w:rPr>
-                <w:rFonts w:ascii="TH SarabunPSK" w:hAnsi="TH SarabunPSK" w:cs="TH SarabunPSK" w:hint="cs"/>
-                <w:sz w:val="32"/>
-                <w:szCs w:val="32"/>
-                <w:lang w:bidi="th-TH"/>
-              </w:rPr>
-              <w:t>Page</w:t>
+                <w:rFonts w:ascii="TH SarabunPSK" w:hAnsi="TH SarabunPSK" w:cs="TH SarabunPSK"/>
+                <w:sz w:val="32"/>
+                <w:szCs w:val="32"/>
+                <w:lang w:bidi="th-TH"/>
+              </w:rPr>
+              <w:t>Passenger Login</w:t>
+            </w:r>
+            <w:r>
+              <w:rPr>
+                <w:rFonts w:ascii="TH SarabunPSK" w:hAnsi="TH SarabunPSK" w:cs="TH SarabunPSK" w:hint="cs"/>
+                <w:sz w:val="32"/>
+                <w:szCs w:val="32"/>
+                <w:cs/>
+                <w:lang w:bidi="th-TH"/>
+              </w:rPr>
+              <w:t xml:space="preserve"> </w:t>
+            </w:r>
+            <w:r>
+              <w:rPr>
+                <w:rFonts w:ascii="TH SarabunPSK" w:hAnsi="TH SarabunPSK" w:cs="TH SarabunPSK"/>
+                <w:sz w:val="32"/>
+                <w:szCs w:val="32"/>
+                <w:lang w:bidi="th-TH"/>
+              </w:rPr>
+              <w:t>Success</w:t>
             </w:r>
             <w:r>
               <w:rPr>
@@ -31402,6 +31466,11 @@
           </w:p>
           <w:p>
             <w:pPr>
+              <w:pStyle w:val="ListParagraph"/>
+              <w:numPr>
+                <w:ilvl w:val="0"/>
+                <w:numId w:val="49"/>
+              </w:numPr>
               <w:rPr>
                 <w:rFonts w:ascii="TH SarabunPSK" w:hAnsi="TH SarabunPSK" w:cs="TH SarabunPSK"/>
                 <w:sz w:val="32"/>
@@ -31422,13 +31491,198 @@
           </w:p>
           <w:p>
             <w:pPr>
-              <w:rPr>
-                <w:rFonts w:ascii="TH SarabunPSK" w:hAnsi="TH SarabunPSK" w:cs="TH SarabunPSK"/>
-                <w:sz w:val="32"/>
-                <w:szCs w:val="32"/>
-                <w:lang w:bidi="th-TH"/>
-              </w:rPr>
-            </w:pPr>
+              <w:pStyle w:val="ListParagraph"/>
+              <w:numPr>
+                <w:ilvl w:val="0"/>
+                <w:numId w:val="49"/>
+              </w:numPr>
+              <w:rPr>
+                <w:rFonts w:ascii="TH SarabunPSK" w:hAnsi="TH SarabunPSK" w:cs="TH SarabunPSK"/>
+                <w:sz w:val="32"/>
+                <w:szCs w:val="32"/>
+                <w:lang w:bidi="th-TH"/>
+              </w:rPr>
+            </w:pPr>
+            <w:r>
+              <w:rPr>
+                <w:rFonts w:ascii="TH SarabunPSK" w:hAnsi="TH SarabunPSK" w:cs="TH SarabunPSK" w:hint="cs"/>
+                <w:sz w:val="32"/>
+                <w:szCs w:val="32"/>
+                <w:cs/>
+                <w:lang w:bidi="th-TH"/>
+              </w:rPr>
+              <w:t>ไปที่หน้าเข้าสู่ระบบ</w:t>
+            </w:r>
+          </w:p>
+          <w:p>
+            <w:pPr>
+              <w:pStyle w:val="ListParagraph"/>
+              <w:numPr>
+                <w:ilvl w:val="0"/>
+                <w:numId w:val="49"/>
+              </w:numPr>
+              <w:rPr>
+                <w:rFonts w:ascii="TH SarabunPSK" w:hAnsi="TH SarabunPSK" w:cs="TH SarabunPSK"/>
+                <w:sz w:val="32"/>
+                <w:szCs w:val="32"/>
+                <w:lang w:bidi="th-TH"/>
+              </w:rPr>
+            </w:pPr>
+            <w:r>
+              <w:rPr>
+                <w:rFonts w:ascii="TH SarabunPSK" w:hAnsi="TH SarabunPSK" w:cs="TH SarabunPSK" w:hint="cs"/>
+                <w:sz w:val="32"/>
+                <w:szCs w:val="32"/>
+                <w:cs/>
+                <w:lang w:bidi="th-TH"/>
+              </w:rPr>
+              <w:t>กรอกข้อมูลดังนี้</w:t>
+            </w:r>
+          </w:p>
+          <w:p>
+            <w:pPr>
+              <w:ind w:left="360"/>
+              <w:rPr>
+                <w:rFonts w:ascii="TH SarabunPSK" w:hAnsi="TH SarabunPSK" w:cs="TH SarabunPSK"/>
+                <w:sz w:val="32"/>
+                <w:szCs w:val="32"/>
+                <w:lang w:bidi="th-TH"/>
+              </w:rPr>
+            </w:pPr>
+            <w:r>
+              <w:rPr>
+                <w:rFonts w:ascii="TH SarabunPSK" w:hAnsi="TH SarabunPSK" w:cs="TH SarabunPSK" w:hint="cs"/>
+                <w:sz w:val="32"/>
+                <w:szCs w:val="32"/>
+                <w:cs/>
+                <w:lang w:bidi="th-TH"/>
+              </w:rPr>
+              <w:t>กรอบข้อมูลดังนี้</w:t>
+            </w:r>
+          </w:p>
+          <w:p>
+            <w:pPr>
+              <w:pStyle w:val="ListParagraph"/>
+              <w:numPr>
+                <w:ilvl w:val="0"/>
+                <w:numId w:val="50"/>
+              </w:numPr>
+              <w:spacing w:after="160" w:line="259" w:lineRule="auto"/>
+              <w:rPr>
+                <w:rFonts w:ascii="TH SarabunPSK" w:hAnsi="TH SarabunPSK" w:cs="TH SarabunPSK"/>
+                <w:sz w:val="32"/>
+                <w:szCs w:val="32"/>
+                <w:lang w:bidi="th-TH"/>
+              </w:rPr>
+            </w:pPr>
+            <w:r>
+              <w:rPr>
+                <w:rFonts w:ascii="TH SarabunPSK" w:hAnsi="TH SarabunPSK" w:cs="TH SarabunPSK" w:hint="cs"/>
+                <w:sz w:val="32"/>
+                <w:szCs w:val="32"/>
+                <w:cs/>
+                <w:lang w:bidi="th-TH"/>
+              </w:rPr>
+              <w:t>กรอกข้อมูลที่ช่อง</w:t>
+            </w:r>
+            <w:r>
+              <w:rPr>
+                <w:rFonts w:ascii="TH SarabunPSK" w:hAnsi="TH SarabunPSK" w:cs="TH SarabunPSK"/>
+                <w:sz w:val="32"/>
+                <w:szCs w:val="32"/>
+                <w:lang w:bidi="th-TH"/>
+              </w:rPr>
+              <w:t xml:space="preserve"> Username</w:t>
+            </w:r>
+            <w:r>
+              <w:rPr>
+                <w:rFonts w:ascii="TH SarabunPSK" w:hAnsi="TH SarabunPSK" w:cs="TH SarabunPSK" w:hint="cs"/>
+                <w:sz w:val="32"/>
+                <w:szCs w:val="32"/>
+                <w:cs/>
+                <w:lang w:bidi="th-TH"/>
+              </w:rPr>
+              <w:t xml:space="preserve"> </w:t>
+            </w:r>
+            <w:r>
+              <w:rPr>
+                <w:rFonts w:ascii="TH SarabunPSK" w:hAnsi="TH SarabunPSK" w:cs="TH SarabunPSK"/>
+                <w:sz w:val="32"/>
+                <w:szCs w:val="32"/>
+                <w:lang w:bidi="th-TH"/>
+              </w:rPr>
+              <w:t>=””</w:t>
+            </w:r>
+          </w:p>
+          <w:p>
+            <w:pPr>
+              <w:pStyle w:val="ListParagraph"/>
+              <w:numPr>
+                <w:ilvl w:val="0"/>
+                <w:numId w:val="50"/>
+              </w:numPr>
+              <w:spacing w:after="160" w:line="259" w:lineRule="auto"/>
+              <w:rPr>
+                <w:rFonts w:ascii="TH SarabunPSK" w:hAnsi="TH SarabunPSK" w:cs="TH SarabunPSK"/>
+                <w:sz w:val="32"/>
+                <w:szCs w:val="32"/>
+                <w:lang w:bidi="th-TH"/>
+              </w:rPr>
+            </w:pPr>
+            <w:r>
+              <w:rPr>
+                <w:rFonts w:ascii="TH SarabunPSK" w:hAnsi="TH SarabunPSK" w:cs="TH SarabunPSK" w:hint="cs"/>
+                <w:sz w:val="32"/>
+                <w:szCs w:val="32"/>
+                <w:cs/>
+                <w:lang w:bidi="th-TH"/>
+              </w:rPr>
+              <w:t>กรอกข้อมูลที่ช่อง</w:t>
+            </w:r>
+            <w:r>
+              <w:rPr>
+                <w:rFonts w:ascii="TH SarabunPSK" w:hAnsi="TH SarabunPSK" w:cs="TH SarabunPSK"/>
+                <w:sz w:val="32"/>
+                <w:szCs w:val="32"/>
+                <w:lang w:bidi="th-TH"/>
+              </w:rPr>
+              <w:t xml:space="preserve"> Password =””</w:t>
+            </w:r>
+          </w:p>
+          <w:p>
+            <w:pPr>
+              <w:pStyle w:val="ListParagraph"/>
+              <w:numPr>
+                <w:ilvl w:val="0"/>
+                <w:numId w:val="50"/>
+              </w:numPr>
+              <w:spacing w:after="160" w:line="259" w:lineRule="auto"/>
+              <w:rPr>
+                <w:rFonts w:ascii="TH SarabunPSK" w:hAnsi="TH SarabunPSK" w:cs="TH SarabunPSK"/>
+                <w:sz w:val="32"/>
+                <w:szCs w:val="32"/>
+                <w:lang w:bidi="th-TH"/>
+              </w:rPr>
+            </w:pPr>
+            <w:r>
+              <w:rPr>
+                <w:rFonts w:ascii="TH SarabunPSK" w:hAnsi="TH SarabunPSK" w:cs="TH SarabunPSK" w:hint="cs"/>
+                <w:sz w:val="32"/>
+                <w:szCs w:val="32"/>
+                <w:cs/>
+                <w:lang w:bidi="th-TH"/>
+              </w:rPr>
+              <w:t>กดปุ่ม</w:t>
+            </w:r>
+            <w:r>
+              <w:rPr>
+                <w:rFonts w:ascii="TH SarabunPSK" w:hAnsi="TH SarabunPSK" w:cs="TH SarabunPSK"/>
+                <w:sz w:val="32"/>
+                <w:szCs w:val="32"/>
+                <w:lang w:bidi="th-TH"/>
+              </w:rPr>
+              <w:t xml:space="preserve"> “Login”</w:t>
+            </w:r>
           </w:p>
         </w:tc>
         <w:tc>
@@ -31453,38 +31707,27 @@
                 <w:cs/>
                 <w:lang w:bidi="th-TH"/>
               </w:rPr>
-              <w:t>แสดงหน้า</w:t>
-            </w:r>
-            <w:r>
-              <w:rPr>
-                <w:rFonts w:ascii="TH SarabunPSK" w:hAnsi="TH SarabunPSK" w:cs="TH SarabunPSK" w:hint="cs"/>
-                <w:sz w:val="32"/>
-                <w:szCs w:val="32"/>
-                <w:cs/>
-                <w:lang w:bidi="th-TH"/>
-              </w:rPr>
-              <w:t>แรกของเว็บไซต์</w:t>
-            </w:r>
-            <w:r>
-              <w:rPr>
-                <w:rFonts w:ascii="TH SarabunPSK" w:hAnsi="TH SarabunPSK" w:cs="TH SarabunPSK"/>
-                <w:sz w:val="32"/>
-                <w:szCs w:val="32"/>
-                <w:lang w:bidi="th-TH"/>
-              </w:rPr>
-              <w:t xml:space="preserve"> </w:t>
-            </w:r>
-            <w:proofErr w:type="spellStart"/>
-            <w:r>
-              <w:rPr>
-                <w:rFonts w:ascii="TH SarabunPSK" w:hAnsi="TH SarabunPSK" w:cs="TH SarabunPSK"/>
-                <w:sz w:val="32"/>
-                <w:szCs w:val="32"/>
-                <w:lang w:bidi="th-TH"/>
-              </w:rPr>
-              <w:t>Painamnae</w:t>
-            </w:r>
-            <w:proofErr w:type="spellEnd"/>
+              <w:t>กลับมาที่หน้าแรกของเว็บไซต์และแสดง</w:t>
+            </w:r>
+            <w:r>
+              <w:rPr>
+                <w:rFonts w:ascii="TH SarabunPSK" w:hAnsi="TH SarabunPSK" w:cs="TH SarabunPSK"/>
+                <w:sz w:val="32"/>
+                <w:szCs w:val="32"/>
+                <w:lang w:bidi="th-TH"/>
+              </w:rPr>
+              <w:t xml:space="preserve"> Surname</w:t>
+            </w:r>
+            <w:r>
+              <w:rPr>
+                <w:rFonts w:ascii="TH SarabunPSK" w:hAnsi="TH SarabunPSK" w:cs="TH SarabunPSK" w:hint="cs"/>
+                <w:sz w:val="32"/>
+                <w:szCs w:val="32"/>
+                <w:cs/>
+                <w:lang w:bidi="th-TH"/>
+              </w:rPr>
+              <w:t xml:space="preserve"> ของผู้ใช้ถูกต้อง</w:t>
+            </w:r>
           </w:p>
         </w:tc>
         <w:tc>
@@ -31498,10 +31741,66 @@
                 <w:rFonts w:ascii="TH SarabunPSK" w:hAnsi="TH SarabunPSK" w:cs="TH SarabunPSK"/>
                 <w:sz w:val="32"/>
                 <w:szCs w:val="32"/>
-                <w:cs/>
-                <w:lang w:bidi="th-TH"/>
-              </w:rPr>
-            </w:pPr>
+                <w:lang w:bidi="th-TH"/>
+              </w:rPr>
+            </w:pPr>
+            <w:r>
+              <w:rPr>
+                <w:rFonts w:ascii="TH SarabunPSK" w:hAnsi="TH SarabunPSK" w:cs="TH SarabunPSK" w:hint="cs"/>
+                <w:sz w:val="32"/>
+                <w:szCs w:val="32"/>
+                <w:cs/>
+                <w:lang w:bidi="th-TH"/>
+              </w:rPr>
+              <w:t>สามารถกลับมาที่หน้าแรกของเว็บไซต์และแสดง</w:t>
+            </w:r>
+            <w:r>
+              <w:rPr>
+                <w:rFonts w:ascii="TH SarabunPSK" w:hAnsi="TH SarabunPSK" w:cs="TH SarabunPSK"/>
+                <w:sz w:val="32"/>
+                <w:szCs w:val="32"/>
+                <w:lang w:bidi="th-TH"/>
+              </w:rPr>
+              <w:t xml:space="preserve"> Surname</w:t>
+            </w:r>
+            <w:r>
+              <w:rPr>
+                <w:rFonts w:ascii="TH SarabunPSK" w:hAnsi="TH SarabunPSK" w:cs="TH SarabunPSK" w:hint="cs"/>
+                <w:sz w:val="32"/>
+                <w:szCs w:val="32"/>
+                <w:cs/>
+                <w:lang w:bidi="th-TH"/>
+              </w:rPr>
+              <w:t xml:space="preserve"> ของผู้ใช้ถูกต้อง</w:t>
+            </w:r>
+            <w:r>
+              <w:rPr>
+                <w:rFonts w:ascii="TH SarabunPSK" w:hAnsi="TH SarabunPSK" w:cs="TH SarabunPSK"/>
+                <w:sz w:val="32"/>
+                <w:szCs w:val="32"/>
+                <w:lang w:bidi="th-TH"/>
+              </w:rPr>
+              <w:t xml:space="preserve"> </w:t>
+            </w:r>
+            <w:r>
+              <w:rPr>
+                <w:rFonts w:ascii="TH SarabunPSK" w:hAnsi="TH SarabunPSK" w:cs="TH SarabunPSK" w:hint="cs"/>
+                <w:sz w:val="32"/>
+                <w:szCs w:val="32"/>
+                <w:cs/>
+                <w:lang w:bidi="th-TH"/>
+              </w:rPr>
+              <w:t>ตาม</w:t>
+            </w:r>
+            <w:r>
+              <w:rPr>
+                <w:rFonts w:ascii="TH SarabunPSK" w:hAnsi="TH SarabunPSK" w:cs="TH SarabunPSK"/>
+                <w:sz w:val="32"/>
+                <w:szCs w:val="32"/>
+                <w:lang w:bidi="th-TH"/>
+              </w:rPr>
+              <w:t xml:space="preserve"> Expected Result</w:t>
+            </w:r>
           </w:p>
         </w:tc>
         <w:tc>
@@ -31518,6 +31817,56 @@
                 <w:lang w:bidi="th-TH"/>
               </w:rPr>
             </w:pPr>
+            <w:r>
+              <w:rPr>
+                <w:rFonts w:ascii="TH SarabunPSK" w:hAnsi="TH SarabunPSK" w:cs="TH SarabunPSK" w:hint="cs"/>
+                <w:noProof/>
+                <w:sz w:val="32"/>
+                <w:szCs w:val="32"/>
+                <w:lang w:bidi="th-TH"/>
+              </w:rPr>
+              <w:drawing>
+                <wp:inline distT="0" distB="0" distL="0" distR="0" wp14:anchorId="22EA7F62" wp14:editId="19259285">
+                  <wp:extent cx="201761" cy="191069"/>
+                  <wp:effectExtent l="0" t="0" r="8255" b="0"/>
+                  <wp:docPr id="1486391613" name="Picture 1486391613"/>
+                  <wp:cNvGraphicFramePr>
+                    <a:graphicFrameLocks xmlns:a="http://schemas.openxmlformats.org/drawingml/2006/main" noChangeAspect="1"/>
+                  </wp:cNvGraphicFramePr>
+                  <a:graphic xmlns:a="http://schemas.openxmlformats.org/drawingml/2006/main">
+                    <a:graphicData uri="http://schemas.openxmlformats.org/drawingml/2006/picture">
+                      <pic:pic xmlns:pic="http://schemas.openxmlformats.org/drawingml/2006/picture">
+                        <pic:nvPicPr>
+                          <pic:cNvPr id="1" name="th[1].png"/>
+                          <pic:cNvPicPr/>
+                        </pic:nvPicPr>
+                        <pic:blipFill>
+                          <a:blip r:embed="rId6" cstate="print">
+                            <a:extLst>
+                              <a:ext uri="{28A0092B-C50C-407E-A947-70E740481C1C}">
+                                <a14:useLocalDpi xmlns:a14="http://schemas.microsoft.com/office/drawing/2010/main" val="0"/>
+                              </a:ext>
+                            </a:extLst>
+                          </a:blip>
+                          <a:stretch>
+                            <a:fillRect/>
+                          </a:stretch>
+                        </pic:blipFill>
+                        <pic:spPr>
+                          <a:xfrm>
+                            <a:off x="0" y="0"/>
+                            <a:ext cx="214886" cy="203498"/>
+                          </a:xfrm>
+                          <a:prstGeom prst="rect">
+                            <a:avLst/>
+                          </a:prstGeom>
+                        </pic:spPr>
+                      </pic:pic>
+                    </a:graphicData>
+                  </a:graphic>
+                </wp:inline>
+              </w:drawing>
+            </w:r>
           </w:p>
         </w:tc>
         <w:tc>
@@ -31584,6 +31933,1713 @@
                 <w:cs/>
                 <w:lang w:bidi="th-TH"/>
               </w:rPr>
+              <w:t>ให้คะแนนการเดินทาง 5 ดาว</w:t>
+            </w:r>
+          </w:p>
+          <w:p>
+            <w:pPr>
+              <w:pStyle w:val="ListParagraph"/>
+              <w:numPr>
+                <w:ilvl w:val="0"/>
+                <w:numId w:val="51"/>
+              </w:numPr>
+              <w:rPr>
+                <w:rFonts w:ascii="TH SarabunPSK" w:hAnsi="TH SarabunPSK" w:cs="TH SarabunPSK"/>
+                <w:sz w:val="32"/>
+                <w:szCs w:val="32"/>
+                <w:lang w:bidi="th-TH"/>
+              </w:rPr>
+            </w:pPr>
+            <w:r>
+              <w:rPr>
+                <w:rFonts w:ascii="TH SarabunPSK" w:hAnsi="TH SarabunPSK" w:cs="TH SarabunPSK" w:hint="cs"/>
+                <w:sz w:val="32"/>
+                <w:szCs w:val="32"/>
+                <w:cs/>
+                <w:lang w:bidi="th-TH"/>
+              </w:rPr>
+              <w:t>ไปที่หน้าการเดินทางของฉัน</w:t>
+            </w:r>
+          </w:p>
+          <w:p>
+            <w:pPr>
+              <w:pStyle w:val="ListParagraph"/>
+              <w:numPr>
+                <w:ilvl w:val="0"/>
+                <w:numId w:val="51"/>
+              </w:numPr>
+              <w:rPr>
+                <w:rFonts w:ascii="TH SarabunPSK" w:hAnsi="TH SarabunPSK" w:cs="TH SarabunPSK"/>
+                <w:sz w:val="32"/>
+                <w:szCs w:val="32"/>
+                <w:lang w:bidi="th-TH"/>
+              </w:rPr>
+            </w:pPr>
+            <w:r>
+              <w:rPr>
+                <w:rFonts w:ascii="TH SarabunPSK" w:hAnsi="TH SarabunPSK" w:cs="TH SarabunPSK" w:hint="cs"/>
+                <w:sz w:val="32"/>
+                <w:szCs w:val="32"/>
+                <w:cs/>
+                <w:lang w:bidi="th-TH"/>
+              </w:rPr>
+              <w:t xml:space="preserve">กดปุ่ม </w:t>
+            </w:r>
+            <w:r>
+              <w:rPr>
+                <w:rFonts w:ascii="TH SarabunPSK" w:hAnsi="TH SarabunPSK" w:cs="TH SarabunPSK"/>
+                <w:sz w:val="32"/>
+                <w:szCs w:val="32"/>
+                <w:lang w:bidi="th-TH"/>
+              </w:rPr>
+              <w:t>“</w:t>
+            </w:r>
+            <w:r>
+              <w:rPr>
+                <w:rFonts w:ascii="TH SarabunPSK" w:hAnsi="TH SarabunPSK" w:cs="TH SarabunPSK" w:hint="cs"/>
+                <w:sz w:val="32"/>
+                <w:szCs w:val="32"/>
+                <w:cs/>
+                <w:lang w:bidi="th-TH"/>
+              </w:rPr>
+              <w:t>ทั้งหมด</w:t>
+            </w:r>
+            <w:r>
+              <w:rPr>
+                <w:rFonts w:ascii="TH SarabunPSK" w:hAnsi="TH SarabunPSK" w:cs="TH SarabunPSK"/>
+                <w:sz w:val="32"/>
+                <w:szCs w:val="32"/>
+                <w:lang w:bidi="th-TH"/>
+              </w:rPr>
+              <w:t>”</w:t>
+            </w:r>
+          </w:p>
+          <w:p>
+            <w:pPr>
+              <w:pStyle w:val="ListParagraph"/>
+              <w:numPr>
+                <w:ilvl w:val="0"/>
+                <w:numId w:val="51"/>
+              </w:numPr>
+              <w:rPr>
+                <w:rFonts w:ascii="TH SarabunPSK" w:hAnsi="TH SarabunPSK" w:cs="TH SarabunPSK"/>
+                <w:sz w:val="32"/>
+                <w:szCs w:val="32"/>
+                <w:lang w:bidi="th-TH"/>
+              </w:rPr>
+            </w:pPr>
+            <w:r>
+              <w:rPr>
+                <w:rFonts w:ascii="TH SarabunPSK" w:hAnsi="TH SarabunPSK" w:cs="TH SarabunPSK" w:hint="cs"/>
+                <w:sz w:val="32"/>
+                <w:szCs w:val="32"/>
+                <w:cs/>
+                <w:lang w:bidi="th-TH"/>
+              </w:rPr>
+              <w:t>กดปุ่ม</w:t>
+            </w:r>
+            <w:r>
+              <w:rPr>
+                <w:rFonts w:ascii="TH SarabunPSK" w:hAnsi="TH SarabunPSK" w:cs="TH SarabunPSK"/>
+                <w:sz w:val="32"/>
+                <w:szCs w:val="32"/>
+                <w:lang w:bidi="th-TH"/>
+              </w:rPr>
+              <w:t xml:space="preserve"> “</w:t>
+            </w:r>
+            <w:r>
+              <w:rPr>
+                <w:rFonts w:ascii="TH SarabunPSK" w:hAnsi="TH SarabunPSK" w:cs="TH SarabunPSK" w:hint="cs"/>
+                <w:sz w:val="32"/>
+                <w:szCs w:val="32"/>
+                <w:cs/>
+                <w:lang w:bidi="th-TH"/>
+              </w:rPr>
+              <w:t>รีวิวคน</w:t>
+            </w:r>
+            <w:r>
+              <w:rPr>
+                <w:rFonts w:ascii="TH SarabunPSK" w:hAnsi="TH SarabunPSK" w:cs="TH SarabunPSK"/>
+                <w:sz w:val="32"/>
+                <w:szCs w:val="32"/>
+                <w:lang w:bidi="th-TH"/>
+              </w:rPr>
+              <w:t>”</w:t>
+            </w:r>
+          </w:p>
+          <w:p>
+            <w:pPr>
+              <w:pStyle w:val="ListParagraph"/>
+              <w:numPr>
+                <w:ilvl w:val="0"/>
+                <w:numId w:val="51"/>
+              </w:numPr>
+              <w:rPr>
+                <w:rFonts w:ascii="TH SarabunPSK" w:hAnsi="TH SarabunPSK" w:cs="TH SarabunPSK"/>
+                <w:sz w:val="32"/>
+                <w:szCs w:val="32"/>
+                <w:lang w:bidi="th-TH"/>
+              </w:rPr>
+            </w:pPr>
+            <w:r>
+              <w:rPr>
+                <w:rFonts w:ascii="TH SarabunPSK" w:hAnsi="TH SarabunPSK" w:cs="TH SarabunPSK" w:hint="cs"/>
+                <w:sz w:val="32"/>
+                <w:szCs w:val="32"/>
+                <w:cs/>
+                <w:lang w:bidi="th-TH"/>
+              </w:rPr>
+              <w:t xml:space="preserve">กดปุ่ม </w:t>
+            </w:r>
+            <w:r>
+              <w:rPr>
+                <w:rFonts w:ascii="TH SarabunPSK" w:hAnsi="TH SarabunPSK" w:cs="TH SarabunPSK"/>
+                <w:sz w:val="32"/>
+                <w:szCs w:val="32"/>
+                <w:lang w:bidi="th-TH"/>
+              </w:rPr>
+              <w:t>“</w:t>
+            </w:r>
+            <w:r>
+              <w:rPr>
+                <w:rFonts w:ascii="TH SarabunPSK" w:hAnsi="TH SarabunPSK" w:cs="TH SarabunPSK" w:hint="cs"/>
+                <w:sz w:val="32"/>
+                <w:szCs w:val="32"/>
+                <w:cs/>
+                <w:lang w:bidi="th-TH"/>
+              </w:rPr>
+              <w:t>ยกเลิก</w:t>
+            </w:r>
+            <w:r>
+              <w:rPr>
+                <w:rFonts w:ascii="TH SarabunPSK" w:hAnsi="TH SarabunPSK" w:cs="TH SarabunPSK"/>
+                <w:sz w:val="32"/>
+                <w:szCs w:val="32"/>
+                <w:lang w:bidi="th-TH"/>
+              </w:rPr>
+              <w:t>”</w:t>
+            </w:r>
+          </w:p>
+        </w:tc>
+        <w:tc>
+          <w:tcPr>
+            <w:tcW w:w="2759" w:type="dxa"/>
+          </w:tcPr>
+          <w:p>
+            <w:pPr>
+              <w:rPr>
+                <w:rFonts w:ascii="TH SarabunPSK" w:hAnsi="TH SarabunPSK" w:cs="TH SarabunPSK" w:hint="cs"/>
+                <w:sz w:val="32"/>
+                <w:szCs w:val="32"/>
+                <w:cs/>
+                <w:lang w:bidi="th-TH"/>
+              </w:rPr>
+            </w:pPr>
+            <w:r>
+              <w:rPr>
+                <w:rFonts w:ascii="TH SarabunPSK" w:hAnsi="TH SarabunPSK" w:cs="TH SarabunPSK" w:hint="cs"/>
+                <w:sz w:val="32"/>
+                <w:szCs w:val="32"/>
+                <w:cs/>
+                <w:lang w:bidi="th-TH"/>
+              </w:rPr>
+              <w:t>กลับไปที่</w:t>
+            </w:r>
+            <w:r>
+              <w:rPr>
+                <w:rFonts w:ascii="TH SarabunPSK" w:hAnsi="TH SarabunPSK" w:cs="TH SarabunPSK" w:hint="cs"/>
+                <w:sz w:val="32"/>
+                <w:szCs w:val="32"/>
+                <w:cs/>
+                <w:lang w:bidi="th-TH"/>
+              </w:rPr>
+              <w:t>หน้าการเดินทางของฉัน</w:t>
+            </w:r>
+          </w:p>
+        </w:tc>
+        <w:tc>
+          <w:tcPr>
+            <w:tcW w:w="2603" w:type="dxa"/>
+            <w:gridSpan w:val="2"/>
+          </w:tcPr>
+          <w:p>
+            <w:pPr>
+              <w:rPr>
+                <w:rFonts w:ascii="TH SarabunPSK" w:hAnsi="TH SarabunPSK" w:cs="TH SarabunPSK"/>
+                <w:sz w:val="32"/>
+                <w:szCs w:val="32"/>
+                <w:lang w:bidi="th-TH"/>
+              </w:rPr>
+            </w:pPr>
+          </w:p>
+        </w:tc>
+        <w:tc>
+          <w:tcPr>
+            <w:tcW w:w="2279" w:type="dxa"/>
+          </w:tcPr>
+          <w:p>
+            <w:pPr>
+              <w:jc w:val="center"/>
+              <w:rPr>
+                <w:rFonts w:ascii="TH SarabunPSK" w:hAnsi="TH SarabunPSK" w:cs="TH SarabunPSK"/>
+                <w:sz w:val="32"/>
+                <w:szCs w:val="32"/>
+                <w:lang w:bidi="th-TH"/>
+              </w:rPr>
+            </w:pPr>
+          </w:p>
+        </w:tc>
+        <w:tc>
+          <w:tcPr>
+            <w:tcW w:w="1744" w:type="dxa"/>
+          </w:tcPr>
+          <w:p>
+            <w:pPr>
+              <w:rPr>
+                <w:rFonts w:ascii="TH SarabunPSK" w:hAnsi="TH SarabunPSK" w:cs="TH SarabunPSK"/>
+                <w:sz w:val="32"/>
+                <w:szCs w:val="32"/>
+                <w:lang w:bidi="th-TH"/>
+              </w:rPr>
+            </w:pPr>
+          </w:p>
+        </w:tc>
+      </w:tr>
+    </w:tbl>
+    <w:p>
+      <w:pPr>
+        <w:rPr>
+          <w:lang w:bidi="th-TH"/>
+        </w:rPr>
+      </w:pPr>
+    </w:p>
+    <w:p>
+      <w:pPr>
+        <w:rPr>
+          <w:lang w:bidi="th-TH"/>
+        </w:rPr>
+      </w:pPr>
+    </w:p>
+    <w:p>
+      <w:pPr>
+        <w:rPr>
+          <w:lang w:bidi="th-TH"/>
+        </w:rPr>
+      </w:pPr>
+    </w:p>
+    <w:p>
+      <w:pPr>
+        <w:rPr>
+          <w:lang w:bidi="th-TH"/>
+        </w:rPr>
+      </w:pPr>
+    </w:p>
+    <w:p>
+      <w:pPr>
+        <w:rPr>
+          <w:lang w:bidi="th-TH"/>
+        </w:rPr>
+      </w:pPr>
+    </w:p>
+    <w:p>
+      <w:pPr>
+        <w:rPr>
+          <w:lang w:bidi="th-TH"/>
+        </w:rPr>
+      </w:pPr>
+    </w:p>
+    <w:p>
+      <w:pPr>
+        <w:rPr>
+          <w:lang w:bidi="th-TH"/>
+        </w:rPr>
+      </w:pPr>
+    </w:p>
+    <w:p>
+      <w:pPr>
+        <w:rPr>
+          <w:lang w:bidi="th-TH"/>
+        </w:rPr>
+      </w:pPr>
+    </w:p>
+    <w:p>
+      <w:pPr>
+        <w:rPr>
+          <w:lang w:bidi="th-TH"/>
+        </w:rPr>
+      </w:pPr>
+    </w:p>
+    <w:p>
+      <w:pPr>
+        <w:rPr>
+          <w:lang w:bidi="th-TH"/>
+        </w:rPr>
+      </w:pPr>
+    </w:p>
+    <w:p>
+      <w:pPr>
+        <w:rPr>
+          <w:lang w:bidi="th-TH"/>
+        </w:rPr>
+      </w:pPr>
+    </w:p>
+    <w:p>
+      <w:pPr>
+        <w:rPr>
+          <w:lang w:bidi="th-TH"/>
+        </w:rPr>
+      </w:pPr>
+    </w:p>
+    <w:p>
+      <w:pPr>
+        <w:rPr>
+          <w:lang w:bidi="th-TH"/>
+        </w:rPr>
+      </w:pPr>
+    </w:p>
+    <w:p>
+      <w:pPr>
+        <w:rPr>
+          <w:lang w:bidi="th-TH"/>
+        </w:rPr>
+      </w:pPr>
+    </w:p>
+    <w:p>
+      <w:pPr>
+        <w:rPr>
+          <w:lang w:bidi="th-TH"/>
+        </w:rPr>
+      </w:pPr>
+    </w:p>
+    <w:p>
+      <w:pPr>
+        <w:rPr>
+          <w:rFonts w:hint="cs"/>
+          <w:lang w:bidi="th-TH"/>
+        </w:rPr>
+      </w:pPr>
+    </w:p>
+    <w:p>
+      <w:pPr>
+        <w:rPr>
+          <w:lang w:bidi="th-TH"/>
+        </w:rPr>
+      </w:pPr>
+    </w:p>
+    <w:p>
+      <w:pPr>
+        <w:rPr>
+          <w:rFonts w:hint="cs"/>
+          <w:lang w:bidi="th-TH"/>
+        </w:rPr>
+      </w:pPr>
+    </w:p>
+    <w:tbl>
+      <w:tblPr>
+        <w:tblStyle w:val="TableGrid"/>
+        <w:tblW w:w="14522" w:type="dxa"/>
+        <w:tblInd w:w="-635" w:type="dxa"/>
+        <w:tblLook w:val="04A0" w:firstRow="1" w:lastRow="0" w:firstColumn="1" w:lastColumn="0" w:noHBand="0" w:noVBand="1"/>
+      </w:tblPr>
+      <w:tblGrid>
+        <w:gridCol w:w="630"/>
+        <w:gridCol w:w="2617"/>
+        <w:gridCol w:w="1890"/>
+        <w:gridCol w:w="2759"/>
+        <w:gridCol w:w="2164"/>
+        <w:gridCol w:w="439"/>
+        <w:gridCol w:w="2279"/>
+        <w:gridCol w:w="1744"/>
+      </w:tblGrid>
+      <w:tr>
+        <w:tc>
+          <w:tcPr>
+            <w:tcW w:w="3247" w:type="dxa"/>
+            <w:gridSpan w:val="2"/>
+          </w:tcPr>
+          <w:p>
+            <w:pPr>
+              <w:rPr>
+                <w:rFonts w:ascii="TH SarabunPSK" w:hAnsi="TH SarabunPSK" w:cs="TH SarabunPSK"/>
+                <w:b/>
+                <w:bCs/>
+                <w:sz w:val="32"/>
+                <w:szCs w:val="32"/>
+                <w:lang w:bidi="th-TH"/>
+              </w:rPr>
+            </w:pPr>
+            <w:r>
+              <w:rPr>
+                <w:rFonts w:ascii="TH SarabunPSK" w:hAnsi="TH SarabunPSK" w:cs="TH SarabunPSK" w:hint="cs"/>
+                <w:b/>
+                <w:bCs/>
+                <w:sz w:val="32"/>
+                <w:szCs w:val="32"/>
+                <w:lang w:bidi="th-TH"/>
+              </w:rPr>
+              <w:t>Test Scenario ID</w:t>
+            </w:r>
+            <w:r>
+              <w:rPr>
+                <w:rFonts w:ascii="TH SarabunPSK" w:hAnsi="TH SarabunPSK" w:cs="TH SarabunPSK" w:hint="cs"/>
+                <w:b/>
+                <w:bCs/>
+                <w:sz w:val="32"/>
+                <w:szCs w:val="32"/>
+                <w:cs/>
+                <w:lang w:bidi="th-TH"/>
+              </w:rPr>
+              <w:t>:</w:t>
+            </w:r>
+          </w:p>
+        </w:tc>
+        <w:tc>
+          <w:tcPr>
+            <w:tcW w:w="4649" w:type="dxa"/>
+            <w:gridSpan w:val="2"/>
+          </w:tcPr>
+          <w:p>
+            <w:pPr>
+              <w:rPr>
+                <w:rFonts w:ascii="TH SarabunPSK" w:hAnsi="TH SarabunPSK" w:cs="TH SarabunPSK"/>
+                <w:sz w:val="32"/>
+                <w:szCs w:val="32"/>
+                <w:lang w:bidi="th-TH"/>
+              </w:rPr>
+            </w:pPr>
+            <w:r>
+              <w:rPr>
+                <w:rFonts w:ascii="TH SarabunPSK" w:hAnsi="TH SarabunPSK" w:cs="TH SarabunPSK" w:hint="cs"/>
+                <w:sz w:val="32"/>
+                <w:szCs w:val="32"/>
+                <w:lang w:bidi="th-TH"/>
+              </w:rPr>
+              <w:t>UAT</w:t>
+            </w:r>
+            <w:r>
+              <w:rPr>
+                <w:rFonts w:ascii="TH SarabunPSK" w:hAnsi="TH SarabunPSK" w:cs="TH SarabunPSK" w:hint="cs"/>
+                <w:sz w:val="32"/>
+                <w:szCs w:val="32"/>
+                <w:cs/>
+                <w:lang w:bidi="th-TH"/>
+              </w:rPr>
+              <w:t>-</w:t>
+            </w:r>
+            <w:r>
+              <w:rPr>
+                <w:rFonts w:ascii="TH SarabunPSK" w:hAnsi="TH SarabunPSK" w:cs="TH SarabunPSK" w:hint="cs"/>
+                <w:sz w:val="32"/>
+                <w:szCs w:val="32"/>
+                <w:lang w:bidi="th-TH"/>
+              </w:rPr>
+              <w:t>00</w:t>
+            </w:r>
+            <w:r>
+              <w:rPr>
+                <w:rFonts w:ascii="TH SarabunPSK" w:hAnsi="TH SarabunPSK" w:cs="TH SarabunPSK" w:hint="cs"/>
+                <w:sz w:val="32"/>
+                <w:szCs w:val="32"/>
+                <w:cs/>
+                <w:lang w:bidi="th-TH"/>
+              </w:rPr>
+              <w:t>6</w:t>
+            </w:r>
+          </w:p>
+        </w:tc>
+        <w:tc>
+          <w:tcPr>
+            <w:tcW w:w="2164" w:type="dxa"/>
+          </w:tcPr>
+          <w:p>
+            <w:pPr>
+              <w:rPr>
+                <w:rFonts w:ascii="TH SarabunPSK" w:hAnsi="TH SarabunPSK" w:cs="TH SarabunPSK"/>
+                <w:b/>
+                <w:bCs/>
+                <w:sz w:val="32"/>
+                <w:szCs w:val="32"/>
+                <w:lang w:bidi="th-TH"/>
+              </w:rPr>
+            </w:pPr>
+            <w:r>
+              <w:rPr>
+                <w:rFonts w:ascii="TH SarabunPSK" w:hAnsi="TH SarabunPSK" w:cs="TH SarabunPSK" w:hint="cs"/>
+                <w:b/>
+                <w:bCs/>
+                <w:sz w:val="32"/>
+                <w:szCs w:val="32"/>
+                <w:lang w:bidi="th-TH"/>
+              </w:rPr>
+              <w:t>Project ID</w:t>
+            </w:r>
+            <w:r>
+              <w:rPr>
+                <w:rFonts w:ascii="TH SarabunPSK" w:hAnsi="TH SarabunPSK" w:cs="TH SarabunPSK" w:hint="cs"/>
+                <w:b/>
+                <w:bCs/>
+                <w:sz w:val="32"/>
+                <w:szCs w:val="32"/>
+                <w:cs/>
+                <w:lang w:bidi="th-TH"/>
+              </w:rPr>
+              <w:t>:</w:t>
+            </w:r>
+          </w:p>
+        </w:tc>
+        <w:tc>
+          <w:tcPr>
+            <w:tcW w:w="4462" w:type="dxa"/>
+            <w:gridSpan w:val="3"/>
+          </w:tcPr>
+          <w:p>
+            <w:pPr>
+              <w:rPr>
+                <w:rFonts w:ascii="TH SarabunPSK" w:hAnsi="TH SarabunPSK" w:cs="TH SarabunPSK"/>
+                <w:sz w:val="32"/>
+                <w:szCs w:val="32"/>
+                <w:lang w:bidi="th-TH"/>
+              </w:rPr>
+            </w:pPr>
+            <w:r>
+              <w:rPr>
+                <w:rFonts w:ascii="TH SarabunPSK" w:hAnsi="TH SarabunPSK" w:cs="TH SarabunPSK"/>
+                <w:sz w:val="32"/>
+                <w:szCs w:val="32"/>
+                <w:lang w:bidi="th-TH"/>
+              </w:rPr>
+              <w:t>SE-</w:t>
+            </w:r>
+            <w:r>
+              <w:rPr>
+                <w:rFonts w:ascii="TH SarabunPSK" w:hAnsi="TH SarabunPSK" w:cs="TH SarabunPSK"/>
+                <w:sz w:val="32"/>
+                <w:szCs w:val="32"/>
+                <w:lang w:bidi="th-TH"/>
+              </w:rPr>
+              <w:t>PNN-001</w:t>
+            </w:r>
+          </w:p>
+        </w:tc>
+      </w:tr>
+      <w:tr>
+        <w:tc>
+          <w:tcPr>
+            <w:tcW w:w="3247" w:type="dxa"/>
+            <w:gridSpan w:val="2"/>
+          </w:tcPr>
+          <w:p>
+            <w:pPr>
+              <w:rPr>
+                <w:rFonts w:ascii="TH SarabunPSK" w:hAnsi="TH SarabunPSK" w:cs="TH SarabunPSK"/>
+                <w:b/>
+                <w:bCs/>
+                <w:sz w:val="32"/>
+                <w:szCs w:val="32"/>
+                <w:lang w:bidi="th-TH"/>
+              </w:rPr>
+            </w:pPr>
+            <w:r>
+              <w:rPr>
+                <w:rFonts w:ascii="TH SarabunPSK" w:hAnsi="TH SarabunPSK" w:cs="TH SarabunPSK" w:hint="cs"/>
+                <w:b/>
+                <w:bCs/>
+                <w:sz w:val="32"/>
+                <w:szCs w:val="32"/>
+                <w:lang w:bidi="th-TH"/>
+              </w:rPr>
+              <w:t>Test Scenario Name</w:t>
+            </w:r>
+            <w:r>
+              <w:rPr>
+                <w:rFonts w:ascii="TH SarabunPSK" w:hAnsi="TH SarabunPSK" w:cs="TH SarabunPSK" w:hint="cs"/>
+                <w:b/>
+                <w:bCs/>
+                <w:sz w:val="32"/>
+                <w:szCs w:val="32"/>
+                <w:cs/>
+                <w:lang w:bidi="th-TH"/>
+              </w:rPr>
+              <w:t>:</w:t>
+            </w:r>
+          </w:p>
+        </w:tc>
+        <w:tc>
+          <w:tcPr>
+            <w:tcW w:w="4649" w:type="dxa"/>
+            <w:gridSpan w:val="2"/>
+          </w:tcPr>
+          <w:p>
+            <w:pPr>
+              <w:rPr>
+                <w:rFonts w:ascii="TH SarabunPSK" w:hAnsi="TH SarabunPSK" w:cs="TH SarabunPSK"/>
+                <w:sz w:val="32"/>
+                <w:szCs w:val="32"/>
+                <w:cs/>
+                <w:lang w:bidi="th-TH"/>
+              </w:rPr>
+            </w:pPr>
+            <w:r>
+              <w:rPr>
+                <w:rFonts w:ascii="TH Sarabun New" w:hAnsi="TH Sarabun New" w:cs="TH Sarabun New"/>
+                <w:sz w:val="32"/>
+                <w:szCs w:val="32"/>
+                <w:cs/>
+              </w:rPr>
+              <w:t>ผู้โดยสารให้คะแนนการเดินทา</w:t>
+            </w:r>
+            <w:r>
+              <w:rPr>
+                <w:rFonts w:ascii="TH Sarabun New" w:hAnsi="TH Sarabun New" w:cs="TH Sarabun New" w:hint="cs"/>
+                <w:sz w:val="32"/>
+                <w:szCs w:val="32"/>
+                <w:cs/>
+                <w:lang w:bidi="th-TH"/>
+              </w:rPr>
+              <w:t>งซ้ำ</w:t>
+            </w:r>
+          </w:p>
+        </w:tc>
+        <w:tc>
+          <w:tcPr>
+            <w:tcW w:w="2164" w:type="dxa"/>
+          </w:tcPr>
+          <w:p>
+            <w:pPr>
+              <w:rPr>
+                <w:rFonts w:ascii="TH SarabunPSK" w:hAnsi="TH SarabunPSK" w:cs="TH SarabunPSK"/>
+                <w:b/>
+                <w:bCs/>
+                <w:sz w:val="32"/>
+                <w:szCs w:val="32"/>
+                <w:lang w:bidi="th-TH"/>
+              </w:rPr>
+            </w:pPr>
+            <w:r>
+              <w:rPr>
+                <w:rFonts w:ascii="TH SarabunPSK" w:hAnsi="TH SarabunPSK" w:cs="TH SarabunPSK" w:hint="cs"/>
+                <w:b/>
+                <w:bCs/>
+                <w:sz w:val="32"/>
+                <w:szCs w:val="32"/>
+                <w:lang w:bidi="th-TH"/>
+              </w:rPr>
+              <w:t>Tested by</w:t>
+            </w:r>
+            <w:r>
+              <w:rPr>
+                <w:rFonts w:ascii="TH SarabunPSK" w:hAnsi="TH SarabunPSK" w:cs="TH SarabunPSK" w:hint="cs"/>
+                <w:b/>
+                <w:bCs/>
+                <w:sz w:val="32"/>
+                <w:szCs w:val="32"/>
+                <w:cs/>
+                <w:lang w:bidi="th-TH"/>
+              </w:rPr>
+              <w:t>:</w:t>
+            </w:r>
+          </w:p>
+        </w:tc>
+        <w:tc>
+          <w:tcPr>
+            <w:tcW w:w="4462" w:type="dxa"/>
+            <w:gridSpan w:val="3"/>
+          </w:tcPr>
+          <w:p>
+            <w:pPr>
+              <w:rPr>
+                <w:rFonts w:ascii="TH SarabunPSK" w:hAnsi="TH SarabunPSK" w:cs="TH SarabunPSK"/>
+                <w:sz w:val="32"/>
+                <w:szCs w:val="32"/>
+                <w:lang w:bidi="th-TH"/>
+              </w:rPr>
+            </w:pPr>
+            <w:r>
+              <w:rPr>
+                <w:rFonts w:ascii="TH SarabunPSK" w:hAnsi="TH SarabunPSK" w:cs="TH SarabunPSK"/>
+                <w:sz w:val="32"/>
+                <w:szCs w:val="32"/>
+                <w:cs/>
+                <w:lang w:bidi="th-TH"/>
+              </w:rPr>
+              <w:t xml:space="preserve">นายวีรภัทร วิเศษสมบัติ 663380025-7 </w:t>
+            </w:r>
+            <w:r>
+              <w:rPr>
+                <w:rFonts w:ascii="TH SarabunPSK" w:hAnsi="TH SarabunPSK" w:cs="TH SarabunPSK"/>
+                <w:sz w:val="32"/>
+                <w:szCs w:val="32"/>
+              </w:rPr>
+              <w:t xml:space="preserve">Section </w:t>
+            </w:r>
+            <w:r>
+              <w:rPr>
+                <w:rFonts w:ascii="TH SarabunPSK" w:hAnsi="TH SarabunPSK" w:cs="TH SarabunPSK"/>
+                <w:sz w:val="32"/>
+                <w:szCs w:val="32"/>
+                <w:cs/>
+                <w:lang w:bidi="th-TH"/>
+              </w:rPr>
+              <w:t>1</w:t>
+            </w:r>
+          </w:p>
+        </w:tc>
+      </w:tr>
+      <w:tr>
+        <w:tc>
+          <w:tcPr>
+            <w:tcW w:w="3247" w:type="dxa"/>
+            <w:gridSpan w:val="2"/>
+          </w:tcPr>
+          <w:p>
+            <w:pPr>
+              <w:rPr>
+                <w:rFonts w:ascii="TH SarabunPSK" w:hAnsi="TH SarabunPSK" w:cs="TH SarabunPSK"/>
+                <w:b/>
+                <w:bCs/>
+                <w:sz w:val="32"/>
+                <w:szCs w:val="32"/>
+                <w:lang w:bidi="th-TH"/>
+              </w:rPr>
+            </w:pPr>
+            <w:r>
+              <w:rPr>
+                <w:rFonts w:ascii="TH SarabunPSK" w:hAnsi="TH SarabunPSK" w:cs="TH SarabunPSK" w:hint="cs"/>
+                <w:b/>
+                <w:bCs/>
+                <w:sz w:val="32"/>
+                <w:szCs w:val="32"/>
+                <w:lang w:bidi="th-TH"/>
+              </w:rPr>
+              <w:lastRenderedPageBreak/>
+              <w:t>UAT Name</w:t>
+            </w:r>
+            <w:r>
+              <w:rPr>
+                <w:rFonts w:ascii="TH SarabunPSK" w:hAnsi="TH SarabunPSK" w:cs="TH SarabunPSK" w:hint="cs"/>
+                <w:b/>
+                <w:bCs/>
+                <w:sz w:val="32"/>
+                <w:szCs w:val="32"/>
+                <w:cs/>
+                <w:lang w:bidi="th-TH"/>
+              </w:rPr>
+              <w:t>:</w:t>
+            </w:r>
+          </w:p>
+        </w:tc>
+        <w:tc>
+          <w:tcPr>
+            <w:tcW w:w="4649" w:type="dxa"/>
+            <w:gridSpan w:val="2"/>
+          </w:tcPr>
+          <w:p>
+            <w:pPr>
+              <w:rPr>
+                <w:rFonts w:ascii="TH SarabunPSK" w:hAnsi="TH SarabunPSK" w:cs="TH SarabunPSK"/>
+                <w:sz w:val="32"/>
+                <w:szCs w:val="32"/>
+                <w:lang w:bidi="th-TH"/>
+              </w:rPr>
+            </w:pPr>
+            <w:r>
+              <w:rPr>
+                <w:rFonts w:ascii="TH SarabunPSK" w:hAnsi="TH SarabunPSK" w:cs="TH SarabunPSK" w:hint="cs"/>
+                <w:sz w:val="32"/>
+                <w:szCs w:val="32"/>
+                <w:cs/>
+                <w:lang w:bidi="th-TH"/>
+              </w:rPr>
+              <w:t>เว็บไซต์</w:t>
+            </w:r>
+            <w:r>
+              <w:rPr>
+                <w:rFonts w:ascii="TH SarabunPSK" w:hAnsi="TH SarabunPSK" w:cs="TH SarabunPSK" w:hint="cs"/>
+                <w:sz w:val="32"/>
+                <w:szCs w:val="32"/>
+                <w:cs/>
+                <w:lang w:bidi="th-TH"/>
+              </w:rPr>
+              <w:t xml:space="preserve"> </w:t>
+            </w:r>
+            <w:r>
+              <w:rPr>
+                <w:rFonts w:ascii="TH SarabunPSK" w:hAnsi="TH SarabunPSK" w:cs="TH SarabunPSK"/>
+                <w:sz w:val="32"/>
+                <w:szCs w:val="32"/>
+                <w:lang w:bidi="th-TH"/>
+              </w:rPr>
+              <w:t>Painamenae</w:t>
+            </w:r>
+          </w:p>
+        </w:tc>
+        <w:tc>
+          <w:tcPr>
+            <w:tcW w:w="2164" w:type="dxa"/>
+          </w:tcPr>
+          <w:p>
+            <w:pPr>
+              <w:rPr>
+                <w:rFonts w:ascii="TH SarabunPSK" w:hAnsi="TH SarabunPSK" w:cs="TH SarabunPSK"/>
+                <w:b/>
+                <w:bCs/>
+                <w:sz w:val="32"/>
+                <w:szCs w:val="32"/>
+                <w:lang w:bidi="th-TH"/>
+              </w:rPr>
+            </w:pPr>
+            <w:r>
+              <w:rPr>
+                <w:rFonts w:ascii="TH SarabunPSK" w:hAnsi="TH SarabunPSK" w:cs="TH SarabunPSK" w:hint="cs"/>
+                <w:b/>
+                <w:bCs/>
+                <w:sz w:val="32"/>
+                <w:szCs w:val="32"/>
+                <w:lang w:bidi="th-TH"/>
+              </w:rPr>
+              <w:t>Version</w:t>
+            </w:r>
+            <w:r>
+              <w:rPr>
+                <w:rFonts w:ascii="TH SarabunPSK" w:hAnsi="TH SarabunPSK" w:cs="TH SarabunPSK" w:hint="cs"/>
+                <w:b/>
+                <w:bCs/>
+                <w:sz w:val="32"/>
+                <w:szCs w:val="32"/>
+                <w:cs/>
+                <w:lang w:bidi="th-TH"/>
+              </w:rPr>
+              <w:t>:</w:t>
+            </w:r>
+          </w:p>
+        </w:tc>
+        <w:tc>
+          <w:tcPr>
+            <w:tcW w:w="4462" w:type="dxa"/>
+            <w:gridSpan w:val="3"/>
+          </w:tcPr>
+          <w:p>
+            <w:pPr>
+              <w:rPr>
+                <w:rFonts w:ascii="TH SarabunPSK" w:hAnsi="TH SarabunPSK" w:cs="TH SarabunPSK"/>
+                <w:sz w:val="32"/>
+                <w:szCs w:val="32"/>
+                <w:lang w:bidi="th-TH"/>
+              </w:rPr>
+            </w:pPr>
+            <w:r>
+              <w:rPr>
+                <w:rFonts w:ascii="TH SarabunPSK" w:hAnsi="TH SarabunPSK" w:cs="TH SarabunPSK" w:hint="cs"/>
+                <w:sz w:val="32"/>
+                <w:szCs w:val="32"/>
+                <w:lang w:bidi="th-TH"/>
+              </w:rPr>
+              <w:t>V1</w:t>
+            </w:r>
+            <w:r>
+              <w:rPr>
+                <w:rFonts w:ascii="TH SarabunPSK" w:hAnsi="TH SarabunPSK" w:cs="TH SarabunPSK" w:hint="cs"/>
+                <w:sz w:val="32"/>
+                <w:szCs w:val="32"/>
+                <w:cs/>
+                <w:lang w:bidi="th-TH"/>
+              </w:rPr>
+              <w:t>.</w:t>
+            </w:r>
+            <w:r>
+              <w:rPr>
+                <w:rFonts w:ascii="TH SarabunPSK" w:hAnsi="TH SarabunPSK" w:cs="TH SarabunPSK" w:hint="cs"/>
+                <w:sz w:val="32"/>
+                <w:szCs w:val="32"/>
+                <w:lang w:bidi="th-TH"/>
+              </w:rPr>
+              <w:t>0</w:t>
+            </w:r>
+          </w:p>
+        </w:tc>
+      </w:tr>
+      <w:tr>
+        <w:tc>
+          <w:tcPr>
+            <w:tcW w:w="3247" w:type="dxa"/>
+            <w:gridSpan w:val="2"/>
+          </w:tcPr>
+          <w:p>
+            <w:pPr>
+              <w:rPr>
+                <w:rFonts w:ascii="TH SarabunPSK" w:hAnsi="TH SarabunPSK" w:cs="TH SarabunPSK"/>
+                <w:b/>
+                <w:bCs/>
+                <w:sz w:val="32"/>
+                <w:szCs w:val="32"/>
+                <w:lang w:bidi="th-TH"/>
+              </w:rPr>
+            </w:pPr>
+            <w:r>
+              <w:rPr>
+                <w:rFonts w:ascii="TH SarabunPSK" w:hAnsi="TH SarabunPSK" w:cs="TH SarabunPSK" w:hint="cs"/>
+                <w:b/>
+                <w:bCs/>
+                <w:sz w:val="32"/>
+                <w:szCs w:val="32"/>
+                <w:lang w:bidi="th-TH"/>
+              </w:rPr>
+              <w:t>Module</w:t>
+            </w:r>
+            <w:r>
+              <w:rPr>
+                <w:rFonts w:ascii="TH SarabunPSK" w:hAnsi="TH SarabunPSK" w:cs="TH SarabunPSK" w:hint="cs"/>
+                <w:b/>
+                <w:bCs/>
+                <w:sz w:val="32"/>
+                <w:szCs w:val="32"/>
+                <w:cs/>
+                <w:lang w:bidi="th-TH"/>
+              </w:rPr>
+              <w:t>:</w:t>
+            </w:r>
+          </w:p>
+        </w:tc>
+        <w:tc>
+          <w:tcPr>
+            <w:tcW w:w="4649" w:type="dxa"/>
+            <w:gridSpan w:val="2"/>
+          </w:tcPr>
+          <w:p>
+            <w:pPr>
+              <w:rPr>
+                <w:rFonts w:ascii="TH SarabunPSK" w:hAnsi="TH SarabunPSK" w:cs="TH SarabunPSK"/>
+                <w:sz w:val="32"/>
+                <w:szCs w:val="32"/>
+                <w:lang w:bidi="th-TH"/>
+              </w:rPr>
+            </w:pPr>
+            <w:r>
+              <w:rPr>
+                <w:rFonts w:ascii="TH SarabunPSK" w:hAnsi="TH SarabunPSK" w:cs="TH SarabunPSK"/>
+                <w:sz w:val="32"/>
+                <w:szCs w:val="32"/>
+                <w:lang w:bidi="th-TH"/>
+              </w:rPr>
+              <w:t>User Rating</w:t>
+            </w:r>
+          </w:p>
+        </w:tc>
+        <w:tc>
+          <w:tcPr>
+            <w:tcW w:w="2164" w:type="dxa"/>
+          </w:tcPr>
+          <w:p>
+            <w:pPr>
+              <w:rPr>
+                <w:rFonts w:ascii="TH SarabunPSK" w:hAnsi="TH SarabunPSK" w:cs="TH SarabunPSK"/>
+                <w:b/>
+                <w:bCs/>
+                <w:sz w:val="32"/>
+                <w:szCs w:val="32"/>
+                <w:lang w:bidi="th-TH"/>
+              </w:rPr>
+            </w:pPr>
+            <w:r>
+              <w:rPr>
+                <w:rFonts w:ascii="TH SarabunPSK" w:hAnsi="TH SarabunPSK" w:cs="TH SarabunPSK" w:hint="cs"/>
+                <w:b/>
+                <w:bCs/>
+                <w:sz w:val="32"/>
+                <w:szCs w:val="32"/>
+                <w:lang w:bidi="th-TH"/>
+              </w:rPr>
+              <w:t>Date of Test</w:t>
+            </w:r>
+            <w:r>
+              <w:rPr>
+                <w:rFonts w:ascii="TH SarabunPSK" w:hAnsi="TH SarabunPSK" w:cs="TH SarabunPSK" w:hint="cs"/>
+                <w:b/>
+                <w:bCs/>
+                <w:sz w:val="32"/>
+                <w:szCs w:val="32"/>
+                <w:cs/>
+                <w:lang w:bidi="th-TH"/>
+              </w:rPr>
+              <w:t>:</w:t>
+            </w:r>
+          </w:p>
+        </w:tc>
+        <w:tc>
+          <w:tcPr>
+            <w:tcW w:w="4462" w:type="dxa"/>
+            <w:gridSpan w:val="3"/>
+          </w:tcPr>
+          <w:p>
+            <w:pPr>
+              <w:rPr>
+                <w:rFonts w:ascii="TH SarabunPSK" w:hAnsi="TH SarabunPSK" w:cs="TH SarabunPSK"/>
+                <w:sz w:val="32"/>
+                <w:szCs w:val="32"/>
+                <w:lang w:bidi="th-TH"/>
+              </w:rPr>
+            </w:pPr>
+            <w:r>
+              <w:rPr>
+                <w:rFonts w:ascii="TH SarabunPSK" w:hAnsi="TH SarabunPSK" w:cs="TH SarabunPSK"/>
+                <w:sz w:val="32"/>
+                <w:szCs w:val="32"/>
+                <w:lang w:bidi="th-TH"/>
+              </w:rPr>
+              <w:t>16/2/2569</w:t>
+            </w:r>
+          </w:p>
+        </w:tc>
+      </w:tr>
+      <w:tr>
+        <w:tc>
+          <w:tcPr>
+            <w:tcW w:w="3247" w:type="dxa"/>
+            <w:gridSpan w:val="2"/>
+          </w:tcPr>
+          <w:p>
+            <w:pPr>
+              <w:rPr>
+                <w:rFonts w:ascii="TH SarabunPSK" w:hAnsi="TH SarabunPSK" w:cs="TH SarabunPSK"/>
+                <w:sz w:val="32"/>
+                <w:szCs w:val="32"/>
+                <w:lang w:bidi="th-TH"/>
+              </w:rPr>
+            </w:pPr>
+            <w:r>
+              <w:rPr>
+                <w:rFonts w:ascii="TH SarabunPSK" w:hAnsi="TH SarabunPSK" w:cs="TH SarabunPSK" w:hint="cs"/>
+                <w:b/>
+                <w:bCs/>
+                <w:sz w:val="32"/>
+                <w:szCs w:val="32"/>
+                <w:lang w:bidi="th-TH"/>
+              </w:rPr>
+              <w:t>Pre</w:t>
+            </w:r>
+            <w:r>
+              <w:rPr>
+                <w:rFonts w:ascii="TH SarabunPSK" w:hAnsi="TH SarabunPSK" w:cs="TH SarabunPSK" w:hint="cs"/>
+                <w:b/>
+                <w:bCs/>
+                <w:sz w:val="32"/>
+                <w:szCs w:val="32"/>
+                <w:cs/>
+                <w:lang w:bidi="th-TH"/>
+              </w:rPr>
+              <w:t>-</w:t>
+            </w:r>
+            <w:r>
+              <w:rPr>
+                <w:rFonts w:ascii="TH SarabunPSK" w:hAnsi="TH SarabunPSK" w:cs="TH SarabunPSK" w:hint="cs"/>
+                <w:b/>
+                <w:bCs/>
+                <w:sz w:val="32"/>
+                <w:szCs w:val="32"/>
+                <w:lang w:bidi="th-TH"/>
+              </w:rPr>
+              <w:t>requisite</w:t>
+            </w:r>
+            <w:r>
+              <w:rPr>
+                <w:rFonts w:ascii="TH SarabunPSK" w:hAnsi="TH SarabunPSK" w:cs="TH SarabunPSK" w:hint="cs"/>
+                <w:b/>
+                <w:bCs/>
+                <w:sz w:val="32"/>
+                <w:szCs w:val="32"/>
+                <w:cs/>
+                <w:lang w:bidi="th-TH"/>
+              </w:rPr>
+              <w:t>:</w:t>
+            </w:r>
+          </w:p>
+        </w:tc>
+        <w:tc>
+          <w:tcPr>
+            <w:tcW w:w="11275" w:type="dxa"/>
+            <w:gridSpan w:val="6"/>
+          </w:tcPr>
+          <w:p>
+            <w:pPr>
+              <w:rPr>
+                <w:rFonts w:ascii="TH SarabunPSK" w:hAnsi="TH SarabunPSK" w:cs="TH SarabunPSK"/>
+                <w:sz w:val="32"/>
+                <w:szCs w:val="32"/>
+                <w:cs/>
+                <w:lang w:bidi="th-TH"/>
+              </w:rPr>
+            </w:pPr>
+            <w:r>
+              <w:rPr>
+                <w:rFonts w:ascii="TH SarabunPSK" w:hAnsi="TH SarabunPSK" w:cs="TH SarabunPSK" w:hint="cs"/>
+                <w:sz w:val="32"/>
+                <w:szCs w:val="32"/>
+                <w:cs/>
+                <w:lang w:bidi="th-TH"/>
+              </w:rPr>
+              <w:t>ไม่มี</w:t>
+            </w:r>
+          </w:p>
+        </w:tc>
+      </w:tr>
+      <w:tr>
+        <w:tc>
+          <w:tcPr>
+            <w:tcW w:w="3247" w:type="dxa"/>
+            <w:gridSpan w:val="2"/>
+          </w:tcPr>
+          <w:p>
+            <w:pPr>
+              <w:rPr>
+                <w:rFonts w:ascii="TH SarabunPSK" w:hAnsi="TH SarabunPSK" w:cs="TH SarabunPSK"/>
+                <w:b/>
+                <w:bCs/>
+                <w:sz w:val="32"/>
+                <w:szCs w:val="32"/>
+                <w:lang w:bidi="th-TH"/>
+              </w:rPr>
+            </w:pPr>
+            <w:r>
+              <w:rPr>
+                <w:rFonts w:ascii="TH SarabunPSK" w:hAnsi="TH SarabunPSK" w:cs="TH SarabunPSK" w:hint="cs"/>
+                <w:b/>
+                <w:bCs/>
+                <w:sz w:val="32"/>
+                <w:szCs w:val="32"/>
+                <w:lang w:bidi="th-TH"/>
+              </w:rPr>
+              <w:t>Description</w:t>
+            </w:r>
+            <w:r>
+              <w:rPr>
+                <w:rFonts w:ascii="TH SarabunPSK" w:hAnsi="TH SarabunPSK" w:cs="TH SarabunPSK" w:hint="cs"/>
+                <w:b/>
+                <w:bCs/>
+                <w:sz w:val="32"/>
+                <w:szCs w:val="32"/>
+                <w:cs/>
+                <w:lang w:bidi="th-TH"/>
+              </w:rPr>
+              <w:t xml:space="preserve">: </w:t>
+            </w:r>
+          </w:p>
+        </w:tc>
+        <w:tc>
+          <w:tcPr>
+            <w:tcW w:w="11275" w:type="dxa"/>
+            <w:gridSpan w:val="6"/>
+          </w:tcPr>
+          <w:p>
+            <w:pPr>
+              <w:rPr>
+                <w:rFonts w:ascii="TH SarabunPSK" w:hAnsi="TH SarabunPSK" w:cs="TH SarabunPSK"/>
+                <w:sz w:val="32"/>
+                <w:szCs w:val="32"/>
+                <w:lang w:bidi="th-TH"/>
+              </w:rPr>
+            </w:pPr>
+          </w:p>
+        </w:tc>
+      </w:tr>
+      <w:tr>
+        <w:tc>
+          <w:tcPr>
+            <w:tcW w:w="630" w:type="dxa"/>
+          </w:tcPr>
+          <w:p>
+            <w:pPr>
+              <w:jc w:val="center"/>
+              <w:rPr>
+                <w:rFonts w:ascii="TH SarabunPSK" w:hAnsi="TH SarabunPSK" w:cs="TH SarabunPSK"/>
+                <w:b/>
+                <w:bCs/>
+                <w:sz w:val="32"/>
+                <w:szCs w:val="32"/>
+                <w:lang w:bidi="th-TH"/>
+              </w:rPr>
+            </w:pPr>
+            <w:r>
+              <w:rPr>
+                <w:rFonts w:ascii="TH SarabunPSK" w:hAnsi="TH SarabunPSK" w:cs="TH SarabunPSK" w:hint="cs"/>
+                <w:b/>
+                <w:bCs/>
+                <w:sz w:val="32"/>
+                <w:szCs w:val="32"/>
+                <w:lang w:bidi="th-TH"/>
+              </w:rPr>
+              <w:t>No</w:t>
+            </w:r>
+            <w:r>
+              <w:rPr>
+                <w:rFonts w:ascii="TH SarabunPSK" w:hAnsi="TH SarabunPSK" w:cs="TH SarabunPSK" w:hint="cs"/>
+                <w:b/>
+                <w:bCs/>
+                <w:sz w:val="32"/>
+                <w:szCs w:val="32"/>
+                <w:cs/>
+                <w:lang w:bidi="th-TH"/>
+              </w:rPr>
+              <w:t>.</w:t>
+            </w:r>
+          </w:p>
+        </w:tc>
+        <w:tc>
+          <w:tcPr>
+            <w:tcW w:w="4507" w:type="dxa"/>
+            <w:gridSpan w:val="2"/>
+          </w:tcPr>
+          <w:p>
+            <w:pPr>
+              <w:jc w:val="center"/>
+              <w:rPr>
+                <w:rFonts w:ascii="TH SarabunPSK" w:hAnsi="TH SarabunPSK" w:cs="TH SarabunPSK"/>
+                <w:b/>
+                <w:bCs/>
+                <w:sz w:val="32"/>
+                <w:szCs w:val="32"/>
+                <w:lang w:bidi="th-TH"/>
+              </w:rPr>
+            </w:pPr>
+            <w:r>
+              <w:rPr>
+                <w:rFonts w:ascii="TH SarabunPSK" w:hAnsi="TH SarabunPSK" w:cs="TH SarabunPSK" w:hint="cs"/>
+                <w:b/>
+                <w:bCs/>
+                <w:sz w:val="32"/>
+                <w:szCs w:val="32"/>
+                <w:lang w:bidi="th-TH"/>
+              </w:rPr>
+              <w:t>Test Case and Steps</w:t>
+            </w:r>
+          </w:p>
+        </w:tc>
+        <w:tc>
+          <w:tcPr>
+            <w:tcW w:w="2759" w:type="dxa"/>
+          </w:tcPr>
+          <w:p>
+            <w:pPr>
+              <w:jc w:val="center"/>
+              <w:rPr>
+                <w:rFonts w:ascii="TH SarabunPSK" w:hAnsi="TH SarabunPSK" w:cs="TH SarabunPSK"/>
+                <w:b/>
+                <w:bCs/>
+                <w:sz w:val="32"/>
+                <w:szCs w:val="32"/>
+                <w:lang w:bidi="th-TH"/>
+              </w:rPr>
+            </w:pPr>
+            <w:r>
+              <w:rPr>
+                <w:rFonts w:ascii="TH SarabunPSK" w:hAnsi="TH SarabunPSK" w:cs="TH SarabunPSK" w:hint="cs"/>
+                <w:b/>
+                <w:bCs/>
+                <w:sz w:val="32"/>
+                <w:szCs w:val="32"/>
+                <w:lang w:bidi="th-TH"/>
+              </w:rPr>
+              <w:t>Expected Result</w:t>
+            </w:r>
+          </w:p>
+        </w:tc>
+        <w:tc>
+          <w:tcPr>
+            <w:tcW w:w="2603" w:type="dxa"/>
+            <w:gridSpan w:val="2"/>
+          </w:tcPr>
+          <w:p>
+            <w:pPr>
+              <w:jc w:val="center"/>
+              <w:rPr>
+                <w:rFonts w:ascii="TH SarabunPSK" w:hAnsi="TH SarabunPSK" w:cs="TH SarabunPSK"/>
+                <w:b/>
+                <w:bCs/>
+                <w:sz w:val="32"/>
+                <w:szCs w:val="32"/>
+                <w:lang w:bidi="th-TH"/>
+              </w:rPr>
+            </w:pPr>
+            <w:r>
+              <w:rPr>
+                <w:rFonts w:ascii="TH SarabunPSK" w:hAnsi="TH SarabunPSK" w:cs="TH SarabunPSK" w:hint="cs"/>
+                <w:b/>
+                <w:bCs/>
+                <w:sz w:val="32"/>
+                <w:szCs w:val="32"/>
+                <w:lang w:bidi="th-TH"/>
+              </w:rPr>
+              <w:t>Actual Result</w:t>
+            </w:r>
+          </w:p>
+        </w:tc>
+        <w:tc>
+          <w:tcPr>
+            <w:tcW w:w="2279" w:type="dxa"/>
+          </w:tcPr>
+          <w:p>
+            <w:pPr>
+              <w:jc w:val="center"/>
+              <w:rPr>
+                <w:rFonts w:ascii="TH SarabunPSK" w:hAnsi="TH SarabunPSK" w:cs="TH SarabunPSK"/>
+                <w:b/>
+                <w:bCs/>
+                <w:sz w:val="32"/>
+                <w:szCs w:val="32"/>
+                <w:lang w:bidi="th-TH"/>
+              </w:rPr>
+            </w:pPr>
+            <w:r>
+              <w:rPr>
+                <w:rFonts w:ascii="TH SarabunPSK" w:hAnsi="TH SarabunPSK" w:cs="TH SarabunPSK" w:hint="cs"/>
+                <w:b/>
+                <w:bCs/>
+                <w:sz w:val="32"/>
+                <w:szCs w:val="32"/>
+                <w:lang w:bidi="th-TH"/>
+              </w:rPr>
+              <w:t xml:space="preserve">Test Result </w:t>
+            </w:r>
+            <w:r>
+              <w:rPr>
+                <w:rFonts w:ascii="TH SarabunPSK" w:hAnsi="TH SarabunPSK" w:cs="TH SarabunPSK" w:hint="cs"/>
+                <w:b/>
+                <w:bCs/>
+                <w:sz w:val="32"/>
+                <w:szCs w:val="32"/>
+                <w:cs/>
+                <w:lang w:bidi="th-TH"/>
+              </w:rPr>
+              <w:t>(</w:t>
+            </w:r>
+            <w:r>
+              <w:rPr>
+                <w:rFonts w:ascii="TH SarabunPSK" w:hAnsi="TH SarabunPSK" w:cs="TH SarabunPSK" w:hint="cs"/>
+                <w:b/>
+                <w:bCs/>
+                <w:sz w:val="32"/>
+                <w:szCs w:val="32"/>
+                <w:lang w:bidi="th-TH"/>
+              </w:rPr>
+              <w:t>Pass</w:t>
+            </w:r>
+            <w:r>
+              <w:rPr>
+                <w:rFonts w:ascii="TH SarabunPSK" w:hAnsi="TH SarabunPSK" w:cs="TH SarabunPSK" w:hint="cs"/>
+                <w:b/>
+                <w:bCs/>
+                <w:sz w:val="32"/>
+                <w:szCs w:val="32"/>
+                <w:cs/>
+                <w:lang w:bidi="th-TH"/>
+              </w:rPr>
+              <w:t>/</w:t>
+            </w:r>
+            <w:r>
+              <w:rPr>
+                <w:rFonts w:ascii="TH SarabunPSK" w:hAnsi="TH SarabunPSK" w:cs="TH SarabunPSK" w:hint="cs"/>
+                <w:b/>
+                <w:bCs/>
+                <w:sz w:val="32"/>
+                <w:szCs w:val="32"/>
+                <w:lang w:bidi="th-TH"/>
+              </w:rPr>
+              <w:t>Fail</w:t>
+            </w:r>
+            <w:r>
+              <w:rPr>
+                <w:rFonts w:ascii="TH SarabunPSK" w:hAnsi="TH SarabunPSK" w:cs="TH SarabunPSK" w:hint="cs"/>
+                <w:b/>
+                <w:bCs/>
+                <w:sz w:val="32"/>
+                <w:szCs w:val="32"/>
+                <w:cs/>
+                <w:lang w:bidi="th-TH"/>
+              </w:rPr>
+              <w:t>)</w:t>
+            </w:r>
+          </w:p>
+        </w:tc>
+        <w:tc>
+          <w:tcPr>
+            <w:tcW w:w="1744" w:type="dxa"/>
+          </w:tcPr>
+          <w:p>
+            <w:pPr>
+              <w:jc w:val="center"/>
+              <w:rPr>
+                <w:rFonts w:ascii="TH SarabunPSK" w:hAnsi="TH SarabunPSK" w:cs="TH SarabunPSK"/>
+                <w:b/>
+                <w:bCs/>
+                <w:sz w:val="32"/>
+                <w:szCs w:val="32"/>
+                <w:lang w:bidi="th-TH"/>
+              </w:rPr>
+            </w:pPr>
+            <w:r>
+              <w:rPr>
+                <w:rFonts w:ascii="TH SarabunPSK" w:hAnsi="TH SarabunPSK" w:cs="TH SarabunPSK" w:hint="cs"/>
+                <w:b/>
+                <w:bCs/>
+                <w:sz w:val="32"/>
+                <w:szCs w:val="32"/>
+                <w:lang w:bidi="th-TH"/>
+              </w:rPr>
+              <w:t>Remark</w:t>
+            </w:r>
+          </w:p>
+        </w:tc>
+      </w:tr>
+      <w:tr>
+        <w:tc>
+          <w:tcPr>
+            <w:tcW w:w="630" w:type="dxa"/>
+          </w:tcPr>
+          <w:p>
+            <w:pPr>
+              <w:jc w:val="center"/>
+              <w:rPr>
+                <w:rFonts w:ascii="TH SarabunPSK" w:hAnsi="TH SarabunPSK" w:cs="TH SarabunPSK"/>
+                <w:sz w:val="32"/>
+                <w:szCs w:val="32"/>
+                <w:lang w:bidi="th-TH"/>
+              </w:rPr>
+            </w:pPr>
+            <w:r>
+              <w:rPr>
+                <w:rFonts w:ascii="TH SarabunPSK" w:hAnsi="TH SarabunPSK" w:cs="TH SarabunPSK" w:hint="cs"/>
+                <w:sz w:val="32"/>
+                <w:szCs w:val="32"/>
+                <w:lang w:bidi="th-TH"/>
+              </w:rPr>
+              <w:t>1</w:t>
+            </w:r>
+          </w:p>
+        </w:tc>
+        <w:tc>
+          <w:tcPr>
+            <w:tcW w:w="4507" w:type="dxa"/>
+            <w:gridSpan w:val="2"/>
+          </w:tcPr>
+          <w:p>
+            <w:pPr>
+              <w:rPr>
+                <w:rFonts w:ascii="TH SarabunPSK" w:hAnsi="TH SarabunPSK" w:cs="TH SarabunPSK"/>
+                <w:sz w:val="32"/>
+                <w:szCs w:val="32"/>
+                <w:lang w:bidi="th-TH"/>
+              </w:rPr>
+            </w:pPr>
+            <w:r>
+              <w:rPr>
+                <w:rFonts w:ascii="TH SarabunPSK" w:hAnsi="TH SarabunPSK" w:cs="TH SarabunPSK" w:hint="cs"/>
+                <w:sz w:val="32"/>
+                <w:szCs w:val="32"/>
+                <w:lang w:bidi="th-TH"/>
+              </w:rPr>
+              <w:t xml:space="preserve">Open </w:t>
+            </w:r>
+            <w:r>
+              <w:rPr>
+                <w:rFonts w:ascii="TH SarabunPSK" w:hAnsi="TH SarabunPSK" w:cs="TH SarabunPSK"/>
+                <w:sz w:val="32"/>
+                <w:szCs w:val="32"/>
+                <w:lang w:bidi="th-TH"/>
+              </w:rPr>
+              <w:t xml:space="preserve">Web </w:t>
+            </w:r>
+            <w:r>
+              <w:rPr>
+                <w:rFonts w:ascii="TH SarabunPSK" w:hAnsi="TH SarabunPSK" w:cs="TH SarabunPSK" w:hint="cs"/>
+                <w:sz w:val="32"/>
+                <w:szCs w:val="32"/>
+                <w:lang w:bidi="th-TH"/>
+              </w:rPr>
+              <w:t>Page</w:t>
+            </w:r>
+            <w:r>
+              <w:rPr>
+                <w:rFonts w:ascii="TH SarabunPSK" w:hAnsi="TH SarabunPSK" w:cs="TH SarabunPSK" w:hint="cs"/>
+                <w:sz w:val="32"/>
+                <w:szCs w:val="32"/>
+                <w:cs/>
+                <w:lang w:bidi="th-TH"/>
+              </w:rPr>
+              <w:t>:</w:t>
+            </w:r>
+          </w:p>
+          <w:p>
+            <w:pPr>
+              <w:rPr>
+                <w:rFonts w:ascii="TH SarabunPSK" w:hAnsi="TH SarabunPSK" w:cs="TH SarabunPSK"/>
+                <w:sz w:val="32"/>
+                <w:szCs w:val="32"/>
+                <w:lang w:bidi="th-TH"/>
+              </w:rPr>
+            </w:pPr>
+            <w:r>
+              <w:rPr>
+                <w:rFonts w:ascii="TH SarabunPSK" w:hAnsi="TH SarabunPSK" w:cs="TH SarabunPSK" w:hint="cs"/>
+                <w:sz w:val="32"/>
+                <w:szCs w:val="32"/>
+                <w:cs/>
+                <w:lang w:bidi="th-TH"/>
+              </w:rPr>
+              <w:t>เปิดเว็บไซต์</w:t>
+            </w:r>
+          </w:p>
+          <w:p>
+            <w:pPr>
+              <w:rPr>
+                <w:rFonts w:ascii="TH SarabunPSK" w:hAnsi="TH SarabunPSK" w:cs="TH SarabunPSK"/>
+                <w:sz w:val="32"/>
+                <w:szCs w:val="32"/>
+                <w:lang w:bidi="th-TH"/>
+              </w:rPr>
+            </w:pPr>
+          </w:p>
+        </w:tc>
+        <w:tc>
+          <w:tcPr>
+            <w:tcW w:w="2759" w:type="dxa"/>
+          </w:tcPr>
+          <w:p>
+            <w:pPr>
+              <w:rPr>
+                <w:rFonts w:ascii="TH SarabunPSK" w:hAnsi="TH SarabunPSK" w:cs="TH SarabunPSK"/>
+                <w:sz w:val="32"/>
+                <w:szCs w:val="32"/>
+                <w:cs/>
+                <w:lang w:bidi="th-TH"/>
+              </w:rPr>
+            </w:pPr>
+            <w:r>
+              <w:rPr>
+                <w:rFonts w:ascii="TH SarabunPSK" w:hAnsi="TH SarabunPSK" w:cs="TH SarabunPSK" w:hint="cs"/>
+                <w:sz w:val="32"/>
+                <w:szCs w:val="32"/>
+                <w:cs/>
+                <w:lang w:bidi="th-TH"/>
+              </w:rPr>
+              <w:t>แสดงหน้า</w:t>
+            </w:r>
+            <w:r>
+              <w:rPr>
+                <w:rFonts w:ascii="TH SarabunPSK" w:hAnsi="TH SarabunPSK" w:cs="TH SarabunPSK" w:hint="cs"/>
+                <w:sz w:val="32"/>
+                <w:szCs w:val="32"/>
+                <w:cs/>
+                <w:lang w:bidi="th-TH"/>
+              </w:rPr>
+              <w:t>แรกของเว็บไซต์</w:t>
+            </w:r>
+            <w:r>
+              <w:rPr>
+                <w:rFonts w:ascii="TH SarabunPSK" w:hAnsi="TH SarabunPSK" w:cs="TH SarabunPSK"/>
+                <w:sz w:val="32"/>
+                <w:szCs w:val="32"/>
+                <w:lang w:bidi="th-TH"/>
+              </w:rPr>
+              <w:t xml:space="preserve"> Painamnae</w:t>
+            </w:r>
+          </w:p>
+        </w:tc>
+        <w:tc>
+          <w:tcPr>
+            <w:tcW w:w="2603" w:type="dxa"/>
+            <w:gridSpan w:val="2"/>
+          </w:tcPr>
+          <w:p>
+            <w:pPr>
+              <w:rPr>
+                <w:rFonts w:ascii="TH SarabunPSK" w:hAnsi="TH SarabunPSK" w:cs="TH SarabunPSK"/>
+                <w:sz w:val="32"/>
+                <w:szCs w:val="32"/>
+                <w:cs/>
+                <w:lang w:bidi="th-TH"/>
+              </w:rPr>
+            </w:pPr>
+          </w:p>
+        </w:tc>
+        <w:tc>
+          <w:tcPr>
+            <w:tcW w:w="2279" w:type="dxa"/>
+          </w:tcPr>
+          <w:p>
+            <w:pPr>
+              <w:jc w:val="center"/>
+              <w:rPr>
+                <w:rFonts w:ascii="TH SarabunPSK" w:hAnsi="TH SarabunPSK" w:cs="TH SarabunPSK"/>
+                <w:sz w:val="32"/>
+                <w:szCs w:val="32"/>
+                <w:lang w:bidi="th-TH"/>
+              </w:rPr>
+            </w:pPr>
+          </w:p>
+        </w:tc>
+        <w:tc>
+          <w:tcPr>
+            <w:tcW w:w="1744" w:type="dxa"/>
+          </w:tcPr>
+          <w:p>
+            <w:pPr>
+              <w:rPr>
+                <w:rFonts w:ascii="TH SarabunPSK" w:hAnsi="TH SarabunPSK" w:cs="TH SarabunPSK"/>
+                <w:sz w:val="32"/>
+                <w:szCs w:val="32"/>
+                <w:lang w:bidi="th-TH"/>
+              </w:rPr>
+            </w:pPr>
+          </w:p>
+        </w:tc>
+      </w:tr>
+      <w:tr>
+        <w:tc>
+          <w:tcPr>
+            <w:tcW w:w="630" w:type="dxa"/>
+          </w:tcPr>
+          <w:p>
+            <w:pPr>
+              <w:jc w:val="center"/>
+              <w:rPr>
+                <w:rFonts w:ascii="TH SarabunPSK" w:hAnsi="TH SarabunPSK" w:cs="TH SarabunPSK"/>
+                <w:sz w:val="32"/>
+                <w:szCs w:val="32"/>
+                <w:lang w:bidi="th-TH"/>
+              </w:rPr>
+            </w:pPr>
+            <w:r>
+              <w:rPr>
+                <w:rFonts w:ascii="TH SarabunPSK" w:hAnsi="TH SarabunPSK" w:cs="TH SarabunPSK" w:hint="cs"/>
+                <w:sz w:val="32"/>
+                <w:szCs w:val="32"/>
+                <w:lang w:bidi="th-TH"/>
+              </w:rPr>
+              <w:t>2</w:t>
+            </w:r>
+          </w:p>
+        </w:tc>
+        <w:tc>
+          <w:tcPr>
+            <w:tcW w:w="4507" w:type="dxa"/>
+            <w:gridSpan w:val="2"/>
+          </w:tcPr>
+          <w:p>
+            <w:pPr>
+              <w:rPr>
+                <w:rFonts w:ascii="TH SarabunPSK" w:hAnsi="TH SarabunPSK" w:cs="TH SarabunPSK"/>
+                <w:sz w:val="32"/>
+                <w:szCs w:val="32"/>
+                <w:lang w:bidi="th-TH"/>
+              </w:rPr>
+            </w:pPr>
+            <w:r>
+              <w:rPr>
+                <w:rFonts w:ascii="TH SarabunPSK" w:hAnsi="TH SarabunPSK" w:cs="TH SarabunPSK" w:hint="cs"/>
+                <w:sz w:val="32"/>
+                <w:szCs w:val="32"/>
+                <w:cs/>
+                <w:lang w:bidi="th-TH"/>
+              </w:rPr>
               <w:t>ไปที่หน้า</w:t>
             </w:r>
             <w:r>
@@ -31646,19 +33702,8 @@
                 <w:szCs w:val="32"/>
                 <w:lang w:bidi="th-TH"/>
               </w:rPr>
-              <w:t xml:space="preserve"> </w:t>
-            </w:r>
-            <w:proofErr w:type="spellStart"/>
-            <w:r>
-              <w:rPr>
-                <w:rFonts w:ascii="TH SarabunPSK" w:hAnsi="TH SarabunPSK" w:cs="TH SarabunPSK"/>
-                <w:sz w:val="32"/>
-                <w:szCs w:val="32"/>
-                <w:lang w:bidi="th-TH"/>
-              </w:rPr>
-              <w:t>Painamnae</w:t>
-            </w:r>
-            <w:proofErr w:type="spellEnd"/>
+              <w:t xml:space="preserve"> Painamnae</w:t>
+            </w:r>
           </w:p>
         </w:tc>
         <w:tc>
@@ -32825,6 +34870,95 @@
     </w:lvl>
   </w:abstractNum>
   <w:abstractNum w:abstractNumId="9" w15:restartNumberingAfterBreak="0">
+    <w:nsid w:val="19A32DDA"/>
+    <w:multiLevelType w:val="hybridMultilevel"/>
+    <w:tmpl w:val="4B22AACA"/>
+    <w:lvl w:ilvl="0" w:tplc="FFFFFFFF">
+      <w:start w:val="1"/>
+      <w:numFmt w:val="decimal"/>
+      <w:lvlText w:val="%1."/>
+      <w:lvlJc w:val="left"/>
+      <w:pPr>
+        <w:ind w:left="720" w:hanging="360"/>
+      </w:pPr>
+      <w:rPr>
+        <w:rFonts w:hint="default"/>
+      </w:rPr>
+    </w:lvl>
+    <w:lvl w:ilvl="1" w:tplc="FFFFFFFF" w:tentative="1">
+      <w:start w:val="1"/>
+      <w:numFmt w:val="lowerLetter"/>
+      <w:lvlText w:val="%2."/>
+      <w:lvlJc w:val="left"/>
+      <w:pPr>
+        <w:ind w:left="1440" w:hanging="360"/>
+      </w:pPr>
+    </w:lvl>
+    <w:lvl w:ilvl="2" w:tplc="FFFFFFFF" w:tentative="1">
+      <w:start w:val="1"/>
+      <w:numFmt w:val="lowerRoman"/>
+      <w:lvlText w:val="%3."/>
+      <w:lvlJc w:val="right"/>
+      <w:pPr>
+        <w:ind w:left="2160" w:hanging="180"/>
+      </w:pPr>
+    </w:lvl>
+    <w:lvl w:ilvl="3" w:tplc="FFFFFFFF" w:tentative="1">
+      <w:start w:val="1"/>
+      <w:numFmt w:val="decimal"/>
+      <w:lvlText w:val="%4."/>
+      <w:lvlJc w:val="left"/>
+      <w:pPr>
+        <w:ind w:left="2880" w:hanging="360"/>
+      </w:pPr>
+    </w:lvl>
+    <w:lvl w:ilvl="4" w:tplc="FFFFFFFF" w:tentative="1">
+      <w:start w:val="1"/>
+      <w:numFmt w:val="lowerLetter"/>
+      <w:lvlText w:val="%5."/>
+      <w:lvlJc w:val="left"/>
+      <w:pPr>
+        <w:ind w:left="3600" w:hanging="360"/>
+      </w:pPr>
+    </w:lvl>
+    <w:lvl w:ilvl="5" w:tplc="FFFFFFFF" w:tentative="1">
+      <w:start w:val="1"/>
+      <w:numFmt w:val="lowerRoman"/>
+      <w:lvlText w:val="%6."/>
+      <w:lvlJc w:val="right"/>
+      <w:pPr>
+        <w:ind w:left="4320" w:hanging="180"/>
+      </w:pPr>
+    </w:lvl>
+    <w:lvl w:ilvl="6" w:tplc="FFFFFFFF" w:tentative="1">
+      <w:start w:val="1"/>
+      <w:numFmt w:val="decimal"/>
+      <w:lvlText w:val="%7."/>
+      <w:lvlJc w:val="left"/>
+      <w:pPr>
+        <w:ind w:left="5040" w:hanging="360"/>
+      </w:pPr>
+    </w:lvl>
+    <w:lvl w:ilvl="7" w:tplc="FFFFFFFF" w:tentative="1">
+      <w:start w:val="1"/>
+      <w:numFmt w:val="lowerLetter"/>
+      <w:lvlText w:val="%8."/>
+      <w:lvlJc w:val="left"/>
+      <w:pPr>
+        <w:ind w:left="5760" w:hanging="360"/>
+      </w:pPr>
+    </w:lvl>
+    <w:lvl w:ilvl="8" w:tplc="FFFFFFFF" w:tentative="1">
+      <w:start w:val="1"/>
+      <w:numFmt w:val="lowerRoman"/>
+      <w:lvlText w:val="%9."/>
+      <w:lvlJc w:val="right"/>
+      <w:pPr>
+        <w:ind w:left="6480" w:hanging="180"/>
+      </w:pPr>
+    </w:lvl>
+  </w:abstractNum>
+  <w:abstractNum w:abstractNumId="10" w15:restartNumberingAfterBreak="0">
     <w:nsid w:val="1A736BD1"/>
     <w:multiLevelType w:val="hybridMultilevel"/>
     <w:tmpl w:val="B3AA04F4"/>
@@ -32913,7 +35047,7 @@
       </w:pPr>
     </w:lvl>
   </w:abstractNum>
-  <w:abstractNum w:abstractNumId="10" w15:restartNumberingAfterBreak="0">
+  <w:abstractNum w:abstractNumId="11" w15:restartNumberingAfterBreak="0">
     <w:nsid w:val="1B681298"/>
     <w:multiLevelType w:val="hybridMultilevel"/>
     <w:tmpl w:val="4B22AACA"/>
@@ -33002,7 +35136,7 @@
       </w:pPr>
     </w:lvl>
   </w:abstractNum>
-  <w:abstractNum w:abstractNumId="11" w15:restartNumberingAfterBreak="0">
+  <w:abstractNum w:abstractNumId="12" w15:restartNumberingAfterBreak="0">
     <w:nsid w:val="1EB12861"/>
     <w:multiLevelType w:val="hybridMultilevel"/>
     <w:tmpl w:val="B3AA04F4"/>
@@ -33091,7 +35225,7 @@
       </w:pPr>
     </w:lvl>
   </w:abstractNum>
-  <w:abstractNum w:abstractNumId="12" w15:restartNumberingAfterBreak="0">
+  <w:abstractNum w:abstractNumId="13" w15:restartNumberingAfterBreak="0">
     <w:nsid w:val="204F2764"/>
     <w:multiLevelType w:val="hybridMultilevel"/>
     <w:tmpl w:val="0A6C464A"/>
@@ -33180,7 +35314,96 @@
       </w:pPr>
     </w:lvl>
   </w:abstractNum>
-  <w:abstractNum w:abstractNumId="13" w15:restartNumberingAfterBreak="0">
+  <w:abstractNum w:abstractNumId="14" w15:restartNumberingAfterBreak="0">
+    <w:nsid w:val="20871E85"/>
+    <w:multiLevelType w:val="hybridMultilevel"/>
+    <w:tmpl w:val="B3AA04F4"/>
+    <w:lvl w:ilvl="0" w:tplc="FFFFFFFF">
+      <w:start w:val="1"/>
+      <w:numFmt w:val="decimal"/>
+      <w:lvlText w:val="%1."/>
+      <w:lvlJc w:val="left"/>
+      <w:pPr>
+        <w:ind w:left="720" w:hanging="360"/>
+      </w:pPr>
+      <w:rPr>
+        <w:rFonts w:hint="default"/>
+      </w:rPr>
+    </w:lvl>
+    <w:lvl w:ilvl="1" w:tplc="FFFFFFFF" w:tentative="1">
+      <w:start w:val="1"/>
+      <w:numFmt w:val="lowerLetter"/>
+      <w:lvlText w:val="%2."/>
+      <w:lvlJc w:val="left"/>
+      <w:pPr>
+        <w:ind w:left="1440" w:hanging="360"/>
+      </w:pPr>
+    </w:lvl>
+    <w:lvl w:ilvl="2" w:tplc="FFFFFFFF" w:tentative="1">
+      <w:start w:val="1"/>
+      <w:numFmt w:val="lowerRoman"/>
+      <w:lvlText w:val="%3."/>
+      <w:lvlJc w:val="right"/>
+      <w:pPr>
+        <w:ind w:left="2160" w:hanging="180"/>
+      </w:pPr>
+    </w:lvl>
+    <w:lvl w:ilvl="3" w:tplc="FFFFFFFF" w:tentative="1">
+      <w:start w:val="1"/>
+      <w:numFmt w:val="decimal"/>
+      <w:lvlText w:val="%4."/>
+      <w:lvlJc w:val="left"/>
+      <w:pPr>
+        <w:ind w:left="2880" w:hanging="360"/>
+      </w:pPr>
+    </w:lvl>
+    <w:lvl w:ilvl="4" w:tplc="FFFFFFFF" w:tentative="1">
+      <w:start w:val="1"/>
+      <w:numFmt w:val="lowerLetter"/>
+      <w:lvlText w:val="%5."/>
+      <w:lvlJc w:val="left"/>
+      <w:pPr>
+        <w:ind w:left="3600" w:hanging="360"/>
+      </w:pPr>
+    </w:lvl>
+    <w:lvl w:ilvl="5" w:tplc="FFFFFFFF" w:tentative="1">
+      <w:start w:val="1"/>
+      <w:numFmt w:val="lowerRoman"/>
+      <w:lvlText w:val="%6."/>
+      <w:lvlJc w:val="right"/>
+      <w:pPr>
+        <w:ind w:left="4320" w:hanging="180"/>
+      </w:pPr>
+    </w:lvl>
+    <w:lvl w:ilvl="6" w:tplc="FFFFFFFF" w:tentative="1">
+      <w:start w:val="1"/>
+      <w:numFmt w:val="decimal"/>
+      <w:lvlText w:val="%7."/>
+      <w:lvlJc w:val="left"/>
+      <w:pPr>
+        <w:ind w:left="5040" w:hanging="360"/>
+      </w:pPr>
+    </w:lvl>
+    <w:lvl w:ilvl="7" w:tplc="FFFFFFFF" w:tentative="1">
+      <w:start w:val="1"/>
+      <w:numFmt w:val="lowerLetter"/>
+      <w:lvlText w:val="%8."/>
+      <w:lvlJc w:val="left"/>
+      <w:pPr>
+        <w:ind w:left="5760" w:hanging="360"/>
+      </w:pPr>
+    </w:lvl>
+    <w:lvl w:ilvl="8" w:tplc="FFFFFFFF" w:tentative="1">
+      <w:start w:val="1"/>
+      <w:numFmt w:val="lowerRoman"/>
+      <w:lvlText w:val="%9."/>
+      <w:lvlJc w:val="right"/>
+      <w:pPr>
+        <w:ind w:left="6480" w:hanging="180"/>
+      </w:pPr>
+    </w:lvl>
+  </w:abstractNum>
+  <w:abstractNum w:abstractNumId="15" w15:restartNumberingAfterBreak="0">
     <w:nsid w:val="20F050B1"/>
     <w:multiLevelType w:val="multilevel"/>
     <w:tmpl w:val="B0621948"/>
@@ -33329,7 +35552,7 @@
       </w:rPr>
     </w:lvl>
   </w:abstractNum>
-  <w:abstractNum w:abstractNumId="14" w15:restartNumberingAfterBreak="0">
+  <w:abstractNum w:abstractNumId="16" w15:restartNumberingAfterBreak="0">
     <w:nsid w:val="2161409D"/>
     <w:multiLevelType w:val="hybridMultilevel"/>
     <w:tmpl w:val="B3AA04F4"/>
@@ -33418,7 +35641,7 @@
       </w:pPr>
     </w:lvl>
   </w:abstractNum>
-  <w:abstractNum w:abstractNumId="15" w15:restartNumberingAfterBreak="0">
+  <w:abstractNum w:abstractNumId="17" w15:restartNumberingAfterBreak="0">
     <w:nsid w:val="225424B2"/>
     <w:multiLevelType w:val="hybridMultilevel"/>
     <w:tmpl w:val="E2D4825C"/>
@@ -33507,7 +35730,7 @@
       </w:pPr>
     </w:lvl>
   </w:abstractNum>
-  <w:abstractNum w:abstractNumId="16" w15:restartNumberingAfterBreak="0">
+  <w:abstractNum w:abstractNumId="18" w15:restartNumberingAfterBreak="0">
     <w:nsid w:val="2A966689"/>
     <w:multiLevelType w:val="hybridMultilevel"/>
     <w:tmpl w:val="0A6C464A"/>
@@ -33596,7 +35819,7 @@
       </w:pPr>
     </w:lvl>
   </w:abstractNum>
-  <w:abstractNum w:abstractNumId="17" w15:restartNumberingAfterBreak="0">
+  <w:abstractNum w:abstractNumId="19" w15:restartNumberingAfterBreak="0">
     <w:nsid w:val="2AAD6D7A"/>
     <w:multiLevelType w:val="hybridMultilevel"/>
     <w:tmpl w:val="538C8B28"/>
@@ -33708,7 +35931,7 @@
       </w:rPr>
     </w:lvl>
   </w:abstractNum>
-  <w:abstractNum w:abstractNumId="18" w15:restartNumberingAfterBreak="0">
+  <w:abstractNum w:abstractNumId="20" w15:restartNumberingAfterBreak="0">
     <w:nsid w:val="2AF654D1"/>
     <w:multiLevelType w:val="hybridMultilevel"/>
     <w:tmpl w:val="0A6C464A"/>
@@ -33797,7 +36020,7 @@
       </w:pPr>
     </w:lvl>
   </w:abstractNum>
-  <w:abstractNum w:abstractNumId="19" w15:restartNumberingAfterBreak="0">
+  <w:abstractNum w:abstractNumId="21" w15:restartNumberingAfterBreak="0">
     <w:nsid w:val="2C3A71FD"/>
     <w:multiLevelType w:val="hybridMultilevel"/>
     <w:tmpl w:val="0A6C464A"/>
@@ -33886,7 +36109,7 @@
       </w:pPr>
     </w:lvl>
   </w:abstractNum>
-  <w:abstractNum w:abstractNumId="20" w15:restartNumberingAfterBreak="0">
+  <w:abstractNum w:abstractNumId="22" w15:restartNumberingAfterBreak="0">
     <w:nsid w:val="2E9D67E9"/>
     <w:multiLevelType w:val="hybridMultilevel"/>
     <w:tmpl w:val="0A6C464A"/>
@@ -33975,7 +36198,7 @@
       </w:pPr>
     </w:lvl>
   </w:abstractNum>
-  <w:abstractNum w:abstractNumId="21" w15:restartNumberingAfterBreak="0">
+  <w:abstractNum w:abstractNumId="23" w15:restartNumberingAfterBreak="0">
     <w:nsid w:val="2F6040D9"/>
     <w:multiLevelType w:val="hybridMultilevel"/>
     <w:tmpl w:val="DF182A40"/>
@@ -34064,7 +36287,7 @@
       </w:pPr>
     </w:lvl>
   </w:abstractNum>
-  <w:abstractNum w:abstractNumId="22" w15:restartNumberingAfterBreak="0">
+  <w:abstractNum w:abstractNumId="24" w15:restartNumberingAfterBreak="0">
     <w:nsid w:val="36161DFD"/>
     <w:multiLevelType w:val="hybridMultilevel"/>
     <w:tmpl w:val="4B22AACA"/>
@@ -34153,7 +36376,96 @@
       </w:pPr>
     </w:lvl>
   </w:abstractNum>
-  <w:abstractNum w:abstractNumId="23" w15:restartNumberingAfterBreak="0">
+  <w:abstractNum w:abstractNumId="25" w15:restartNumberingAfterBreak="0">
+    <w:nsid w:val="37061B90"/>
+    <w:multiLevelType w:val="hybridMultilevel"/>
+    <w:tmpl w:val="0A6C464A"/>
+    <w:lvl w:ilvl="0" w:tplc="FFFFFFFF">
+      <w:start w:val="1"/>
+      <w:numFmt w:val="decimal"/>
+      <w:lvlText w:val="%1."/>
+      <w:lvlJc w:val="left"/>
+      <w:pPr>
+        <w:ind w:left="720" w:hanging="360"/>
+      </w:pPr>
+      <w:rPr>
+        <w:rFonts w:hint="default"/>
+      </w:rPr>
+    </w:lvl>
+    <w:lvl w:ilvl="1" w:tplc="FFFFFFFF" w:tentative="1">
+      <w:start w:val="1"/>
+      <w:numFmt w:val="lowerLetter"/>
+      <w:lvlText w:val="%2."/>
+      <w:lvlJc w:val="left"/>
+      <w:pPr>
+        <w:ind w:left="1440" w:hanging="360"/>
+      </w:pPr>
+    </w:lvl>
+    <w:lvl w:ilvl="2" w:tplc="FFFFFFFF" w:tentative="1">
+      <w:start w:val="1"/>
+      <w:numFmt w:val="lowerRoman"/>
+      <w:lvlText w:val="%3."/>
+      <w:lvlJc w:val="right"/>
+      <w:pPr>
+        <w:ind w:left="2160" w:hanging="180"/>
+      </w:pPr>
+    </w:lvl>
+    <w:lvl w:ilvl="3" w:tplc="FFFFFFFF" w:tentative="1">
+      <w:start w:val="1"/>
+      <w:numFmt w:val="decimal"/>
+      <w:lvlText w:val="%4."/>
+      <w:lvlJc w:val="left"/>
+      <w:pPr>
+        <w:ind w:left="2880" w:hanging="360"/>
+      </w:pPr>
+    </w:lvl>
+    <w:lvl w:ilvl="4" w:tplc="FFFFFFFF" w:tentative="1">
+      <w:start w:val="1"/>
+      <w:numFmt w:val="lowerLetter"/>
+      <w:lvlText w:val="%5."/>
+      <w:lvlJc w:val="left"/>
+      <w:pPr>
+        <w:ind w:left="3600" w:hanging="360"/>
+      </w:pPr>
+    </w:lvl>
+    <w:lvl w:ilvl="5" w:tplc="FFFFFFFF" w:tentative="1">
+      <w:start w:val="1"/>
+      <w:numFmt w:val="lowerRoman"/>
+      <w:lvlText w:val="%6."/>
+      <w:lvlJc w:val="right"/>
+      <w:pPr>
+        <w:ind w:left="4320" w:hanging="180"/>
+      </w:pPr>
+    </w:lvl>
+    <w:lvl w:ilvl="6" w:tplc="FFFFFFFF" w:tentative="1">
+      <w:start w:val="1"/>
+      <w:numFmt w:val="decimal"/>
+      <w:lvlText w:val="%7."/>
+      <w:lvlJc w:val="left"/>
+      <w:pPr>
+        <w:ind w:left="5040" w:hanging="360"/>
+      </w:pPr>
+    </w:lvl>
+    <w:lvl w:ilvl="7" w:tplc="FFFFFFFF" w:tentative="1">
+      <w:start w:val="1"/>
+      <w:numFmt w:val="lowerLetter"/>
+      <w:lvlText w:val="%8."/>
+      <w:lvlJc w:val="left"/>
+      <w:pPr>
+        <w:ind w:left="5760" w:hanging="360"/>
+      </w:pPr>
+    </w:lvl>
+    <w:lvl w:ilvl="8" w:tplc="FFFFFFFF" w:tentative="1">
+      <w:start w:val="1"/>
+      <w:numFmt w:val="lowerRoman"/>
+      <w:lvlText w:val="%9."/>
+      <w:lvlJc w:val="right"/>
+      <w:pPr>
+        <w:ind w:left="6480" w:hanging="180"/>
+      </w:pPr>
+    </w:lvl>
+  </w:abstractNum>
+  <w:abstractNum w:abstractNumId="26" w15:restartNumberingAfterBreak="0">
     <w:nsid w:val="371A2C83"/>
     <w:multiLevelType w:val="hybridMultilevel"/>
     <w:tmpl w:val="4B22AACA"/>
@@ -34242,7 +36554,7 @@
       </w:pPr>
     </w:lvl>
   </w:abstractNum>
-  <w:abstractNum w:abstractNumId="24" w15:restartNumberingAfterBreak="0">
+  <w:abstractNum w:abstractNumId="27" w15:restartNumberingAfterBreak="0">
     <w:nsid w:val="3C2526E4"/>
     <w:multiLevelType w:val="hybridMultilevel"/>
     <w:tmpl w:val="B3AA04F4"/>
@@ -34331,7 +36643,7 @@
       </w:pPr>
     </w:lvl>
   </w:abstractNum>
-  <w:abstractNum w:abstractNumId="25" w15:restartNumberingAfterBreak="0">
+  <w:abstractNum w:abstractNumId="28" w15:restartNumberingAfterBreak="0">
     <w:nsid w:val="3EAB6EDC"/>
     <w:multiLevelType w:val="hybridMultilevel"/>
     <w:tmpl w:val="4B22AACA"/>
@@ -34420,7 +36732,7 @@
       </w:pPr>
     </w:lvl>
   </w:abstractNum>
-  <w:abstractNum w:abstractNumId="26" w15:restartNumberingAfterBreak="0">
+  <w:abstractNum w:abstractNumId="29" w15:restartNumberingAfterBreak="0">
     <w:nsid w:val="40D85205"/>
     <w:multiLevelType w:val="hybridMultilevel"/>
     <w:tmpl w:val="4B22AACA"/>
@@ -34509,7 +36821,7 @@
       </w:pPr>
     </w:lvl>
   </w:abstractNum>
-  <w:abstractNum w:abstractNumId="27" w15:restartNumberingAfterBreak="0">
+  <w:abstractNum w:abstractNumId="30" w15:restartNumberingAfterBreak="0">
     <w:nsid w:val="472514F7"/>
     <w:multiLevelType w:val="hybridMultilevel"/>
     <w:tmpl w:val="0A6C464A"/>
@@ -34598,7 +36910,7 @@
       </w:pPr>
     </w:lvl>
   </w:abstractNum>
-  <w:abstractNum w:abstractNumId="28" w15:restartNumberingAfterBreak="0">
+  <w:abstractNum w:abstractNumId="31" w15:restartNumberingAfterBreak="0">
     <w:nsid w:val="483A1C31"/>
     <w:multiLevelType w:val="hybridMultilevel"/>
     <w:tmpl w:val="0A6C464A"/>
@@ -34687,7 +36999,7 @@
       </w:pPr>
     </w:lvl>
   </w:abstractNum>
-  <w:abstractNum w:abstractNumId="29" w15:restartNumberingAfterBreak="0">
+  <w:abstractNum w:abstractNumId="32" w15:restartNumberingAfterBreak="0">
     <w:nsid w:val="4F3A26C2"/>
     <w:multiLevelType w:val="hybridMultilevel"/>
     <w:tmpl w:val="B3AA04F4"/>
@@ -34776,7 +37088,7 @@
       </w:pPr>
     </w:lvl>
   </w:abstractNum>
-  <w:abstractNum w:abstractNumId="30" w15:restartNumberingAfterBreak="0">
+  <w:abstractNum w:abstractNumId="33" w15:restartNumberingAfterBreak="0">
     <w:nsid w:val="50687DBA"/>
     <w:multiLevelType w:val="hybridMultilevel"/>
     <w:tmpl w:val="0A6C464A"/>
@@ -34865,7 +37177,7 @@
       </w:pPr>
     </w:lvl>
   </w:abstractNum>
-  <w:abstractNum w:abstractNumId="31" w15:restartNumberingAfterBreak="0">
+  <w:abstractNum w:abstractNumId="34" w15:restartNumberingAfterBreak="0">
     <w:nsid w:val="50FF0EE2"/>
     <w:multiLevelType w:val="hybridMultilevel"/>
     <w:tmpl w:val="B3AA04F4"/>
@@ -34954,7 +37266,7 @@
       </w:pPr>
     </w:lvl>
   </w:abstractNum>
-  <w:abstractNum w:abstractNumId="32" w15:restartNumberingAfterBreak="0">
+  <w:abstractNum w:abstractNumId="35" w15:restartNumberingAfterBreak="0">
     <w:nsid w:val="52E6789C"/>
     <w:multiLevelType w:val="hybridMultilevel"/>
     <w:tmpl w:val="0A6C464A"/>
@@ -35043,7 +37355,7 @@
       </w:pPr>
     </w:lvl>
   </w:abstractNum>
-  <w:abstractNum w:abstractNumId="33" w15:restartNumberingAfterBreak="0">
+  <w:abstractNum w:abstractNumId="36" w15:restartNumberingAfterBreak="0">
     <w:nsid w:val="54103625"/>
     <w:multiLevelType w:val="hybridMultilevel"/>
     <w:tmpl w:val="E2D4825C"/>
@@ -35132,7 +37444,7 @@
       </w:pPr>
     </w:lvl>
   </w:abstractNum>
-  <w:abstractNum w:abstractNumId="34" w15:restartNumberingAfterBreak="0">
+  <w:abstractNum w:abstractNumId="37" w15:restartNumberingAfterBreak="0">
     <w:nsid w:val="54C71AFF"/>
     <w:multiLevelType w:val="hybridMultilevel"/>
     <w:tmpl w:val="0A6C464A"/>
@@ -35221,7 +37533,7 @@
       </w:pPr>
     </w:lvl>
   </w:abstractNum>
-  <w:abstractNum w:abstractNumId="35" w15:restartNumberingAfterBreak="0">
+  <w:abstractNum w:abstractNumId="38" w15:restartNumberingAfterBreak="0">
     <w:nsid w:val="55B12EE0"/>
     <w:multiLevelType w:val="hybridMultilevel"/>
     <w:tmpl w:val="B3AA04F4"/>
@@ -35310,7 +37622,7 @@
       </w:pPr>
     </w:lvl>
   </w:abstractNum>
-  <w:abstractNum w:abstractNumId="36" w15:restartNumberingAfterBreak="0">
+  <w:abstractNum w:abstractNumId="39" w15:restartNumberingAfterBreak="0">
     <w:nsid w:val="5B7A1318"/>
     <w:multiLevelType w:val="hybridMultilevel"/>
     <w:tmpl w:val="E2D4825C"/>
@@ -35399,7 +37711,7 @@
       </w:pPr>
     </w:lvl>
   </w:abstractNum>
-  <w:abstractNum w:abstractNumId="37" w15:restartNumberingAfterBreak="0">
+  <w:abstractNum w:abstractNumId="40" w15:restartNumberingAfterBreak="0">
     <w:nsid w:val="61827C9B"/>
     <w:multiLevelType w:val="hybridMultilevel"/>
     <w:tmpl w:val="0A6C464A"/>
@@ -35488,7 +37800,7 @@
       </w:pPr>
     </w:lvl>
   </w:abstractNum>
-  <w:abstractNum w:abstractNumId="38" w15:restartNumberingAfterBreak="0">
+  <w:abstractNum w:abstractNumId="41" w15:restartNumberingAfterBreak="0">
     <w:nsid w:val="6AD53FD9"/>
     <w:multiLevelType w:val="hybridMultilevel"/>
     <w:tmpl w:val="87AA0A36"/>
@@ -35577,7 +37889,7 @@
       </w:pPr>
     </w:lvl>
   </w:abstractNum>
-  <w:abstractNum w:abstractNumId="39" w15:restartNumberingAfterBreak="0">
+  <w:abstractNum w:abstractNumId="42" w15:restartNumberingAfterBreak="0">
     <w:nsid w:val="6EB14271"/>
     <w:multiLevelType w:val="hybridMultilevel"/>
     <w:tmpl w:val="0A6C464A"/>
@@ -35666,7 +37978,7 @@
       </w:pPr>
     </w:lvl>
   </w:abstractNum>
-  <w:abstractNum w:abstractNumId="40" w15:restartNumberingAfterBreak="0">
+  <w:abstractNum w:abstractNumId="43" w15:restartNumberingAfterBreak="0">
     <w:nsid w:val="6F154012"/>
     <w:multiLevelType w:val="hybridMultilevel"/>
     <w:tmpl w:val="8E3C36E4"/>
@@ -35755,7 +38067,7 @@
       </w:pPr>
     </w:lvl>
   </w:abstractNum>
-  <w:abstractNum w:abstractNumId="41" w15:restartNumberingAfterBreak="0">
+  <w:abstractNum w:abstractNumId="44" w15:restartNumberingAfterBreak="0">
     <w:nsid w:val="6F59684F"/>
     <w:multiLevelType w:val="hybridMultilevel"/>
     <w:tmpl w:val="046AC672"/>
@@ -35867,7 +38179,7 @@
       </w:rPr>
     </w:lvl>
   </w:abstractNum>
-  <w:abstractNum w:abstractNumId="42" w15:restartNumberingAfterBreak="0">
+  <w:abstractNum w:abstractNumId="45" w15:restartNumberingAfterBreak="0">
     <w:nsid w:val="70454F3C"/>
     <w:multiLevelType w:val="hybridMultilevel"/>
     <w:tmpl w:val="E2D4825C"/>
@@ -35956,7 +38268,7 @@
       </w:pPr>
     </w:lvl>
   </w:abstractNum>
-  <w:abstractNum w:abstractNumId="43" w15:restartNumberingAfterBreak="0">
+  <w:abstractNum w:abstractNumId="46" w15:restartNumberingAfterBreak="0">
     <w:nsid w:val="710226A2"/>
     <w:multiLevelType w:val="hybridMultilevel"/>
     <w:tmpl w:val="B3AA04F4"/>
@@ -36045,7 +38357,7 @@
       </w:pPr>
     </w:lvl>
   </w:abstractNum>
-  <w:abstractNum w:abstractNumId="44" w15:restartNumberingAfterBreak="0">
+  <w:abstractNum w:abstractNumId="47" w15:restartNumberingAfterBreak="0">
     <w:nsid w:val="73BC4502"/>
     <w:multiLevelType w:val="hybridMultilevel"/>
     <w:tmpl w:val="0A6C464A"/>
@@ -36134,7 +38446,7 @@
       </w:pPr>
     </w:lvl>
   </w:abstractNum>
-  <w:abstractNum w:abstractNumId="45" w15:restartNumberingAfterBreak="0">
+  <w:abstractNum w:abstractNumId="48" w15:restartNumberingAfterBreak="0">
     <w:nsid w:val="7B4C5926"/>
     <w:multiLevelType w:val="hybridMultilevel"/>
     <w:tmpl w:val="4B22AACA"/>
@@ -36223,7 +38535,7 @@
       </w:pPr>
     </w:lvl>
   </w:abstractNum>
-  <w:abstractNum w:abstractNumId="46" w15:restartNumberingAfterBreak="0">
+  <w:abstractNum w:abstractNumId="49" w15:restartNumberingAfterBreak="0">
     <w:nsid w:val="7D8E0FF7"/>
     <w:multiLevelType w:val="hybridMultilevel"/>
     <w:tmpl w:val="0A6C464A"/>
@@ -36312,7 +38624,7 @@
       </w:pPr>
     </w:lvl>
   </w:abstractNum>
-  <w:abstractNum w:abstractNumId="47" w15:restartNumberingAfterBreak="0">
+  <w:abstractNum w:abstractNumId="50" w15:restartNumberingAfterBreak="0">
     <w:nsid w:val="7EF60597"/>
     <w:multiLevelType w:val="hybridMultilevel"/>
     <w:tmpl w:val="FED601CC"/>
@@ -36402,73 +38714,73 @@
     </w:lvl>
   </w:abstractNum>
   <w:num w:numId="1" w16cid:durableId="1800221187">
+    <w:abstractNumId w:val="19"/>
+  </w:num>
+  <w:num w:numId="2" w16cid:durableId="603809721">
+    <w:abstractNumId w:val="44"/>
+  </w:num>
+  <w:num w:numId="3" w16cid:durableId="513763118">
+    <w:abstractNumId w:val="15"/>
+  </w:num>
+  <w:num w:numId="4" w16cid:durableId="159473055">
+    <w:abstractNumId w:val="39"/>
+  </w:num>
+  <w:num w:numId="5" w16cid:durableId="1504202228">
+    <w:abstractNumId w:val="41"/>
+  </w:num>
+  <w:num w:numId="6" w16cid:durableId="72704517">
+    <w:abstractNumId w:val="45"/>
+  </w:num>
+  <w:num w:numId="7" w16cid:durableId="1546258345">
+    <w:abstractNumId w:val="36"/>
+  </w:num>
+  <w:num w:numId="8" w16cid:durableId="2078506245">
     <w:abstractNumId w:val="17"/>
   </w:num>
-  <w:num w:numId="2" w16cid:durableId="603809721">
-    <w:abstractNumId w:val="41"/>
+  <w:num w:numId="9" w16cid:durableId="1926264207">
+    <w:abstractNumId w:val="43"/>
   </w:num>
-  <w:num w:numId="3" w16cid:durableId="513763118">
-    <w:abstractNumId w:val="13"/>
+  <w:num w:numId="10" w16cid:durableId="770131056">
+    <w:abstractNumId w:val="23"/>
   </w:num>
-  <w:num w:numId="4" w16cid:durableId="159473055">
-    <w:abstractNumId w:val="36"/>
-  </w:num>
-  <w:num w:numId="5" w16cid:durableId="1504202228">
-    <w:abstractNumId w:val="38"/>
-  </w:num>
-  <w:num w:numId="6" w16cid:durableId="72704517">
+  <w:num w:numId="11" w16cid:durableId="515577787">
     <w:abstractNumId w:val="42"/>
   </w:num>
-  <w:num w:numId="7" w16cid:durableId="1546258345">
-    <w:abstractNumId w:val="33"/>
-  </w:num>
-  <w:num w:numId="8" w16cid:durableId="2078506245">
-    <w:abstractNumId w:val="15"/>
-  </w:num>
-  <w:num w:numId="9" w16cid:durableId="1926264207">
-    <w:abstractNumId w:val="40"/>
-  </w:num>
-  <w:num w:numId="10" w16cid:durableId="770131056">
-    <w:abstractNumId w:val="21"/>
-  </w:num>
-  <w:num w:numId="11" w16cid:durableId="515577787">
-    <w:abstractNumId w:val="39"/>
-  </w:num>
   <w:num w:numId="12" w16cid:durableId="1983077113">
-    <w:abstractNumId w:val="27"/>
+    <w:abstractNumId w:val="30"/>
   </w:num>
   <w:num w:numId="13" w16cid:durableId="404376079">
-    <w:abstractNumId w:val="20"/>
+    <w:abstractNumId w:val="22"/>
   </w:num>
   <w:num w:numId="14" w16cid:durableId="404187875">
-    <w:abstractNumId w:val="44"/>
+    <w:abstractNumId w:val="47"/>
   </w:num>
   <w:num w:numId="15" w16cid:durableId="1632903380">
-    <w:abstractNumId w:val="16"/>
+    <w:abstractNumId w:val="18"/>
   </w:num>
   <w:num w:numId="16" w16cid:durableId="698625417">
     <w:abstractNumId w:val="1"/>
   </w:num>
   <w:num w:numId="17" w16cid:durableId="1103919855">
-    <w:abstractNumId w:val="47"/>
+    <w:abstractNumId w:val="50"/>
   </w:num>
   <w:num w:numId="18" w16cid:durableId="1456832446">
-    <w:abstractNumId w:val="19"/>
+    <w:abstractNumId w:val="21"/>
   </w:num>
   <w:num w:numId="19" w16cid:durableId="1212422325">
+    <w:abstractNumId w:val="35"/>
+  </w:num>
+  <w:num w:numId="20" w16cid:durableId="1176457349">
+    <w:abstractNumId w:val="26"/>
+  </w:num>
+  <w:num w:numId="21" w16cid:durableId="1119958408">
     <w:abstractNumId w:val="32"/>
   </w:num>
-  <w:num w:numId="20" w16cid:durableId="1176457349">
-    <w:abstractNumId w:val="23"/>
-  </w:num>
-  <w:num w:numId="21" w16cid:durableId="1119958408">
-    <w:abstractNumId w:val="29"/>
-  </w:num>
   <w:num w:numId="22" w16cid:durableId="608439293">
-    <w:abstractNumId w:val="22"/>
+    <w:abstractNumId w:val="24"/>
   </w:num>
   <w:num w:numId="23" w16cid:durableId="1557164611">
-    <w:abstractNumId w:val="12"/>
+    <w:abstractNumId w:val="13"/>
   </w:num>
   <w:num w:numId="24" w16cid:durableId="2120299495">
     <w:abstractNumId w:val="4"/>
@@ -36477,7 +38789,7 @@
     <w:abstractNumId w:val="8"/>
   </w:num>
   <w:num w:numId="26" w16cid:durableId="524906559">
-    <w:abstractNumId w:val="18"/>
+    <w:abstractNumId w:val="20"/>
   </w:num>
   <w:num w:numId="27" w16cid:durableId="456721986">
     <w:abstractNumId w:val="6"/>
@@ -36486,64 +38798,73 @@
     <w:abstractNumId w:val="5"/>
   </w:num>
   <w:num w:numId="29" w16cid:durableId="1326663394">
-    <w:abstractNumId w:val="43"/>
+    <w:abstractNumId w:val="46"/>
   </w:num>
   <w:num w:numId="30" w16cid:durableId="2038891422">
-    <w:abstractNumId w:val="35"/>
+    <w:abstractNumId w:val="38"/>
   </w:num>
   <w:num w:numId="31" w16cid:durableId="61217851">
     <w:abstractNumId w:val="0"/>
   </w:num>
   <w:num w:numId="32" w16cid:durableId="1112675290">
+    <w:abstractNumId w:val="31"/>
+  </w:num>
+  <w:num w:numId="33" w16cid:durableId="2031375880">
+    <w:abstractNumId w:val="10"/>
+  </w:num>
+  <w:num w:numId="34" w16cid:durableId="769862593">
     <w:abstractNumId w:val="28"/>
   </w:num>
-  <w:num w:numId="33" w16cid:durableId="2031375880">
-    <w:abstractNumId w:val="9"/>
-  </w:num>
-  <w:num w:numId="34" w16cid:durableId="769862593">
-    <w:abstractNumId w:val="25"/>
-  </w:num>
   <w:num w:numId="35" w16cid:durableId="664941112">
-    <w:abstractNumId w:val="24"/>
+    <w:abstractNumId w:val="27"/>
   </w:num>
   <w:num w:numId="36" w16cid:durableId="63767905">
     <w:abstractNumId w:val="2"/>
   </w:num>
   <w:num w:numId="37" w16cid:durableId="919606039">
-    <w:abstractNumId w:val="46"/>
+    <w:abstractNumId w:val="49"/>
   </w:num>
   <w:num w:numId="38" w16cid:durableId="609167082">
     <w:abstractNumId w:val="3"/>
   </w:num>
   <w:num w:numId="39" w16cid:durableId="280110799">
-    <w:abstractNumId w:val="10"/>
+    <w:abstractNumId w:val="11"/>
   </w:num>
   <w:num w:numId="40" w16cid:durableId="523175564">
-    <w:abstractNumId w:val="30"/>
+    <w:abstractNumId w:val="33"/>
   </w:num>
   <w:num w:numId="41" w16cid:durableId="92361878">
-    <w:abstractNumId w:val="14"/>
+    <w:abstractNumId w:val="16"/>
   </w:num>
   <w:num w:numId="42" w16cid:durableId="2120025240">
     <w:abstractNumId w:val="7"/>
   </w:num>
   <w:num w:numId="43" w16cid:durableId="630675102">
-    <w:abstractNumId w:val="31"/>
+    <w:abstractNumId w:val="34"/>
   </w:num>
   <w:num w:numId="44" w16cid:durableId="1435982940">
-    <w:abstractNumId w:val="45"/>
+    <w:abstractNumId w:val="48"/>
   </w:num>
   <w:num w:numId="45" w16cid:durableId="1281379361">
-    <w:abstractNumId w:val="34"/>
+    <w:abstractNumId w:val="37"/>
   </w:num>
   <w:num w:numId="46" w16cid:durableId="1246064742">
-    <w:abstractNumId w:val="26"/>
+    <w:abstractNumId w:val="29"/>
   </w:num>
   <w:num w:numId="47" w16cid:durableId="417798791">
-    <w:abstractNumId w:val="37"/>
+    <w:abstractNumId w:val="40"/>
   </w:num>
   <w:num w:numId="48" w16cid:durableId="995187058">
-    <w:abstractNumId w:val="11"/>
+    <w:abstractNumId w:val="12"/>
+  </w:num>
+  <w:num w:numId="49" w16cid:durableId="1357149359">
+    <w:abstractNumId w:val="9"/>
+  </w:num>
+  <w:num w:numId="50" w16cid:durableId="673917121">
+    <w:abstractNumId w:val="25"/>
+  </w:num>
+  <w:num w:numId="51" w16cid:durableId="169411629">
+    <w:abstractNumId w:val="14"/>
   </w:num>
 </w:numbering>
 </file>
@@ -36946,7 +39267,7 @@
   <w:style w:type="paragraph" w:default="1" w:styleId="Normal">
     <w:name w:val="Normal"/>
     <w:qFormat/>
-    <w:rsid w:val="008E79B2"/>
+    <w:rsid w:val="004F02A8"/>
     <w:rPr>
       <w:szCs w:val="22"/>
       <w:lang w:bidi="ar-SA"/>

</xml_diff>

<commit_message>
docs: Update Test Case UAT001-UAT011 and update Test Case Design
</commit_message>
<xml_diff>
--- a/test/draft/UAT Test Design.docx
+++ b/test/draft/UAT Test Design.docx
@@ -436,6 +436,7 @@
               </w:rPr>
               <w:t xml:space="preserve"> </w:t>
             </w:r>
+            <w:proofErr w:type="spellStart"/>
             <w:r>
               <w:rPr>
                 <w:rFonts w:ascii="TH SarabunPSK" w:hAnsi="TH SarabunPSK" w:cs="TH SarabunPSK"/>
@@ -445,6 +446,7 @@
               </w:rPr>
               <w:t>Painamenae</w:t>
             </w:r>
+            <w:proofErr w:type="spellEnd"/>
           </w:p>
         </w:tc>
         <w:tc>
@@ -913,8 +915,19 @@
                 <w:szCs w:val="32"/>
                 <w:lang w:bidi="th-TH"/>
               </w:rPr>
-              <w:t xml:space="preserve"> Painamnae</w:t>
-            </w:r>
+              <w:t xml:space="preserve"> </w:t>
+            </w:r>
+            <w:proofErr w:type="spellStart"/>
+            <w:r>
+              <w:rPr>
+                <w:rFonts w:ascii="TH SarabunPSK" w:hAnsi="TH SarabunPSK" w:cs="TH SarabunPSK"/>
+                <w:sz w:val="32"/>
+                <w:szCs w:val="32"/>
+                <w:lang w:bidi="th-TH"/>
+              </w:rPr>
+              <w:t>Painamnae</w:t>
+            </w:r>
+            <w:proofErr w:type="spellEnd"/>
           </w:p>
         </w:tc>
       </w:tr>
@@ -1419,8 +1432,19 @@
                 <w:szCs w:val="32"/>
                 <w:lang w:bidi="th-TH"/>
               </w:rPr>
-              <w:t xml:space="preserve"> Painamnae</w:t>
-            </w:r>
+              <w:t xml:space="preserve"> </w:t>
+            </w:r>
+            <w:proofErr w:type="spellStart"/>
+            <w:r>
+              <w:rPr>
+                <w:rFonts w:ascii="TH SarabunPSK" w:hAnsi="TH SarabunPSK" w:cs="TH SarabunPSK"/>
+                <w:sz w:val="32"/>
+                <w:szCs w:val="32"/>
+                <w:lang w:bidi="th-TH"/>
+              </w:rPr>
+              <w:t>Painamnae</w:t>
+            </w:r>
+            <w:proofErr w:type="spellEnd"/>
           </w:p>
         </w:tc>
         <w:tc>
@@ -1475,8 +1499,19 @@
                 <w:szCs w:val="32"/>
                 <w:lang w:bidi="th-TH"/>
               </w:rPr>
-              <w:t xml:space="preserve"> Painamnae</w:t>
-            </w:r>
+              <w:t xml:space="preserve"> </w:t>
+            </w:r>
+            <w:proofErr w:type="spellStart"/>
+            <w:r>
+              <w:rPr>
+                <w:rFonts w:ascii="TH SarabunPSK" w:hAnsi="TH SarabunPSK" w:cs="TH SarabunPSK"/>
+                <w:sz w:val="32"/>
+                <w:szCs w:val="32"/>
+                <w:lang w:bidi="th-TH"/>
+              </w:rPr>
+              <w:t>Painamnae</w:t>
+            </w:r>
+            <w:proofErr w:type="spellEnd"/>
             <w:r>
               <w:rPr>
                 <w:rFonts w:ascii="TH SarabunPSK" w:hAnsi="TH SarabunPSK" w:cs="TH SarabunPSK" w:hint="cs"/>
@@ -1692,8 +1727,19 @@
                 <w:szCs w:val="32"/>
                 <w:lang w:bidi="th-TH"/>
               </w:rPr>
-              <w:t xml:space="preserve"> Painamnae</w:t>
-            </w:r>
+              <w:t xml:space="preserve"> </w:t>
+            </w:r>
+            <w:proofErr w:type="spellStart"/>
+            <w:r>
+              <w:rPr>
+                <w:rFonts w:ascii="TH SarabunPSK" w:hAnsi="TH SarabunPSK" w:cs="TH SarabunPSK"/>
+                <w:sz w:val="32"/>
+                <w:szCs w:val="32"/>
+                <w:lang w:bidi="th-TH"/>
+              </w:rPr>
+              <w:t>Painamnae</w:t>
+            </w:r>
+            <w:proofErr w:type="spellEnd"/>
             <w:r>
               <w:rPr>
                 <w:rFonts w:ascii="TH SarabunPSK" w:hAnsi="TH SarabunPSK" w:cs="TH SarabunPSK" w:hint="cs"/>
@@ -1740,8 +1786,19 @@
                 <w:szCs w:val="32"/>
                 <w:lang w:bidi="th-TH"/>
               </w:rPr>
-              <w:t xml:space="preserve"> Painamnae</w:t>
-            </w:r>
+              <w:t xml:space="preserve"> </w:t>
+            </w:r>
+            <w:proofErr w:type="spellStart"/>
+            <w:r>
+              <w:rPr>
+                <w:rFonts w:ascii="TH SarabunPSK" w:hAnsi="TH SarabunPSK" w:cs="TH SarabunPSK"/>
+                <w:sz w:val="32"/>
+                <w:szCs w:val="32"/>
+                <w:lang w:bidi="th-TH"/>
+              </w:rPr>
+              <w:t>Painamnae</w:t>
+            </w:r>
+            <w:proofErr w:type="spellEnd"/>
           </w:p>
         </w:tc>
         <w:tc>
@@ -1775,7 +1832,27 @@
                 <w:szCs w:val="32"/>
                 <w:lang w:bidi="th-TH"/>
               </w:rPr>
-              <w:t xml:space="preserve"> Painamnae </w:t>
+              <w:t xml:space="preserve"> </w:t>
+            </w:r>
+            <w:proofErr w:type="spellStart"/>
+            <w:r>
+              <w:rPr>
+                <w:rFonts w:ascii="TH SarabunPSK" w:hAnsi="TH SarabunPSK" w:cs="TH SarabunPSK"/>
+                <w:sz w:val="32"/>
+                <w:szCs w:val="32"/>
+                <w:lang w:bidi="th-TH"/>
+              </w:rPr>
+              <w:t>Painamnae</w:t>
+            </w:r>
+            <w:proofErr w:type="spellEnd"/>
+            <w:r>
+              <w:rPr>
+                <w:rFonts w:ascii="TH SarabunPSK" w:hAnsi="TH SarabunPSK" w:cs="TH SarabunPSK"/>
+                <w:sz w:val="32"/>
+                <w:szCs w:val="32"/>
+                <w:lang w:bidi="th-TH"/>
+              </w:rPr>
+              <w:t xml:space="preserve"> </w:t>
             </w:r>
             <w:r>
               <w:rPr>
@@ -2742,6 +2819,7 @@
               </w:rPr>
               <w:t xml:space="preserve"> </w:t>
             </w:r>
+            <w:proofErr w:type="spellStart"/>
             <w:r>
               <w:rPr>
                 <w:rFonts w:ascii="TH SarabunPSK" w:hAnsi="TH SarabunPSK" w:cs="TH SarabunPSK"/>
@@ -2751,6 +2829,7 @@
               </w:rPr>
               <w:t>Painamenae</w:t>
             </w:r>
+            <w:proofErr w:type="spellEnd"/>
           </w:p>
         </w:tc>
         <w:tc>
@@ -5277,6 +5356,7 @@
               </w:rPr>
               <w:t xml:space="preserve"> </w:t>
             </w:r>
+            <w:proofErr w:type="spellStart"/>
             <w:r>
               <w:rPr>
                 <w:rFonts w:ascii="TH SarabunPSK" w:hAnsi="TH SarabunPSK" w:cs="TH SarabunPSK"/>
@@ -5286,6 +5366,7 @@
               </w:rPr>
               <w:t>Painamenae</w:t>
             </w:r>
+            <w:proofErr w:type="spellEnd"/>
           </w:p>
         </w:tc>
         <w:tc>
@@ -7639,6 +7720,7 @@
               </w:rPr>
               <w:t xml:space="preserve"> </w:t>
             </w:r>
+            <w:proofErr w:type="spellStart"/>
             <w:r>
               <w:rPr>
                 <w:rFonts w:ascii="TH SarabunPSK" w:hAnsi="TH SarabunPSK" w:cs="TH SarabunPSK"/>
@@ -7648,6 +7730,7 @@
               </w:rPr>
               <w:t>Painamenae</w:t>
             </w:r>
+            <w:proofErr w:type="spellEnd"/>
           </w:p>
         </w:tc>
         <w:tc>
@@ -9190,17 +9273,7 @@
                 <w:cs/>
                 <w:lang w:bidi="th-TH"/>
               </w:rPr>
-              <w:t xml:space="preserve"> </w:t>
-            </w:r>
-            <w:r>
-              <w:rPr>
-                <w:rFonts w:ascii="TH SarabunPSK" w:hAnsi="TH SarabunPSK" w:cs="TH SarabunPSK" w:hint="cs"/>
-                <w:sz w:val="32"/>
-                <w:szCs w:val="32"/>
-                <w:cs/>
-                <w:lang w:bidi="th-TH"/>
-              </w:rPr>
-              <w:t>ตาม</w:t>
+              <w:t xml:space="preserve"> ตาม</w:t>
             </w:r>
             <w:r>
               <w:rPr>
@@ -9733,6 +9806,7 @@
               </w:rPr>
               <w:t xml:space="preserve"> </w:t>
             </w:r>
+            <w:proofErr w:type="spellStart"/>
             <w:r>
               <w:rPr>
                 <w:rFonts w:ascii="TH SarabunPSK" w:hAnsi="TH SarabunPSK" w:cs="TH SarabunPSK"/>
@@ -9742,6 +9816,7 @@
               </w:rPr>
               <w:t>Painamenae</w:t>
             </w:r>
+            <w:proofErr w:type="spellEnd"/>
           </w:p>
         </w:tc>
         <w:tc>
@@ -10033,32 +10108,22 @@
           <w:p>
             <w:pPr>
               <w:rPr>
-                <w:rFonts w:ascii="TH SarabunPSK" w:hAnsi="TH SarabunPSK" w:cs="TH SarabunPSK" w:hint="cs"/>
-                <w:sz w:val="32"/>
-                <w:szCs w:val="32"/>
-                <w:cs/>
-                <w:lang w:bidi="th-TH"/>
-              </w:rPr>
-            </w:pPr>
-            <w:r>
-              <w:rPr>
-                <w:rFonts w:ascii="TH SarabunPSK" w:hAnsi="TH SarabunPSK" w:cs="TH SarabunPSK" w:hint="cs"/>
-                <w:sz w:val="32"/>
-                <w:szCs w:val="32"/>
-                <w:cs/>
-                <w:lang w:bidi="th-TH"/>
-              </w:rPr>
-              <w:t>ผู้โดยสารจำเป็นต้องจบทริปการเดินทางถึงสามารถให้คะแนนรีวิว</w:t>
-            </w:r>
-            <w:r>
-              <w:rPr>
-                <w:rFonts w:ascii="TH SarabunPSK" w:hAnsi="TH SarabunPSK" w:cs="TH SarabunPSK" w:hint="cs"/>
-                <w:sz w:val="32"/>
-                <w:szCs w:val="32"/>
-                <w:cs/>
-                <w:lang w:bidi="th-TH"/>
-              </w:rPr>
-              <w:t>และกดติ๊ก</w:t>
+                <w:rFonts w:ascii="TH SarabunPSK" w:hAnsi="TH SarabunPSK" w:cs="TH SarabunPSK"/>
+                <w:sz w:val="32"/>
+                <w:szCs w:val="32"/>
+                <w:cs/>
+                <w:lang w:bidi="th-TH"/>
+              </w:rPr>
+            </w:pPr>
+            <w:r>
+              <w:rPr>
+                <w:rFonts w:ascii="TH SarabunPSK" w:hAnsi="TH SarabunPSK" w:cs="TH SarabunPSK" w:hint="cs"/>
+                <w:sz w:val="32"/>
+                <w:szCs w:val="32"/>
+                <w:cs/>
+                <w:lang w:bidi="th-TH"/>
+              </w:rPr>
+              <w:t>ผู้โดยสารจำเป็นต้องจบทริปการเดินทางถึงสามารถให้คะแนนรีวิวและกดติ๊ก</w:t>
             </w:r>
             <w:r>
               <w:rPr>
@@ -11655,17 +11720,7 @@
                 <w:cs/>
                 <w:lang w:bidi="th-TH"/>
               </w:rPr>
-              <w:t xml:space="preserve"> </w:t>
-            </w:r>
-            <w:r>
-              <w:rPr>
-                <w:rFonts w:ascii="TH SarabunPSK" w:hAnsi="TH SarabunPSK" w:cs="TH SarabunPSK" w:hint="cs"/>
-                <w:sz w:val="32"/>
-                <w:szCs w:val="32"/>
-                <w:cs/>
-                <w:lang w:bidi="th-TH"/>
-              </w:rPr>
-              <w:t>ตาม</w:t>
+              <w:t xml:space="preserve"> ตาม</w:t>
             </w:r>
             <w:r>
               <w:rPr>
@@ -12336,6 +12391,7 @@
               </w:rPr>
               <w:t xml:space="preserve"> </w:t>
             </w:r>
+            <w:proofErr w:type="spellStart"/>
             <w:r>
               <w:rPr>
                 <w:rFonts w:ascii="TH SarabunPSK" w:hAnsi="TH SarabunPSK" w:cs="TH SarabunPSK"/>
@@ -12345,6 +12401,7 @@
               </w:rPr>
               <w:t>Painamenae</w:t>
             </w:r>
+            <w:proofErr w:type="spellEnd"/>
           </w:p>
         </w:tc>
         <w:tc>
@@ -14397,7 +14454,6 @@
     <w:p>
       <w:pPr>
         <w:rPr>
-          <w:rFonts w:hint="cs"/>
           <w:lang w:bidi="th-TH"/>
         </w:rPr>
       </w:pPr>
@@ -14691,26 +14747,6 @@
               </w:rPr>
               <w:t>และเพิ่มความคิดเห็น</w:t>
             </w:r>
-            <w:r>
-              <w:rPr>
-                <w:rFonts w:ascii="TH Sarabun New" w:hAnsi="TH Sarabun New" w:cs="TH Sarabun New" w:hint="cs"/>
-                <w:sz w:val="32"/>
-                <w:szCs w:val="32"/>
-                <w:cs/>
-                <w:lang w:bidi="th-TH"/>
-              </w:rPr>
-              <w:t xml:space="preserve">ไม่เกิน 501 </w:t>
-            </w:r>
-            <w:r>
-              <w:rPr>
-                <w:rFonts w:ascii="TH Sarabun New" w:hAnsi="TH Sarabun New" w:cs="TH Sarabun New" w:hint="cs"/>
-                <w:sz w:val="32"/>
-                <w:szCs w:val="32"/>
-                <w:cs/>
-                <w:lang w:bidi="th-TH"/>
-              </w:rPr>
-              <w:t>อักขระ</w:t>
-            </w:r>
           </w:p>
         </w:tc>
         <w:tc>
@@ -14874,6 +14910,7 @@
               </w:rPr>
               <w:t xml:space="preserve"> </w:t>
             </w:r>
+            <w:proofErr w:type="spellStart"/>
             <w:r>
               <w:rPr>
                 <w:rFonts w:ascii="TH SarabunPSK" w:hAnsi="TH SarabunPSK" w:cs="TH SarabunPSK"/>
@@ -14883,6 +14920,7 @@
               </w:rPr>
               <w:t>Painamenae</w:t>
             </w:r>
+            <w:proofErr w:type="spellEnd"/>
           </w:p>
         </w:tc>
         <w:tc>
@@ -15177,32 +15215,22 @@
                 <w:tab w:val="left" w:pos="7872"/>
               </w:tabs>
               <w:rPr>
-                <w:rFonts w:ascii="TH SarabunPSK" w:hAnsi="TH SarabunPSK" w:cs="TH SarabunPSK" w:hint="cs"/>
-                <w:sz w:val="32"/>
-                <w:szCs w:val="32"/>
-                <w:cs/>
-                <w:lang w:bidi="th-TH"/>
-              </w:rPr>
-            </w:pPr>
-            <w:r>
-              <w:rPr>
-                <w:rFonts w:ascii="TH SarabunPSK" w:hAnsi="TH SarabunPSK" w:cs="TH SarabunPSK" w:hint="cs"/>
-                <w:sz w:val="32"/>
-                <w:szCs w:val="32"/>
-                <w:cs/>
-                <w:lang w:bidi="th-TH"/>
-              </w:rPr>
-              <w:t>ผู้โดยสารจำเป็นต้องจบทริปการเดินทางถึงสามารถให้คะแนนรีวิวและ</w:t>
-            </w:r>
-            <w:r>
-              <w:rPr>
-                <w:rFonts w:ascii="TH SarabunPSK" w:hAnsi="TH SarabunPSK" w:cs="TH SarabunPSK" w:hint="cs"/>
-                <w:sz w:val="32"/>
-                <w:szCs w:val="32"/>
-                <w:cs/>
-                <w:lang w:bidi="th-TH"/>
-              </w:rPr>
-              <w:t>เพิ่มความคิดเห็นได้</w:t>
+                <w:rFonts w:ascii="TH SarabunPSK" w:hAnsi="TH SarabunPSK" w:cs="TH SarabunPSK"/>
+                <w:sz w:val="32"/>
+                <w:szCs w:val="32"/>
+                <w:cs/>
+                <w:lang w:bidi="th-TH"/>
+              </w:rPr>
+            </w:pPr>
+            <w:r>
+              <w:rPr>
+                <w:rFonts w:ascii="TH SarabunPSK" w:hAnsi="TH SarabunPSK" w:cs="TH SarabunPSK" w:hint="cs"/>
+                <w:sz w:val="32"/>
+                <w:szCs w:val="32"/>
+                <w:cs/>
+                <w:lang w:bidi="th-TH"/>
+              </w:rPr>
+              <w:t>ผู้โดยสารจำเป็นต้องจบทริปการเดินทางถึงสามารถให้คะแนนรีวิวและเพิ่มความคิดเห็นได้</w:t>
             </w:r>
           </w:p>
         </w:tc>
@@ -16085,16 +16113,6 @@
             </w:r>
             <w:r>
               <w:rPr>
-                <w:rFonts w:ascii="TH Sarabun New" w:hAnsi="TH Sarabun New" w:cs="TH Sarabun New" w:hint="cs"/>
-                <w:sz w:val="32"/>
-                <w:szCs w:val="32"/>
-                <w:cs/>
-                <w:lang w:bidi="th-TH"/>
-              </w:rPr>
-              <w:t>ไม่เกิน 501 ตัวอักษร</w:t>
-            </w:r>
-            <w:r>
-              <w:rPr>
                 <w:rFonts w:ascii="TH Sarabun New" w:hAnsi="TH Sarabun New" w:cs="TH Sarabun New"/>
                 <w:sz w:val="32"/>
                 <w:szCs w:val="32"/>
@@ -16203,7 +16221,6 @@
                 <w:cs/>
                 <w:lang w:bidi="th-TH"/>
               </w:rPr>
-              <w:lastRenderedPageBreak/>
               <w:t>กดปุ่ม</w:t>
             </w:r>
             <w:r>
@@ -16282,6 +16299,7 @@
                 <w:cs/>
                 <w:lang w:bidi="th-TH"/>
               </w:rPr>
+              <w:lastRenderedPageBreak/>
               <w:t>กรอกข้อความลงในช่องความคิดเห็นว่า</w:t>
             </w:r>
             <w:r>
@@ -16384,7 +16402,7 @@
           <w:p>
             <w:pPr>
               <w:rPr>
-                <w:rFonts w:ascii="TH SarabunPSK" w:hAnsi="TH SarabunPSK" w:cs="TH SarabunPSK" w:hint="cs"/>
+                <w:rFonts w:ascii="TH SarabunPSK" w:hAnsi="TH SarabunPSK" w:cs="TH SarabunPSK"/>
                 <w:sz w:val="32"/>
                 <w:szCs w:val="32"/>
                 <w:cs/>
@@ -16504,37 +16522,7 @@
                 <w:lang w:bidi="th-TH"/>
               </w:rPr>
               <w:lastRenderedPageBreak/>
-              <w:t>ผู้โดยสาร และมี</w:t>
-            </w:r>
-            <w:r>
-              <w:rPr>
-                <w:rFonts w:ascii="TH SarabunPSK" w:hAnsi="TH SarabunPSK" w:cs="TH SarabunPSK" w:hint="cs"/>
-                <w:sz w:val="32"/>
-                <w:szCs w:val="32"/>
-                <w:cs/>
-                <w:lang w:bidi="th-TH"/>
-              </w:rPr>
-              <w:t>ช่อง</w:t>
-            </w:r>
-            <w:r>
-              <w:rPr>
-                <w:rFonts w:ascii="TH SarabunPSK" w:hAnsi="TH SarabunPSK" w:cs="TH SarabunPSK" w:hint="cs"/>
-                <w:sz w:val="32"/>
-                <w:szCs w:val="32"/>
-                <w:cs/>
-                <w:lang w:bidi="th-TH"/>
-              </w:rPr>
-              <w:t>ความคิดเห็น</w:t>
-            </w:r>
-            <w:r>
-              <w:rPr>
-                <w:rFonts w:ascii="TH SarabunPSK" w:hAnsi="TH SarabunPSK" w:cs="TH SarabunPSK" w:hint="cs"/>
-                <w:sz w:val="32"/>
-                <w:szCs w:val="32"/>
-                <w:cs/>
-                <w:lang w:bidi="th-TH"/>
-              </w:rPr>
-              <w:t>ตามที่กรอกไป</w:t>
+              <w:t>ผู้โดยสาร และมีช่องความคิดเห็นตามที่กรอกไป</w:t>
             </w:r>
           </w:p>
         </w:tc>
@@ -16664,7 +16652,26 @@
                 <w:cs/>
                 <w:lang w:bidi="th-TH"/>
               </w:rPr>
-              <w:t>คนขับมีคะแนนที่รีวิว 5 ดาว และ</w:t>
+              <w:t>คนขับมีคะแนนที่รีวิว 5 ดาว และชื่อของผู้โดยสารตาม</w:t>
+            </w:r>
+            <w:r>
+              <w:rPr>
+                <w:rFonts w:ascii="TH SarabunPSK" w:hAnsi="TH SarabunPSK" w:cs="TH SarabunPSK"/>
+                <w:sz w:val="32"/>
+                <w:szCs w:val="32"/>
+                <w:lang w:bidi="th-TH"/>
+              </w:rPr>
+              <w:t xml:space="preserve"> </w:t>
+            </w:r>
+            <w:r>
+              <w:rPr>
+                <w:rFonts w:ascii="TH SarabunPSK" w:hAnsi="TH SarabunPSK" w:cs="TH SarabunPSK" w:hint="cs"/>
+                <w:sz w:val="32"/>
+                <w:szCs w:val="32"/>
+                <w:cs/>
+                <w:lang w:bidi="th-TH"/>
+              </w:rPr>
+              <w:t>และมี</w:t>
             </w:r>
             <w:r>
               <w:rPr>
@@ -16675,56 +16682,7 @@
                 <w:lang w:bidi="th-TH"/>
               </w:rPr>
               <w:lastRenderedPageBreak/>
-              <w:t>ชื่อของผู้โดยสารตาม</w:t>
-            </w:r>
-            <w:r>
-              <w:rPr>
-                <w:rFonts w:ascii="TH SarabunPSK" w:hAnsi="TH SarabunPSK" w:cs="TH SarabunPSK"/>
-                <w:sz w:val="32"/>
-                <w:szCs w:val="32"/>
-                <w:lang w:bidi="th-TH"/>
-              </w:rPr>
-              <w:t xml:space="preserve"> </w:t>
-            </w:r>
-            <w:r>
-              <w:rPr>
-                <w:rFonts w:ascii="TH SarabunPSK" w:hAnsi="TH SarabunPSK" w:cs="TH SarabunPSK" w:hint="cs"/>
-                <w:sz w:val="32"/>
-                <w:szCs w:val="32"/>
-                <w:cs/>
-                <w:lang w:bidi="th-TH"/>
-              </w:rPr>
-              <w:t>และมีช่องความคิดเห็นตามที่กรอ</w:t>
-            </w:r>
-            <w:r>
-              <w:rPr>
-                <w:rFonts w:ascii="TH SarabunPSK" w:hAnsi="TH SarabunPSK" w:cs="TH SarabunPSK" w:hint="cs"/>
-                <w:sz w:val="32"/>
-                <w:szCs w:val="32"/>
-                <w:cs/>
-                <w:lang w:bidi="th-TH"/>
-              </w:rPr>
-              <w:t xml:space="preserve">ก </w:t>
-            </w:r>
-            <w:r>
-              <w:rPr>
-                <w:rFonts w:ascii="TH SarabunPSK" w:hAnsi="TH SarabunPSK" w:cs="TH SarabunPSK" w:hint="cs"/>
-                <w:sz w:val="32"/>
-                <w:szCs w:val="32"/>
-                <w:cs/>
-                <w:lang w:bidi="th-TH"/>
-              </w:rPr>
-              <w:t>ปรากฎ ตาม</w:t>
-            </w:r>
-            <w:r>
-              <w:rPr>
-                <w:rFonts w:ascii="TH SarabunPSK" w:hAnsi="TH SarabunPSK" w:cs="TH SarabunPSK" w:hint="cs"/>
-                <w:sz w:val="32"/>
-                <w:szCs w:val="32"/>
-                <w:cs/>
-                <w:lang w:bidi="th-TH"/>
-              </w:rPr>
-              <w:t xml:space="preserve"> </w:t>
+              <w:t xml:space="preserve">ช่องความคิดเห็นตามที่กรอก ปรากฎ ตาม </w:t>
             </w:r>
             <w:r>
               <w:rPr>
@@ -16751,1677 +16709,20 @@
                 <w:lang w:bidi="th-TH"/>
               </w:rPr>
             </w:pPr>
-          </w:p>
-        </w:tc>
-        <w:tc>
-          <w:tcPr>
-            <w:tcW w:w="1744" w:type="dxa"/>
-          </w:tcPr>
-          <w:p>
-            <w:pPr>
-              <w:rPr>
-                <w:rFonts w:ascii="TH SarabunPSK" w:hAnsi="TH SarabunPSK" w:cs="TH SarabunPSK"/>
-                <w:sz w:val="32"/>
-                <w:szCs w:val="32"/>
-                <w:lang w:bidi="th-TH"/>
-              </w:rPr>
-            </w:pPr>
-          </w:p>
-        </w:tc>
-      </w:tr>
-    </w:tbl>
-    <w:p>
-      <w:pPr>
-        <w:rPr>
-          <w:lang w:bidi="th-TH"/>
-        </w:rPr>
-      </w:pPr>
-    </w:p>
-    <w:p>
-      <w:pPr>
-        <w:rPr>
-          <w:lang w:bidi="th-TH"/>
-        </w:rPr>
-      </w:pPr>
-    </w:p>
-    <w:p>
-      <w:pPr>
-        <w:rPr>
-          <w:lang w:bidi="th-TH"/>
-        </w:rPr>
-      </w:pPr>
-    </w:p>
-    <w:p>
-      <w:pPr>
-        <w:rPr>
-          <w:lang w:bidi="th-TH"/>
-        </w:rPr>
-      </w:pPr>
-    </w:p>
-    <w:p>
-      <w:pPr>
-        <w:rPr>
-          <w:lang w:bidi="th-TH"/>
-        </w:rPr>
-      </w:pPr>
-    </w:p>
-    <w:p>
-      <w:pPr>
-        <w:rPr>
-          <w:lang w:bidi="th-TH"/>
-        </w:rPr>
-      </w:pPr>
-    </w:p>
-    <w:p>
-      <w:pPr>
-        <w:rPr>
-          <w:lang w:bidi="th-TH"/>
-        </w:rPr>
-      </w:pPr>
-    </w:p>
-    <w:p>
-      <w:pPr>
-        <w:rPr>
-          <w:lang w:bidi="th-TH"/>
-        </w:rPr>
-      </w:pPr>
-    </w:p>
-    <w:p>
-      <w:pPr>
-        <w:rPr>
-          <w:lang w:bidi="th-TH"/>
-        </w:rPr>
-      </w:pPr>
-    </w:p>
-    <w:p>
-      <w:pPr>
-        <w:rPr>
-          <w:lang w:bidi="th-TH"/>
-        </w:rPr>
-      </w:pPr>
-    </w:p>
-    <w:p>
-      <w:pPr>
-        <w:rPr>
-          <w:lang w:bidi="th-TH"/>
-        </w:rPr>
-      </w:pPr>
-    </w:p>
-    <w:p>
-      <w:pPr>
-        <w:rPr>
-          <w:lang w:bidi="th-TH"/>
-        </w:rPr>
-      </w:pPr>
-    </w:p>
-    <w:p>
-      <w:pPr>
-        <w:rPr>
-          <w:lang w:bidi="th-TH"/>
-        </w:rPr>
-      </w:pPr>
-    </w:p>
-    <w:p>
-      <w:pPr>
-        <w:rPr>
-          <w:lang w:bidi="th-TH"/>
-        </w:rPr>
-      </w:pPr>
-    </w:p>
-    <w:p>
-      <w:pPr>
-        <w:rPr>
-          <w:lang w:bidi="th-TH"/>
-        </w:rPr>
-      </w:pPr>
-    </w:p>
-    <w:tbl>
-      <w:tblPr>
-        <w:tblStyle w:val="TableGrid"/>
-        <w:tblW w:w="14522" w:type="dxa"/>
-        <w:tblInd w:w="-635" w:type="dxa"/>
-        <w:tblLook w:val="04A0" w:firstRow="1" w:lastRow="0" w:firstColumn="1" w:lastColumn="0" w:noHBand="0" w:noVBand="1"/>
-      </w:tblPr>
-      <w:tblGrid>
-        <w:gridCol w:w="630"/>
-        <w:gridCol w:w="2617"/>
-        <w:gridCol w:w="1890"/>
-        <w:gridCol w:w="2759"/>
-        <w:gridCol w:w="2164"/>
-        <w:gridCol w:w="439"/>
-        <w:gridCol w:w="2279"/>
-        <w:gridCol w:w="1744"/>
-      </w:tblGrid>
-      <w:tr>
-        <w:tc>
-          <w:tcPr>
-            <w:tcW w:w="3247" w:type="dxa"/>
-            <w:gridSpan w:val="2"/>
-          </w:tcPr>
-          <w:p>
-            <w:pPr>
-              <w:rPr>
-                <w:rFonts w:ascii="TH SarabunPSK" w:hAnsi="TH SarabunPSK" w:cs="TH SarabunPSK"/>
-                <w:b/>
-                <w:bCs/>
-                <w:sz w:val="32"/>
-                <w:szCs w:val="32"/>
-                <w:lang w:bidi="th-TH"/>
-              </w:rPr>
-            </w:pPr>
-            <w:r>
-              <w:rPr>
-                <w:rFonts w:ascii="TH SarabunPSK" w:hAnsi="TH SarabunPSK" w:cs="TH SarabunPSK" w:hint="cs"/>
-                <w:b/>
-                <w:bCs/>
+            <w:r>
+              <w:rPr>
+                <w:rFonts w:ascii="TH SarabunPSK" w:hAnsi="TH SarabunPSK" w:cs="TH SarabunPSK" w:hint="cs"/>
+                <w:noProof/>
                 <w:sz w:val="32"/>
                 <w:szCs w:val="32"/>
                 <w:lang w:bidi="th-TH"/>
               </w:rPr>
               <w:lastRenderedPageBreak/>
-              <w:t>Test Scenario ID</w:t>
-            </w:r>
-            <w:r>
-              <w:rPr>
-                <w:rFonts w:ascii="TH SarabunPSK" w:hAnsi="TH SarabunPSK" w:cs="TH SarabunPSK" w:hint="cs"/>
-                <w:b/>
-                <w:bCs/>
-                <w:sz w:val="32"/>
-                <w:szCs w:val="32"/>
-                <w:cs/>
-                <w:lang w:bidi="th-TH"/>
-              </w:rPr>
-              <w:t>:</w:t>
-            </w:r>
-          </w:p>
-        </w:tc>
-        <w:tc>
-          <w:tcPr>
-            <w:tcW w:w="4649" w:type="dxa"/>
-            <w:gridSpan w:val="2"/>
-          </w:tcPr>
-          <w:p>
-            <w:pPr>
-              <w:rPr>
-                <w:rFonts w:ascii="TH SarabunPSK" w:hAnsi="TH SarabunPSK" w:cs="TH SarabunPSK" w:hint="cs"/>
-                <w:sz w:val="32"/>
-                <w:szCs w:val="32"/>
-                <w:lang w:bidi="th-TH"/>
-              </w:rPr>
-            </w:pPr>
-            <w:r>
-              <w:rPr>
-                <w:rFonts w:ascii="TH SarabunPSK" w:hAnsi="TH SarabunPSK" w:cs="TH SarabunPSK" w:hint="cs"/>
-                <w:sz w:val="32"/>
-                <w:szCs w:val="32"/>
-                <w:lang w:bidi="th-TH"/>
-              </w:rPr>
-              <w:t>UAT</w:t>
-            </w:r>
-            <w:r>
-              <w:rPr>
-                <w:rFonts w:ascii="TH SarabunPSK" w:hAnsi="TH SarabunPSK" w:cs="TH SarabunPSK"/>
-                <w:sz w:val="32"/>
-                <w:szCs w:val="32"/>
-                <w:lang w:bidi="th-TH"/>
-              </w:rPr>
-              <w:t>-Review</w:t>
-            </w:r>
-            <w:r>
-              <w:rPr>
-                <w:rFonts w:ascii="TH SarabunPSK" w:hAnsi="TH SarabunPSK" w:cs="TH SarabunPSK" w:hint="cs"/>
-                <w:sz w:val="32"/>
-                <w:szCs w:val="32"/>
-                <w:cs/>
-                <w:lang w:bidi="th-TH"/>
-              </w:rPr>
-              <w:t>-</w:t>
-            </w:r>
-            <w:r>
-              <w:rPr>
-                <w:rFonts w:ascii="TH SarabunPSK" w:hAnsi="TH SarabunPSK" w:cs="TH SarabunPSK" w:hint="cs"/>
-                <w:sz w:val="32"/>
-                <w:szCs w:val="32"/>
-                <w:lang w:bidi="th-TH"/>
-              </w:rPr>
-              <w:t>0</w:t>
-            </w:r>
-            <w:r>
-              <w:rPr>
-                <w:rFonts w:ascii="TH SarabunPSK" w:hAnsi="TH SarabunPSK" w:cs="TH SarabunPSK"/>
-                <w:sz w:val="32"/>
-                <w:szCs w:val="32"/>
-                <w:lang w:bidi="th-TH"/>
-              </w:rPr>
-              <w:t>08</w:t>
-            </w:r>
-          </w:p>
-        </w:tc>
-        <w:tc>
-          <w:tcPr>
-            <w:tcW w:w="2164" w:type="dxa"/>
-          </w:tcPr>
-          <w:p>
-            <w:pPr>
-              <w:rPr>
-                <w:rFonts w:ascii="TH SarabunPSK" w:hAnsi="TH SarabunPSK" w:cs="TH SarabunPSK"/>
-                <w:b/>
-                <w:bCs/>
-                <w:sz w:val="32"/>
-                <w:szCs w:val="32"/>
-                <w:lang w:bidi="th-TH"/>
-              </w:rPr>
-            </w:pPr>
-            <w:r>
-              <w:rPr>
-                <w:rFonts w:ascii="TH SarabunPSK" w:hAnsi="TH SarabunPSK" w:cs="TH SarabunPSK" w:hint="cs"/>
-                <w:b/>
-                <w:bCs/>
-                <w:sz w:val="32"/>
-                <w:szCs w:val="32"/>
-                <w:lang w:bidi="th-TH"/>
-              </w:rPr>
-              <w:t>Project ID</w:t>
-            </w:r>
-            <w:r>
-              <w:rPr>
-                <w:rFonts w:ascii="TH SarabunPSK" w:hAnsi="TH SarabunPSK" w:cs="TH SarabunPSK" w:hint="cs"/>
-                <w:b/>
-                <w:bCs/>
-                <w:sz w:val="32"/>
-                <w:szCs w:val="32"/>
-                <w:cs/>
-                <w:lang w:bidi="th-TH"/>
-              </w:rPr>
-              <w:t>:</w:t>
-            </w:r>
-          </w:p>
-        </w:tc>
-        <w:tc>
-          <w:tcPr>
-            <w:tcW w:w="4462" w:type="dxa"/>
-            <w:gridSpan w:val="3"/>
-          </w:tcPr>
-          <w:p>
-            <w:pPr>
-              <w:rPr>
-                <w:rFonts w:ascii="TH SarabunPSK" w:hAnsi="TH SarabunPSK" w:cs="TH SarabunPSK"/>
-                <w:sz w:val="32"/>
-                <w:szCs w:val="32"/>
-                <w:lang w:bidi="th-TH"/>
-              </w:rPr>
-            </w:pPr>
-            <w:r>
-              <w:rPr>
-                <w:rFonts w:ascii="TH SarabunPSK" w:hAnsi="TH SarabunPSK" w:cs="TH SarabunPSK"/>
-                <w:sz w:val="32"/>
-                <w:szCs w:val="32"/>
-                <w:lang w:bidi="th-TH"/>
-              </w:rPr>
-              <w:t>SE-</w:t>
-            </w:r>
-            <w:r>
-              <w:rPr>
-                <w:rFonts w:ascii="TH SarabunPSK" w:hAnsi="TH SarabunPSK" w:cs="TH SarabunPSK"/>
-                <w:sz w:val="32"/>
-                <w:szCs w:val="32"/>
-                <w:lang w:bidi="th-TH"/>
-              </w:rPr>
-              <w:t>PNN-001</w:t>
-            </w:r>
-          </w:p>
-        </w:tc>
-      </w:tr>
-      <w:tr>
-        <w:tc>
-          <w:tcPr>
-            <w:tcW w:w="3247" w:type="dxa"/>
-            <w:gridSpan w:val="2"/>
-          </w:tcPr>
-          <w:p>
-            <w:pPr>
-              <w:rPr>
-                <w:rFonts w:ascii="TH SarabunPSK" w:hAnsi="TH SarabunPSK" w:cs="TH SarabunPSK"/>
-                <w:b/>
-                <w:bCs/>
-                <w:sz w:val="32"/>
-                <w:szCs w:val="32"/>
-                <w:lang w:bidi="th-TH"/>
-              </w:rPr>
-            </w:pPr>
-            <w:r>
-              <w:rPr>
-                <w:rFonts w:ascii="TH SarabunPSK" w:hAnsi="TH SarabunPSK" w:cs="TH SarabunPSK" w:hint="cs"/>
-                <w:b/>
-                <w:bCs/>
-                <w:sz w:val="32"/>
-                <w:szCs w:val="32"/>
-                <w:lang w:bidi="th-TH"/>
-              </w:rPr>
-              <w:t>Test Scenario Name</w:t>
-            </w:r>
-            <w:r>
-              <w:rPr>
-                <w:rFonts w:ascii="TH SarabunPSK" w:hAnsi="TH SarabunPSK" w:cs="TH SarabunPSK" w:hint="cs"/>
-                <w:b/>
-                <w:bCs/>
-                <w:sz w:val="32"/>
-                <w:szCs w:val="32"/>
-                <w:cs/>
-                <w:lang w:bidi="th-TH"/>
-              </w:rPr>
-              <w:t>:</w:t>
-            </w:r>
-          </w:p>
-        </w:tc>
-        <w:tc>
-          <w:tcPr>
-            <w:tcW w:w="4649" w:type="dxa"/>
-            <w:gridSpan w:val="2"/>
-          </w:tcPr>
-          <w:p>
-            <w:pPr>
-              <w:rPr>
-                <w:rFonts w:ascii="TH SarabunPSK" w:hAnsi="TH SarabunPSK" w:cs="TH SarabunPSK"/>
-                <w:sz w:val="32"/>
-                <w:szCs w:val="32"/>
-                <w:lang w:bidi="th-TH"/>
-              </w:rPr>
-            </w:pPr>
-            <w:r>
-              <w:rPr>
-                <w:rFonts w:ascii="TH Sarabun New" w:hAnsi="TH Sarabun New" w:cs="TH Sarabun New"/>
-                <w:sz w:val="32"/>
-                <w:szCs w:val="32"/>
-                <w:cs/>
-              </w:rPr>
-              <w:t>ผู้โดยสาร</w:t>
-            </w:r>
-            <w:r>
-              <w:rPr>
-                <w:rFonts w:ascii="TH Sarabun New" w:hAnsi="TH Sarabun New" w:cs="TH Sarabun New" w:hint="cs"/>
-                <w:sz w:val="32"/>
-                <w:szCs w:val="32"/>
-                <w:cs/>
-                <w:lang w:bidi="th-TH"/>
-              </w:rPr>
-              <w:t xml:space="preserve">ให้คะแนน </w:t>
-            </w:r>
-            <w:r>
-              <w:rPr>
-                <w:rFonts w:ascii="TH SarabunPSK" w:hAnsi="TH SarabunPSK" w:cs="TH SarabunPSK" w:hint="cs"/>
-                <w:sz w:val="32"/>
-                <w:szCs w:val="32"/>
-                <w:cs/>
-                <w:lang w:bidi="th-TH"/>
-              </w:rPr>
-              <w:t>และเพิ่มความคิดเห็น</w:t>
-            </w:r>
-            <w:r>
-              <w:rPr>
-                <w:rFonts w:ascii="TH SarabunPSK" w:hAnsi="TH SarabunPSK" w:cs="TH SarabunPSK" w:hint="cs"/>
-                <w:sz w:val="32"/>
-                <w:szCs w:val="32"/>
-                <w:cs/>
-                <w:lang w:bidi="th-TH"/>
-              </w:rPr>
-              <w:t xml:space="preserve">มากกว่า </w:t>
-            </w:r>
-            <w:r>
-              <w:rPr>
-                <w:rFonts w:ascii="TH Sarabun New" w:hAnsi="TH Sarabun New" w:cs="TH Sarabun New" w:hint="cs"/>
-                <w:sz w:val="32"/>
-                <w:szCs w:val="32"/>
-                <w:cs/>
-                <w:lang w:bidi="th-TH"/>
-              </w:rPr>
-              <w:t xml:space="preserve">501 </w:t>
-            </w:r>
-            <w:r>
-              <w:rPr>
-                <w:rFonts w:ascii="TH Sarabun New" w:hAnsi="TH Sarabun New" w:cs="TH Sarabun New" w:hint="cs"/>
-                <w:sz w:val="32"/>
-                <w:szCs w:val="32"/>
-                <w:cs/>
-                <w:lang w:bidi="th-TH"/>
-              </w:rPr>
-              <w:t>อักขระ</w:t>
-            </w:r>
-          </w:p>
-        </w:tc>
-        <w:tc>
-          <w:tcPr>
-            <w:tcW w:w="2164" w:type="dxa"/>
-          </w:tcPr>
-          <w:p>
-            <w:pPr>
-              <w:rPr>
-                <w:rFonts w:ascii="TH SarabunPSK" w:hAnsi="TH SarabunPSK" w:cs="TH SarabunPSK"/>
-                <w:b/>
-                <w:bCs/>
-                <w:sz w:val="32"/>
-                <w:szCs w:val="32"/>
-                <w:lang w:bidi="th-TH"/>
-              </w:rPr>
-            </w:pPr>
-            <w:r>
-              <w:rPr>
-                <w:rFonts w:ascii="TH SarabunPSK" w:hAnsi="TH SarabunPSK" w:cs="TH SarabunPSK" w:hint="cs"/>
-                <w:b/>
-                <w:bCs/>
-                <w:sz w:val="32"/>
-                <w:szCs w:val="32"/>
-                <w:lang w:bidi="th-TH"/>
-              </w:rPr>
-              <w:t>Tested by</w:t>
-            </w:r>
-            <w:r>
-              <w:rPr>
-                <w:rFonts w:ascii="TH SarabunPSK" w:hAnsi="TH SarabunPSK" w:cs="TH SarabunPSK" w:hint="cs"/>
-                <w:b/>
-                <w:bCs/>
-                <w:sz w:val="32"/>
-                <w:szCs w:val="32"/>
-                <w:cs/>
-                <w:lang w:bidi="th-TH"/>
-              </w:rPr>
-              <w:t>:</w:t>
-            </w:r>
-          </w:p>
-        </w:tc>
-        <w:tc>
-          <w:tcPr>
-            <w:tcW w:w="4462" w:type="dxa"/>
-            <w:gridSpan w:val="3"/>
-          </w:tcPr>
-          <w:p>
-            <w:pPr>
-              <w:rPr>
-                <w:rFonts w:ascii="TH SarabunPSK" w:hAnsi="TH SarabunPSK" w:cs="TH SarabunPSK"/>
-                <w:sz w:val="32"/>
-                <w:szCs w:val="32"/>
-                <w:lang w:bidi="th-TH"/>
-              </w:rPr>
-            </w:pPr>
-            <w:r>
-              <w:rPr>
-                <w:rFonts w:ascii="TH SarabunPSK" w:hAnsi="TH SarabunPSK" w:cs="TH SarabunPSK"/>
-                <w:sz w:val="32"/>
-                <w:szCs w:val="32"/>
-                <w:cs/>
-                <w:lang w:bidi="th-TH"/>
-              </w:rPr>
-              <w:t xml:space="preserve">นายวีรภัทร วิเศษสมบัติ 663380025-7 </w:t>
-            </w:r>
-            <w:r>
-              <w:rPr>
-                <w:rFonts w:ascii="TH SarabunPSK" w:hAnsi="TH SarabunPSK" w:cs="TH SarabunPSK"/>
-                <w:sz w:val="32"/>
-                <w:szCs w:val="32"/>
-              </w:rPr>
-              <w:t xml:space="preserve">Section </w:t>
-            </w:r>
-            <w:r>
-              <w:rPr>
-                <w:rFonts w:ascii="TH SarabunPSK" w:hAnsi="TH SarabunPSK" w:cs="TH SarabunPSK"/>
-                <w:sz w:val="32"/>
-                <w:szCs w:val="32"/>
-                <w:cs/>
-                <w:lang w:bidi="th-TH"/>
-              </w:rPr>
-              <w:t>1</w:t>
-            </w:r>
-          </w:p>
-        </w:tc>
-      </w:tr>
-      <w:tr>
-        <w:tc>
-          <w:tcPr>
-            <w:tcW w:w="3247" w:type="dxa"/>
-            <w:gridSpan w:val="2"/>
-          </w:tcPr>
-          <w:p>
-            <w:pPr>
-              <w:rPr>
-                <w:rFonts w:ascii="TH SarabunPSK" w:hAnsi="TH SarabunPSK" w:cs="TH SarabunPSK"/>
-                <w:b/>
-                <w:bCs/>
-                <w:sz w:val="32"/>
-                <w:szCs w:val="32"/>
-                <w:lang w:bidi="th-TH"/>
-              </w:rPr>
-            </w:pPr>
-            <w:r>
-              <w:rPr>
-                <w:rFonts w:ascii="TH SarabunPSK" w:hAnsi="TH SarabunPSK" w:cs="TH SarabunPSK" w:hint="cs"/>
-                <w:b/>
-                <w:bCs/>
-                <w:sz w:val="32"/>
-                <w:szCs w:val="32"/>
-                <w:lang w:bidi="th-TH"/>
-              </w:rPr>
-              <w:t>UAT Name</w:t>
-            </w:r>
-            <w:r>
-              <w:rPr>
-                <w:rFonts w:ascii="TH SarabunPSK" w:hAnsi="TH SarabunPSK" w:cs="TH SarabunPSK" w:hint="cs"/>
-                <w:b/>
-                <w:bCs/>
-                <w:sz w:val="32"/>
-                <w:szCs w:val="32"/>
-                <w:cs/>
-                <w:lang w:bidi="th-TH"/>
-              </w:rPr>
-              <w:t>:</w:t>
-            </w:r>
-          </w:p>
-        </w:tc>
-        <w:tc>
-          <w:tcPr>
-            <w:tcW w:w="4649" w:type="dxa"/>
-            <w:gridSpan w:val="2"/>
-          </w:tcPr>
-          <w:p>
-            <w:pPr>
-              <w:rPr>
-                <w:rFonts w:ascii="TH SarabunPSK" w:hAnsi="TH SarabunPSK" w:cs="TH SarabunPSK"/>
-                <w:sz w:val="32"/>
-                <w:szCs w:val="32"/>
-                <w:lang w:bidi="th-TH"/>
-              </w:rPr>
-            </w:pPr>
-            <w:r>
-              <w:rPr>
-                <w:rFonts w:ascii="TH SarabunPSK" w:hAnsi="TH SarabunPSK" w:cs="TH SarabunPSK" w:hint="cs"/>
-                <w:sz w:val="32"/>
-                <w:szCs w:val="32"/>
-                <w:cs/>
-                <w:lang w:bidi="th-TH"/>
-              </w:rPr>
-              <w:t>เว็บไซต์</w:t>
-            </w:r>
-            <w:r>
-              <w:rPr>
-                <w:rFonts w:ascii="TH SarabunPSK" w:hAnsi="TH SarabunPSK" w:cs="TH SarabunPSK" w:hint="cs"/>
-                <w:sz w:val="32"/>
-                <w:szCs w:val="32"/>
-                <w:cs/>
-                <w:lang w:bidi="th-TH"/>
-              </w:rPr>
-              <w:t xml:space="preserve"> </w:t>
-            </w:r>
-            <w:r>
-              <w:rPr>
-                <w:rFonts w:ascii="TH SarabunPSK" w:hAnsi="TH SarabunPSK" w:cs="TH SarabunPSK"/>
-                <w:sz w:val="32"/>
-                <w:szCs w:val="32"/>
-                <w:lang w:bidi="th-TH"/>
-              </w:rPr>
-              <w:t>Painamenae</w:t>
-            </w:r>
-          </w:p>
-        </w:tc>
-        <w:tc>
-          <w:tcPr>
-            <w:tcW w:w="2164" w:type="dxa"/>
-          </w:tcPr>
-          <w:p>
-            <w:pPr>
-              <w:rPr>
-                <w:rFonts w:ascii="TH SarabunPSK" w:hAnsi="TH SarabunPSK" w:cs="TH SarabunPSK"/>
-                <w:b/>
-                <w:bCs/>
-                <w:sz w:val="32"/>
-                <w:szCs w:val="32"/>
-                <w:lang w:bidi="th-TH"/>
-              </w:rPr>
-            </w:pPr>
-            <w:r>
-              <w:rPr>
-                <w:rFonts w:ascii="TH SarabunPSK" w:hAnsi="TH SarabunPSK" w:cs="TH SarabunPSK" w:hint="cs"/>
-                <w:b/>
-                <w:bCs/>
-                <w:sz w:val="32"/>
-                <w:szCs w:val="32"/>
-                <w:lang w:bidi="th-TH"/>
-              </w:rPr>
-              <w:t>Version</w:t>
-            </w:r>
-            <w:r>
-              <w:rPr>
-                <w:rFonts w:ascii="TH SarabunPSK" w:hAnsi="TH SarabunPSK" w:cs="TH SarabunPSK" w:hint="cs"/>
-                <w:b/>
-                <w:bCs/>
-                <w:sz w:val="32"/>
-                <w:szCs w:val="32"/>
-                <w:cs/>
-                <w:lang w:bidi="th-TH"/>
-              </w:rPr>
-              <w:t>:</w:t>
-            </w:r>
-          </w:p>
-        </w:tc>
-        <w:tc>
-          <w:tcPr>
-            <w:tcW w:w="4462" w:type="dxa"/>
-            <w:gridSpan w:val="3"/>
-          </w:tcPr>
-          <w:p>
-            <w:pPr>
-              <w:rPr>
-                <w:rFonts w:ascii="TH SarabunPSK" w:hAnsi="TH SarabunPSK" w:cs="TH SarabunPSK"/>
-                <w:sz w:val="32"/>
-                <w:szCs w:val="32"/>
-                <w:lang w:bidi="th-TH"/>
-              </w:rPr>
-            </w:pPr>
-            <w:r>
-              <w:rPr>
-                <w:rFonts w:ascii="TH SarabunPSK" w:hAnsi="TH SarabunPSK" w:cs="TH SarabunPSK" w:hint="cs"/>
-                <w:sz w:val="32"/>
-                <w:szCs w:val="32"/>
-                <w:lang w:bidi="th-TH"/>
-              </w:rPr>
-              <w:t>V1</w:t>
-            </w:r>
-            <w:r>
-              <w:rPr>
-                <w:rFonts w:ascii="TH SarabunPSK" w:hAnsi="TH SarabunPSK" w:cs="TH SarabunPSK" w:hint="cs"/>
-                <w:sz w:val="32"/>
-                <w:szCs w:val="32"/>
-                <w:cs/>
-                <w:lang w:bidi="th-TH"/>
-              </w:rPr>
-              <w:t>.</w:t>
-            </w:r>
-            <w:r>
-              <w:rPr>
-                <w:rFonts w:ascii="TH SarabunPSK" w:hAnsi="TH SarabunPSK" w:cs="TH SarabunPSK" w:hint="cs"/>
-                <w:sz w:val="32"/>
-                <w:szCs w:val="32"/>
-                <w:lang w:bidi="th-TH"/>
-              </w:rPr>
-              <w:t>0</w:t>
-            </w:r>
-          </w:p>
-        </w:tc>
-      </w:tr>
-      <w:tr>
-        <w:tc>
-          <w:tcPr>
-            <w:tcW w:w="3247" w:type="dxa"/>
-            <w:gridSpan w:val="2"/>
-          </w:tcPr>
-          <w:p>
-            <w:pPr>
-              <w:rPr>
-                <w:rFonts w:ascii="TH SarabunPSK" w:hAnsi="TH SarabunPSK" w:cs="TH SarabunPSK"/>
-                <w:b/>
-                <w:bCs/>
-                <w:sz w:val="32"/>
-                <w:szCs w:val="32"/>
-                <w:lang w:bidi="th-TH"/>
-              </w:rPr>
-            </w:pPr>
-            <w:r>
-              <w:rPr>
-                <w:rFonts w:ascii="TH SarabunPSK" w:hAnsi="TH SarabunPSK" w:cs="TH SarabunPSK" w:hint="cs"/>
-                <w:b/>
-                <w:bCs/>
-                <w:sz w:val="32"/>
-                <w:szCs w:val="32"/>
-                <w:lang w:bidi="th-TH"/>
-              </w:rPr>
-              <w:t>Module</w:t>
-            </w:r>
-            <w:r>
-              <w:rPr>
-                <w:rFonts w:ascii="TH SarabunPSK" w:hAnsi="TH SarabunPSK" w:cs="TH SarabunPSK" w:hint="cs"/>
-                <w:b/>
-                <w:bCs/>
-                <w:sz w:val="32"/>
-                <w:szCs w:val="32"/>
-                <w:cs/>
-                <w:lang w:bidi="th-TH"/>
-              </w:rPr>
-              <w:t>:</w:t>
-            </w:r>
-          </w:p>
-        </w:tc>
-        <w:tc>
-          <w:tcPr>
-            <w:tcW w:w="4649" w:type="dxa"/>
-            <w:gridSpan w:val="2"/>
-          </w:tcPr>
-          <w:p>
-            <w:pPr>
-              <w:rPr>
-                <w:rFonts w:ascii="TH SarabunPSK" w:hAnsi="TH SarabunPSK" w:cs="TH SarabunPSK"/>
-                <w:sz w:val="32"/>
-                <w:szCs w:val="32"/>
-                <w:lang w:bidi="th-TH"/>
-              </w:rPr>
-            </w:pPr>
-            <w:r>
-              <w:rPr>
-                <w:rFonts w:ascii="TH SarabunPSK" w:hAnsi="TH SarabunPSK" w:cs="TH SarabunPSK"/>
-                <w:sz w:val="32"/>
-                <w:szCs w:val="32"/>
-                <w:lang w:bidi="th-TH"/>
-              </w:rPr>
-              <w:t>User Rating</w:t>
-            </w:r>
-          </w:p>
-        </w:tc>
-        <w:tc>
-          <w:tcPr>
-            <w:tcW w:w="2164" w:type="dxa"/>
-          </w:tcPr>
-          <w:p>
-            <w:pPr>
-              <w:rPr>
-                <w:rFonts w:ascii="TH SarabunPSK" w:hAnsi="TH SarabunPSK" w:cs="TH SarabunPSK"/>
-                <w:b/>
-                <w:bCs/>
-                <w:sz w:val="32"/>
-                <w:szCs w:val="32"/>
-                <w:lang w:bidi="th-TH"/>
-              </w:rPr>
-            </w:pPr>
-            <w:r>
-              <w:rPr>
-                <w:rFonts w:ascii="TH SarabunPSK" w:hAnsi="TH SarabunPSK" w:cs="TH SarabunPSK" w:hint="cs"/>
-                <w:b/>
-                <w:bCs/>
-                <w:sz w:val="32"/>
-                <w:szCs w:val="32"/>
-                <w:lang w:bidi="th-TH"/>
-              </w:rPr>
-              <w:t>Date of Test</w:t>
-            </w:r>
-            <w:r>
-              <w:rPr>
-                <w:rFonts w:ascii="TH SarabunPSK" w:hAnsi="TH SarabunPSK" w:cs="TH SarabunPSK" w:hint="cs"/>
-                <w:b/>
-                <w:bCs/>
-                <w:sz w:val="32"/>
-                <w:szCs w:val="32"/>
-                <w:cs/>
-                <w:lang w:bidi="th-TH"/>
-              </w:rPr>
-              <w:t>:</w:t>
-            </w:r>
-          </w:p>
-        </w:tc>
-        <w:tc>
-          <w:tcPr>
-            <w:tcW w:w="4462" w:type="dxa"/>
-            <w:gridSpan w:val="3"/>
-          </w:tcPr>
-          <w:p>
-            <w:pPr>
-              <w:rPr>
-                <w:rFonts w:ascii="TH SarabunPSK" w:hAnsi="TH SarabunPSK" w:cs="TH SarabunPSK"/>
-                <w:sz w:val="32"/>
-                <w:szCs w:val="32"/>
-                <w:lang w:bidi="th-TH"/>
-              </w:rPr>
-            </w:pPr>
-            <w:r>
-              <w:rPr>
-                <w:rFonts w:ascii="TH SarabunPSK" w:hAnsi="TH SarabunPSK" w:cs="TH SarabunPSK"/>
-                <w:sz w:val="32"/>
-                <w:szCs w:val="32"/>
-                <w:lang w:bidi="th-TH"/>
-              </w:rPr>
-              <w:t>16/2/2569</w:t>
-            </w:r>
-          </w:p>
-        </w:tc>
-      </w:tr>
-      <w:tr>
-        <w:tc>
-          <w:tcPr>
-            <w:tcW w:w="3247" w:type="dxa"/>
-            <w:gridSpan w:val="2"/>
-          </w:tcPr>
-          <w:p>
-            <w:pPr>
-              <w:rPr>
-                <w:rFonts w:ascii="TH SarabunPSK" w:hAnsi="TH SarabunPSK" w:cs="TH SarabunPSK"/>
-                <w:sz w:val="32"/>
-                <w:szCs w:val="32"/>
-                <w:lang w:bidi="th-TH"/>
-              </w:rPr>
-            </w:pPr>
-            <w:r>
-              <w:rPr>
-                <w:rFonts w:ascii="TH SarabunPSK" w:hAnsi="TH SarabunPSK" w:cs="TH SarabunPSK" w:hint="cs"/>
-                <w:b/>
-                <w:bCs/>
-                <w:sz w:val="32"/>
-                <w:szCs w:val="32"/>
-                <w:lang w:bidi="th-TH"/>
-              </w:rPr>
-              <w:t>Pre</w:t>
-            </w:r>
-            <w:r>
-              <w:rPr>
-                <w:rFonts w:ascii="TH SarabunPSK" w:hAnsi="TH SarabunPSK" w:cs="TH SarabunPSK" w:hint="cs"/>
-                <w:b/>
-                <w:bCs/>
-                <w:sz w:val="32"/>
-                <w:szCs w:val="32"/>
-                <w:cs/>
-                <w:lang w:bidi="th-TH"/>
-              </w:rPr>
-              <w:t>-</w:t>
-            </w:r>
-            <w:r>
-              <w:rPr>
-                <w:rFonts w:ascii="TH SarabunPSK" w:hAnsi="TH SarabunPSK" w:cs="TH SarabunPSK" w:hint="cs"/>
-                <w:b/>
-                <w:bCs/>
-                <w:sz w:val="32"/>
-                <w:szCs w:val="32"/>
-                <w:lang w:bidi="th-TH"/>
-              </w:rPr>
-              <w:t>requisite</w:t>
-            </w:r>
-            <w:r>
-              <w:rPr>
-                <w:rFonts w:ascii="TH SarabunPSK" w:hAnsi="TH SarabunPSK" w:cs="TH SarabunPSK" w:hint="cs"/>
-                <w:b/>
-                <w:bCs/>
-                <w:sz w:val="32"/>
-                <w:szCs w:val="32"/>
-                <w:cs/>
-                <w:lang w:bidi="th-TH"/>
-              </w:rPr>
-              <w:t>:</w:t>
-            </w:r>
-          </w:p>
-        </w:tc>
-        <w:tc>
-          <w:tcPr>
-            <w:tcW w:w="11275" w:type="dxa"/>
-            <w:gridSpan w:val="6"/>
-          </w:tcPr>
-          <w:p>
-            <w:pPr>
-              <w:rPr>
-                <w:rFonts w:ascii="TH SarabunPSK" w:hAnsi="TH SarabunPSK" w:cs="TH SarabunPSK"/>
-                <w:sz w:val="32"/>
-                <w:szCs w:val="32"/>
-                <w:cs/>
-                <w:lang w:bidi="th-TH"/>
-              </w:rPr>
-            </w:pPr>
-            <w:r>
-              <w:rPr>
-                <w:rFonts w:ascii="TH SarabunPSK" w:hAnsi="TH SarabunPSK" w:cs="TH SarabunPSK" w:hint="cs"/>
-                <w:sz w:val="32"/>
-                <w:szCs w:val="32"/>
-                <w:cs/>
-                <w:lang w:bidi="th-TH"/>
-              </w:rPr>
-              <w:t>ผู้โดยสารจำเป็นต้องจบทริปการเดินทางถึงสามารถให้คะแนนรีวิวและเพิ่มความคิดเห็นได้</w:t>
-            </w:r>
-          </w:p>
-        </w:tc>
-      </w:tr>
-      <w:tr>
-        <w:tc>
-          <w:tcPr>
-            <w:tcW w:w="3247" w:type="dxa"/>
-            <w:gridSpan w:val="2"/>
-          </w:tcPr>
-          <w:p>
-            <w:pPr>
-              <w:rPr>
-                <w:rFonts w:ascii="TH SarabunPSK" w:hAnsi="TH SarabunPSK" w:cs="TH SarabunPSK"/>
-                <w:b/>
-                <w:bCs/>
-                <w:sz w:val="32"/>
-                <w:szCs w:val="32"/>
-                <w:lang w:bidi="th-TH"/>
-              </w:rPr>
-            </w:pPr>
-            <w:r>
-              <w:rPr>
-                <w:rFonts w:ascii="TH SarabunPSK" w:hAnsi="TH SarabunPSK" w:cs="TH SarabunPSK" w:hint="cs"/>
-                <w:b/>
-                <w:bCs/>
-                <w:sz w:val="32"/>
-                <w:szCs w:val="32"/>
-                <w:lang w:bidi="th-TH"/>
-              </w:rPr>
-              <w:t>Description</w:t>
-            </w:r>
-            <w:r>
-              <w:rPr>
-                <w:rFonts w:ascii="TH SarabunPSK" w:hAnsi="TH SarabunPSK" w:cs="TH SarabunPSK" w:hint="cs"/>
-                <w:b/>
-                <w:bCs/>
-                <w:sz w:val="32"/>
-                <w:szCs w:val="32"/>
-                <w:cs/>
-                <w:lang w:bidi="th-TH"/>
-              </w:rPr>
-              <w:t xml:space="preserve">: </w:t>
-            </w:r>
-          </w:p>
-        </w:tc>
-        <w:tc>
-          <w:tcPr>
-            <w:tcW w:w="11275" w:type="dxa"/>
-            <w:gridSpan w:val="6"/>
-          </w:tcPr>
-          <w:p>
-            <w:pPr>
-              <w:rPr>
-                <w:rFonts w:ascii="TH SarabunPSK" w:hAnsi="TH SarabunPSK" w:cs="TH SarabunPSK"/>
-                <w:sz w:val="32"/>
-                <w:szCs w:val="32"/>
-                <w:lang w:bidi="th-TH"/>
-              </w:rPr>
-            </w:pPr>
-          </w:p>
-        </w:tc>
-      </w:tr>
-      <w:tr>
-        <w:tc>
-          <w:tcPr>
-            <w:tcW w:w="630" w:type="dxa"/>
-          </w:tcPr>
-          <w:p>
-            <w:pPr>
-              <w:jc w:val="center"/>
-              <w:rPr>
-                <w:rFonts w:ascii="TH SarabunPSK" w:hAnsi="TH SarabunPSK" w:cs="TH SarabunPSK"/>
-                <w:b/>
-                <w:bCs/>
-                <w:sz w:val="32"/>
-                <w:szCs w:val="32"/>
-                <w:lang w:bidi="th-TH"/>
-              </w:rPr>
-            </w:pPr>
-            <w:r>
-              <w:rPr>
-                <w:rFonts w:ascii="TH SarabunPSK" w:hAnsi="TH SarabunPSK" w:cs="TH SarabunPSK" w:hint="cs"/>
-                <w:b/>
-                <w:bCs/>
-                <w:sz w:val="32"/>
-                <w:szCs w:val="32"/>
-                <w:lang w:bidi="th-TH"/>
-              </w:rPr>
-              <w:t>No</w:t>
-            </w:r>
-            <w:r>
-              <w:rPr>
-                <w:rFonts w:ascii="TH SarabunPSK" w:hAnsi="TH SarabunPSK" w:cs="TH SarabunPSK" w:hint="cs"/>
-                <w:b/>
-                <w:bCs/>
-                <w:sz w:val="32"/>
-                <w:szCs w:val="32"/>
-                <w:cs/>
-                <w:lang w:bidi="th-TH"/>
-              </w:rPr>
-              <w:t>.</w:t>
-            </w:r>
-          </w:p>
-        </w:tc>
-        <w:tc>
-          <w:tcPr>
-            <w:tcW w:w="4507" w:type="dxa"/>
-            <w:gridSpan w:val="2"/>
-          </w:tcPr>
-          <w:p>
-            <w:pPr>
-              <w:jc w:val="center"/>
-              <w:rPr>
-                <w:rFonts w:ascii="TH SarabunPSK" w:hAnsi="TH SarabunPSK" w:cs="TH SarabunPSK"/>
-                <w:b/>
-                <w:bCs/>
-                <w:sz w:val="32"/>
-                <w:szCs w:val="32"/>
-                <w:lang w:bidi="th-TH"/>
-              </w:rPr>
-            </w:pPr>
-            <w:r>
-              <w:rPr>
-                <w:rFonts w:ascii="TH SarabunPSK" w:hAnsi="TH SarabunPSK" w:cs="TH SarabunPSK" w:hint="cs"/>
-                <w:b/>
-                <w:bCs/>
-                <w:sz w:val="32"/>
-                <w:szCs w:val="32"/>
-                <w:lang w:bidi="th-TH"/>
-              </w:rPr>
-              <w:t>Test Case and Steps</w:t>
-            </w:r>
-          </w:p>
-        </w:tc>
-        <w:tc>
-          <w:tcPr>
-            <w:tcW w:w="2759" w:type="dxa"/>
-          </w:tcPr>
-          <w:p>
-            <w:pPr>
-              <w:jc w:val="center"/>
-              <w:rPr>
-                <w:rFonts w:ascii="TH SarabunPSK" w:hAnsi="TH SarabunPSK" w:cs="TH SarabunPSK"/>
-                <w:b/>
-                <w:bCs/>
-                <w:sz w:val="32"/>
-                <w:szCs w:val="32"/>
-                <w:lang w:bidi="th-TH"/>
-              </w:rPr>
-            </w:pPr>
-            <w:r>
-              <w:rPr>
-                <w:rFonts w:ascii="TH SarabunPSK" w:hAnsi="TH SarabunPSK" w:cs="TH SarabunPSK" w:hint="cs"/>
-                <w:b/>
-                <w:bCs/>
-                <w:sz w:val="32"/>
-                <w:szCs w:val="32"/>
-                <w:lang w:bidi="th-TH"/>
-              </w:rPr>
-              <w:t>Expected Result</w:t>
-            </w:r>
-          </w:p>
-        </w:tc>
-        <w:tc>
-          <w:tcPr>
-            <w:tcW w:w="2603" w:type="dxa"/>
-            <w:gridSpan w:val="2"/>
-          </w:tcPr>
-          <w:p>
-            <w:pPr>
-              <w:jc w:val="center"/>
-              <w:rPr>
-                <w:rFonts w:ascii="TH SarabunPSK" w:hAnsi="TH SarabunPSK" w:cs="TH SarabunPSK"/>
-                <w:b/>
-                <w:bCs/>
-                <w:sz w:val="32"/>
-                <w:szCs w:val="32"/>
-                <w:lang w:bidi="th-TH"/>
-              </w:rPr>
-            </w:pPr>
-            <w:r>
-              <w:rPr>
-                <w:rFonts w:ascii="TH SarabunPSK" w:hAnsi="TH SarabunPSK" w:cs="TH SarabunPSK" w:hint="cs"/>
-                <w:b/>
-                <w:bCs/>
-                <w:sz w:val="32"/>
-                <w:szCs w:val="32"/>
-                <w:lang w:bidi="th-TH"/>
-              </w:rPr>
-              <w:t>Actual Result</w:t>
-            </w:r>
-          </w:p>
-        </w:tc>
-        <w:tc>
-          <w:tcPr>
-            <w:tcW w:w="2279" w:type="dxa"/>
-          </w:tcPr>
-          <w:p>
-            <w:pPr>
-              <w:jc w:val="center"/>
-              <w:rPr>
-                <w:rFonts w:ascii="TH SarabunPSK" w:hAnsi="TH SarabunPSK" w:cs="TH SarabunPSK"/>
-                <w:b/>
-                <w:bCs/>
-                <w:sz w:val="32"/>
-                <w:szCs w:val="32"/>
-                <w:lang w:bidi="th-TH"/>
-              </w:rPr>
-            </w:pPr>
-            <w:r>
-              <w:rPr>
-                <w:rFonts w:ascii="TH SarabunPSK" w:hAnsi="TH SarabunPSK" w:cs="TH SarabunPSK" w:hint="cs"/>
-                <w:b/>
-                <w:bCs/>
-                <w:sz w:val="32"/>
-                <w:szCs w:val="32"/>
-                <w:lang w:bidi="th-TH"/>
-              </w:rPr>
-              <w:t xml:space="preserve">Test Result </w:t>
-            </w:r>
-            <w:r>
-              <w:rPr>
-                <w:rFonts w:ascii="TH SarabunPSK" w:hAnsi="TH SarabunPSK" w:cs="TH SarabunPSK" w:hint="cs"/>
-                <w:b/>
-                <w:bCs/>
-                <w:sz w:val="32"/>
-                <w:szCs w:val="32"/>
-                <w:cs/>
-                <w:lang w:bidi="th-TH"/>
-              </w:rPr>
-              <w:t>(</w:t>
-            </w:r>
-            <w:r>
-              <w:rPr>
-                <w:rFonts w:ascii="TH SarabunPSK" w:hAnsi="TH SarabunPSK" w:cs="TH SarabunPSK" w:hint="cs"/>
-                <w:b/>
-                <w:bCs/>
-                <w:sz w:val="32"/>
-                <w:szCs w:val="32"/>
-                <w:lang w:bidi="th-TH"/>
-              </w:rPr>
-              <w:t>Pass</w:t>
-            </w:r>
-            <w:r>
-              <w:rPr>
-                <w:rFonts w:ascii="TH SarabunPSK" w:hAnsi="TH SarabunPSK" w:cs="TH SarabunPSK" w:hint="cs"/>
-                <w:b/>
-                <w:bCs/>
-                <w:sz w:val="32"/>
-                <w:szCs w:val="32"/>
-                <w:cs/>
-                <w:lang w:bidi="th-TH"/>
-              </w:rPr>
-              <w:t>/</w:t>
-            </w:r>
-            <w:r>
-              <w:rPr>
-                <w:rFonts w:ascii="TH SarabunPSK" w:hAnsi="TH SarabunPSK" w:cs="TH SarabunPSK" w:hint="cs"/>
-                <w:b/>
-                <w:bCs/>
-                <w:sz w:val="32"/>
-                <w:szCs w:val="32"/>
-                <w:lang w:bidi="th-TH"/>
-              </w:rPr>
-              <w:t>Fail</w:t>
-            </w:r>
-            <w:r>
-              <w:rPr>
-                <w:rFonts w:ascii="TH SarabunPSK" w:hAnsi="TH SarabunPSK" w:cs="TH SarabunPSK" w:hint="cs"/>
-                <w:b/>
-                <w:bCs/>
-                <w:sz w:val="32"/>
-                <w:szCs w:val="32"/>
-                <w:cs/>
-                <w:lang w:bidi="th-TH"/>
-              </w:rPr>
-              <w:t>)</w:t>
-            </w:r>
-          </w:p>
-        </w:tc>
-        <w:tc>
-          <w:tcPr>
-            <w:tcW w:w="1744" w:type="dxa"/>
-          </w:tcPr>
-          <w:p>
-            <w:pPr>
-              <w:jc w:val="center"/>
-              <w:rPr>
-                <w:rFonts w:ascii="TH SarabunPSK" w:hAnsi="TH SarabunPSK" w:cs="TH SarabunPSK"/>
-                <w:b/>
-                <w:bCs/>
-                <w:sz w:val="32"/>
-                <w:szCs w:val="32"/>
-                <w:lang w:bidi="th-TH"/>
-              </w:rPr>
-            </w:pPr>
-            <w:r>
-              <w:rPr>
-                <w:rFonts w:ascii="TH SarabunPSK" w:hAnsi="TH SarabunPSK" w:cs="TH SarabunPSK" w:hint="cs"/>
-                <w:b/>
-                <w:bCs/>
-                <w:sz w:val="32"/>
-                <w:szCs w:val="32"/>
-                <w:lang w:bidi="th-TH"/>
-              </w:rPr>
-              <w:t>Remark</w:t>
-            </w:r>
-          </w:p>
-        </w:tc>
-      </w:tr>
-      <w:tr>
-        <w:tc>
-          <w:tcPr>
-            <w:tcW w:w="630" w:type="dxa"/>
-          </w:tcPr>
-          <w:p>
-            <w:pPr>
-              <w:jc w:val="center"/>
-              <w:rPr>
-                <w:rFonts w:ascii="TH SarabunPSK" w:hAnsi="TH SarabunPSK" w:cs="TH SarabunPSK"/>
-                <w:sz w:val="32"/>
-                <w:szCs w:val="32"/>
-                <w:lang w:bidi="th-TH"/>
-              </w:rPr>
-            </w:pPr>
-            <w:r>
-              <w:rPr>
-                <w:rFonts w:ascii="TH SarabunPSK" w:hAnsi="TH SarabunPSK" w:cs="TH SarabunPSK" w:hint="cs"/>
-                <w:sz w:val="32"/>
-                <w:szCs w:val="32"/>
-                <w:lang w:bidi="th-TH"/>
-              </w:rPr>
-              <w:t>1</w:t>
-            </w:r>
-          </w:p>
-        </w:tc>
-        <w:tc>
-          <w:tcPr>
-            <w:tcW w:w="4507" w:type="dxa"/>
-            <w:gridSpan w:val="2"/>
-          </w:tcPr>
-          <w:p>
-            <w:pPr>
-              <w:rPr>
-                <w:rFonts w:ascii="TH SarabunPSK" w:hAnsi="TH SarabunPSK" w:cs="TH SarabunPSK"/>
-                <w:sz w:val="32"/>
-                <w:szCs w:val="32"/>
-                <w:lang w:bidi="th-TH"/>
-              </w:rPr>
-            </w:pPr>
-            <w:r>
-              <w:rPr>
-                <w:rFonts w:ascii="TH SarabunPSK" w:hAnsi="TH SarabunPSK" w:cs="TH SarabunPSK"/>
-                <w:sz w:val="32"/>
-                <w:szCs w:val="32"/>
-                <w:lang w:bidi="th-TH"/>
-              </w:rPr>
-              <w:t>Passenger Login</w:t>
-            </w:r>
-            <w:r>
-              <w:rPr>
-                <w:rFonts w:ascii="TH SarabunPSK" w:hAnsi="TH SarabunPSK" w:cs="TH SarabunPSK" w:hint="cs"/>
-                <w:sz w:val="32"/>
-                <w:szCs w:val="32"/>
-                <w:cs/>
-                <w:lang w:bidi="th-TH"/>
-              </w:rPr>
-              <w:t xml:space="preserve"> </w:t>
-            </w:r>
-            <w:r>
-              <w:rPr>
-                <w:rFonts w:ascii="TH SarabunPSK" w:hAnsi="TH SarabunPSK" w:cs="TH SarabunPSK"/>
-                <w:sz w:val="32"/>
-                <w:szCs w:val="32"/>
-                <w:lang w:bidi="th-TH"/>
-              </w:rPr>
-              <w:t>Success</w:t>
-            </w:r>
-            <w:r>
-              <w:rPr>
-                <w:rFonts w:ascii="TH SarabunPSK" w:hAnsi="TH SarabunPSK" w:cs="TH SarabunPSK" w:hint="cs"/>
-                <w:sz w:val="32"/>
-                <w:szCs w:val="32"/>
-                <w:cs/>
-                <w:lang w:bidi="th-TH"/>
-              </w:rPr>
-              <w:t>:</w:t>
-            </w:r>
-          </w:p>
-          <w:p>
-            <w:pPr>
-              <w:pStyle w:val="ListParagraph"/>
-              <w:numPr>
-                <w:ilvl w:val="0"/>
-                <w:numId w:val="44"/>
-              </w:numPr>
-              <w:rPr>
-                <w:rFonts w:ascii="TH SarabunPSK" w:hAnsi="TH SarabunPSK" w:cs="TH SarabunPSK"/>
-                <w:sz w:val="32"/>
-                <w:szCs w:val="32"/>
-                <w:lang w:bidi="th-TH"/>
-              </w:rPr>
-            </w:pPr>
-            <w:r>
-              <w:rPr>
-                <w:rFonts w:ascii="TH SarabunPSK" w:hAnsi="TH SarabunPSK" w:cs="TH SarabunPSK" w:hint="cs"/>
-                <w:sz w:val="32"/>
-                <w:szCs w:val="32"/>
-                <w:cs/>
-                <w:lang w:bidi="th-TH"/>
-              </w:rPr>
-              <w:t>เปิดเว็บไซต์</w:t>
-            </w:r>
-          </w:p>
-          <w:p>
-            <w:pPr>
-              <w:pStyle w:val="ListParagraph"/>
-              <w:numPr>
-                <w:ilvl w:val="0"/>
-                <w:numId w:val="44"/>
-              </w:numPr>
-              <w:rPr>
-                <w:rFonts w:ascii="TH SarabunPSK" w:hAnsi="TH SarabunPSK" w:cs="TH SarabunPSK"/>
-                <w:sz w:val="32"/>
-                <w:szCs w:val="32"/>
-                <w:lang w:bidi="th-TH"/>
-              </w:rPr>
-            </w:pPr>
-            <w:r>
-              <w:rPr>
-                <w:rFonts w:ascii="TH SarabunPSK" w:hAnsi="TH SarabunPSK" w:cs="TH SarabunPSK" w:hint="cs"/>
-                <w:sz w:val="32"/>
-                <w:szCs w:val="32"/>
-                <w:cs/>
-                <w:lang w:bidi="th-TH"/>
-              </w:rPr>
-              <w:t>ไปที่หน้าเข้าสู่ระบบ</w:t>
-            </w:r>
-          </w:p>
-          <w:p>
-            <w:pPr>
-              <w:pStyle w:val="ListParagraph"/>
-              <w:numPr>
-                <w:ilvl w:val="0"/>
-                <w:numId w:val="44"/>
-              </w:numPr>
-              <w:rPr>
-                <w:rFonts w:ascii="TH SarabunPSK" w:hAnsi="TH SarabunPSK" w:cs="TH SarabunPSK"/>
-                <w:sz w:val="32"/>
-                <w:szCs w:val="32"/>
-                <w:lang w:bidi="th-TH"/>
-              </w:rPr>
-            </w:pPr>
-            <w:r>
-              <w:rPr>
-                <w:rFonts w:ascii="TH SarabunPSK" w:hAnsi="TH SarabunPSK" w:cs="TH SarabunPSK" w:hint="cs"/>
-                <w:sz w:val="32"/>
-                <w:szCs w:val="32"/>
-                <w:cs/>
-                <w:lang w:bidi="th-TH"/>
-              </w:rPr>
-              <w:t>กรอกข้อมูลดังนี้</w:t>
-            </w:r>
-          </w:p>
-          <w:p>
-            <w:pPr>
-              <w:ind w:left="360"/>
-              <w:rPr>
-                <w:rFonts w:ascii="TH SarabunPSK" w:hAnsi="TH SarabunPSK" w:cs="TH SarabunPSK"/>
-                <w:sz w:val="32"/>
-                <w:szCs w:val="32"/>
-                <w:lang w:bidi="th-TH"/>
-              </w:rPr>
-            </w:pPr>
-            <w:r>
-              <w:rPr>
-                <w:rFonts w:ascii="TH SarabunPSK" w:hAnsi="TH SarabunPSK" w:cs="TH SarabunPSK" w:hint="cs"/>
-                <w:sz w:val="32"/>
-                <w:szCs w:val="32"/>
-                <w:cs/>
-                <w:lang w:bidi="th-TH"/>
-              </w:rPr>
-              <w:t>กรอบข้อมูลดังนี้</w:t>
-            </w:r>
-          </w:p>
-          <w:p>
-            <w:pPr>
-              <w:pStyle w:val="ListParagraph"/>
-              <w:numPr>
-                <w:ilvl w:val="0"/>
-                <w:numId w:val="45"/>
-              </w:numPr>
-              <w:spacing w:after="160" w:line="259" w:lineRule="auto"/>
-              <w:rPr>
-                <w:rFonts w:ascii="TH SarabunPSK" w:hAnsi="TH SarabunPSK" w:cs="TH SarabunPSK"/>
-                <w:sz w:val="32"/>
-                <w:szCs w:val="32"/>
-                <w:lang w:bidi="th-TH"/>
-              </w:rPr>
-            </w:pPr>
-            <w:r>
-              <w:rPr>
-                <w:rFonts w:ascii="TH SarabunPSK" w:hAnsi="TH SarabunPSK" w:cs="TH SarabunPSK" w:hint="cs"/>
-                <w:sz w:val="32"/>
-                <w:szCs w:val="32"/>
-                <w:cs/>
-                <w:lang w:bidi="th-TH"/>
-              </w:rPr>
-              <w:t>กรอกข้อมูลที่ช่อง</w:t>
-            </w:r>
-            <w:r>
-              <w:rPr>
-                <w:rFonts w:ascii="TH SarabunPSK" w:hAnsi="TH SarabunPSK" w:cs="TH SarabunPSK"/>
-                <w:sz w:val="32"/>
-                <w:szCs w:val="32"/>
-                <w:lang w:bidi="th-TH"/>
-              </w:rPr>
-              <w:t xml:space="preserve"> Username</w:t>
-            </w:r>
-            <w:r>
-              <w:rPr>
-                <w:rFonts w:ascii="TH SarabunPSK" w:hAnsi="TH SarabunPSK" w:cs="TH SarabunPSK" w:hint="cs"/>
-                <w:sz w:val="32"/>
-                <w:szCs w:val="32"/>
-                <w:cs/>
-                <w:lang w:bidi="th-TH"/>
-              </w:rPr>
-              <w:t xml:space="preserve"> </w:t>
-            </w:r>
-            <w:r>
-              <w:rPr>
-                <w:rFonts w:ascii="TH SarabunPSK" w:hAnsi="TH SarabunPSK" w:cs="TH SarabunPSK"/>
-                <w:sz w:val="32"/>
-                <w:szCs w:val="32"/>
-                <w:lang w:bidi="th-TH"/>
-              </w:rPr>
-              <w:t>=””</w:t>
-            </w:r>
-          </w:p>
-          <w:p>
-            <w:pPr>
-              <w:pStyle w:val="ListParagraph"/>
-              <w:numPr>
-                <w:ilvl w:val="0"/>
-                <w:numId w:val="45"/>
-              </w:numPr>
-              <w:spacing w:after="160" w:line="259" w:lineRule="auto"/>
-              <w:rPr>
-                <w:rFonts w:ascii="TH SarabunPSK" w:hAnsi="TH SarabunPSK" w:cs="TH SarabunPSK"/>
-                <w:sz w:val="32"/>
-                <w:szCs w:val="32"/>
-                <w:lang w:bidi="th-TH"/>
-              </w:rPr>
-            </w:pPr>
-            <w:r>
-              <w:rPr>
-                <w:rFonts w:ascii="TH SarabunPSK" w:hAnsi="TH SarabunPSK" w:cs="TH SarabunPSK" w:hint="cs"/>
-                <w:sz w:val="32"/>
-                <w:szCs w:val="32"/>
-                <w:cs/>
-                <w:lang w:bidi="th-TH"/>
-              </w:rPr>
-              <w:t>กรอกข้อมูลที่ช่อง</w:t>
-            </w:r>
-            <w:r>
-              <w:rPr>
-                <w:rFonts w:ascii="TH SarabunPSK" w:hAnsi="TH SarabunPSK" w:cs="TH SarabunPSK"/>
-                <w:sz w:val="32"/>
-                <w:szCs w:val="32"/>
-                <w:lang w:bidi="th-TH"/>
-              </w:rPr>
-              <w:t xml:space="preserve"> Password =””</w:t>
-            </w:r>
-          </w:p>
-          <w:p>
-            <w:pPr>
-              <w:pStyle w:val="ListParagraph"/>
-              <w:numPr>
-                <w:ilvl w:val="0"/>
-                <w:numId w:val="45"/>
-              </w:numPr>
-              <w:spacing w:after="160" w:line="259" w:lineRule="auto"/>
-              <w:rPr>
-                <w:rFonts w:ascii="TH SarabunPSK" w:hAnsi="TH SarabunPSK" w:cs="TH SarabunPSK"/>
-                <w:sz w:val="32"/>
-                <w:szCs w:val="32"/>
-                <w:lang w:bidi="th-TH"/>
-              </w:rPr>
-            </w:pPr>
-            <w:r>
-              <w:rPr>
-                <w:rFonts w:ascii="TH SarabunPSK" w:hAnsi="TH SarabunPSK" w:cs="TH SarabunPSK" w:hint="cs"/>
-                <w:sz w:val="32"/>
-                <w:szCs w:val="32"/>
-                <w:cs/>
-                <w:lang w:bidi="th-TH"/>
-              </w:rPr>
-              <w:t>กดปุ่ม</w:t>
-            </w:r>
-            <w:r>
-              <w:rPr>
-                <w:rFonts w:ascii="TH SarabunPSK" w:hAnsi="TH SarabunPSK" w:cs="TH SarabunPSK"/>
-                <w:sz w:val="32"/>
-                <w:szCs w:val="32"/>
-                <w:lang w:bidi="th-TH"/>
-              </w:rPr>
-              <w:t xml:space="preserve"> “Login”</w:t>
-            </w:r>
-          </w:p>
-        </w:tc>
-        <w:tc>
-          <w:tcPr>
-            <w:tcW w:w="2759" w:type="dxa"/>
-          </w:tcPr>
-          <w:p>
-            <w:pPr>
-              <w:rPr>
-                <w:rFonts w:ascii="TH SarabunPSK" w:hAnsi="TH SarabunPSK" w:cs="TH SarabunPSK"/>
-                <w:sz w:val="32"/>
-                <w:szCs w:val="32"/>
-                <w:cs/>
-                <w:lang w:bidi="th-TH"/>
-              </w:rPr>
-            </w:pPr>
-            <w:r>
-              <w:rPr>
-                <w:rFonts w:ascii="TH SarabunPSK" w:hAnsi="TH SarabunPSK" w:cs="TH SarabunPSK" w:hint="cs"/>
-                <w:sz w:val="32"/>
-                <w:szCs w:val="32"/>
-                <w:cs/>
-                <w:lang w:bidi="th-TH"/>
-              </w:rPr>
-              <w:t>กลับมาที่หน้าแรกของเว็บไซต์และแสดง</w:t>
-            </w:r>
-            <w:r>
-              <w:rPr>
-                <w:rFonts w:ascii="TH SarabunPSK" w:hAnsi="TH SarabunPSK" w:cs="TH SarabunPSK"/>
-                <w:sz w:val="32"/>
-                <w:szCs w:val="32"/>
-                <w:lang w:bidi="th-TH"/>
-              </w:rPr>
-              <w:t xml:space="preserve"> Surname</w:t>
-            </w:r>
-            <w:r>
-              <w:rPr>
-                <w:rFonts w:ascii="TH SarabunPSK" w:hAnsi="TH SarabunPSK" w:cs="TH SarabunPSK" w:hint="cs"/>
-                <w:sz w:val="32"/>
-                <w:szCs w:val="32"/>
-                <w:cs/>
-                <w:lang w:bidi="th-TH"/>
-              </w:rPr>
-              <w:t xml:space="preserve"> ของผู้ใช้ถูกต้อง</w:t>
-            </w:r>
-          </w:p>
-        </w:tc>
-        <w:tc>
-          <w:tcPr>
-            <w:tcW w:w="2603" w:type="dxa"/>
-            <w:gridSpan w:val="2"/>
-          </w:tcPr>
-          <w:p>
-            <w:pPr>
-              <w:rPr>
-                <w:rFonts w:ascii="TH SarabunPSK" w:hAnsi="TH SarabunPSK" w:cs="TH SarabunPSK"/>
-                <w:sz w:val="32"/>
-                <w:szCs w:val="32"/>
-                <w:lang w:bidi="th-TH"/>
-              </w:rPr>
-            </w:pPr>
-            <w:r>
-              <w:rPr>
-                <w:rFonts w:ascii="TH SarabunPSK" w:hAnsi="TH SarabunPSK" w:cs="TH SarabunPSK" w:hint="cs"/>
-                <w:sz w:val="32"/>
-                <w:szCs w:val="32"/>
-                <w:cs/>
-                <w:lang w:bidi="th-TH"/>
-              </w:rPr>
-              <w:t>สามารถกลับมาที่หน้าแรกของเว็บไซต์และแสดง</w:t>
-            </w:r>
-            <w:r>
-              <w:rPr>
-                <w:rFonts w:ascii="TH SarabunPSK" w:hAnsi="TH SarabunPSK" w:cs="TH SarabunPSK"/>
-                <w:sz w:val="32"/>
-                <w:szCs w:val="32"/>
-                <w:lang w:bidi="th-TH"/>
-              </w:rPr>
-              <w:t xml:space="preserve"> Surname</w:t>
-            </w:r>
-            <w:r>
-              <w:rPr>
-                <w:rFonts w:ascii="TH SarabunPSK" w:hAnsi="TH SarabunPSK" w:cs="TH SarabunPSK" w:hint="cs"/>
-                <w:sz w:val="32"/>
-                <w:szCs w:val="32"/>
-                <w:cs/>
-                <w:lang w:bidi="th-TH"/>
-              </w:rPr>
-              <w:t xml:space="preserve"> ของผู้ใช้ถูกต้อง</w:t>
-            </w:r>
-            <w:r>
-              <w:rPr>
-                <w:rFonts w:ascii="TH SarabunPSK" w:hAnsi="TH SarabunPSK" w:cs="TH SarabunPSK"/>
-                <w:sz w:val="32"/>
-                <w:szCs w:val="32"/>
-                <w:lang w:bidi="th-TH"/>
-              </w:rPr>
-              <w:t xml:space="preserve"> </w:t>
-            </w:r>
-            <w:r>
-              <w:rPr>
-                <w:rFonts w:ascii="TH SarabunPSK" w:hAnsi="TH SarabunPSK" w:cs="TH SarabunPSK" w:hint="cs"/>
-                <w:sz w:val="32"/>
-                <w:szCs w:val="32"/>
-                <w:cs/>
-                <w:lang w:bidi="th-TH"/>
-              </w:rPr>
-              <w:t>ตาม</w:t>
-            </w:r>
-            <w:r>
-              <w:rPr>
-                <w:rFonts w:ascii="TH SarabunPSK" w:hAnsi="TH SarabunPSK" w:cs="TH SarabunPSK"/>
-                <w:sz w:val="32"/>
-                <w:szCs w:val="32"/>
-                <w:lang w:bidi="th-TH"/>
-              </w:rPr>
-              <w:t xml:space="preserve"> Expected Result</w:t>
-            </w:r>
-          </w:p>
-        </w:tc>
-        <w:tc>
-          <w:tcPr>
-            <w:tcW w:w="2279" w:type="dxa"/>
-          </w:tcPr>
-          <w:p>
-            <w:pPr>
-              <w:jc w:val="center"/>
-              <w:rPr>
-                <w:rFonts w:ascii="TH SarabunPSK" w:hAnsi="TH SarabunPSK" w:cs="TH SarabunPSK"/>
-                <w:sz w:val="32"/>
-                <w:szCs w:val="32"/>
-                <w:lang w:bidi="th-TH"/>
-              </w:rPr>
-            </w:pPr>
-            <w:r>
-              <w:rPr>
-                <w:rFonts w:ascii="TH SarabunPSK" w:hAnsi="TH SarabunPSK" w:cs="TH SarabunPSK" w:hint="cs"/>
-                <w:noProof/>
-                <w:sz w:val="32"/>
-                <w:szCs w:val="32"/>
-                <w:lang w:bidi="th-TH"/>
-              </w:rPr>
               <w:drawing>
-                <wp:inline distT="0" distB="0" distL="0" distR="0" wp14:anchorId="20882151" wp14:editId="2172E549">
+                <wp:inline distT="0" distB="0" distL="0" distR="0" wp14:anchorId="34DC3E5B" wp14:editId="0050E96D">
                   <wp:extent cx="201761" cy="191069"/>
                   <wp:effectExtent l="0" t="0" r="8255" b="0"/>
-                  <wp:docPr id="1965829328" name="Picture 1965829328"/>
+                  <wp:docPr id="68160675" name="Picture 68160675"/>
                   <wp:cNvGraphicFramePr>
                     <a:graphicFrameLocks xmlns:a="http://schemas.openxmlformats.org/drawingml/2006/main" noChangeAspect="1"/>
                   </wp:cNvGraphicFramePr>
@@ -18477,472 +16778,6 @@
           </w:p>
         </w:tc>
       </w:tr>
-      <w:tr>
-        <w:tc>
-          <w:tcPr>
-            <w:tcW w:w="630" w:type="dxa"/>
-          </w:tcPr>
-          <w:p>
-            <w:pPr>
-              <w:jc w:val="center"/>
-              <w:rPr>
-                <w:rFonts w:ascii="TH SarabunPSK" w:hAnsi="TH SarabunPSK" w:cs="TH SarabunPSK"/>
-                <w:sz w:val="32"/>
-                <w:szCs w:val="32"/>
-                <w:lang w:bidi="th-TH"/>
-              </w:rPr>
-            </w:pPr>
-            <w:r>
-              <w:rPr>
-                <w:rFonts w:ascii="TH SarabunPSK" w:hAnsi="TH SarabunPSK" w:cs="TH SarabunPSK" w:hint="cs"/>
-                <w:sz w:val="32"/>
-                <w:szCs w:val="32"/>
-                <w:lang w:bidi="th-TH"/>
-              </w:rPr>
-              <w:t>2</w:t>
-            </w:r>
-          </w:p>
-        </w:tc>
-        <w:tc>
-          <w:tcPr>
-            <w:tcW w:w="4507" w:type="dxa"/>
-            <w:gridSpan w:val="2"/>
-          </w:tcPr>
-          <w:p>
-            <w:pPr>
-              <w:rPr>
-                <w:rFonts w:ascii="TH SarabunPSK" w:hAnsi="TH SarabunPSK" w:cs="TH SarabunPSK"/>
-                <w:sz w:val="32"/>
-                <w:szCs w:val="32"/>
-                <w:lang w:bidi="th-TH"/>
-              </w:rPr>
-            </w:pPr>
-            <w:r>
-              <w:rPr>
-                <w:rFonts w:ascii="TH SarabunPSK" w:hAnsi="TH SarabunPSK" w:cs="TH SarabunPSK" w:hint="cs"/>
-                <w:sz w:val="32"/>
-                <w:szCs w:val="32"/>
-                <w:cs/>
-                <w:lang w:bidi="th-TH"/>
-              </w:rPr>
-              <w:t>ให้คะแนนการเดินทาง 5 ดาว</w:t>
-            </w:r>
-          </w:p>
-          <w:p>
-            <w:pPr>
-              <w:pStyle w:val="ListParagraph"/>
-              <w:numPr>
-                <w:ilvl w:val="0"/>
-                <w:numId w:val="42"/>
-              </w:numPr>
-              <w:rPr>
-                <w:rFonts w:ascii="TH SarabunPSK" w:hAnsi="TH SarabunPSK" w:cs="TH SarabunPSK"/>
-                <w:sz w:val="32"/>
-                <w:szCs w:val="32"/>
-                <w:lang w:bidi="th-TH"/>
-              </w:rPr>
-            </w:pPr>
-            <w:r>
-              <w:rPr>
-                <w:rFonts w:ascii="TH SarabunPSK" w:hAnsi="TH SarabunPSK" w:cs="TH SarabunPSK" w:hint="cs"/>
-                <w:sz w:val="32"/>
-                <w:szCs w:val="32"/>
-                <w:cs/>
-                <w:lang w:bidi="th-TH"/>
-              </w:rPr>
-              <w:t>ไปที่หน้าการเดินทางของฉัน</w:t>
-            </w:r>
-          </w:p>
-          <w:p>
-            <w:pPr>
-              <w:pStyle w:val="ListParagraph"/>
-              <w:numPr>
-                <w:ilvl w:val="0"/>
-                <w:numId w:val="42"/>
-              </w:numPr>
-              <w:rPr>
-                <w:rFonts w:ascii="TH SarabunPSK" w:hAnsi="TH SarabunPSK" w:cs="TH SarabunPSK"/>
-                <w:sz w:val="32"/>
-                <w:szCs w:val="32"/>
-                <w:lang w:bidi="th-TH"/>
-              </w:rPr>
-            </w:pPr>
-            <w:r>
-              <w:rPr>
-                <w:rFonts w:ascii="TH SarabunPSK" w:hAnsi="TH SarabunPSK" w:cs="TH SarabunPSK" w:hint="cs"/>
-                <w:sz w:val="32"/>
-                <w:szCs w:val="32"/>
-                <w:cs/>
-                <w:lang w:bidi="th-TH"/>
-              </w:rPr>
-              <w:t xml:space="preserve">กดปุ่ม </w:t>
-            </w:r>
-            <w:r>
-              <w:rPr>
-                <w:rFonts w:ascii="TH SarabunPSK" w:hAnsi="TH SarabunPSK" w:cs="TH SarabunPSK"/>
-                <w:sz w:val="32"/>
-                <w:szCs w:val="32"/>
-                <w:lang w:bidi="th-TH"/>
-              </w:rPr>
-              <w:t>“</w:t>
-            </w:r>
-            <w:r>
-              <w:rPr>
-                <w:rFonts w:ascii="TH SarabunPSK" w:hAnsi="TH SarabunPSK" w:cs="TH SarabunPSK" w:hint="cs"/>
-                <w:sz w:val="32"/>
-                <w:szCs w:val="32"/>
-                <w:cs/>
-                <w:lang w:bidi="th-TH"/>
-              </w:rPr>
-              <w:t>ทั้งหมด</w:t>
-            </w:r>
-            <w:r>
-              <w:rPr>
-                <w:rFonts w:ascii="TH SarabunPSK" w:hAnsi="TH SarabunPSK" w:cs="TH SarabunPSK"/>
-                <w:sz w:val="32"/>
-                <w:szCs w:val="32"/>
-                <w:lang w:bidi="th-TH"/>
-              </w:rPr>
-              <w:t>”</w:t>
-            </w:r>
-          </w:p>
-          <w:p>
-            <w:pPr>
-              <w:pStyle w:val="ListParagraph"/>
-              <w:numPr>
-                <w:ilvl w:val="0"/>
-                <w:numId w:val="42"/>
-              </w:numPr>
-              <w:rPr>
-                <w:rFonts w:ascii="TH SarabunPSK" w:hAnsi="TH SarabunPSK" w:cs="TH SarabunPSK"/>
-                <w:sz w:val="32"/>
-                <w:szCs w:val="32"/>
-                <w:lang w:bidi="th-TH"/>
-              </w:rPr>
-            </w:pPr>
-            <w:r>
-              <w:rPr>
-                <w:rFonts w:ascii="TH SarabunPSK" w:hAnsi="TH SarabunPSK" w:cs="TH SarabunPSK" w:hint="cs"/>
-                <w:sz w:val="32"/>
-                <w:szCs w:val="32"/>
-                <w:cs/>
-                <w:lang w:bidi="th-TH"/>
-              </w:rPr>
-              <w:t>กดปุ่ม</w:t>
-            </w:r>
-            <w:r>
-              <w:rPr>
-                <w:rFonts w:ascii="TH SarabunPSK" w:hAnsi="TH SarabunPSK" w:cs="TH SarabunPSK"/>
-                <w:sz w:val="32"/>
-                <w:szCs w:val="32"/>
-                <w:lang w:bidi="th-TH"/>
-              </w:rPr>
-              <w:t xml:space="preserve"> “</w:t>
-            </w:r>
-            <w:r>
-              <w:rPr>
-                <w:rFonts w:ascii="TH SarabunPSK" w:hAnsi="TH SarabunPSK" w:cs="TH SarabunPSK" w:hint="cs"/>
-                <w:sz w:val="32"/>
-                <w:szCs w:val="32"/>
-                <w:cs/>
-                <w:lang w:bidi="th-TH"/>
-              </w:rPr>
-              <w:t>รีวิวคน</w:t>
-            </w:r>
-            <w:r>
-              <w:rPr>
-                <w:rFonts w:ascii="TH SarabunPSK" w:hAnsi="TH SarabunPSK" w:cs="TH SarabunPSK"/>
-                <w:sz w:val="32"/>
-                <w:szCs w:val="32"/>
-                <w:lang w:bidi="th-TH"/>
-              </w:rPr>
-              <w:t>”</w:t>
-            </w:r>
-          </w:p>
-          <w:p>
-            <w:pPr>
-              <w:pStyle w:val="ListParagraph"/>
-              <w:numPr>
-                <w:ilvl w:val="0"/>
-                <w:numId w:val="42"/>
-              </w:numPr>
-              <w:rPr>
-                <w:rFonts w:ascii="TH SarabunPSK" w:hAnsi="TH SarabunPSK" w:cs="TH SarabunPSK"/>
-                <w:sz w:val="32"/>
-                <w:szCs w:val="32"/>
-                <w:lang w:bidi="th-TH"/>
-              </w:rPr>
-            </w:pPr>
-            <w:r>
-              <w:rPr>
-                <w:rFonts w:ascii="TH SarabunPSK" w:hAnsi="TH SarabunPSK" w:cs="TH SarabunPSK" w:hint="cs"/>
-                <w:sz w:val="32"/>
-                <w:szCs w:val="32"/>
-                <w:cs/>
-                <w:lang w:bidi="th-TH"/>
-              </w:rPr>
-              <w:lastRenderedPageBreak/>
-              <w:t>ให้คะแนน 5 ดาว</w:t>
-            </w:r>
-          </w:p>
-          <w:p>
-            <w:pPr>
-              <w:pStyle w:val="ListParagraph"/>
-              <w:numPr>
-                <w:ilvl w:val="0"/>
-                <w:numId w:val="42"/>
-              </w:numPr>
-              <w:rPr>
-                <w:rFonts w:ascii="TH SarabunPSK" w:hAnsi="TH SarabunPSK" w:cs="TH SarabunPSK"/>
-                <w:sz w:val="32"/>
-                <w:szCs w:val="32"/>
-                <w:lang w:bidi="th-TH"/>
-              </w:rPr>
-            </w:pPr>
-            <w:r>
-              <w:rPr>
-                <w:rFonts w:ascii="TH SarabunPSK" w:hAnsi="TH SarabunPSK" w:cs="TH SarabunPSK" w:hint="cs"/>
-                <w:sz w:val="32"/>
-                <w:szCs w:val="32"/>
-                <w:cs/>
-                <w:lang w:bidi="th-TH"/>
-              </w:rPr>
-              <w:t>กรอกข้อความลงในช่องความคิดเห็นเป็นอักขระแบบสุ</w:t>
-            </w:r>
-            <w:r>
-              <w:rPr>
-                <w:rFonts w:ascii="TH SarabunPSK" w:hAnsi="TH SarabunPSK" w:cs="TH SarabunPSK" w:hint="cs"/>
-                <w:sz w:val="32"/>
-                <w:szCs w:val="32"/>
-                <w:cs/>
-                <w:lang w:bidi="th-TH"/>
-              </w:rPr>
-              <w:t>่</w:t>
-            </w:r>
-            <w:r>
-              <w:rPr>
-                <w:rFonts w:ascii="TH SarabunPSK" w:hAnsi="TH SarabunPSK" w:cs="TH SarabunPSK" w:hint="cs"/>
-                <w:sz w:val="32"/>
-                <w:szCs w:val="32"/>
-                <w:cs/>
-                <w:lang w:bidi="th-TH"/>
-              </w:rPr>
-              <w:t>ม</w:t>
-            </w:r>
-            <w:r>
-              <w:rPr>
-                <w:rFonts w:ascii="TH SarabunPSK" w:hAnsi="TH SarabunPSK" w:cs="TH SarabunPSK"/>
-                <w:sz w:val="32"/>
-                <w:szCs w:val="32"/>
-                <w:lang w:bidi="th-TH"/>
-              </w:rPr>
-              <w:t xml:space="preserve"> 6</w:t>
-            </w:r>
-            <w:r>
-              <w:rPr>
-                <w:rFonts w:ascii="TH SarabunPSK" w:hAnsi="TH SarabunPSK" w:cs="TH SarabunPSK" w:hint="cs"/>
-                <w:sz w:val="32"/>
-                <w:szCs w:val="32"/>
-                <w:cs/>
-                <w:lang w:bidi="th-TH"/>
-              </w:rPr>
-              <w:t xml:space="preserve">00 ตัว </w:t>
-            </w:r>
-          </w:p>
-          <w:p>
-            <w:pPr>
-              <w:pStyle w:val="ListParagraph"/>
-              <w:numPr>
-                <w:ilvl w:val="0"/>
-                <w:numId w:val="42"/>
-              </w:numPr>
-              <w:rPr>
-                <w:rFonts w:ascii="TH SarabunPSK" w:hAnsi="TH SarabunPSK" w:cs="TH SarabunPSK"/>
-                <w:sz w:val="32"/>
-                <w:szCs w:val="32"/>
-                <w:lang w:bidi="th-TH"/>
-              </w:rPr>
-            </w:pPr>
-            <w:r>
-              <w:rPr>
-                <w:rFonts w:ascii="TH SarabunPSK" w:hAnsi="TH SarabunPSK" w:cs="TH SarabunPSK" w:hint="cs"/>
-                <w:sz w:val="32"/>
-                <w:szCs w:val="32"/>
-                <w:cs/>
-                <w:lang w:bidi="th-TH"/>
-              </w:rPr>
-              <w:t xml:space="preserve">กดปุ่ม </w:t>
-            </w:r>
-            <w:r>
-              <w:rPr>
-                <w:rFonts w:ascii="TH SarabunPSK" w:hAnsi="TH SarabunPSK" w:cs="TH SarabunPSK"/>
-                <w:sz w:val="32"/>
-                <w:szCs w:val="32"/>
-                <w:lang w:bidi="th-TH"/>
-              </w:rPr>
-              <w:t>“</w:t>
-            </w:r>
-            <w:r>
-              <w:rPr>
-                <w:rFonts w:ascii="TH SarabunPSK" w:hAnsi="TH SarabunPSK" w:cs="TH SarabunPSK" w:hint="cs"/>
-                <w:sz w:val="32"/>
-                <w:szCs w:val="32"/>
-                <w:cs/>
-                <w:lang w:bidi="th-TH"/>
-              </w:rPr>
-              <w:t>ส่งรีวิว</w:t>
-            </w:r>
-            <w:r>
-              <w:rPr>
-                <w:rFonts w:ascii="TH SarabunPSK" w:hAnsi="TH SarabunPSK" w:cs="TH SarabunPSK"/>
-                <w:sz w:val="32"/>
-                <w:szCs w:val="32"/>
-                <w:lang w:bidi="th-TH"/>
-              </w:rPr>
-              <w:t>”</w:t>
-            </w:r>
-          </w:p>
-        </w:tc>
-        <w:tc>
-          <w:tcPr>
-            <w:tcW w:w="2759" w:type="dxa"/>
-          </w:tcPr>
-          <w:p>
-            <w:pPr>
-              <w:rPr>
-                <w:rFonts w:ascii="TH SarabunPSK" w:hAnsi="TH SarabunPSK" w:cs="TH SarabunPSK"/>
-                <w:sz w:val="32"/>
-                <w:szCs w:val="32"/>
-                <w:cs/>
-                <w:lang w:bidi="th-TH"/>
-              </w:rPr>
-            </w:pPr>
-            <w:r>
-              <w:rPr>
-                <w:rFonts w:ascii="TH SarabunPSK" w:hAnsi="TH SarabunPSK" w:cs="TH SarabunPSK"/>
-                <w:sz w:val="32"/>
-                <w:szCs w:val="32"/>
-                <w:cs/>
-              </w:rPr>
-              <w:lastRenderedPageBreak/>
-              <w:t>แสดง</w:t>
-            </w:r>
-            <w:r>
-              <w:rPr>
-                <w:rFonts w:ascii="TH SarabunPSK" w:hAnsi="TH SarabunPSK" w:cs="TH SarabunPSK" w:hint="cs"/>
-                <w:sz w:val="32"/>
-                <w:szCs w:val="32"/>
-                <w:cs/>
-                <w:lang w:bidi="th-TH"/>
-              </w:rPr>
-              <w:t>การ</w:t>
-            </w:r>
-            <w:r>
-              <w:rPr>
-                <w:rFonts w:ascii="TH SarabunPSK" w:hAnsi="TH SarabunPSK" w:cs="TH SarabunPSK"/>
-                <w:sz w:val="32"/>
-                <w:szCs w:val="32"/>
-                <w:cs/>
-              </w:rPr>
-              <w:t>แจ้งเตือน</w:t>
-            </w:r>
-            <w:r>
-              <w:rPr>
-                <w:rFonts w:ascii="TH SarabunPSK" w:hAnsi="TH SarabunPSK" w:cs="TH SarabunPSK" w:hint="cs"/>
-                <w:sz w:val="32"/>
-                <w:szCs w:val="32"/>
-                <w:cs/>
-                <w:lang w:bidi="th-TH"/>
-              </w:rPr>
-              <w:t>อยู่ด้านล่างขวาว่า</w:t>
-            </w:r>
-            <w:r>
-              <w:rPr>
-                <w:rFonts w:ascii="TH SarabunPSK" w:hAnsi="TH SarabunPSK" w:cs="TH SarabunPSK"/>
-                <w:sz w:val="32"/>
-                <w:szCs w:val="32"/>
-                <w:lang w:bidi="th-TH"/>
-              </w:rPr>
-              <w:t xml:space="preserve"> “</w:t>
-            </w:r>
-            <w:r>
-              <w:rPr>
-                <w:rFonts w:ascii="TH SarabunPSK" w:hAnsi="TH SarabunPSK" w:cs="TH SarabunPSK" w:hint="cs"/>
-                <w:sz w:val="32"/>
-                <w:szCs w:val="32"/>
-                <w:cs/>
-                <w:lang w:bidi="th-TH"/>
-              </w:rPr>
-              <w:t>ไม่สามารถรีวิวได้</w:t>
-            </w:r>
-            <w:r>
-              <w:rPr>
-                <w:rFonts w:ascii="TH SarabunPSK" w:hAnsi="TH SarabunPSK" w:cs="TH SarabunPSK"/>
-                <w:sz w:val="32"/>
-                <w:szCs w:val="32"/>
-              </w:rPr>
-              <w:t>”</w:t>
-            </w:r>
-            <w:r>
-              <w:rPr>
-                <w:rFonts w:ascii="TH SarabunPSK" w:hAnsi="TH SarabunPSK" w:cs="TH SarabunPSK" w:hint="cs"/>
-                <w:sz w:val="32"/>
-                <w:szCs w:val="32"/>
-                <w:cs/>
-                <w:lang w:bidi="th-TH"/>
-              </w:rPr>
-              <w:t xml:space="preserve"> และอยู่ในหน้าให้คะแนนการเดินทาง</w:t>
-            </w:r>
-          </w:p>
-        </w:tc>
-        <w:tc>
-          <w:tcPr>
-            <w:tcW w:w="2603" w:type="dxa"/>
-            <w:gridSpan w:val="2"/>
-          </w:tcPr>
-          <w:p>
-            <w:pPr>
-              <w:rPr>
-                <w:rFonts w:ascii="TH SarabunPSK" w:hAnsi="TH SarabunPSK" w:cs="TH SarabunPSK"/>
-                <w:sz w:val="32"/>
-                <w:szCs w:val="32"/>
-                <w:lang w:bidi="th-TH"/>
-              </w:rPr>
-            </w:pPr>
-          </w:p>
-        </w:tc>
-        <w:tc>
-          <w:tcPr>
-            <w:tcW w:w="2279" w:type="dxa"/>
-          </w:tcPr>
-          <w:p>
-            <w:pPr>
-              <w:jc w:val="center"/>
-              <w:rPr>
-                <w:rFonts w:ascii="TH SarabunPSK" w:hAnsi="TH SarabunPSK" w:cs="TH SarabunPSK"/>
-                <w:sz w:val="32"/>
-                <w:szCs w:val="32"/>
-                <w:lang w:bidi="th-TH"/>
-              </w:rPr>
-            </w:pPr>
-          </w:p>
-        </w:tc>
-        <w:tc>
-          <w:tcPr>
-            <w:tcW w:w="1744" w:type="dxa"/>
-          </w:tcPr>
-          <w:p>
-            <w:pPr>
-              <w:rPr>
-                <w:rFonts w:ascii="TH SarabunPSK" w:hAnsi="TH SarabunPSK" w:cs="TH SarabunPSK"/>
-                <w:sz w:val="32"/>
-                <w:szCs w:val="32"/>
-                <w:lang w:bidi="th-TH"/>
-              </w:rPr>
-            </w:pPr>
-          </w:p>
-        </w:tc>
-      </w:tr>
     </w:tbl>
     <w:p>
       <w:pPr>
@@ -19131,7 +16966,7 @@
           <w:p>
             <w:pPr>
               <w:rPr>
-                <w:rFonts w:ascii="TH SarabunPSK" w:hAnsi="TH SarabunPSK" w:cs="TH SarabunPSK" w:hint="cs"/>
+                <w:rFonts w:ascii="TH SarabunPSK" w:hAnsi="TH SarabunPSK" w:cs="TH SarabunPSK"/>
                 <w:sz w:val="32"/>
                 <w:szCs w:val="32"/>
                 <w:lang w:bidi="th-TH"/>
@@ -19181,7 +17016,16 @@
                 <w:szCs w:val="32"/>
                 <w:lang w:bidi="th-TH"/>
               </w:rPr>
-              <w:t>09</w:t>
+              <w:t>0</w:t>
+            </w:r>
+            <w:r>
+              <w:rPr>
+                <w:rFonts w:ascii="TH SarabunPSK" w:hAnsi="TH SarabunPSK" w:cs="TH SarabunPSK"/>
+                <w:sz w:val="32"/>
+                <w:szCs w:val="32"/>
+                <w:lang w:bidi="th-TH"/>
+              </w:rPr>
+              <w:t>8</w:t>
             </w:r>
           </w:p>
         </w:tc>
@@ -19333,17 +17177,7 @@
                 <w:cs/>
                 <w:lang w:bidi="th-TH"/>
               </w:rPr>
-              <w:t>อัพโหลดไฟล์รูปภาพ</w:t>
-            </w:r>
-            <w:r>
-              <w:rPr>
-                <w:rFonts w:ascii="TH Sarabun New" w:hAnsi="TH Sarabun New" w:cs="TH Sarabun New" w:hint="cs"/>
-                <w:sz w:val="32"/>
-                <w:szCs w:val="32"/>
-                <w:cs/>
-                <w:lang w:bidi="th-TH"/>
-              </w:rPr>
-              <w:t xml:space="preserve"> </w:t>
+              <w:t xml:space="preserve">อัพโหลดไฟล์รูปภาพ </w:t>
             </w:r>
           </w:p>
         </w:tc>
@@ -19508,6 +17342,7 @@
               </w:rPr>
               <w:t xml:space="preserve"> </w:t>
             </w:r>
+            <w:proofErr w:type="spellStart"/>
             <w:r>
               <w:rPr>
                 <w:rFonts w:ascii="TH SarabunPSK" w:hAnsi="TH SarabunPSK" w:cs="TH SarabunPSK"/>
@@ -19517,6 +17352,7 @@
               </w:rPr>
               <w:t>Painamenae</w:t>
             </w:r>
+            <w:proofErr w:type="spellEnd"/>
           </w:p>
         </w:tc>
         <w:tc>
@@ -19823,17 +17659,7 @@
                 <w:cs/>
                 <w:lang w:bidi="th-TH"/>
               </w:rPr>
-              <w:t>ผู้โดยสารจำเป็นต้องจบทริปการเดินทางถึงสามารถรีวิว</w:t>
-            </w:r>
-            <w:r>
-              <w:rPr>
-                <w:rFonts w:ascii="TH SarabunPSK" w:hAnsi="TH SarabunPSK" w:cs="TH SarabunPSK" w:hint="cs"/>
-                <w:sz w:val="32"/>
-                <w:szCs w:val="32"/>
-                <w:cs/>
-                <w:lang w:bidi="th-TH"/>
-              </w:rPr>
-              <w:t>และ</w:t>
+              <w:t>ผู้โดยสารจำเป็นต้องจบทริปการเดินทางถึงสามารถรีวิวและ</w:t>
             </w:r>
             <w:r>
               <w:rPr>
@@ -19843,17 +17669,7 @@
                 <w:cs/>
                 <w:lang w:bidi="th-TH"/>
               </w:rPr>
-              <w:t>อัพโหลดไฟล์รูปภาพ</w:t>
-            </w:r>
-            <w:r>
-              <w:rPr>
-                <w:rFonts w:ascii="TH Sarabun New" w:hAnsi="TH Sarabun New" w:cs="TH Sarabun New" w:hint="cs"/>
-                <w:sz w:val="32"/>
-                <w:szCs w:val="32"/>
-                <w:cs/>
-                <w:lang w:bidi="th-TH"/>
-              </w:rPr>
-              <w:t>ได้</w:t>
+              <w:t>อัพโหลดไฟล์รูปภาพได้</w:t>
             </w:r>
           </w:p>
         </w:tc>
@@ -21088,17 +18904,7 @@
                 <w:lang w:bidi="th-TH"/>
               </w:rPr>
               <w:lastRenderedPageBreak/>
-              <w:t>ผู้โดยสาร และมี</w:t>
-            </w:r>
-            <w:r>
-              <w:rPr>
-                <w:rFonts w:ascii="TH SarabunPSK" w:hAnsi="TH SarabunPSK" w:cs="TH SarabunPSK" w:hint="cs"/>
-                <w:sz w:val="32"/>
-                <w:szCs w:val="32"/>
-                <w:cs/>
-                <w:lang w:bidi="th-TH"/>
-              </w:rPr>
-              <w:t>รูปที่ผู้โดยสารอัพโหลด</w:t>
+              <w:t>ผู้โดยสาร และมีรูปที่ผู้โดยสารอัพโหลด</w:t>
             </w:r>
           </w:p>
         </w:tc>
@@ -21258,17 +19064,7 @@
                 <w:lang w:bidi="th-TH"/>
               </w:rPr>
               <w:lastRenderedPageBreak/>
-              <w:t>รูปที่ผู้โดยสารอัพโหลดปรากฎ</w:t>
-            </w:r>
-            <w:r>
-              <w:rPr>
-                <w:rFonts w:ascii="TH SarabunPSK" w:hAnsi="TH SarabunPSK" w:cs="TH SarabunPSK" w:hint="cs"/>
-                <w:sz w:val="32"/>
-                <w:szCs w:val="32"/>
-                <w:cs/>
-                <w:lang w:bidi="th-TH"/>
-              </w:rPr>
-              <w:t xml:space="preserve">ตาม </w:t>
+              <w:t xml:space="preserve">รูปที่ผู้โดยสารอัพโหลดปรากฎตาม </w:t>
             </w:r>
             <w:r>
               <w:rPr>
@@ -21295,6 +19091,57 @@
                 <w:lang w:bidi="th-TH"/>
               </w:rPr>
             </w:pPr>
+            <w:r>
+              <w:rPr>
+                <w:rFonts w:ascii="TH SarabunPSK" w:hAnsi="TH SarabunPSK" w:cs="TH SarabunPSK" w:hint="cs"/>
+                <w:noProof/>
+                <w:sz w:val="32"/>
+                <w:szCs w:val="32"/>
+                <w:lang w:bidi="th-TH"/>
+              </w:rPr>
+              <w:lastRenderedPageBreak/>
+              <w:drawing>
+                <wp:inline distT="0" distB="0" distL="0" distR="0" wp14:anchorId="2A0AA59C" wp14:editId="75800CA3">
+                  <wp:extent cx="201761" cy="191069"/>
+                  <wp:effectExtent l="0" t="0" r="8255" b="0"/>
+                  <wp:docPr id="1873297837" name="Picture 1873297837"/>
+                  <wp:cNvGraphicFramePr>
+                    <a:graphicFrameLocks xmlns:a="http://schemas.openxmlformats.org/drawingml/2006/main" noChangeAspect="1"/>
+                  </wp:cNvGraphicFramePr>
+                  <a:graphic xmlns:a="http://schemas.openxmlformats.org/drawingml/2006/main">
+                    <a:graphicData uri="http://schemas.openxmlformats.org/drawingml/2006/picture">
+                      <pic:pic xmlns:pic="http://schemas.openxmlformats.org/drawingml/2006/picture">
+                        <pic:nvPicPr>
+                          <pic:cNvPr id="1" name="th[1].png"/>
+                          <pic:cNvPicPr/>
+                        </pic:nvPicPr>
+                        <pic:blipFill>
+                          <a:blip r:embed="rId6" cstate="print">
+                            <a:extLst>
+                              <a:ext uri="{28A0092B-C50C-407E-A947-70E740481C1C}">
+                                <a14:useLocalDpi xmlns:a14="http://schemas.microsoft.com/office/drawing/2010/main" val="0"/>
+                              </a:ext>
+                            </a:extLst>
+                          </a:blip>
+                          <a:stretch>
+                            <a:fillRect/>
+                          </a:stretch>
+                        </pic:blipFill>
+                        <pic:spPr>
+                          <a:xfrm>
+                            <a:off x="0" y="0"/>
+                            <a:ext cx="214886" cy="203498"/>
+                          </a:xfrm>
+                          <a:prstGeom prst="rect">
+                            <a:avLst/>
+                          </a:prstGeom>
+                        </pic:spPr>
+                      </pic:pic>
+                    </a:graphicData>
+                  </a:graphic>
+                </wp:inline>
+              </w:drawing>
+            </w:r>
           </w:p>
         </w:tc>
         <w:tc>
@@ -21508,7 +19355,7 @@
           <w:p>
             <w:pPr>
               <w:rPr>
-                <w:rFonts w:ascii="TH SarabunPSK" w:hAnsi="TH SarabunPSK" w:cs="TH SarabunPSK" w:hint="cs"/>
+                <w:rFonts w:ascii="TH SarabunPSK" w:hAnsi="TH SarabunPSK" w:cs="TH SarabunPSK"/>
                 <w:sz w:val="32"/>
                 <w:szCs w:val="32"/>
                 <w:lang w:bidi="th-TH"/>
@@ -21558,16 +19405,7 @@
                 <w:szCs w:val="32"/>
                 <w:lang w:bidi="th-TH"/>
               </w:rPr>
-              <w:t>1</w:t>
-            </w:r>
-            <w:r>
-              <w:rPr>
-                <w:rFonts w:ascii="TH SarabunPSK" w:hAnsi="TH SarabunPSK" w:cs="TH SarabunPSK"/>
-                <w:sz w:val="32"/>
-                <w:szCs w:val="32"/>
-                <w:lang w:bidi="th-TH"/>
-              </w:rPr>
-              <w:t>0</w:t>
+              <w:t>09</w:t>
             </w:r>
           </w:p>
         </w:tc>
@@ -21696,7 +19534,7 @@
           <w:p>
             <w:pPr>
               <w:rPr>
-                <w:rFonts w:ascii="TH SarabunPSK" w:hAnsi="TH SarabunPSK" w:cs="TH SarabunPSK" w:hint="cs"/>
+                <w:rFonts w:ascii="TH SarabunPSK" w:hAnsi="TH SarabunPSK" w:cs="TH SarabunPSK"/>
                 <w:sz w:val="32"/>
                 <w:szCs w:val="32"/>
                 <w:lang w:bidi="th-TH"/>
@@ -21719,17 +19557,7 @@
                 <w:cs/>
                 <w:lang w:bidi="th-TH"/>
               </w:rPr>
-              <w:t>อัพโหลดไฟล์</w:t>
-            </w:r>
-            <w:r>
-              <w:rPr>
-                <w:rFonts w:ascii="TH Sarabun New" w:hAnsi="TH Sarabun New" w:cs="TH Sarabun New" w:hint="cs"/>
-                <w:sz w:val="32"/>
-                <w:szCs w:val="32"/>
-                <w:cs/>
-                <w:lang w:bidi="th-TH"/>
-              </w:rPr>
-              <w:t>ที่ไม่ใช่รูปภาพ</w:t>
+              <w:t>อัพโหลดไฟล์ที่ไม่ใช่รูปภาพ</w:t>
             </w:r>
           </w:p>
         </w:tc>
@@ -21894,6 +19722,7 @@
               </w:rPr>
               <w:t xml:space="preserve"> </w:t>
             </w:r>
+            <w:proofErr w:type="spellStart"/>
             <w:r>
               <w:rPr>
                 <w:rFonts w:ascii="TH SarabunPSK" w:hAnsi="TH SarabunPSK" w:cs="TH SarabunPSK"/>
@@ -21903,6 +19732,7 @@
               </w:rPr>
               <w:t>Painamenae</w:t>
             </w:r>
+            <w:proofErr w:type="spellEnd"/>
           </w:p>
         </w:tc>
         <w:tc>
@@ -23261,17 +21091,7 @@
                 <w:lang w:bidi="th-TH"/>
               </w:rPr>
               <w:lastRenderedPageBreak/>
-              <w:t>อัพโหลด</w:t>
-            </w:r>
-            <w:r>
-              <w:rPr>
-                <w:rFonts w:ascii="TH SarabunPSK" w:hAnsi="TH SarabunPSK" w:cs="TH SarabunPSK" w:hint="cs"/>
-                <w:sz w:val="32"/>
-                <w:szCs w:val="32"/>
-                <w:cs/>
-                <w:lang w:bidi="th-TH"/>
-              </w:rPr>
-              <w:t>ไฟล์</w:t>
+              <w:t>อัพโหลดไฟล์</w:t>
             </w:r>
             <w:r>
               <w:rPr>
@@ -23291,59 +21111,6 @@
                 <w:lang w:bidi="th-TH"/>
               </w:rPr>
               <w:t xml:space="preserve"> </w:t>
-            </w:r>
-          </w:p>
-          <w:p>
-            <w:pPr>
-              <w:pStyle w:val="ListParagraph"/>
-              <w:numPr>
-                <w:ilvl w:val="0"/>
-                <w:numId w:val="48"/>
-              </w:numPr>
-              <w:rPr>
-                <w:rFonts w:ascii="TH SarabunPSK" w:hAnsi="TH SarabunPSK" w:cs="TH SarabunPSK"/>
-                <w:sz w:val="32"/>
-                <w:szCs w:val="32"/>
-                <w:lang w:bidi="th-TH"/>
-              </w:rPr>
-            </w:pPr>
-            <w:r>
-              <w:rPr>
-                <w:rFonts w:ascii="TH SarabunPSK" w:hAnsi="TH SarabunPSK" w:cs="TH SarabunPSK" w:hint="cs"/>
-                <w:sz w:val="32"/>
-                <w:szCs w:val="32"/>
-                <w:cs/>
-                <w:lang w:bidi="th-TH"/>
-              </w:rPr>
-              <w:t xml:space="preserve">กดปุ่ม </w:t>
-            </w:r>
-            <w:r>
-              <w:rPr>
-                <w:rFonts w:ascii="TH SarabunPSK" w:hAnsi="TH SarabunPSK" w:cs="TH SarabunPSK"/>
-                <w:sz w:val="32"/>
-                <w:szCs w:val="32"/>
-                <w:lang w:bidi="th-TH"/>
-              </w:rPr>
-              <w:t>“</w:t>
-            </w:r>
-            <w:r>
-              <w:rPr>
-                <w:rFonts w:ascii="TH SarabunPSK" w:hAnsi="TH SarabunPSK" w:cs="TH SarabunPSK" w:hint="cs"/>
-                <w:sz w:val="32"/>
-                <w:szCs w:val="32"/>
-                <w:cs/>
-                <w:lang w:bidi="th-TH"/>
-              </w:rPr>
-              <w:t>ส่งรีวิว</w:t>
-            </w:r>
-            <w:r>
-              <w:rPr>
-                <w:rFonts w:ascii="TH SarabunPSK" w:hAnsi="TH SarabunPSK" w:cs="TH SarabunPSK"/>
-                <w:sz w:val="32"/>
-                <w:szCs w:val="32"/>
-                <w:lang w:bidi="th-TH"/>
-              </w:rPr>
-              <w:t>”</w:t>
             </w:r>
           </w:p>
         </w:tc>
@@ -23411,13 +21178,22 @@
             </w:r>
             <w:r>
               <w:rPr>
-                <w:rFonts w:ascii="TH SarabunPSK" w:hAnsi="TH SarabunPSK" w:cs="TH SarabunPSK" w:hint="cs"/>
-                <w:sz w:val="32"/>
-                <w:szCs w:val="32"/>
-                <w:cs/>
-                <w:lang w:bidi="th-TH"/>
-              </w:rPr>
-              <w:t>ไม่สามารถรีวิวได้</w:t>
+                <w:rFonts w:ascii="TH SarabunPSK" w:hAnsi="TH SarabunPSK" w:cs="TH SarabunPSK"/>
+                <w:sz w:val="32"/>
+                <w:szCs w:val="32"/>
+                <w:cs/>
+                <w:lang w:bidi="th-TH"/>
+              </w:rPr>
+              <w:t>กรุณาเลือกไฟล์รูปภาพเท่านั้น</w:t>
+            </w:r>
+            <w:r>
+              <w:rPr>
+                <w:rFonts w:ascii="TH SarabunPSK" w:hAnsi="TH SarabunPSK" w:cs="TH SarabunPSK"/>
+                <w:sz w:val="32"/>
+                <w:szCs w:val="32"/>
+                <w:lang w:bidi="th-TH"/>
+              </w:rPr>
+              <w:br/>
             </w:r>
             <w:r>
               <w:rPr>
@@ -23469,6 +21245,56 @@
                 <w:lang w:bidi="th-TH"/>
               </w:rPr>
             </w:pPr>
+            <w:r>
+              <w:rPr>
+                <w:rFonts w:ascii="TH SarabunPSK" w:hAnsi="TH SarabunPSK" w:cs="TH SarabunPSK" w:hint="cs"/>
+                <w:noProof/>
+                <w:sz w:val="32"/>
+                <w:szCs w:val="32"/>
+                <w:lang w:bidi="th-TH"/>
+              </w:rPr>
+              <w:drawing>
+                <wp:inline distT="0" distB="0" distL="0" distR="0" wp14:anchorId="6C505967" wp14:editId="6182B63B">
+                  <wp:extent cx="201761" cy="191069"/>
+                  <wp:effectExtent l="0" t="0" r="8255" b="0"/>
+                  <wp:docPr id="1502837676" name="Picture 1502837676"/>
+                  <wp:cNvGraphicFramePr>
+                    <a:graphicFrameLocks xmlns:a="http://schemas.openxmlformats.org/drawingml/2006/main" noChangeAspect="1"/>
+                  </wp:cNvGraphicFramePr>
+                  <a:graphic xmlns:a="http://schemas.openxmlformats.org/drawingml/2006/main">
+                    <a:graphicData uri="http://schemas.openxmlformats.org/drawingml/2006/picture">
+                      <pic:pic xmlns:pic="http://schemas.openxmlformats.org/drawingml/2006/picture">
+                        <pic:nvPicPr>
+                          <pic:cNvPr id="1" name="th[1].png"/>
+                          <pic:cNvPicPr/>
+                        </pic:nvPicPr>
+                        <pic:blipFill>
+                          <a:blip r:embed="rId6" cstate="print">
+                            <a:extLst>
+                              <a:ext uri="{28A0092B-C50C-407E-A947-70E740481C1C}">
+                                <a14:useLocalDpi xmlns:a14="http://schemas.microsoft.com/office/drawing/2010/main" val="0"/>
+                              </a:ext>
+                            </a:extLst>
+                          </a:blip>
+                          <a:stretch>
+                            <a:fillRect/>
+                          </a:stretch>
+                        </pic:blipFill>
+                        <pic:spPr>
+                          <a:xfrm>
+                            <a:off x="0" y="0"/>
+                            <a:ext cx="214886" cy="203498"/>
+                          </a:xfrm>
+                          <a:prstGeom prst="rect">
+                            <a:avLst/>
+                          </a:prstGeom>
+                        </pic:spPr>
+                      </pic:pic>
+                    </a:graphicData>
+                  </a:graphic>
+                </wp:inline>
+              </w:drawing>
+            </w:r>
           </w:p>
         </w:tc>
         <w:tc>
@@ -23491,7 +21317,6 @@
     <w:p>
       <w:pPr>
         <w:rPr>
-          <w:rFonts w:hint="cs"/>
           <w:lang w:bidi="th-TH"/>
         </w:rPr>
       </w:pPr>
@@ -23604,7 +21429,6 @@
     <w:p>
       <w:pPr>
         <w:rPr>
-          <w:rFonts w:hint="cs"/>
           <w:lang w:bidi="th-TH"/>
         </w:rPr>
       </w:pPr>
@@ -23691,7 +21515,7 @@
           <w:p>
             <w:pPr>
               <w:rPr>
-                <w:rFonts w:ascii="TH SarabunPSK" w:hAnsi="TH SarabunPSK" w:cs="TH SarabunPSK" w:hint="cs"/>
+                <w:rFonts w:ascii="TH SarabunPSK" w:hAnsi="TH SarabunPSK" w:cs="TH SarabunPSK"/>
                 <w:sz w:val="32"/>
                 <w:szCs w:val="32"/>
                 <w:lang w:bidi="th-TH"/>
@@ -23750,7 +21574,7 @@
                 <w:szCs w:val="32"/>
                 <w:lang w:bidi="th-TH"/>
               </w:rPr>
-              <w:t>1</w:t>
+              <w:t>0</w:t>
             </w:r>
           </w:p>
         </w:tc>
@@ -23879,7 +21703,7 @@
           <w:p>
             <w:pPr>
               <w:rPr>
-                <w:rFonts w:ascii="TH SarabunPSK" w:hAnsi="TH SarabunPSK" w:cs="TH SarabunPSK" w:hint="cs"/>
+                <w:rFonts w:ascii="TH SarabunPSK" w:hAnsi="TH SarabunPSK" w:cs="TH SarabunPSK"/>
                 <w:sz w:val="32"/>
                 <w:szCs w:val="32"/>
                 <w:lang w:bidi="th-TH"/>
@@ -24067,6 +21891,7 @@
               </w:rPr>
               <w:t xml:space="preserve"> </w:t>
             </w:r>
+            <w:proofErr w:type="spellStart"/>
             <w:r>
               <w:rPr>
                 <w:rFonts w:ascii="TH SarabunPSK" w:hAnsi="TH SarabunPSK" w:cs="TH SarabunPSK"/>
@@ -24076,6 +21901,7 @@
               </w:rPr>
               <w:t>Painamenae</w:t>
             </w:r>
+            <w:proofErr w:type="spellEnd"/>
           </w:p>
         </w:tc>
         <w:tc>
@@ -24382,17 +22208,7 @@
                 <w:cs/>
                 <w:lang w:bidi="th-TH"/>
               </w:rPr>
-              <w:t>ผู้โดยสารจำเป็นต้องจบทริปการเดินทางถึงสามารถรีวิว</w:t>
-            </w:r>
-            <w:r>
-              <w:rPr>
-                <w:rFonts w:ascii="TH SarabunPSK" w:hAnsi="TH SarabunPSK" w:cs="TH SarabunPSK" w:hint="cs"/>
-                <w:sz w:val="32"/>
-                <w:szCs w:val="32"/>
-                <w:cs/>
-                <w:lang w:bidi="th-TH"/>
-              </w:rPr>
-              <w:t>ได้</w:t>
+              <w:t>ผู้โดยสารจำเป็นต้องจบทริปการเดินทางถึงสามารถรีวิวได้</w:t>
             </w:r>
           </w:p>
         </w:tc>
@@ -25447,32 +23263,22 @@
           <w:p>
             <w:pPr>
               <w:rPr>
-                <w:rFonts w:ascii="TH SarabunPSK" w:hAnsi="TH SarabunPSK" w:cs="TH SarabunPSK" w:hint="cs"/>
-                <w:sz w:val="32"/>
-                <w:szCs w:val="32"/>
-                <w:cs/>
-                <w:lang w:bidi="th-TH"/>
-              </w:rPr>
-            </w:pPr>
-            <w:r>
-              <w:rPr>
-                <w:rFonts w:ascii="TH SarabunPSK" w:hAnsi="TH SarabunPSK" w:cs="TH SarabunPSK" w:hint="cs"/>
-                <w:sz w:val="32"/>
-                <w:szCs w:val="32"/>
-                <w:cs/>
-                <w:lang w:bidi="th-TH"/>
-              </w:rPr>
-              <w:t>กลับไปที่</w:t>
-            </w:r>
-            <w:r>
-              <w:rPr>
-                <w:rFonts w:ascii="TH SarabunPSK" w:hAnsi="TH SarabunPSK" w:cs="TH SarabunPSK" w:hint="cs"/>
-                <w:sz w:val="32"/>
-                <w:szCs w:val="32"/>
-                <w:cs/>
-                <w:lang w:bidi="th-TH"/>
-              </w:rPr>
-              <w:t>หน้าการเดินทางของฉัน</w:t>
+                <w:rFonts w:ascii="TH SarabunPSK" w:hAnsi="TH SarabunPSK" w:cs="TH SarabunPSK"/>
+                <w:sz w:val="32"/>
+                <w:szCs w:val="32"/>
+                <w:cs/>
+                <w:lang w:bidi="th-TH"/>
+              </w:rPr>
+            </w:pPr>
+            <w:r>
+              <w:rPr>
+                <w:rFonts w:ascii="TH SarabunPSK" w:hAnsi="TH SarabunPSK" w:cs="TH SarabunPSK" w:hint="cs"/>
+                <w:sz w:val="32"/>
+                <w:szCs w:val="32"/>
+                <w:cs/>
+                <w:lang w:bidi="th-TH"/>
+              </w:rPr>
+              <w:t>กลับไปที่หน้าการเดินทางของฉัน</w:t>
             </w:r>
           </w:p>
         </w:tc>
@@ -25644,7 +23450,7 @@
           <w:p>
             <w:pPr>
               <w:rPr>
-                <w:rFonts w:ascii="TH SarabunPSK" w:hAnsi="TH SarabunPSK" w:cs="TH SarabunPSK" w:hint="cs"/>
+                <w:rFonts w:ascii="TH SarabunPSK" w:hAnsi="TH SarabunPSK" w:cs="TH SarabunPSK"/>
                 <w:sz w:val="32"/>
                 <w:szCs w:val="32"/>
                 <w:lang w:bidi="th-TH"/>
@@ -25703,7 +23509,7 @@
                 <w:szCs w:val="32"/>
                 <w:lang w:bidi="th-TH"/>
               </w:rPr>
-              <w:t>2</w:t>
+              <w:t>1</w:t>
             </w:r>
           </w:p>
         </w:tc>
@@ -25832,7 +23638,7 @@
           <w:p>
             <w:pPr>
               <w:rPr>
-                <w:rFonts w:ascii="TH SarabunPSK" w:hAnsi="TH SarabunPSK" w:cs="TH SarabunPSK" w:hint="cs"/>
+                <w:rFonts w:ascii="TH SarabunPSK" w:hAnsi="TH SarabunPSK" w:cs="TH SarabunPSK"/>
                 <w:sz w:val="32"/>
                 <w:szCs w:val="32"/>
                 <w:lang w:bidi="th-TH"/>
@@ -26030,6 +23836,7 @@
               </w:rPr>
               <w:t xml:space="preserve"> </w:t>
             </w:r>
+            <w:proofErr w:type="spellStart"/>
             <w:r>
               <w:rPr>
                 <w:rFonts w:ascii="TH SarabunPSK" w:hAnsi="TH SarabunPSK" w:cs="TH SarabunPSK"/>
@@ -26039,6 +23846,7 @@
               </w:rPr>
               <w:t>Painamenae</w:t>
             </w:r>
+            <w:proofErr w:type="spellEnd"/>
           </w:p>
         </w:tc>
         <w:tc>
@@ -27191,7 +24999,7 @@
           <w:p>
             <w:pPr>
               <w:rPr>
-                <w:rFonts w:ascii="TH SarabunPSK" w:hAnsi="TH SarabunPSK" w:cs="TH SarabunPSK" w:hint="cs"/>
+                <w:rFonts w:ascii="TH SarabunPSK" w:hAnsi="TH SarabunPSK" w:cs="TH SarabunPSK"/>
                 <w:sz w:val="32"/>
                 <w:szCs w:val="32"/>
                 <w:cs/>
@@ -27436,7 +25244,7 @@
           <w:p>
             <w:pPr>
               <w:rPr>
-                <w:rFonts w:ascii="TH SarabunPSK" w:hAnsi="TH SarabunPSK" w:cs="TH SarabunPSK" w:hint="cs"/>
+                <w:rFonts w:ascii="TH SarabunPSK" w:hAnsi="TH SarabunPSK" w:cs="TH SarabunPSK"/>
                 <w:sz w:val="32"/>
                 <w:szCs w:val="32"/>
                 <w:cs/>
@@ -27738,7 +25546,7 @@
             <w:pPr>
               <w:jc w:val="center"/>
               <w:rPr>
-                <w:rFonts w:ascii="TH SarabunPSK" w:hAnsi="TH SarabunPSK" w:cs="TH SarabunPSK" w:hint="cs"/>
+                <w:rFonts w:ascii="TH SarabunPSK" w:hAnsi="TH SarabunPSK" w:cs="TH SarabunPSK"/>
                 <w:sz w:val="32"/>
                 <w:szCs w:val="32"/>
                 <w:cs/>
@@ -27764,7 +25572,7 @@
           <w:p>
             <w:pPr>
               <w:rPr>
-                <w:rFonts w:ascii="TH SarabunPSK" w:hAnsi="TH SarabunPSK" w:cs="TH SarabunPSK" w:hint="cs"/>
+                <w:rFonts w:ascii="TH SarabunPSK" w:hAnsi="TH SarabunPSK" w:cs="TH SarabunPSK"/>
                 <w:sz w:val="32"/>
                 <w:szCs w:val="32"/>
                 <w:cs/>
@@ -27877,7 +25685,7 @@
                 <w:numId w:val="56"/>
               </w:numPr>
               <w:rPr>
-                <w:rFonts w:ascii="TH SarabunPSK" w:hAnsi="TH SarabunPSK" w:cs="TH SarabunPSK" w:hint="cs"/>
+                <w:rFonts w:ascii="TH SarabunPSK" w:hAnsi="TH SarabunPSK" w:cs="TH SarabunPSK"/>
                 <w:sz w:val="32"/>
                 <w:szCs w:val="32"/>
                 <w:cs/>
@@ -28022,7 +25830,7 @@
           <w:p>
             <w:pPr>
               <w:rPr>
-                <w:rFonts w:ascii="TH SarabunPSK" w:hAnsi="TH SarabunPSK" w:cs="TH SarabunPSK" w:hint="cs"/>
+                <w:rFonts w:ascii="TH SarabunPSK" w:hAnsi="TH SarabunPSK" w:cs="TH SarabunPSK"/>
                 <w:sz w:val="32"/>
                 <w:szCs w:val="32"/>
                 <w:cs/>
@@ -28130,7 +25938,7 @@
             <w:pPr>
               <w:jc w:val="center"/>
               <w:rPr>
-                <w:rFonts w:ascii="TH SarabunPSK" w:hAnsi="TH SarabunPSK" w:cs="TH SarabunPSK" w:hint="cs"/>
+                <w:rFonts w:ascii="TH SarabunPSK" w:hAnsi="TH SarabunPSK" w:cs="TH SarabunPSK"/>
                 <w:noProof/>
                 <w:sz w:val="32"/>
                 <w:szCs w:val="32"/>
@@ -28414,8 +26222,19 @@
                 <w:szCs w:val="32"/>
                 <w:lang w:bidi="th-TH"/>
               </w:rPr>
-              <w:t>-BlacklistLogin</w:t>
-            </w:r>
+              <w:t>-</w:t>
+            </w:r>
+            <w:proofErr w:type="spellStart"/>
+            <w:r>
+              <w:rPr>
+                <w:rFonts w:ascii="TH SarabunPSK" w:hAnsi="TH SarabunPSK" w:cs="TH SarabunPSK"/>
+                <w:sz w:val="32"/>
+                <w:szCs w:val="32"/>
+                <w:lang w:bidi="th-TH"/>
+              </w:rPr>
+              <w:t>BlacklistLogin</w:t>
+            </w:r>
+            <w:proofErr w:type="spellEnd"/>
             <w:r>
               <w:rPr>
                 <w:rFonts w:ascii="TH SarabunPSK" w:hAnsi="TH SarabunPSK" w:cs="TH SarabunPSK" w:hint="cs"/>
@@ -28767,6 +26586,7 @@
               </w:rPr>
               <w:t xml:space="preserve"> </w:t>
             </w:r>
+            <w:proofErr w:type="spellStart"/>
             <w:r>
               <w:rPr>
                 <w:rFonts w:ascii="TH SarabunPSK" w:hAnsi="TH SarabunPSK" w:cs="TH SarabunPSK"/>
@@ -28776,6 +26596,7 @@
               </w:rPr>
               <w:t>Painamenae</w:t>
             </w:r>
+            <w:proofErr w:type="spellEnd"/>
           </w:p>
         </w:tc>
         <w:tc>
@@ -29639,8 +27460,19 @@
                 <w:szCs w:val="32"/>
                 <w:lang w:bidi="th-TH"/>
               </w:rPr>
-              <w:t xml:space="preserve"> Painamnae</w:t>
-            </w:r>
+              <w:t xml:space="preserve"> </w:t>
+            </w:r>
+            <w:proofErr w:type="spellStart"/>
+            <w:r>
+              <w:rPr>
+                <w:rFonts w:ascii="TH SarabunPSK" w:hAnsi="TH SarabunPSK" w:cs="TH SarabunPSK"/>
+                <w:sz w:val="32"/>
+                <w:szCs w:val="32"/>
+                <w:lang w:bidi="th-TH"/>
+              </w:rPr>
+              <w:t>Painamnae</w:t>
+            </w:r>
+            <w:proofErr w:type="spellEnd"/>
           </w:p>
         </w:tc>
         <w:tc>
@@ -29802,8 +27634,19 @@
                 <w:szCs w:val="32"/>
                 <w:lang w:bidi="th-TH"/>
               </w:rPr>
-              <w:t xml:space="preserve"> Painamnae</w:t>
-            </w:r>
+              <w:t xml:space="preserve"> </w:t>
+            </w:r>
+            <w:proofErr w:type="spellStart"/>
+            <w:r>
+              <w:rPr>
+                <w:rFonts w:ascii="TH SarabunPSK" w:hAnsi="TH SarabunPSK" w:cs="TH SarabunPSK"/>
+                <w:sz w:val="32"/>
+                <w:szCs w:val="32"/>
+                <w:lang w:bidi="th-TH"/>
+              </w:rPr>
+              <w:t>Painamnae</w:t>
+            </w:r>
+            <w:proofErr w:type="spellEnd"/>
           </w:p>
         </w:tc>
         <w:tc>
@@ -30429,8 +28272,19 @@
                 <w:szCs w:val="32"/>
                 <w:lang w:bidi="th-TH"/>
               </w:rPr>
-              <w:t>-AdminBlacklist</w:t>
-            </w:r>
+              <w:t>-</w:t>
+            </w:r>
+            <w:proofErr w:type="spellStart"/>
+            <w:r>
+              <w:rPr>
+                <w:rFonts w:ascii="TH SarabunPSK" w:hAnsi="TH SarabunPSK" w:cs="TH SarabunPSK"/>
+                <w:sz w:val="32"/>
+                <w:szCs w:val="32"/>
+                <w:lang w:bidi="th-TH"/>
+              </w:rPr>
+              <w:t>AdminBlacklist</w:t>
+            </w:r>
+            <w:proofErr w:type="spellEnd"/>
             <w:r>
               <w:rPr>
                 <w:rFonts w:ascii="TH SarabunPSK" w:hAnsi="TH SarabunPSK" w:cs="TH SarabunPSK" w:hint="cs"/>
@@ -30795,6 +28649,7 @@
               </w:rPr>
               <w:t xml:space="preserve"> </w:t>
             </w:r>
+            <w:proofErr w:type="spellStart"/>
             <w:r>
               <w:rPr>
                 <w:rFonts w:ascii="TH SarabunPSK" w:hAnsi="TH SarabunPSK" w:cs="TH SarabunPSK"/>
@@ -30804,6 +28659,7 @@
               </w:rPr>
               <w:t>Painamenae</w:t>
             </w:r>
+            <w:proofErr w:type="spellEnd"/>
           </w:p>
         </w:tc>
         <w:tc>
@@ -31705,8 +29561,19 @@
                 <w:szCs w:val="32"/>
                 <w:lang w:bidi="th-TH"/>
               </w:rPr>
-              <w:t xml:space="preserve"> Painamnae</w:t>
-            </w:r>
+              <w:t xml:space="preserve"> </w:t>
+            </w:r>
+            <w:proofErr w:type="spellStart"/>
+            <w:r>
+              <w:rPr>
+                <w:rFonts w:ascii="TH SarabunPSK" w:hAnsi="TH SarabunPSK" w:cs="TH SarabunPSK"/>
+                <w:sz w:val="32"/>
+                <w:szCs w:val="32"/>
+                <w:lang w:bidi="th-TH"/>
+              </w:rPr>
+              <w:t>Painamnae</w:t>
+            </w:r>
+            <w:proofErr w:type="spellEnd"/>
           </w:p>
         </w:tc>
         <w:tc>
@@ -31868,8 +29735,19 @@
                 <w:szCs w:val="32"/>
                 <w:lang w:bidi="th-TH"/>
               </w:rPr>
-              <w:t xml:space="preserve"> Painamnae</w:t>
-            </w:r>
+              <w:t xml:space="preserve"> </w:t>
+            </w:r>
+            <w:proofErr w:type="spellStart"/>
+            <w:r>
+              <w:rPr>
+                <w:rFonts w:ascii="TH SarabunPSK" w:hAnsi="TH SarabunPSK" w:cs="TH SarabunPSK"/>
+                <w:sz w:val="32"/>
+                <w:szCs w:val="32"/>
+                <w:lang w:bidi="th-TH"/>
+              </w:rPr>
+              <w:t>Painamnae</w:t>
+            </w:r>
+            <w:proofErr w:type="spellEnd"/>
           </w:p>
         </w:tc>
         <w:tc>
@@ -32316,8 +30194,19 @@
                 <w:szCs w:val="32"/>
                 <w:lang w:bidi="th-TH"/>
               </w:rPr>
-              <w:t xml:space="preserve"> Painamnae</w:t>
-            </w:r>
+              <w:t xml:space="preserve"> </w:t>
+            </w:r>
+            <w:proofErr w:type="spellStart"/>
+            <w:r>
+              <w:rPr>
+                <w:rFonts w:ascii="TH SarabunPSK" w:hAnsi="TH SarabunPSK" w:cs="TH SarabunPSK"/>
+                <w:sz w:val="32"/>
+                <w:szCs w:val="32"/>
+                <w:lang w:bidi="th-TH"/>
+              </w:rPr>
+              <w:t>Painamnae</w:t>
+            </w:r>
+            <w:proofErr w:type="spellEnd"/>
           </w:p>
         </w:tc>
         <w:tc>
@@ -32798,8 +30687,19 @@
                 <w:szCs w:val="32"/>
                 <w:lang w:bidi="th-TH"/>
               </w:rPr>
-              <w:t>-BlacklistRegister</w:t>
-            </w:r>
+              <w:t>-</w:t>
+            </w:r>
+            <w:proofErr w:type="spellStart"/>
+            <w:r>
+              <w:rPr>
+                <w:rFonts w:ascii="TH SarabunPSK" w:hAnsi="TH SarabunPSK" w:cs="TH SarabunPSK"/>
+                <w:sz w:val="32"/>
+                <w:szCs w:val="32"/>
+                <w:lang w:bidi="th-TH"/>
+              </w:rPr>
+              <w:t>BlacklistRegister</w:t>
+            </w:r>
+            <w:proofErr w:type="spellEnd"/>
             <w:r>
               <w:rPr>
                 <w:rFonts w:ascii="TH SarabunPSK" w:hAnsi="TH SarabunPSK" w:cs="TH SarabunPSK" w:hint="cs"/>
@@ -33152,6 +31052,7 @@
               </w:rPr>
               <w:t xml:space="preserve"> </w:t>
             </w:r>
+            <w:proofErr w:type="spellStart"/>
             <w:r>
               <w:rPr>
                 <w:rFonts w:ascii="TH SarabunPSK" w:hAnsi="TH SarabunPSK" w:cs="TH SarabunPSK"/>
@@ -33161,6 +31062,7 @@
               </w:rPr>
               <w:t>Painamenae</w:t>
             </w:r>
+            <w:proofErr w:type="spellEnd"/>
           </w:p>
         </w:tc>
         <w:tc>
@@ -33997,8 +31899,19 @@
                 <w:szCs w:val="32"/>
                 <w:lang w:bidi="th-TH"/>
               </w:rPr>
-              <w:t xml:space="preserve"> Painamnae</w:t>
-            </w:r>
+              <w:t xml:space="preserve"> </w:t>
+            </w:r>
+            <w:proofErr w:type="spellStart"/>
+            <w:r>
+              <w:rPr>
+                <w:rFonts w:ascii="TH SarabunPSK" w:hAnsi="TH SarabunPSK" w:cs="TH SarabunPSK"/>
+                <w:sz w:val="32"/>
+                <w:szCs w:val="32"/>
+                <w:lang w:bidi="th-TH"/>
+              </w:rPr>
+              <w:t>Painamnae</w:t>
+            </w:r>
+            <w:proofErr w:type="spellEnd"/>
           </w:p>
         </w:tc>
         <w:tc>
@@ -34171,8 +32084,19 @@
                 <w:szCs w:val="32"/>
                 <w:lang w:bidi="th-TH"/>
               </w:rPr>
-              <w:t xml:space="preserve"> Painamnae</w:t>
-            </w:r>
+              <w:t xml:space="preserve"> </w:t>
+            </w:r>
+            <w:proofErr w:type="spellStart"/>
+            <w:r>
+              <w:rPr>
+                <w:rFonts w:ascii="TH SarabunPSK" w:hAnsi="TH SarabunPSK" w:cs="TH SarabunPSK"/>
+                <w:sz w:val="32"/>
+                <w:szCs w:val="32"/>
+                <w:lang w:bidi="th-TH"/>
+              </w:rPr>
+              <w:t>Painamnae</w:t>
+            </w:r>
+            <w:proofErr w:type="spellEnd"/>
           </w:p>
         </w:tc>
         <w:tc>
@@ -35732,6 +33656,7 @@
               </w:rPr>
               <w:t xml:space="preserve"> </w:t>
             </w:r>
+            <w:proofErr w:type="spellStart"/>
             <w:r>
               <w:rPr>
                 <w:rFonts w:ascii="TH SarabunPSK" w:hAnsi="TH SarabunPSK" w:cs="TH SarabunPSK"/>
@@ -35741,6 +33666,7 @@
               </w:rPr>
               <w:t>Painamenae</w:t>
             </w:r>
+            <w:proofErr w:type="spellEnd"/>
           </w:p>
         </w:tc>
         <w:tc>
@@ -36510,8 +34436,19 @@
                 <w:szCs w:val="32"/>
                 <w:lang w:bidi="th-TH"/>
               </w:rPr>
-              <w:t xml:space="preserve"> Painamnae</w:t>
-            </w:r>
+              <w:t xml:space="preserve"> </w:t>
+            </w:r>
+            <w:proofErr w:type="spellStart"/>
+            <w:r>
+              <w:rPr>
+                <w:rFonts w:ascii="TH SarabunPSK" w:hAnsi="TH SarabunPSK" w:cs="TH SarabunPSK"/>
+                <w:sz w:val="32"/>
+                <w:szCs w:val="32"/>
+                <w:lang w:bidi="th-TH"/>
+              </w:rPr>
+              <w:t>Painamnae</w:t>
+            </w:r>
+            <w:proofErr w:type="spellEnd"/>
           </w:p>
         </w:tc>
         <w:tc>
@@ -36673,8 +34610,19 @@
                 <w:szCs w:val="32"/>
                 <w:lang w:bidi="th-TH"/>
               </w:rPr>
-              <w:t xml:space="preserve"> Painamnae</w:t>
-            </w:r>
+              <w:t xml:space="preserve"> </w:t>
+            </w:r>
+            <w:proofErr w:type="spellStart"/>
+            <w:r>
+              <w:rPr>
+                <w:rFonts w:ascii="TH SarabunPSK" w:hAnsi="TH SarabunPSK" w:cs="TH SarabunPSK"/>
+                <w:sz w:val="32"/>
+                <w:szCs w:val="32"/>
+                <w:lang w:bidi="th-TH"/>
+              </w:rPr>
+              <w:t>Painamnae</w:t>
+            </w:r>
+            <w:proofErr w:type="spellEnd"/>
           </w:p>
         </w:tc>
         <w:tc>

</xml_diff>